<commit_message>
adicione a solução para falha 11
</commit_message>
<xml_diff>
--- a/out/monografia-lucascruz-01022746-computacao.docx
+++ b/out/monografia-lucascruz-01022746-computacao.docx
@@ -8,7 +8,6 @@
         <w:spacing w:before="0" w:after="0"/>
         <w:rPr/>
       </w:pPr>
-      <w:r/>
       <w:r>
         <w:rPr>
           <w:rFonts w:cs="Times New Roman" w:ascii="Times New Roman" w:hAnsi="Times New Roman"/>
@@ -11970,7 +11969,12 @@
         </w:rPr>
       </w:pPr>
       <w:r>
-        <w:rPr/>
+        <w:rPr>
+          <w:rFonts w:cs="Times New Roman"/>
+          <w:color w:val="auto"/>
+          <w:sz w:val="24"/>
+          <w:szCs w:val="24"/>
+        </w:rPr>
       </w:r>
     </w:p>
     <w:p>
@@ -12007,25 +12011,7 @@
           <w:sz w:val="24"/>
           <w:szCs w:val="24"/>
         </w:rPr>
-        <w:t xml:space="preserve">rapidamente difícil e confuso para o usuário de </w:t>
-      </w:r>
-      <w:r>
-        <w:rPr>
-          <w:rFonts w:cs="Times New Roman"/>
-          <w:color w:val="auto"/>
-          <w:sz w:val="24"/>
-          <w:szCs w:val="24"/>
-        </w:rPr>
-        <w:t>alguma</w:t>
-      </w:r>
-      <w:r>
-        <w:rPr>
-          <w:rFonts w:cs="Times New Roman"/>
-          <w:color w:val="auto"/>
-          <w:sz w:val="24"/>
-          <w:szCs w:val="24"/>
-        </w:rPr>
-        <w:t xml:space="preserve"> tecnologia assistiva.</w:t>
+        <w:t>rapidamente difícil e confuso para o usuário de alguma tecnologia assistiva.</w:t>
       </w:r>
     </w:p>
     <w:p>
@@ -12095,18 +12081,7 @@
           <w:szCs w:val="24"/>
           <w:lang w:val="pt-BR" w:eastAsia="pt-BR" w:bidi="ar-SA"/>
         </w:rPr>
-        <w:t>1</w:t>
-      </w:r>
-      <w:r>
-        <w:rPr>
-          <w:rFonts w:eastAsia="Times New Roman" w:cs="Times New Roman"/>
-          <w:color w:val="auto"/>
-          <w:kern w:val="0"/>
-          <w:sz w:val="24"/>
-          <w:szCs w:val="24"/>
-          <w:lang w:val="pt-BR" w:eastAsia="pt-BR" w:bidi="ar-SA"/>
-        </w:rPr>
-        <w:t>4</w:t>
+        <w:t>14</w:t>
       </w:r>
       <w:r>
         <w:rPr>
@@ -12193,7 +12168,7 @@
     <w:p>
       <w:pPr>
         <w:pStyle w:val="TEXTOCORRIDO"/>
-        <w:ind w:right="0" w:hanging="0"/>
+        <w:ind w:left="0" w:right="0" w:hanging="0"/>
         <w:jc w:val="left"/>
         <w:rPr>
           <w:rStyle w:val="Textooriginal"/>
@@ -12202,10 +12177,6 @@
       </w:pPr>
       <w:r>
         <w:rPr>
-          <w:rFonts w:cs="Times New Roman"/>
-          <w:color w:val="auto"/>
-          <w:sz w:val="24"/>
-          <w:szCs w:val="24"/>
           <w:lang w:val="pt-BR" w:eastAsia="pt-BR" w:bidi="ar-SA"/>
         </w:rPr>
       </w:r>
@@ -12223,25 +12194,7 @@
           <w:sz w:val="24"/>
           <w:szCs w:val="24"/>
         </w:rPr>
-        <w:t>5.2.</w:t>
-      </w:r>
-      <w:r>
-        <w:rPr>
-          <w:rFonts w:cs="Times New Roman"/>
-          <w:color w:val="auto"/>
-          <w:sz w:val="24"/>
-          <w:szCs w:val="24"/>
-        </w:rPr>
-        <w:t>10</w:t>
-      </w:r>
-      <w:r>
-        <w:rPr>
-          <w:rFonts w:cs="Times New Roman"/>
-          <w:color w:val="auto"/>
-          <w:sz w:val="24"/>
-          <w:szCs w:val="24"/>
-        </w:rPr>
-        <w:t xml:space="preserve">. </w:t>
+        <w:t xml:space="preserve">5.2.10. </w:t>
       </w:r>
       <w:r>
         <w:rPr>
@@ -12304,16 +12257,7 @@
           <w:sz w:val="24"/>
           <w:szCs w:val="24"/>
         </w:rPr>
-        <w:t>A role progressbar</w:t>
-      </w:r>
-      <w:r>
-        <w:rPr>
-          <w:rFonts w:cs="Times New Roman"/>
-          <w:color w:val="auto"/>
-          <w:sz w:val="24"/>
-          <w:szCs w:val="24"/>
-        </w:rPr>
-        <w:t xml:space="preserve"> indica que a </w:t>
+        <w:t xml:space="preserve">A role progressbar indica que a </w:t>
       </w:r>
       <w:r>
         <w:rPr>
@@ -12333,34 +12277,7 @@
           <w:sz w:val="24"/>
           <w:szCs w:val="24"/>
         </w:rPr>
-        <w:t xml:space="preserve"> do usuário </w:t>
-      </w:r>
-      <w:r>
-        <w:rPr>
-          <w:rFonts w:cs="Times New Roman"/>
-          <w:color w:val="auto"/>
-          <w:sz w:val="24"/>
-          <w:szCs w:val="24"/>
-        </w:rPr>
-        <w:t>foi realizada e o</w:t>
-      </w:r>
-      <w:r>
-        <w:rPr>
-          <w:rFonts w:cs="Times New Roman"/>
-          <w:color w:val="auto"/>
-          <w:sz w:val="24"/>
-          <w:szCs w:val="24"/>
-        </w:rPr>
-        <w:t xml:space="preserve"> aplicativo está progredindo para concluir a ação solicitada.” </w:t>
-      </w:r>
-      <w:r>
-        <w:rPr>
-          <w:rFonts w:cs="Times New Roman"/>
-          <w:color w:val="auto"/>
-          <w:sz w:val="24"/>
-          <w:szCs w:val="24"/>
-        </w:rPr>
-        <w:t xml:space="preserve">(WAI-ARIA, 2017, v. 1.1, tradução nossa). Quando esse elemento não tem um nome acessível, os leitores de tela e outras tecnologias assitivas o anunciam com um nome genérico, inutilizável para o usuário que depende das </w:t>
+        <w:t xml:space="preserve"> do usuário foi realizada e o aplicativo está progredindo para concluir a ação solicitada.” (WAI-ARIA, 2017, v. 1.1, tradução nossa). Quando esse elemento não tem um nome acessível, os leitores de tela e outras tecnologias assitivas o anunciam com um nome genérico, inutilizável para o usuário que depende das </w:t>
       </w:r>
       <w:r>
         <w:rPr>
@@ -12380,16 +12297,7 @@
           <w:sz w:val="24"/>
           <w:szCs w:val="24"/>
         </w:rPr>
-        <w:t xml:space="preserve">. </w:t>
-      </w:r>
-      <w:r>
-        <w:rPr>
-          <w:rFonts w:cs="Times New Roman"/>
-          <w:color w:val="auto"/>
-          <w:sz w:val="24"/>
-          <w:szCs w:val="24"/>
-        </w:rPr>
-        <w:t>Como por exemplo no elemento abaixo acusado pelo Lighthouse com essa falha:</w:t>
+        <w:t>. Como por exemplo no elemento abaixo acusado pelo Lighthouse com essa falha:</w:t>
       </w:r>
     </w:p>
     <w:p>
@@ -12405,7 +12313,12 @@
         </w:rPr>
       </w:pPr>
       <w:r>
-        <w:rPr/>
+        <w:rPr>
+          <w:rFonts w:cs="Times New Roman"/>
+          <w:color w:val="auto"/>
+          <w:sz w:val="24"/>
+          <w:szCs w:val="24"/>
+        </w:rPr>
       </w:r>
     </w:p>
     <w:p>
@@ -12421,7 +12334,12 @@
         </w:rPr>
       </w:pPr>
       <w:r>
-        <w:rPr/>
+        <w:rPr>
+          <w:rFonts w:cs="Times New Roman"/>
+          <w:color w:val="auto"/>
+          <w:sz w:val="24"/>
+          <w:szCs w:val="24"/>
+        </w:rPr>
       </w:r>
     </w:p>
     <w:p>
@@ -12446,18 +12364,7 @@
           <w:szCs w:val="24"/>
           <w:lang w:val="pt-BR" w:eastAsia="pt-BR" w:bidi="ar-SA"/>
         </w:rPr>
-        <w:t>1</w:t>
-      </w:r>
-      <w:r>
-        <w:rPr>
-          <w:rFonts w:eastAsia="Times New Roman" w:cs="Times New Roman"/>
-          <w:color w:val="auto"/>
-          <w:kern w:val="0"/>
-          <w:sz w:val="24"/>
-          <w:szCs w:val="24"/>
-          <w:lang w:val="pt-BR" w:eastAsia="pt-BR" w:bidi="ar-SA"/>
-        </w:rPr>
-        <w:t>5</w:t>
+        <w:t>15</w:t>
       </w:r>
       <w:r>
         <w:rPr>
@@ -12565,7 +12472,12 @@
         </w:rPr>
       </w:pPr>
       <w:r>
-        <w:rPr/>
+        <w:rPr>
+          <w:rFonts w:cs="Times New Roman"/>
+          <w:color w:val="auto"/>
+          <w:sz w:val="24"/>
+          <w:szCs w:val="24"/>
+        </w:rPr>
       </w:r>
     </w:p>
     <w:p>
@@ -12581,7 +12493,11 @@
         </w:rPr>
       </w:pPr>
       <w:r>
-        <w:rPr/>
+        <w:rPr>
+          <w:color w:val="auto"/>
+          <w:sz w:val="24"/>
+          <w:szCs w:val="24"/>
+        </w:rPr>
       </w:r>
     </w:p>
     <w:p>
@@ -12614,25 +12530,7 @@
           <w:sz w:val="24"/>
           <w:szCs w:val="24"/>
         </w:rPr>
-        <w:t xml:space="preserve"> resolver esse problema, </w:t>
-      </w:r>
-      <w:r>
-        <w:rPr>
-          <w:rFonts w:cs="Times New Roman"/>
-          <w:color w:val="auto"/>
-          <w:sz w:val="24"/>
-          <w:szCs w:val="24"/>
-        </w:rPr>
-        <w:t xml:space="preserve">quando não queremos que o nome do elemento seja visível na página, </w:t>
-      </w:r>
-      <w:r>
-        <w:rPr>
-          <w:rFonts w:cs="Times New Roman"/>
-          <w:color w:val="auto"/>
-          <w:sz w:val="24"/>
-          <w:szCs w:val="24"/>
-        </w:rPr>
-        <w:t xml:space="preserve">é </w:t>
+        <w:t xml:space="preserve"> resolver esse problema, quando não queremos que o nome do elemento seja visível na página, é </w:t>
       </w:r>
       <w:r>
         <w:rPr>
@@ -12652,16 +12550,7 @@
           <w:sz w:val="24"/>
           <w:szCs w:val="24"/>
         </w:rPr>
-        <w:t xml:space="preserve">atributo aria-label, que tem justamente o propósito de informar um nome mais apropriado. </w:t>
-      </w:r>
-      <w:r>
-        <w:rPr>
-          <w:rFonts w:cs="Times New Roman"/>
-          <w:color w:val="auto"/>
-          <w:sz w:val="24"/>
-          <w:szCs w:val="24"/>
-        </w:rPr>
-        <w:t>O código acima poderia, então, ser refatorado da seguinte maneira:</w:t>
+        <w:t>atributo aria-label, que tem justamente o propósito de informar um nome mais apropriado. O código acima poderia, então, ser refatorado da seguinte maneira:</w:t>
       </w:r>
     </w:p>
     <w:p>
@@ -12700,7 +12589,7 @@
     <w:p>
       <w:pPr>
         <w:pStyle w:val="TEXTOCORRIDO"/>
-        <w:ind w:right="0" w:hanging="0"/>
+        <w:ind w:left="0" w:right="0" w:hanging="0"/>
         <w:rPr>
           <w:rFonts w:ascii="Times New Roman" w:hAnsi="Times New Roman" w:cs="Times New Roman"/>
           <w:color w:val="auto"/>
@@ -12733,34 +12622,7 @@
           <w:sz w:val="24"/>
           <w:szCs w:val="24"/>
         </w:rPr>
-        <w:t>5.2.</w:t>
-      </w:r>
-      <w:r>
-        <w:rPr>
-          <w:rFonts w:cs="Times New Roman"/>
-          <w:color w:val="auto"/>
-          <w:sz w:val="24"/>
-          <w:szCs w:val="24"/>
-        </w:rPr>
-        <w:t>1</w:t>
-      </w:r>
-      <w:r>
-        <w:rPr>
-          <w:rFonts w:cs="Times New Roman"/>
-          <w:color w:val="auto"/>
-          <w:sz w:val="24"/>
-          <w:szCs w:val="24"/>
-        </w:rPr>
-        <w:t>1</w:t>
-      </w:r>
-      <w:r>
-        <w:rPr>
-          <w:rFonts w:cs="Times New Roman"/>
-          <w:color w:val="auto"/>
-          <w:sz w:val="24"/>
-          <w:szCs w:val="24"/>
-        </w:rPr>
-        <w:t xml:space="preserve">. </w:t>
+        <w:t xml:space="preserve">5.2.11. </w:t>
       </w:r>
       <w:r>
         <w:rPr>
@@ -12819,7 +12681,67 @@
           <w:sz w:val="24"/>
           <w:szCs w:val="24"/>
         </w:rPr>
-        <w:t>[escreva aqui]</w:t>
+        <w:t xml:space="preserve">Um link deve sempre prover como seu conteúdo um texto descritivo. “A descrição permite o usuário destinguir esse link de outros links na página e ajuda </w:t>
+      </w:r>
+      <w:r>
+        <w:rPr>
+          <w:rFonts w:eastAsia="Times New Roman" w:cs="Times New Roman"/>
+          <w:color w:val="auto"/>
+          <w:kern w:val="0"/>
+          <w:sz w:val="24"/>
+          <w:szCs w:val="24"/>
+          <w:lang w:val="pt-BR" w:eastAsia="pt-BR" w:bidi="ar-SA"/>
+        </w:rPr>
+        <w:t>o usuário</w:t>
+      </w:r>
+      <w:r>
+        <w:rPr>
+          <w:rFonts w:cs="Times New Roman"/>
+          <w:color w:val="auto"/>
+          <w:sz w:val="24"/>
+          <w:szCs w:val="24"/>
+        </w:rPr>
+        <w:t xml:space="preserve"> a determinar se deve ou não seguir o link uma vez que a URI de destino geralmente não é suficientemente descritiva.” (Techniques and Failures for Web Content Accessibility Guidelines, 2016, v. </w:t>
+      </w:r>
+      <w:r>
+        <w:rPr>
+          <w:rFonts w:eastAsia="Times New Roman" w:cs="Times New Roman"/>
+          <w:color w:val="auto"/>
+          <w:kern w:val="0"/>
+          <w:sz w:val="24"/>
+          <w:szCs w:val="24"/>
+          <w:lang w:val="pt-BR" w:eastAsia="pt-BR" w:bidi="ar-SA"/>
+        </w:rPr>
+        <w:t>2</w:t>
+      </w:r>
+      <w:r>
+        <w:rPr>
+          <w:rFonts w:cs="Times New Roman"/>
+          <w:color w:val="auto"/>
+          <w:sz w:val="24"/>
+          <w:szCs w:val="24"/>
+        </w:rPr>
+        <w:t>.</w:t>
+      </w:r>
+      <w:r>
+        <w:rPr>
+          <w:rFonts w:eastAsia="Times New Roman" w:cs="Times New Roman"/>
+          <w:color w:val="auto"/>
+          <w:kern w:val="0"/>
+          <w:sz w:val="24"/>
+          <w:szCs w:val="24"/>
+          <w:lang w:val="pt-BR" w:eastAsia="pt-BR" w:bidi="ar-SA"/>
+        </w:rPr>
+        <w:t>0</w:t>
+      </w:r>
+      <w:r>
+        <w:rPr>
+          <w:rFonts w:cs="Times New Roman"/>
+          <w:color w:val="auto"/>
+          <w:sz w:val="24"/>
+          <w:szCs w:val="24"/>
+        </w:rPr>
+        <w:t>, tradução nossa).</w:t>
       </w:r>
     </w:p>
     <w:p>
@@ -12835,12 +12757,7 @@
         </w:rPr>
       </w:pPr>
       <w:r>
-        <w:rPr>
-          <w:rFonts w:cs="Times New Roman"/>
-          <w:color w:val="auto"/>
-          <w:sz w:val="24"/>
-          <w:szCs w:val="24"/>
-        </w:rPr>
+        <w:rPr/>
       </w:r>
     </w:p>
     <w:p>
@@ -12862,6 +12779,644 @@
           <w:sz w:val="24"/>
           <w:szCs w:val="24"/>
         </w:rPr>
+        <w:t>O documento também antecipa as situa</w:t>
+      </w:r>
+      <w:r>
+        <w:rPr>
+          <w:rFonts w:eastAsia="Times New Roman" w:cs="Times New Roman"/>
+          <w:color w:val="auto"/>
+          <w:kern w:val="0"/>
+          <w:sz w:val="24"/>
+          <w:szCs w:val="24"/>
+          <w:lang w:val="pt-BR" w:eastAsia="pt-BR" w:bidi="ar-SA"/>
+        </w:rPr>
+        <w:t>çõ</w:t>
+      </w:r>
+      <w:r>
+        <w:rPr>
+          <w:rFonts w:cs="Times New Roman"/>
+          <w:color w:val="auto"/>
+          <w:sz w:val="24"/>
+          <w:szCs w:val="24"/>
+        </w:rPr>
+        <w:t xml:space="preserve">es </w:t>
+      </w:r>
+      <w:r>
+        <w:rPr>
+          <w:rFonts w:eastAsia="Times New Roman" w:cs="Times New Roman"/>
+          <w:color w:val="auto"/>
+          <w:kern w:val="0"/>
+          <w:sz w:val="24"/>
+          <w:szCs w:val="24"/>
+          <w:lang w:val="pt-BR" w:eastAsia="pt-BR" w:bidi="ar-SA"/>
+        </w:rPr>
+        <w:t xml:space="preserve">onde </w:t>
+      </w:r>
+      <w:r>
+        <w:rPr>
+          <w:rFonts w:cs="Times New Roman"/>
+          <w:color w:val="auto"/>
+          <w:sz w:val="24"/>
+          <w:szCs w:val="24"/>
+        </w:rPr>
+        <w:t>uma imagem é o único conteúdo de um link. Nesse caso, ele diz que a alternativa em texto para imagem (atributo alt) descreve a função exclusiva do link.</w:t>
+      </w:r>
+    </w:p>
+    <w:p>
+      <w:pPr>
+        <w:pStyle w:val="TEXTOCORRIDO"/>
+        <w:ind w:left="0" w:right="0" w:hanging="0"/>
+        <w:jc w:val="left"/>
+        <w:rPr/>
+      </w:pPr>
+      <w:r>
+        <w:rPr/>
+      </w:r>
+    </w:p>
+    <w:p>
+      <w:pPr>
+        <w:pStyle w:val="TEXTOCORRIDO"/>
+        <w:ind w:left="2124" w:right="0" w:hanging="0"/>
+        <w:jc w:val="left"/>
+        <w:rPr>
+          <w:rFonts w:ascii="Times New Roman" w:hAnsi="Times New Roman" w:cs="Times New Roman"/>
+          <w:color w:val="auto"/>
+          <w:sz w:val="24"/>
+          <w:szCs w:val="24"/>
+        </w:rPr>
+      </w:pPr>
+      <w:r>
+        <w:rPr>
+          <w:rFonts w:cs="Times New Roman"/>
+          <w:color w:val="auto"/>
+          <w:sz w:val="24"/>
+          <w:szCs w:val="24"/>
+        </w:rPr>
+        <w:t xml:space="preserve">Na figura 16 está sendo exibida a linha que o Lighthouse identificou o problema, </w:t>
+      </w:r>
+      <w:r>
+        <w:rPr>
+          <w:rFonts w:cs="Times New Roman"/>
+          <w:color w:val="auto"/>
+          <w:sz w:val="24"/>
+          <w:szCs w:val="24"/>
+        </w:rPr>
+        <w:t>na versão mobile</w:t>
+      </w:r>
+      <w:r>
+        <w:rPr>
+          <w:rFonts w:cs="Times New Roman"/>
+          <w:color w:val="auto"/>
+          <w:sz w:val="24"/>
+          <w:szCs w:val="24"/>
+        </w:rPr>
+        <w:t xml:space="preserve">. </w:t>
+      </w:r>
+      <w:r>
+        <w:rPr>
+          <w:rFonts w:cs="Times New Roman"/>
+          <w:color w:val="auto"/>
+          <w:sz w:val="24"/>
+          <w:szCs w:val="24"/>
+        </w:rPr>
+        <w:t xml:space="preserve">Como </w:t>
+      </w:r>
+      <w:r>
+        <w:rPr>
+          <w:rFonts w:cs="Times New Roman"/>
+          <w:color w:val="auto"/>
+          <w:sz w:val="24"/>
+          <w:szCs w:val="24"/>
+        </w:rPr>
+        <w:t xml:space="preserve">podemos ver, não há um texto descritivo contido diretamente no link com id “snap-pm-trigger”. Apesar de ter uma imagem, também não é fornecido um  atributo alt que serviria </w:t>
+      </w:r>
+      <w:r>
+        <w:rPr>
+          <w:rFonts w:eastAsia="Times New Roman" w:cs="Times New Roman"/>
+          <w:color w:val="auto"/>
+          <w:kern w:val="0"/>
+          <w:sz w:val="24"/>
+          <w:szCs w:val="24"/>
+          <w:lang w:val="pt-BR" w:eastAsia="pt-BR" w:bidi="ar-SA"/>
+        </w:rPr>
+        <w:t>como descrição d</w:t>
+      </w:r>
+      <w:r>
+        <w:rPr>
+          <w:rFonts w:cs="Times New Roman"/>
+          <w:color w:val="auto"/>
+          <w:sz w:val="24"/>
+          <w:szCs w:val="24"/>
+        </w:rPr>
+        <w:t>a função do link.</w:t>
+      </w:r>
+    </w:p>
+    <w:p>
+      <w:pPr>
+        <w:pStyle w:val="TEXTOCORRIDO"/>
+        <w:ind w:left="2124" w:right="0" w:hanging="0"/>
+        <w:jc w:val="left"/>
+        <w:rPr>
+          <w:rFonts w:ascii="Times New Roman" w:hAnsi="Times New Roman" w:cs="Times New Roman"/>
+          <w:color w:val="auto"/>
+          <w:sz w:val="24"/>
+          <w:szCs w:val="24"/>
+        </w:rPr>
+      </w:pPr>
+      <w:r>
+        <w:rPr/>
+      </w:r>
+    </w:p>
+    <w:p>
+      <w:pPr>
+        <w:pStyle w:val="Caption1"/>
+        <w:ind w:left="0" w:right="0" w:hanging="0"/>
+        <w:rPr/>
+      </w:pPr>
+      <w:bookmarkStart w:id="15" w:name="_Toc71309385111111211121111"/>
+      <w:r>
+        <w:rPr>
+          <w:color w:val="auto"/>
+        </w:rPr>
+        <w:t xml:space="preserve">Figura </w:t>
+      </w:r>
+      <w:r>
+        <w:rPr>
+          <w:rFonts w:eastAsia="Times New Roman" w:cs="Times New Roman"/>
+          <w:color w:val="auto"/>
+          <w:kern w:val="0"/>
+          <w:sz w:val="24"/>
+          <w:szCs w:val="24"/>
+          <w:lang w:val="pt-BR" w:eastAsia="pt-BR" w:bidi="ar-SA"/>
+        </w:rPr>
+        <w:t>1</w:t>
+      </w:r>
+      <w:r>
+        <w:rPr>
+          <w:rFonts w:eastAsia="Times New Roman" w:cs="Times New Roman"/>
+          <w:color w:val="auto"/>
+          <w:kern w:val="0"/>
+          <w:sz w:val="24"/>
+          <w:szCs w:val="24"/>
+          <w:lang w:val="pt-BR" w:eastAsia="pt-BR" w:bidi="ar-SA"/>
+        </w:rPr>
+        <w:t>6</w:t>
+      </w:r>
+      <w:r>
+        <w:rPr>
+          <w:color w:val="auto"/>
+        </w:rPr>
+        <w:t xml:space="preserve"> – </w:t>
+      </w:r>
+      <w:bookmarkEnd w:id="15"/>
+      <w:r>
+        <w:rPr>
+          <w:rFonts w:eastAsia="Times New Roman" w:cs="Times New Roman"/>
+          <w:color w:val="auto"/>
+          <w:kern w:val="0"/>
+          <w:sz w:val="24"/>
+          <w:szCs w:val="24"/>
+          <w:lang w:val="pt-BR" w:eastAsia="pt-BR" w:bidi="ar-SA"/>
+        </w:rPr>
+        <w:t>Um elemento de link que não fornece texto descritivo</w:t>
+      </w:r>
+    </w:p>
+    <w:p>
+      <w:pPr>
+        <w:pStyle w:val="Figura"/>
+        <w:ind w:left="0" w:right="0" w:hanging="0"/>
+        <w:jc w:val="left"/>
+        <w:rPr/>
+      </w:pPr>
+      <w:r>
+        <w:rPr/>
+        <w:drawing>
+          <wp:inline distT="0" distB="0" distL="0" distR="0">
+            <wp:extent cx="5320030" cy="3318510"/>
+            <wp:effectExtent l="0" t="0" r="0" b="0"/>
+            <wp:docPr id="18" name="Image15" descr="Graphical user interface, application&#10;&#10;Description automatically generated"/>
+            <wp:cNvGraphicFramePr>
+              <a:graphicFrameLocks xmlns:a="http://schemas.openxmlformats.org/drawingml/2006/main" noChangeAspect="1"/>
+            </wp:cNvGraphicFramePr>
+            <a:graphic xmlns:a="http://schemas.openxmlformats.org/drawingml/2006/main">
+              <a:graphicData uri="http://schemas.openxmlformats.org/drawingml/2006/picture">
+                <pic:pic xmlns:pic="http://schemas.openxmlformats.org/drawingml/2006/picture">
+                  <pic:nvPicPr>
+                    <pic:cNvPr id="18" name="Image15" descr="Graphical user interface, application&#10;&#10;Description automatically generated"/>
+                    <pic:cNvPicPr>
+                      <a:picLocks noChangeAspect="1" noChangeArrowheads="1"/>
+                    </pic:cNvPicPr>
+                  </pic:nvPicPr>
+                  <pic:blipFill>
+                    <a:blip r:embed="rId19"/>
+                    <a:stretch>
+                      <a:fillRect/>
+                    </a:stretch>
+                  </pic:blipFill>
+                  <pic:spPr bwMode="auto">
+                    <a:xfrm>
+                      <a:off x="0" y="0"/>
+                      <a:ext cx="5320030" cy="3318510"/>
+                    </a:xfrm>
+                    <a:prstGeom prst="rect">
+                      <a:avLst/>
+                    </a:prstGeom>
+                  </pic:spPr>
+                </pic:pic>
+              </a:graphicData>
+            </a:graphic>
+          </wp:inline>
+        </w:drawing>
+      </w:r>
+    </w:p>
+    <w:p>
+      <w:pPr>
+        <w:pStyle w:val="Figura"/>
+        <w:ind w:left="0" w:right="0" w:hanging="0"/>
+        <w:jc w:val="center"/>
+        <w:rPr/>
+      </w:pPr>
+      <w:r>
+        <w:rPr>
+          <w:rStyle w:val="Textooriginal"/>
+          <w:rFonts w:eastAsia="Times New Roman" w:cs="Times New Roman"/>
+          <w:color w:val="auto"/>
+          <w:kern w:val="0"/>
+          <w:sz w:val="20"/>
+          <w:szCs w:val="20"/>
+          <w:lang w:val="pt-BR" w:eastAsia="pt-BR" w:bidi="ar-SA"/>
+        </w:rPr>
+        <w:t>Fonte: Próprio autor. 2021.</w:t>
+      </w:r>
+    </w:p>
+    <w:p>
+      <w:pPr>
+        <w:pStyle w:val="TEXTOCORRIDO"/>
+        <w:ind w:left="2124" w:right="0" w:hanging="0"/>
+        <w:jc w:val="left"/>
+        <w:rPr>
+          <w:rFonts w:cs="Times New Roman"/>
+          <w:color w:val="auto"/>
+          <w:sz w:val="24"/>
+          <w:szCs w:val="24"/>
+        </w:rPr>
+      </w:pPr>
+      <w:r>
+        <w:rPr>
+          <w:rFonts w:eastAsia="Times New Roman" w:cs="Times New Roman"/>
+          <w:color w:val="auto"/>
+          <w:kern w:val="0"/>
+          <w:sz w:val="24"/>
+          <w:szCs w:val="24"/>
+          <w:lang w:val="pt-BR" w:eastAsia="pt-BR" w:bidi="ar-SA"/>
+        </w:rPr>
+        <w:t>Para</w:t>
+      </w:r>
+      <w:r>
+        <w:rPr>
+          <w:rFonts w:cs="Times New Roman"/>
+          <w:color w:val="auto"/>
+          <w:sz w:val="24"/>
+          <w:szCs w:val="24"/>
+        </w:rPr>
+        <w:t xml:space="preserve"> resolver esse problema </w:t>
+      </w:r>
+      <w:r>
+        <w:rPr>
+          <w:rFonts w:cs="Times New Roman"/>
+          <w:color w:val="auto"/>
+          <w:sz w:val="24"/>
+          <w:szCs w:val="24"/>
+        </w:rPr>
+        <w:t xml:space="preserve">basta adicionar algum valor ao atributo alt </w:t>
+      </w:r>
+      <w:r>
+        <w:rPr>
+          <w:rFonts w:eastAsia="Times New Roman" w:cs="Times New Roman"/>
+          <w:color w:val="auto"/>
+          <w:kern w:val="0"/>
+          <w:sz w:val="24"/>
+          <w:szCs w:val="24"/>
+          <w:lang w:val="pt-BR" w:eastAsia="pt-BR" w:bidi="ar-SA"/>
+        </w:rPr>
+        <w:t xml:space="preserve">da tag img. Alternativamente, </w:t>
+      </w:r>
+      <w:r>
+        <w:rPr>
+          <w:rFonts w:eastAsia="Times New Roman" w:cs="Times New Roman"/>
+          <w:color w:val="auto"/>
+          <w:kern w:val="0"/>
+          <w:sz w:val="24"/>
+          <w:szCs w:val="24"/>
+          <w:lang w:val="pt-BR" w:eastAsia="pt-BR" w:bidi="ar-SA"/>
+        </w:rPr>
+        <w:t xml:space="preserve">também é possível utilizar o atributo aria-label, considerando que é uma situação muito próxima da analisada no ponto 5.2.10. </w:t>
+      </w:r>
+      <w:r>
+        <w:rPr>
+          <w:rFonts w:eastAsia="Times New Roman" w:cs="Times New Roman"/>
+          <w:b w:val="false"/>
+          <w:i w:val="false"/>
+          <w:strike w:val="false"/>
+          <w:dstrike w:val="false"/>
+          <w:outline w:val="false"/>
+          <w:shadow w:val="false"/>
+          <w:color w:val="auto"/>
+          <w:kern w:val="0"/>
+          <w:sz w:val="24"/>
+          <w:szCs w:val="24"/>
+          <w:u w:val="none"/>
+          <w:em w:val="none"/>
+          <w:lang w:val="pt-BR" w:eastAsia="pt-BR" w:bidi="ar-SA"/>
+        </w:rPr>
+        <w:t>ARIA progressbar elements do not have accessible names, onde era necessário um texto descritivo para o elemento sem que fosse renderizado de fato na página. A figura abaixo representa a implementação da solução:</w:t>
+      </w:r>
+    </w:p>
+    <w:p>
+      <w:pPr>
+        <w:pStyle w:val="TEXTOCORRIDO"/>
+        <w:ind w:left="2124" w:right="0" w:hanging="0"/>
+        <w:jc w:val="left"/>
+        <w:rPr>
+          <w:rFonts w:cs="Times New Roman"/>
+          <w:color w:val="auto"/>
+          <w:sz w:val="24"/>
+          <w:szCs w:val="24"/>
+        </w:rPr>
+      </w:pPr>
+      <w:r>
+        <w:rPr/>
+      </w:r>
+    </w:p>
+    <w:p>
+      <w:pPr>
+        <w:pStyle w:val="Caption1"/>
+        <w:ind w:left="0" w:right="0" w:hanging="0"/>
+        <w:rPr/>
+      </w:pPr>
+      <w:bookmarkStart w:id="16" w:name="_Toc713093851111112111211111"/>
+      <w:r>
+        <w:rPr>
+          <w:color w:val="auto"/>
+        </w:rPr>
+        <w:t xml:space="preserve">Figura </w:t>
+      </w:r>
+      <w:r>
+        <w:rPr>
+          <w:rFonts w:eastAsia="Times New Roman" w:cs="Times New Roman"/>
+          <w:color w:val="auto"/>
+          <w:kern w:val="0"/>
+          <w:sz w:val="24"/>
+          <w:szCs w:val="24"/>
+          <w:lang w:val="pt-BR" w:eastAsia="pt-BR" w:bidi="ar-SA"/>
+        </w:rPr>
+        <w:t>1</w:t>
+      </w:r>
+      <w:r>
+        <w:rPr>
+          <w:rFonts w:eastAsia="Times New Roman" w:cs="Times New Roman"/>
+          <w:color w:val="auto"/>
+          <w:kern w:val="0"/>
+          <w:sz w:val="24"/>
+          <w:szCs w:val="24"/>
+          <w:lang w:val="pt-BR" w:eastAsia="pt-BR" w:bidi="ar-SA"/>
+        </w:rPr>
+        <w:t>6</w:t>
+      </w:r>
+      <w:r>
+        <w:rPr>
+          <w:color w:val="auto"/>
+        </w:rPr>
+        <w:t xml:space="preserve"> – </w:t>
+      </w:r>
+      <w:bookmarkEnd w:id="16"/>
+      <w:r>
+        <w:rPr>
+          <w:rFonts w:eastAsia="Times New Roman" w:cs="Times New Roman"/>
+          <w:color w:val="auto"/>
+          <w:kern w:val="0"/>
+          <w:sz w:val="24"/>
+          <w:szCs w:val="24"/>
+          <w:lang w:val="pt-BR" w:eastAsia="pt-BR" w:bidi="ar-SA"/>
+        </w:rPr>
+        <w:t>Acréscimo de aria-label a um link sem texto descritivo</w:t>
+      </w:r>
+    </w:p>
+    <w:p>
+      <w:pPr>
+        <w:pStyle w:val="Figura"/>
+        <w:ind w:left="0" w:right="0" w:hanging="0"/>
+        <w:jc w:val="left"/>
+        <w:rPr/>
+      </w:pPr>
+      <w:r>
+        <w:rPr/>
+        <w:drawing>
+          <wp:inline distT="0" distB="0" distL="0" distR="0">
+            <wp:extent cx="5760720" cy="2157730"/>
+            <wp:effectExtent l="0" t="0" r="0" b="0"/>
+            <wp:docPr id="19" name="Image16" descr="Graphical user interface, application&#10;&#10;Description automatically generated"/>
+            <wp:cNvGraphicFramePr>
+              <a:graphicFrameLocks xmlns:a="http://schemas.openxmlformats.org/drawingml/2006/main" noChangeAspect="1"/>
+            </wp:cNvGraphicFramePr>
+            <a:graphic xmlns:a="http://schemas.openxmlformats.org/drawingml/2006/main">
+              <a:graphicData uri="http://schemas.openxmlformats.org/drawingml/2006/picture">
+                <pic:pic xmlns:pic="http://schemas.openxmlformats.org/drawingml/2006/picture">
+                  <pic:nvPicPr>
+                    <pic:cNvPr id="19" name="Image16" descr="Graphical user interface, application&#10;&#10;Description automatically generated"/>
+                    <pic:cNvPicPr>
+                      <a:picLocks noChangeAspect="1" noChangeArrowheads="1"/>
+                    </pic:cNvPicPr>
+                  </pic:nvPicPr>
+                  <pic:blipFill>
+                    <a:blip r:embed="rId20"/>
+                    <a:stretch>
+                      <a:fillRect/>
+                    </a:stretch>
+                  </pic:blipFill>
+                  <pic:spPr bwMode="auto">
+                    <a:xfrm>
+                      <a:off x="0" y="0"/>
+                      <a:ext cx="5760720" cy="2157730"/>
+                    </a:xfrm>
+                    <a:prstGeom prst="rect">
+                      <a:avLst/>
+                    </a:prstGeom>
+                  </pic:spPr>
+                </pic:pic>
+              </a:graphicData>
+            </a:graphic>
+          </wp:inline>
+        </w:drawing>
+      </w:r>
+    </w:p>
+    <w:p>
+      <w:pPr>
+        <w:pStyle w:val="Figura"/>
+        <w:ind w:left="0" w:right="0" w:hanging="0"/>
+        <w:jc w:val="center"/>
+        <w:rPr>
+          <w:rFonts w:cs="Times New Roman"/>
+          <w:color w:val="auto"/>
+          <w:sz w:val="24"/>
+          <w:szCs w:val="24"/>
+        </w:rPr>
+      </w:pPr>
+      <w:r>
+        <w:rPr>
+          <w:rStyle w:val="Textooriginal"/>
+          <w:rFonts w:eastAsia="Times New Roman" w:cs="Times New Roman"/>
+          <w:color w:val="auto"/>
+          <w:kern w:val="0"/>
+          <w:sz w:val="20"/>
+          <w:szCs w:val="20"/>
+          <w:lang w:val="pt-BR" w:eastAsia="pt-BR" w:bidi="ar-SA"/>
+        </w:rPr>
+        <w:t>Fonte: Próprio autor. 2021.</w:t>
+      </w:r>
+    </w:p>
+    <w:p>
+      <w:pPr>
+        <w:pStyle w:val="TEXTOCORRIDO"/>
+        <w:ind w:left="2124" w:right="0" w:hanging="0"/>
+        <w:jc w:val="left"/>
+        <w:rPr>
+          <w:rFonts w:ascii="Times New Roman" w:hAnsi="Times New Roman" w:cs="Times New Roman"/>
+          <w:color w:val="auto"/>
+          <w:sz w:val="24"/>
+          <w:szCs w:val="24"/>
+        </w:rPr>
+      </w:pPr>
+      <w:r>
+        <w:rPr>
+          <w:rFonts w:cs="Times New Roman"/>
+          <w:color w:val="auto"/>
+          <w:sz w:val="24"/>
+          <w:szCs w:val="24"/>
+        </w:rPr>
+      </w:r>
+    </w:p>
+    <w:p>
+      <w:pPr>
+        <w:pStyle w:val="TEXTOCORRIDO"/>
+        <w:ind w:left="2124" w:right="0" w:hanging="0"/>
+        <w:jc w:val="left"/>
+        <w:rPr>
+          <w:rFonts w:ascii="Times New Roman" w:hAnsi="Times New Roman" w:cs="Times New Roman"/>
+          <w:color w:val="auto"/>
+          <w:sz w:val="24"/>
+          <w:szCs w:val="24"/>
+        </w:rPr>
+      </w:pPr>
+      <w:r>
+        <w:rPr>
+          <w:rFonts w:cs="Times New Roman"/>
+          <w:color w:val="auto"/>
+          <w:sz w:val="24"/>
+          <w:szCs w:val="24"/>
+        </w:rPr>
+      </w:r>
+    </w:p>
+    <w:p>
+      <w:pPr>
+        <w:pStyle w:val="TEXTOCORRIDO"/>
+        <w:ind w:left="1416" w:right="0" w:hanging="0"/>
+        <w:rPr/>
+      </w:pPr>
+      <w:r>
+        <w:rPr>
+          <w:rFonts w:cs="Times New Roman"/>
+          <w:color w:val="auto"/>
+          <w:sz w:val="24"/>
+          <w:szCs w:val="24"/>
+        </w:rPr>
+        <w:t>5.2.1</w:t>
+      </w:r>
+      <w:r>
+        <w:rPr>
+          <w:rFonts w:cs="Times New Roman"/>
+          <w:color w:val="auto"/>
+          <w:sz w:val="24"/>
+          <w:szCs w:val="24"/>
+        </w:rPr>
+        <w:t>2</w:t>
+      </w:r>
+      <w:r>
+        <w:rPr>
+          <w:rFonts w:cs="Times New Roman"/>
+          <w:color w:val="auto"/>
+          <w:sz w:val="24"/>
+          <w:szCs w:val="24"/>
+        </w:rPr>
+        <w:t xml:space="preserve">. </w:t>
+      </w:r>
+      <w:r>
+        <w:rPr>
+          <w:rFonts w:cs="Times New Roman"/>
+          <w:b w:val="false"/>
+          <w:i w:val="false"/>
+          <w:strike w:val="false"/>
+          <w:dstrike w:val="false"/>
+          <w:outline w:val="false"/>
+          <w:shadow w:val="false"/>
+          <w:color w:val="auto"/>
+          <w:sz w:val="24"/>
+          <w:szCs w:val="24"/>
+          <w:u w:val="none"/>
+          <w:em w:val="none"/>
+        </w:rPr>
+        <w:t>Lists do not contain only &lt;li&gt; elements and script supporting elements (&lt;script&gt; and &lt;template&gt;)</w:t>
+      </w:r>
+    </w:p>
+    <w:p>
+      <w:pPr>
+        <w:pStyle w:val="TEXTOCORRIDO"/>
+        <w:ind w:left="1416" w:right="0" w:hanging="0"/>
+        <w:rPr>
+          <w:rFonts w:ascii="Times New Roman" w:hAnsi="Times New Roman" w:cs="Times New Roman"/>
+          <w:color w:val="auto"/>
+          <w:sz w:val="24"/>
+          <w:szCs w:val="24"/>
+        </w:rPr>
+      </w:pPr>
+      <w:r>
+        <w:rPr>
+          <w:rFonts w:cs="Times New Roman"/>
+          <w:color w:val="auto"/>
+          <w:sz w:val="24"/>
+          <w:szCs w:val="24"/>
+        </w:rPr>
+      </w:r>
+    </w:p>
+    <w:p>
+      <w:pPr>
+        <w:pStyle w:val="TEXTOCORRIDO"/>
+        <w:ind w:left="2124" w:right="0" w:hanging="0"/>
+        <w:jc w:val="left"/>
+        <w:rPr>
+          <w:rFonts w:cs="Times New Roman"/>
+          <w:color w:val="000000"/>
+          <w:sz w:val="24"/>
+          <w:szCs w:val="24"/>
+        </w:rPr>
+      </w:pPr>
+      <w:r>
+        <w:rPr>
+          <w:rFonts w:cs="Times New Roman"/>
+          <w:color w:val="auto"/>
+          <w:sz w:val="24"/>
+          <w:szCs w:val="24"/>
+        </w:rPr>
+        <w:t>[continue escrevendo]</w:t>
+      </w:r>
+      <w:r>
+        <w:rPr>
+          <w:rFonts w:cs="Times New Roman"/>
+          <w:color w:val="auto"/>
+          <w:sz w:val="24"/>
+          <w:szCs w:val="24"/>
+        </w:rPr>
+        <w:t>.</w:t>
       </w:r>
     </w:p>
     <w:p>
@@ -12877,13 +13432,72 @@
         </w:rPr>
       </w:pPr>
       <w:r>
+        <w:rPr/>
+      </w:r>
+    </w:p>
+    <w:p>
+      <w:pPr>
+        <w:pStyle w:val="TEXTOCORRIDO"/>
+        <w:ind w:left="1416" w:right="0" w:hanging="0"/>
+        <w:jc w:val="left"/>
         <w:rPr>
           <w:rFonts w:cs="Times New Roman"/>
           <w:color w:val="000000"/>
           <w:sz w:val="24"/>
           <w:szCs w:val="24"/>
         </w:rPr>
-        <w:t>As demais sugestões ainda estão em apuração.</w:t>
+      </w:pPr>
+      <w:r>
+        <w:rPr/>
+      </w:r>
+    </w:p>
+    <w:p>
+      <w:pPr>
+        <w:pStyle w:val="TEXTOCORRIDO"/>
+        <w:ind w:left="1416" w:right="0" w:hanging="0"/>
+        <w:jc w:val="left"/>
+        <w:rPr>
+          <w:rFonts w:cs="Times New Roman"/>
+          <w:color w:val="000000"/>
+          <w:sz w:val="24"/>
+          <w:szCs w:val="24"/>
+        </w:rPr>
+      </w:pPr>
+      <w:r>
+        <w:rPr/>
+      </w:r>
+    </w:p>
+    <w:p>
+      <w:pPr>
+        <w:pStyle w:val="TEXTOCORRIDO"/>
+        <w:ind w:left="1416" w:right="0" w:hanging="0"/>
+        <w:jc w:val="left"/>
+        <w:rPr>
+          <w:rFonts w:cs="Times New Roman"/>
+          <w:color w:val="000000"/>
+          <w:sz w:val="24"/>
+          <w:szCs w:val="24"/>
+        </w:rPr>
+      </w:pPr>
+      <w:r>
+        <w:rPr>
+          <w:rFonts w:cs="Times New Roman"/>
+          <w:color w:val="000000"/>
+          <w:sz w:val="24"/>
+          <w:szCs w:val="24"/>
+        </w:rPr>
+        <w:t xml:space="preserve">As demais sugestões ainda estão </w:t>
+      </w:r>
+      <w:r>
+        <w:rPr>
+          <w:rFonts w:eastAsia="Times New Roman" w:cs="Times New Roman"/>
+          <w:color w:val="000000"/>
+          <w:kern w:val="0"/>
+          <w:sz w:val="24"/>
+          <w:szCs w:val="24"/>
+          <w:lang w:val="pt-BR" w:eastAsia="pt-BR" w:bidi="ar-SA"/>
+        </w:rPr>
+        <w:t>sendo apuradas.</w:t>
       </w:r>
     </w:p>
     <w:p>
@@ -13199,7 +13813,7 @@
     <w:p>
       <w:pPr>
         <w:sectPr>
-          <w:footerReference w:type="default" r:id="rId19"/>
+          <w:footerReference w:type="default" r:id="rId21"/>
           <w:type w:val="nextPage"/>
           <w:pgSz w:w="11906" w:h="16838"/>
           <w:pgMar w:left="1701" w:right="1134" w:header="0" w:top="1701" w:footer="709" w:bottom="1134" w:gutter="0"/>
@@ -13423,7 +14037,7 @@
         </w:rPr>
         <w:t xml:space="preserve">ePUB from: </w:t>
       </w:r>
-      <w:hyperlink r:id="rId20">
+      <w:hyperlink r:id="rId22">
         <w:r>
           <w:rPr>
             <w:rStyle w:val="LinkdaInternet"/>
@@ -14115,7 +14729,7 @@
         <w:ind w:left="0" w:right="0" w:hanging="0"/>
         <w:rPr/>
       </w:pPr>
-      <w:hyperlink r:id="rId21">
+      <w:hyperlink r:id="rId23">
         <w:r>
           <w:rPr>
             <w:rStyle w:val="InternetLink"/>
@@ -14699,8 +15313,8 @@
       </w:r>
     </w:p>
     <w:sectPr>
-      <w:headerReference w:type="default" r:id="rId22"/>
-      <w:footerReference w:type="default" r:id="rId23"/>
+      <w:headerReference w:type="default" r:id="rId24"/>
+      <w:footerReference w:type="default" r:id="rId25"/>
       <w:type w:val="nextPage"/>
       <w:pgSz w:w="11906" w:h="16838"/>
       <w:pgMar w:left="1701" w:right="1134" w:header="709" w:top="1701" w:footer="709" w:bottom="1134" w:gutter="0"/>
@@ -14734,7 +15348,7 @@
               <wp:positionV relativeFrom="paragraph">
                 <wp:posOffset>635</wp:posOffset>
               </wp:positionV>
-              <wp:extent cx="245110" cy="147320"/>
+              <wp:extent cx="246380" cy="148590"/>
               <wp:effectExtent l="0" t="0" r="0" b="0"/>
               <wp:wrapSquare wrapText="largest"/>
               <wp:docPr id="1" name="Caixa de texto 2"/>
@@ -14745,7 +15359,7 @@
                     <wps:spPr>
                       <a:xfrm>
                         <a:off x="0" y="0"/>
-                        <a:ext cx="244440" cy="146520"/>
+                        <a:ext cx="245880" cy="147960"/>
                       </a:xfrm>
                       <a:prstGeom prst="rect">
                         <a:avLst/>
@@ -14768,10 +15382,14 @@
                         <w:p>
                           <w:pPr>
                             <w:pStyle w:val="Footer"/>
-                            <w:rPr/>
+                            <w:rPr>
+                              <w:color w:val="000000"/>
+                            </w:rPr>
                           </w:pPr>
                           <w:r>
-                            <w:rPr/>
+                            <w:rPr>
+                              <w:color w:val="000000"/>
+                            </w:rPr>
                           </w:r>
                         </w:p>
                       </w:txbxContent>
@@ -14787,7 +15405,7 @@
         </mc:Choice>
         <mc:Fallback>
           <w:pict>
-            <v:rect id="shape_0" ID="Caixa de texto 2" fillcolor="white" stroked="f" style="position:absolute;margin-left:406.15pt;margin-top:0.05pt;width:19.2pt;height:11.5pt">
+            <v:rect id="shape_0" ID="Caixa de texto 2" fillcolor="white" stroked="f" style="position:absolute;margin-left:406.15pt;margin-top:0.05pt;width:19.3pt;height:11.6pt">
               <w10:wrap type="none"/>
               <v:fill o:detectmouseclick="t" type="solid" color2="black"/>
               <v:stroke color="#3465a4" joinstyle="round" endcap="flat"/>
@@ -14796,10 +15414,14 @@
                   <w:p>
                     <w:pPr>
                       <w:pStyle w:val="Footer"/>
-                      <w:rPr/>
+                      <w:rPr>
+                        <w:color w:val="000000"/>
+                      </w:rPr>
                     </w:pPr>
                     <w:r>
-                      <w:rPr/>
+                      <w:rPr>
+                        <w:color w:val="000000"/>
+                      </w:rPr>
                     </w:r>
                   </w:p>
                 </w:txbxContent>
@@ -14843,10 +15465,10 @@
               <wp:positionV relativeFrom="paragraph">
                 <wp:posOffset>635</wp:posOffset>
               </wp:positionV>
-              <wp:extent cx="245110" cy="147320"/>
+              <wp:extent cx="246380" cy="148590"/>
               <wp:effectExtent l="0" t="0" r="0" b="0"/>
               <wp:wrapSquare wrapText="largest"/>
-              <wp:docPr id="18" name="Caixa de texto 2_0"/>
+              <wp:docPr id="20" name="Caixa de texto 2_0"/>
               <a:graphic xmlns:a="http://schemas.openxmlformats.org/drawingml/2006/main">
                 <a:graphicData uri="http://schemas.microsoft.com/office/word/2010/wordprocessingShape">
                   <wps:wsp>
@@ -14854,7 +15476,7 @@
                     <wps:spPr>
                       <a:xfrm>
                         <a:off x="0" y="0"/>
-                        <a:ext cx="244440" cy="146520"/>
+                        <a:ext cx="245880" cy="147960"/>
                       </a:xfrm>
                       <a:prstGeom prst="rect">
                         <a:avLst/>
@@ -14877,10 +15499,14 @@
                         <w:p>
                           <w:pPr>
                             <w:pStyle w:val="Footer"/>
-                            <w:rPr/>
+                            <w:rPr>
+                              <w:color w:val="000000"/>
+                            </w:rPr>
                           </w:pPr>
                           <w:r>
-                            <w:rPr/>
+                            <w:rPr>
+                              <w:color w:val="000000"/>
+                            </w:rPr>
                           </w:r>
                         </w:p>
                       </w:txbxContent>
@@ -14896,7 +15522,7 @@
         </mc:Choice>
         <mc:Fallback>
           <w:pict>
-            <v:rect id="shape_0" ID="Caixa de texto 2_0" fillcolor="white" stroked="f" style="position:absolute;margin-left:406.15pt;margin-top:0.05pt;width:19.2pt;height:11.5pt">
+            <v:rect id="shape_0" ID="Caixa de texto 2_0" fillcolor="white" stroked="f" style="position:absolute;margin-left:406.15pt;margin-top:0.05pt;width:19.3pt;height:11.6pt">
               <w10:wrap type="none"/>
               <v:fill o:detectmouseclick="t" type="solid" color2="black"/>
               <v:stroke color="#3465a4" joinstyle="round" endcap="flat"/>
@@ -14905,10 +15531,14 @@
                   <w:p>
                     <w:pPr>
                       <w:pStyle w:val="Footer"/>
-                      <w:rPr/>
+                      <w:rPr>
+                        <w:color w:val="000000"/>
+                      </w:rPr>
                     </w:pPr>
                     <w:r>
-                      <w:rPr/>
+                      <w:rPr>
+                        <w:color w:val="000000"/>
+                      </w:rPr>
                     </w:r>
                   </w:p>
                 </w:txbxContent>
@@ -14944,7 +15574,7 @@
       <mc:AlternateContent>
         <mc:Choice Requires="wps">
           <w:drawing>
-            <wp:anchor behindDoc="1" distT="0" distB="0" distL="0" distR="0" simplePos="0" locked="0" layoutInCell="1" allowOverlap="1" relativeHeight="44">
+            <wp:anchor behindDoc="1" distT="0" distB="0" distL="0" distR="0" simplePos="0" locked="0" layoutInCell="1" allowOverlap="1" relativeHeight="43">
               <wp:simplePos x="0" y="0"/>
               <wp:positionH relativeFrom="column">
                 <wp:posOffset>5158105</wp:posOffset>
@@ -14952,10 +15582,10 @@
               <wp:positionV relativeFrom="paragraph">
                 <wp:posOffset>635</wp:posOffset>
               </wp:positionV>
-              <wp:extent cx="245110" cy="147320"/>
+              <wp:extent cx="246380" cy="148590"/>
               <wp:effectExtent l="0" t="0" r="0" b="0"/>
               <wp:wrapSquare wrapText="largest"/>
-              <wp:docPr id="20" name="Caixa de texto 2_1"/>
+              <wp:docPr id="22" name="Caixa de texto 2_1"/>
               <a:graphic xmlns:a="http://schemas.openxmlformats.org/drawingml/2006/main">
                 <a:graphicData uri="http://schemas.microsoft.com/office/word/2010/wordprocessingShape">
                   <wps:wsp>
@@ -14963,7 +15593,7 @@
                     <wps:spPr>
                       <a:xfrm>
                         <a:off x="0" y="0"/>
-                        <a:ext cx="244440" cy="146520"/>
+                        <a:ext cx="245880" cy="147960"/>
                       </a:xfrm>
                       <a:prstGeom prst="rect">
                         <a:avLst/>
@@ -14986,10 +15616,14 @@
                         <w:p>
                           <w:pPr>
                             <w:pStyle w:val="Footer"/>
-                            <w:rPr/>
+                            <w:rPr>
+                              <w:color w:val="000000"/>
+                            </w:rPr>
                           </w:pPr>
                           <w:r>
-                            <w:rPr/>
+                            <w:rPr>
+                              <w:color w:val="000000"/>
+                            </w:rPr>
                           </w:r>
                         </w:p>
                       </w:txbxContent>
@@ -15005,7 +15639,7 @@
         </mc:Choice>
         <mc:Fallback>
           <w:pict>
-            <v:rect id="shape_0" ID="Caixa de texto 2_1" fillcolor="white" stroked="f" style="position:absolute;margin-left:406.15pt;margin-top:0.05pt;width:19.2pt;height:11.5pt">
+            <v:rect id="shape_0" ID="Caixa de texto 2_1" fillcolor="white" stroked="f" style="position:absolute;margin-left:406.15pt;margin-top:0.05pt;width:19.3pt;height:11.6pt">
               <w10:wrap type="none"/>
               <v:fill o:detectmouseclick="t" type="solid" color2="black"/>
               <v:stroke color="#3465a4" joinstyle="round" endcap="flat"/>
@@ -15014,10 +15648,14 @@
                   <w:p>
                     <w:pPr>
                       <w:pStyle w:val="Footer"/>
-                      <w:rPr/>
+                      <w:rPr>
+                        <w:color w:val="000000"/>
+                      </w:rPr>
                     </w:pPr>
                     <w:r>
-                      <w:rPr/>
+                      <w:rPr>
+                        <w:color w:val="000000"/>
+                      </w:rPr>
                     </w:r>
                   </w:p>
                 </w:txbxContent>
@@ -15077,9 +15715,7 @@
     <w:pPr>
       <w:widowControl/>
       <w:suppressAutoHyphens w:val="true"/>
-      <w:kinsoku w:val="true"/>
       <w:overflowPunct w:val="true"/>
-      <w:autoSpaceDE w:val="true"/>
       <w:bidi w:val="0"/>
       <w:spacing w:lineRule="auto" w:line="240" w:before="0" w:after="0"/>
       <w:jc w:val="left"/>
@@ -15142,10 +15778,6 @@
     <w:qFormat/>
     <w:pPr>
       <w:keepNext w:val="true"/>
-      <w:numPr>
-        <w:ilvl w:val="0"/>
-        <w:numId w:val="0"/>
-      </w:numPr>
       <w:jc w:val="center"/>
       <w:outlineLvl w:val="8"/>
     </w:pPr>
@@ -15598,10 +16230,6 @@
     <w:basedOn w:val="Normal"/>
     <w:qFormat/>
     <w:pPr>
-      <w:numPr>
-        <w:ilvl w:val="0"/>
-        <w:numId w:val="0"/>
-      </w:numPr>
       <w:tabs>
         <w:tab w:val="clear" w:pos="708"/>
         <w:tab w:val="left" w:pos="2552" w:leader="none"/>
@@ -15621,10 +16249,6 @@
     <w:basedOn w:val="Normal"/>
     <w:qFormat/>
     <w:pPr>
-      <w:numPr>
-        <w:ilvl w:val="0"/>
-        <w:numId w:val="0"/>
-      </w:numPr>
       <w:spacing w:lineRule="auto" w:line="360"/>
       <w:ind w:left="850" w:right="0" w:hanging="493"/>
       <w:outlineLvl w:val="1"/>
@@ -15638,10 +16262,6 @@
     <w:basedOn w:val="Normal"/>
     <w:qFormat/>
     <w:pPr>
-      <w:numPr>
-        <w:ilvl w:val="0"/>
-        <w:numId w:val="0"/>
-      </w:numPr>
       <w:ind w:left="1077" w:right="0" w:hanging="357"/>
       <w:outlineLvl w:val="2"/>
     </w:pPr>
@@ -15655,10 +16275,6 @@
     <w:basedOn w:val="Normal"/>
     <w:qFormat/>
     <w:pPr>
-      <w:numPr>
-        <w:ilvl w:val="0"/>
-        <w:numId w:val="0"/>
-      </w:numPr>
       <w:spacing w:lineRule="auto" w:line="360"/>
       <w:ind w:left="1434" w:right="0" w:hanging="357"/>
       <w:outlineLvl w:val="3"/>
@@ -15673,10 +16289,6 @@
     <w:next w:val="TEXTOCORRIDO"/>
     <w:qFormat/>
     <w:pPr>
-      <w:numPr>
-        <w:ilvl w:val="0"/>
-        <w:numId w:val="0"/>
-      </w:numPr>
       <w:ind w:left="1797" w:right="0" w:hanging="357"/>
       <w:outlineLvl w:val="4"/>
     </w:pPr>
@@ -15879,9 +16491,7 @@
     <w:pPr>
       <w:widowControl/>
       <w:suppressAutoHyphens w:val="true"/>
-      <w:kinsoku w:val="true"/>
       <w:overflowPunct w:val="true"/>
-      <w:autoSpaceDE w:val="true"/>
       <w:bidi w:val="0"/>
       <w:spacing w:lineRule="auto" w:line="240" w:before="0" w:after="0"/>
       <w:jc w:val="left"/>

</xml_diff>

<commit_message>
revise e formate as últimas soluções
</commit_message>
<xml_diff>
--- a/out/monografia-lucascruz-01022746-computacao.docx
+++ b/out/monografia-lucascruz-01022746-computacao.docx
@@ -11803,7 +11803,7 @@
       <w:pPr>
         <w:pStyle w:val="TEXTOCORRIDO"/>
         <w:ind w:left="2124" w:right="0" w:hanging="0"/>
-        <w:jc w:val="left"/>
+        <w:jc w:val="both"/>
         <w:rPr/>
       </w:pPr>
       <w:r>
@@ -11960,7 +11960,7 @@
       <w:pPr>
         <w:pStyle w:val="TEXTOCORRIDO"/>
         <w:ind w:left="2124" w:right="0" w:hanging="0"/>
-        <w:jc w:val="left"/>
+        <w:jc w:val="both"/>
         <w:rPr>
           <w:rFonts w:ascii="Times New Roman" w:hAnsi="Times New Roman" w:cs="Times New Roman"/>
           <w:color w:val="auto"/>
@@ -11981,7 +11981,7 @@
       <w:pPr>
         <w:pStyle w:val="TEXTOCORRIDO"/>
         <w:ind w:left="2124" w:right="0" w:hanging="0"/>
-        <w:jc w:val="left"/>
+        <w:jc w:val="both"/>
         <w:rPr/>
       </w:pPr>
       <w:r>
@@ -12238,7 +12238,7 @@
       <w:pPr>
         <w:pStyle w:val="TEXTOCORRIDO"/>
         <w:ind w:left="2124" w:right="0" w:hanging="0"/>
-        <w:jc w:val="left"/>
+        <w:jc w:val="both"/>
         <w:rPr/>
       </w:pPr>
       <w:r>
@@ -12504,13 +12504,8 @@
       <w:pPr>
         <w:pStyle w:val="TEXTOCORRIDO"/>
         <w:ind w:left="2124" w:right="0" w:hanging="0"/>
-        <w:jc w:val="left"/>
-        <w:rPr>
-          <w:rFonts w:cs="Times New Roman"/>
-          <w:color w:val="auto"/>
-          <w:sz w:val="24"/>
-          <w:szCs w:val="24"/>
-        </w:rPr>
+        <w:jc w:val="both"/>
+        <w:rPr/>
       </w:pPr>
       <w:r>
         <w:rPr>
@@ -12666,22 +12661,35 @@
       <w:pPr>
         <w:pStyle w:val="TEXTOCORRIDO"/>
         <w:ind w:left="2124" w:right="0" w:hanging="0"/>
-        <w:jc w:val="left"/>
-        <w:rPr>
-          <w:rFonts w:ascii="Times New Roman" w:hAnsi="Times New Roman" w:cs="Times New Roman"/>
-          <w:color w:val="auto"/>
-          <w:sz w:val="24"/>
-          <w:szCs w:val="24"/>
-        </w:rPr>
-      </w:pPr>
-      <w:r>
-        <w:rPr>
-          <w:rFonts w:cs="Times New Roman"/>
-          <w:color w:val="auto"/>
-          <w:sz w:val="24"/>
-          <w:szCs w:val="24"/>
-        </w:rPr>
-        <w:t xml:space="preserve">Um link deve sempre prover como seu conteúdo um texto descritivo. “A descrição permite o usuário destinguir esse link de outros links na página e ajuda </w:t>
+        <w:jc w:val="both"/>
+        <w:rPr/>
+      </w:pPr>
+      <w:r>
+        <w:rPr>
+          <w:rFonts w:cs="Times New Roman"/>
+          <w:color w:val="auto"/>
+          <w:sz w:val="24"/>
+          <w:szCs w:val="24"/>
+        </w:rPr>
+        <w:t xml:space="preserve">Um link deve sempre prover </w:t>
+      </w:r>
+      <w:r>
+        <w:rPr>
+          <w:rFonts w:cs="Times New Roman"/>
+          <w:color w:val="auto"/>
+          <w:sz w:val="24"/>
+          <w:szCs w:val="24"/>
+        </w:rPr>
+        <w:t>no seu</w:t>
+      </w:r>
+      <w:r>
+        <w:rPr>
+          <w:rFonts w:cs="Times New Roman"/>
+          <w:color w:val="auto"/>
+          <w:sz w:val="24"/>
+          <w:szCs w:val="24"/>
+        </w:rPr>
+        <w:t xml:space="preserve"> conteúdo um texto descritivo. “A descrição permite o usuário destinguir esse link de outros na página </w:t>
       </w:r>
       <w:r>
         <w:rPr>
@@ -12692,16 +12700,34 @@
           <w:szCs w:val="24"/>
           <w:lang w:val="pt-BR" w:eastAsia="pt-BR" w:bidi="ar-SA"/>
         </w:rPr>
-        <w:t>o usuário</w:t>
-      </w:r>
-      <w:r>
-        <w:rPr>
-          <w:rFonts w:cs="Times New Roman"/>
-          <w:color w:val="auto"/>
-          <w:sz w:val="24"/>
-          <w:szCs w:val="24"/>
-        </w:rPr>
-        <w:t xml:space="preserve"> a determinar se deve ou não seguir o link uma vez que a URI de destino geralmente não é suficientemente descritiva.” (Techniques and Failures for Web Content Accessibility Guidelines, 2016, v. </w:t>
+        <w:t>e também</w:t>
+      </w:r>
+      <w:r>
+        <w:rPr>
+          <w:rFonts w:cs="Times New Roman"/>
+          <w:color w:val="auto"/>
+          <w:sz w:val="24"/>
+          <w:szCs w:val="24"/>
+        </w:rPr>
+        <w:t xml:space="preserve"> determinar se </w:t>
+      </w:r>
+      <w:r>
+        <w:rPr>
+          <w:rFonts w:cs="Times New Roman"/>
+          <w:color w:val="auto"/>
+          <w:sz w:val="24"/>
+          <w:szCs w:val="24"/>
+        </w:rPr>
+        <w:t xml:space="preserve">ele </w:t>
+      </w:r>
+      <w:r>
+        <w:rPr>
+          <w:rFonts w:cs="Times New Roman"/>
+          <w:color w:val="auto"/>
+          <w:sz w:val="24"/>
+          <w:szCs w:val="24"/>
+        </w:rPr>
+        <w:t xml:space="preserve">deve ou não seguir o link uma vez que a URI de destino geralmente não é suficientemente descritiva.” (Techniques and Failures for Web Content Accessibility Guidelines, 2016, v. </w:t>
       </w:r>
       <w:r>
         <w:rPr>
@@ -12757,20 +12783,20 @@
         </w:rPr>
       </w:pPr>
       <w:r>
+        <w:rPr>
+          <w:rFonts w:cs="Times New Roman"/>
+          <w:color w:val="auto"/>
+          <w:sz w:val="24"/>
+          <w:szCs w:val="24"/>
+        </w:rPr>
+      </w:r>
+    </w:p>
+    <w:p>
+      <w:pPr>
+        <w:pStyle w:val="TEXTOCORRIDO"/>
+        <w:ind w:left="2124" w:right="0" w:hanging="0"/>
+        <w:jc w:val="both"/>
         <w:rPr/>
-      </w:r>
-    </w:p>
-    <w:p>
-      <w:pPr>
-        <w:pStyle w:val="TEXTOCORRIDO"/>
-        <w:ind w:left="2124" w:right="0" w:hanging="0"/>
-        <w:jc w:val="left"/>
-        <w:rPr>
-          <w:rFonts w:ascii="Times New Roman" w:hAnsi="Times New Roman" w:cs="Times New Roman"/>
-          <w:color w:val="auto"/>
-          <w:sz w:val="24"/>
-          <w:szCs w:val="24"/>
-        </w:rPr>
       </w:pPr>
       <w:r>
         <w:rPr>
@@ -12819,7 +12845,7 @@
           <w:sz w:val="24"/>
           <w:szCs w:val="24"/>
         </w:rPr>
-        <w:t>uma imagem é o único conteúdo de um link. Nesse caso, ele diz que a alternativa em texto para imagem (atributo alt) descreve a função exclusiva do link.</w:t>
+        <w:t>uma imagem é o único conteúdo de um link. Nesse caso, ele diz que a alternativa em texto para imagem – atributo alt – descreve a função exclusiva do link.</w:t>
       </w:r>
     </w:p>
     <w:p>
@@ -12837,58 +12863,48 @@
       <w:pPr>
         <w:pStyle w:val="TEXTOCORRIDO"/>
         <w:ind w:left="2124" w:right="0" w:hanging="0"/>
-        <w:jc w:val="left"/>
-        <w:rPr>
-          <w:rFonts w:ascii="Times New Roman" w:hAnsi="Times New Roman" w:cs="Times New Roman"/>
-          <w:color w:val="auto"/>
-          <w:sz w:val="24"/>
-          <w:szCs w:val="24"/>
-        </w:rPr>
-      </w:pPr>
-      <w:r>
-        <w:rPr>
-          <w:rFonts w:cs="Times New Roman"/>
-          <w:color w:val="auto"/>
-          <w:sz w:val="24"/>
-          <w:szCs w:val="24"/>
-        </w:rPr>
-        <w:t xml:space="preserve">Na figura 16 está sendo exibida a linha que o Lighthouse identificou o problema, </w:t>
-      </w:r>
-      <w:r>
-        <w:rPr>
-          <w:rFonts w:cs="Times New Roman"/>
-          <w:color w:val="auto"/>
-          <w:sz w:val="24"/>
-          <w:szCs w:val="24"/>
-        </w:rPr>
-        <w:t>na versão mobile</w:t>
-      </w:r>
-      <w:r>
-        <w:rPr>
-          <w:rFonts w:cs="Times New Roman"/>
-          <w:color w:val="auto"/>
-          <w:sz w:val="24"/>
-          <w:szCs w:val="24"/>
-        </w:rPr>
-        <w:t xml:space="preserve">. </w:t>
-      </w:r>
-      <w:r>
-        <w:rPr>
-          <w:rFonts w:cs="Times New Roman"/>
-          <w:color w:val="auto"/>
-          <w:sz w:val="24"/>
-          <w:szCs w:val="24"/>
-        </w:rPr>
-        <w:t xml:space="preserve">Como </w:t>
-      </w:r>
-      <w:r>
-        <w:rPr>
-          <w:rFonts w:cs="Times New Roman"/>
-          <w:color w:val="auto"/>
-          <w:sz w:val="24"/>
-          <w:szCs w:val="24"/>
-        </w:rPr>
-        <w:t xml:space="preserve">podemos ver, não há um texto descritivo contido diretamente no link com id “snap-pm-trigger”. Apesar de ter uma imagem, também não é fornecido um  atributo alt que serviria </w:t>
+        <w:jc w:val="both"/>
+        <w:rPr/>
+      </w:pPr>
+      <w:r>
+        <w:rPr>
+          <w:rFonts w:eastAsia="Times New Roman" w:cs="Times New Roman"/>
+          <w:color w:val="auto"/>
+          <w:kern w:val="0"/>
+          <w:sz w:val="24"/>
+          <w:szCs w:val="24"/>
+          <w:lang w:val="pt-BR" w:eastAsia="pt-BR" w:bidi="ar-SA"/>
+        </w:rPr>
+        <w:t xml:space="preserve">A figura 16 exibe o trecho de código onde o </w:t>
+      </w:r>
+      <w:r>
+        <w:rPr>
+          <w:rFonts w:cs="Times New Roman"/>
+          <w:color w:val="auto"/>
+          <w:sz w:val="24"/>
+          <w:szCs w:val="24"/>
+        </w:rPr>
+        <w:t xml:space="preserve">Lighthouse identificou o problema. Como podemos ver, não há um texto descritivo contido diretamente no link </w:t>
+      </w:r>
+      <w:r>
+        <w:rPr>
+          <w:rFonts w:eastAsia="Times New Roman" w:cs="Times New Roman"/>
+          <w:color w:val="auto"/>
+          <w:kern w:val="0"/>
+          <w:sz w:val="24"/>
+          <w:szCs w:val="24"/>
+          <w:lang w:val="pt-BR" w:eastAsia="pt-BR" w:bidi="ar-SA"/>
+        </w:rPr>
+        <w:t>de</w:t>
+      </w:r>
+      <w:r>
+        <w:rPr>
+          <w:rFonts w:cs="Times New Roman"/>
+          <w:color w:val="auto"/>
+          <w:sz w:val="24"/>
+          <w:szCs w:val="24"/>
+        </w:rPr>
+        <w:t xml:space="preserve"> id “snap-pm-trigger”. Apesar de ter uma imagem, também não é fornecido um  atributo alt que serviria </w:t>
       </w:r>
       <w:r>
         <w:rPr>
@@ -12924,7 +12940,12 @@
         </w:rPr>
       </w:pPr>
       <w:r>
-        <w:rPr/>
+        <w:rPr>
+          <w:rFonts w:cs="Times New Roman"/>
+          <w:color w:val="auto"/>
+          <w:sz w:val="24"/>
+          <w:szCs w:val="24"/>
+        </w:rPr>
       </w:r>
     </w:p>
     <w:p>
@@ -12949,18 +12970,7 @@
           <w:szCs w:val="24"/>
           <w:lang w:val="pt-BR" w:eastAsia="pt-BR" w:bidi="ar-SA"/>
         </w:rPr>
-        <w:t>1</w:t>
-      </w:r>
-      <w:r>
-        <w:rPr>
-          <w:rFonts w:eastAsia="Times New Roman" w:cs="Times New Roman"/>
-          <w:color w:val="auto"/>
-          <w:kern w:val="0"/>
-          <w:sz w:val="24"/>
-          <w:szCs w:val="24"/>
-          <w:lang w:val="pt-BR" w:eastAsia="pt-BR" w:bidi="ar-SA"/>
-        </w:rPr>
-        <w:t>6</w:t>
+        <w:t>16</w:t>
       </w:r>
       <w:r>
         <w:rPr>
@@ -13053,13 +13063,8 @@
       <w:pPr>
         <w:pStyle w:val="TEXTOCORRIDO"/>
         <w:ind w:left="2124" w:right="0" w:hanging="0"/>
-        <w:jc w:val="left"/>
-        <w:rPr>
-          <w:rFonts w:cs="Times New Roman"/>
-          <w:color w:val="auto"/>
-          <w:sz w:val="24"/>
-          <w:szCs w:val="24"/>
-        </w:rPr>
+        <w:jc w:val="both"/>
+        <w:rPr/>
       </w:pPr>
       <w:r>
         <w:rPr>
@@ -13079,16 +13084,7 @@
           <w:sz w:val="24"/>
           <w:szCs w:val="24"/>
         </w:rPr>
-        <w:t xml:space="preserve"> resolver esse problema </w:t>
-      </w:r>
-      <w:r>
-        <w:rPr>
-          <w:rFonts w:cs="Times New Roman"/>
-          <w:color w:val="auto"/>
-          <w:sz w:val="24"/>
-          <w:szCs w:val="24"/>
-        </w:rPr>
-        <w:t xml:space="preserve">basta adicionar algum valor ao atributo alt </w:t>
+        <w:t xml:space="preserve"> resolver esse problema basta adicionar algum valor ao atributo alt </w:t>
       </w:r>
       <w:r>
         <w:rPr>
@@ -13099,7 +13095,7 @@
           <w:szCs w:val="24"/>
           <w:lang w:val="pt-BR" w:eastAsia="pt-BR" w:bidi="ar-SA"/>
         </w:rPr>
-        <w:t xml:space="preserve">da tag img. Alternativamente, </w:t>
+        <w:t xml:space="preserve">da tag img. Alternativamente, também é possível utilizar </w:t>
       </w:r>
       <w:r>
         <w:rPr>
@@ -13110,7 +13106,40 @@
           <w:szCs w:val="24"/>
           <w:lang w:val="pt-BR" w:eastAsia="pt-BR" w:bidi="ar-SA"/>
         </w:rPr>
-        <w:t xml:space="preserve">também é possível utilizar o atributo aria-label, considerando que é uma situação muito próxima da analisada no ponto 5.2.10. </w:t>
+        <w:t>a</w:t>
+      </w:r>
+      <w:r>
+        <w:rPr>
+          <w:rFonts w:eastAsia="Times New Roman" w:cs="Times New Roman"/>
+          <w:color w:val="auto"/>
+          <w:kern w:val="0"/>
+          <w:sz w:val="24"/>
+          <w:szCs w:val="24"/>
+          <w:lang w:val="pt-BR" w:eastAsia="pt-BR" w:bidi="ar-SA"/>
+        </w:rPr>
+        <w:t xml:space="preserve"> aria-label, considerando que é uma situação muito próxima da analisada </w:t>
+      </w:r>
+      <w:r>
+        <w:rPr>
+          <w:rFonts w:eastAsia="Times New Roman" w:cs="Times New Roman"/>
+          <w:color w:val="auto"/>
+          <w:kern w:val="0"/>
+          <w:sz w:val="24"/>
+          <w:szCs w:val="24"/>
+          <w:lang w:val="pt-BR" w:eastAsia="pt-BR" w:bidi="ar-SA"/>
+        </w:rPr>
+        <w:t>anteriormente</w:t>
+      </w:r>
+      <w:r>
+        <w:rPr>
+          <w:rFonts w:eastAsia="Times New Roman" w:cs="Times New Roman"/>
+          <w:color w:val="auto"/>
+          <w:kern w:val="0"/>
+          <w:sz w:val="24"/>
+          <w:szCs w:val="24"/>
+          <w:lang w:val="pt-BR" w:eastAsia="pt-BR" w:bidi="ar-SA"/>
+        </w:rPr>
+        <w:t xml:space="preserve"> no ponto 5.2.10, </w:t>
       </w:r>
       <w:r>
         <w:rPr>
@@ -13129,7 +13158,83 @@
           <w:em w:val="none"/>
           <w:lang w:val="pt-BR" w:eastAsia="pt-BR" w:bidi="ar-SA"/>
         </w:rPr>
-        <w:t>ARIA progressbar elements do not have accessible names, onde era necessário um texto descritivo para o elemento sem que fosse renderizado de fato na página. A figura abaixo representa a implementação da solução:</w:t>
+        <w:t xml:space="preserve">onde era necessário um texto descritivo para o elemento sem que </w:t>
+      </w:r>
+      <w:r>
+        <w:rPr>
+          <w:rFonts w:eastAsia="Times New Roman" w:cs="Times New Roman"/>
+          <w:b w:val="false"/>
+          <w:i w:val="false"/>
+          <w:strike w:val="false"/>
+          <w:dstrike w:val="false"/>
+          <w:outline w:val="false"/>
+          <w:shadow w:val="false"/>
+          <w:color w:val="auto"/>
+          <w:kern w:val="0"/>
+          <w:sz w:val="24"/>
+          <w:szCs w:val="24"/>
+          <w:u w:val="none"/>
+          <w:em w:val="none"/>
+          <w:lang w:val="pt-BR" w:eastAsia="pt-BR" w:bidi="ar-SA"/>
+        </w:rPr>
+        <w:t xml:space="preserve">ele </w:t>
+      </w:r>
+      <w:r>
+        <w:rPr>
+          <w:rFonts w:eastAsia="Times New Roman" w:cs="Times New Roman"/>
+          <w:b w:val="false"/>
+          <w:i w:val="false"/>
+          <w:strike w:val="false"/>
+          <w:dstrike w:val="false"/>
+          <w:outline w:val="false"/>
+          <w:shadow w:val="false"/>
+          <w:color w:val="auto"/>
+          <w:kern w:val="0"/>
+          <w:sz w:val="24"/>
+          <w:szCs w:val="24"/>
+          <w:u w:val="none"/>
+          <w:em w:val="none"/>
+          <w:lang w:val="pt-BR" w:eastAsia="pt-BR" w:bidi="ar-SA"/>
+        </w:rPr>
+        <w:t>fosse renderizado de fato na página. A figura abaixo representa a implementação d</w:t>
+      </w:r>
+      <w:r>
+        <w:rPr>
+          <w:rFonts w:eastAsia="Times New Roman" w:cs="Times New Roman"/>
+          <w:b w:val="false"/>
+          <w:i w:val="false"/>
+          <w:strike w:val="false"/>
+          <w:dstrike w:val="false"/>
+          <w:outline w:val="false"/>
+          <w:shadow w:val="false"/>
+          <w:color w:val="auto"/>
+          <w:kern w:val="0"/>
+          <w:sz w:val="24"/>
+          <w:szCs w:val="24"/>
+          <w:u w:val="none"/>
+          <w:em w:val="none"/>
+          <w:lang w:val="pt-BR" w:eastAsia="pt-BR" w:bidi="ar-SA"/>
+        </w:rPr>
+        <w:t>essa</w:t>
+      </w:r>
+      <w:r>
+        <w:rPr>
+          <w:rFonts w:eastAsia="Times New Roman" w:cs="Times New Roman"/>
+          <w:b w:val="false"/>
+          <w:i w:val="false"/>
+          <w:strike w:val="false"/>
+          <w:dstrike w:val="false"/>
+          <w:outline w:val="false"/>
+          <w:shadow w:val="false"/>
+          <w:color w:val="auto"/>
+          <w:kern w:val="0"/>
+          <w:sz w:val="24"/>
+          <w:szCs w:val="24"/>
+          <w:u w:val="none"/>
+          <w:em w:val="none"/>
+          <w:lang w:val="pt-BR" w:eastAsia="pt-BR" w:bidi="ar-SA"/>
+        </w:rPr>
+        <w:t xml:space="preserve"> solução:</w:t>
       </w:r>
     </w:p>
     <w:p>
@@ -13145,7 +13250,12 @@
         </w:rPr>
       </w:pPr>
       <w:r>
-        <w:rPr/>
+        <w:rPr>
+          <w:rFonts w:cs="Times New Roman"/>
+          <w:color w:val="auto"/>
+          <w:sz w:val="24"/>
+          <w:szCs w:val="24"/>
+        </w:rPr>
       </w:r>
     </w:p>
     <w:p>
@@ -13170,18 +13280,7 @@
           <w:szCs w:val="24"/>
           <w:lang w:val="pt-BR" w:eastAsia="pt-BR" w:bidi="ar-SA"/>
         </w:rPr>
-        <w:t>1</w:t>
-      </w:r>
-      <w:r>
-        <w:rPr>
-          <w:rFonts w:eastAsia="Times New Roman" w:cs="Times New Roman"/>
-          <w:color w:val="auto"/>
-          <w:kern w:val="0"/>
-          <w:sz w:val="24"/>
-          <w:szCs w:val="24"/>
-          <w:lang w:val="pt-BR" w:eastAsia="pt-BR" w:bidi="ar-SA"/>
-        </w:rPr>
-        <w:t>6</w:t>
+        <w:t>16</w:t>
       </w:r>
       <w:r>
         <w:rPr>
@@ -13330,25 +13429,7 @@
           <w:sz w:val="24"/>
           <w:szCs w:val="24"/>
         </w:rPr>
-        <w:t>5.2.1</w:t>
-      </w:r>
-      <w:r>
-        <w:rPr>
-          <w:rFonts w:cs="Times New Roman"/>
-          <w:color w:val="auto"/>
-          <w:sz w:val="24"/>
-          <w:szCs w:val="24"/>
-        </w:rPr>
-        <w:t>2</w:t>
-      </w:r>
-      <w:r>
-        <w:rPr>
-          <w:rFonts w:cs="Times New Roman"/>
-          <w:color w:val="auto"/>
-          <w:sz w:val="24"/>
-          <w:szCs w:val="24"/>
-        </w:rPr>
-        <w:t xml:space="preserve">. </w:t>
+        <w:t xml:space="preserve">5.2.12. </w:t>
       </w:r>
       <w:r>
         <w:rPr>
@@ -13407,16 +13488,7 @@
           <w:sz w:val="24"/>
           <w:szCs w:val="24"/>
         </w:rPr>
-        <w:t>[continue escrevendo]</w:t>
-      </w:r>
-      <w:r>
-        <w:rPr>
-          <w:rFonts w:cs="Times New Roman"/>
-          <w:color w:val="auto"/>
-          <w:sz w:val="24"/>
-          <w:szCs w:val="24"/>
-        </w:rPr>
-        <w:t>.</w:t>
+        <w:t>[continue escrevendo].</w:t>
       </w:r>
     </w:p>
     <w:p>
@@ -13432,7 +13504,12 @@
         </w:rPr>
       </w:pPr>
       <w:r>
-        <w:rPr/>
+        <w:rPr>
+          <w:rFonts w:cs="Times New Roman"/>
+          <w:color w:val="000000"/>
+          <w:sz w:val="24"/>
+          <w:szCs w:val="24"/>
+        </w:rPr>
       </w:r>
     </w:p>
     <w:p>
@@ -13448,7 +13525,12 @@
         </w:rPr>
       </w:pPr>
       <w:r>
-        <w:rPr/>
+        <w:rPr>
+          <w:rFonts w:cs="Times New Roman"/>
+          <w:color w:val="000000"/>
+          <w:sz w:val="24"/>
+          <w:szCs w:val="24"/>
+        </w:rPr>
       </w:r>
     </w:p>
     <w:p>
@@ -13464,7 +13546,12 @@
         </w:rPr>
       </w:pPr>
       <w:r>
-        <w:rPr/>
+        <w:rPr>
+          <w:rFonts w:cs="Times New Roman"/>
+          <w:color w:val="000000"/>
+          <w:sz w:val="24"/>
+          <w:szCs w:val="24"/>
+        </w:rPr>
       </w:r>
     </w:p>
     <w:p>
@@ -15348,7 +15435,7 @@
               <wp:positionV relativeFrom="paragraph">
                 <wp:posOffset>635</wp:posOffset>
               </wp:positionV>
-              <wp:extent cx="246380" cy="148590"/>
+              <wp:extent cx="247015" cy="149225"/>
               <wp:effectExtent l="0" t="0" r="0" b="0"/>
               <wp:wrapSquare wrapText="largest"/>
               <wp:docPr id="1" name="Caixa de texto 2"/>
@@ -15359,7 +15446,7 @@
                     <wps:spPr>
                       <a:xfrm>
                         <a:off x="0" y="0"/>
-                        <a:ext cx="245880" cy="147960"/>
+                        <a:ext cx="246240" cy="148680"/>
                       </a:xfrm>
                       <a:prstGeom prst="rect">
                         <a:avLst/>
@@ -15405,7 +15492,7 @@
         </mc:Choice>
         <mc:Fallback>
           <w:pict>
-            <v:rect id="shape_0" ID="Caixa de texto 2" fillcolor="white" stroked="f" style="position:absolute;margin-left:406.15pt;margin-top:0.05pt;width:19.3pt;height:11.6pt">
+            <v:rect id="shape_0" ID="Caixa de texto 2" fillcolor="white" stroked="f" style="position:absolute;margin-left:406.15pt;margin-top:0.05pt;width:19.35pt;height:11.65pt">
               <w10:wrap type="none"/>
               <v:fill o:detectmouseclick="t" type="solid" color2="black"/>
               <v:stroke color="#3465a4" joinstyle="round" endcap="flat"/>
@@ -15465,7 +15552,7 @@
               <wp:positionV relativeFrom="paragraph">
                 <wp:posOffset>635</wp:posOffset>
               </wp:positionV>
-              <wp:extent cx="246380" cy="148590"/>
+              <wp:extent cx="247015" cy="149225"/>
               <wp:effectExtent l="0" t="0" r="0" b="0"/>
               <wp:wrapSquare wrapText="largest"/>
               <wp:docPr id="20" name="Caixa de texto 2_0"/>
@@ -15476,7 +15563,7 @@
                     <wps:spPr>
                       <a:xfrm>
                         <a:off x="0" y="0"/>
-                        <a:ext cx="245880" cy="147960"/>
+                        <a:ext cx="246240" cy="148680"/>
                       </a:xfrm>
                       <a:prstGeom prst="rect">
                         <a:avLst/>
@@ -15522,7 +15609,7 @@
         </mc:Choice>
         <mc:Fallback>
           <w:pict>
-            <v:rect id="shape_0" ID="Caixa de texto 2_0" fillcolor="white" stroked="f" style="position:absolute;margin-left:406.15pt;margin-top:0.05pt;width:19.3pt;height:11.6pt">
+            <v:rect id="shape_0" ID="Caixa de texto 2_0" fillcolor="white" stroked="f" style="position:absolute;margin-left:406.15pt;margin-top:0.05pt;width:19.35pt;height:11.65pt">
               <w10:wrap type="none"/>
               <v:fill o:detectmouseclick="t" type="solid" color2="black"/>
               <v:stroke color="#3465a4" joinstyle="round" endcap="flat"/>
@@ -15582,7 +15669,7 @@
               <wp:positionV relativeFrom="paragraph">
                 <wp:posOffset>635</wp:posOffset>
               </wp:positionV>
-              <wp:extent cx="246380" cy="148590"/>
+              <wp:extent cx="247015" cy="149225"/>
               <wp:effectExtent l="0" t="0" r="0" b="0"/>
               <wp:wrapSquare wrapText="largest"/>
               <wp:docPr id="22" name="Caixa de texto 2_1"/>
@@ -15593,7 +15680,7 @@
                     <wps:spPr>
                       <a:xfrm>
                         <a:off x="0" y="0"/>
-                        <a:ext cx="245880" cy="147960"/>
+                        <a:ext cx="246240" cy="148680"/>
                       </a:xfrm>
                       <a:prstGeom prst="rect">
                         <a:avLst/>
@@ -15639,7 +15726,7 @@
         </mc:Choice>
         <mc:Fallback>
           <w:pict>
-            <v:rect id="shape_0" ID="Caixa de texto 2_1" fillcolor="white" stroked="f" style="position:absolute;margin-left:406.15pt;margin-top:0.05pt;width:19.3pt;height:11.6pt">
+            <v:rect id="shape_0" ID="Caixa de texto 2_1" fillcolor="white" stroked="f" style="position:absolute;margin-left:406.15pt;margin-top:0.05pt;width:19.35pt;height:11.65pt">
               <w10:wrap type="none"/>
               <v:fill o:detectmouseclick="t" type="solid" color2="black"/>
               <v:stroke color="#3465a4" joinstyle="round" endcap="flat"/>
@@ -15715,7 +15802,7 @@
     <w:pPr>
       <w:widowControl/>
       <w:suppressAutoHyphens w:val="true"/>
-      <w:overflowPunct w:val="true"/>
+      <w:overflowPunct w:val="false"/>
       <w:bidi w:val="0"/>
       <w:spacing w:lineRule="auto" w:line="240" w:before="0" w:after="0"/>
       <w:jc w:val="left"/>
@@ -16491,7 +16578,7 @@
     <w:pPr>
       <w:widowControl/>
       <w:suppressAutoHyphens w:val="true"/>
-      <w:overflowPunct w:val="true"/>
+      <w:overflowPunct w:val="false"/>
       <w:bidi w:val="0"/>
       <w:spacing w:lineRule="auto" w:line="240" w:before="0" w:after="0"/>
       <w:jc w:val="left"/>

</xml_diff>

<commit_message>
escreva a solução 12
</commit_message>
<xml_diff>
--- a/out/monografia-lucascruz-01022746-computacao.docx
+++ b/out/monografia-lucascruz-01022746-computacao.docx
@@ -4512,7 +4512,7 @@
       <w:pPr>
         <w:pStyle w:val="Tableoffigures"/>
         <w:tabs>
-          <w:tab w:val="clear" w:pos="708"/>
+          <w:tab w:val="clear" w:pos="408"/>
           <w:tab w:val="right" w:pos="9061" w:leader="dot"/>
         </w:tabs>
         <w:rPr>
@@ -4532,7 +4532,7 @@
       <w:pPr>
         <w:pStyle w:val="Tableoffigures"/>
         <w:tabs>
-          <w:tab w:val="clear" w:pos="708"/>
+          <w:tab w:val="clear" w:pos="408"/>
           <w:tab w:val="right" w:pos="9061" w:leader="dot"/>
         </w:tabs>
         <w:rPr>
@@ -4552,7 +4552,7 @@
       <w:pPr>
         <w:pStyle w:val="Tableoffigures"/>
         <w:tabs>
-          <w:tab w:val="clear" w:pos="708"/>
+          <w:tab w:val="clear" w:pos="408"/>
           <w:tab w:val="right" w:pos="9061" w:leader="dot"/>
         </w:tabs>
         <w:rPr>
@@ -4586,7 +4586,7 @@
       <w:pPr>
         <w:pStyle w:val="Normal"/>
         <w:tabs>
-          <w:tab w:val="clear" w:pos="708"/>
+          <w:tab w:val="clear" w:pos="408"/>
         </w:tabs>
         <w:jc w:val="center"/>
         <w:rPr>
@@ -4722,7 +4722,7 @@
       <w:pPr>
         <w:pStyle w:val="Tableoffigures"/>
         <w:tabs>
-          <w:tab w:val="clear" w:pos="708"/>
+          <w:tab w:val="clear" w:pos="408"/>
           <w:tab w:val="right" w:pos="9061" w:leader="dot"/>
         </w:tabs>
         <w:rPr/>
@@ -4756,7 +4756,7 @@
       <w:pPr>
         <w:pStyle w:val="Tableoffigures"/>
         <w:tabs>
-          <w:tab w:val="clear" w:pos="708"/>
+          <w:tab w:val="clear" w:pos="408"/>
           <w:tab w:val="right" w:pos="9061" w:leader="dot"/>
         </w:tabs>
         <w:rPr/>
@@ -4806,7 +4806,7 @@
       <w:pPr>
         <w:pStyle w:val="Tableoffigures"/>
         <w:tabs>
-          <w:tab w:val="clear" w:pos="708"/>
+          <w:tab w:val="clear" w:pos="408"/>
           <w:tab w:val="right" w:pos="9061" w:leader="dot"/>
         </w:tabs>
         <w:rPr/>
@@ -4870,7 +4870,7 @@
       <w:pPr>
         <w:pStyle w:val="Normal"/>
         <w:tabs>
-          <w:tab w:val="clear" w:pos="708"/>
+          <w:tab w:val="clear" w:pos="408"/>
         </w:tabs>
         <w:jc w:val="center"/>
         <w:rPr>
@@ -5061,7 +5061,7 @@
       <w:pPr>
         <w:pStyle w:val="Normal"/>
         <w:tabs>
-          <w:tab w:val="clear" w:pos="708"/>
+          <w:tab w:val="clear" w:pos="408"/>
           <w:tab w:val="right" w:pos="9061" w:leader="dot"/>
         </w:tabs>
         <w:jc w:val="left"/>
@@ -5087,7 +5087,7 @@
       <w:pPr>
         <w:pStyle w:val="Normal"/>
         <w:tabs>
-          <w:tab w:val="clear" w:pos="708"/>
+          <w:tab w:val="clear" w:pos="408"/>
           <w:tab w:val="right" w:pos="9061" w:leader="dot"/>
         </w:tabs>
         <w:jc w:val="left"/>
@@ -5113,7 +5113,7 @@
       <w:pPr>
         <w:pStyle w:val="Normal"/>
         <w:tabs>
-          <w:tab w:val="clear" w:pos="708"/>
+          <w:tab w:val="clear" w:pos="408"/>
           <w:tab w:val="right" w:pos="9061" w:leader="dot"/>
         </w:tabs>
         <w:jc w:val="left"/>
@@ -5139,7 +5139,7 @@
       <w:pPr>
         <w:pStyle w:val="Normal"/>
         <w:tabs>
-          <w:tab w:val="clear" w:pos="708"/>
+          <w:tab w:val="clear" w:pos="408"/>
           <w:tab w:val="right" w:pos="9061" w:leader="dot"/>
         </w:tabs>
         <w:jc w:val="left"/>
@@ -5165,7 +5165,7 @@
       <w:pPr>
         <w:pStyle w:val="Normal"/>
         <w:tabs>
-          <w:tab w:val="clear" w:pos="708"/>
+          <w:tab w:val="clear" w:pos="408"/>
           <w:tab w:val="right" w:pos="9061" w:leader="dot"/>
         </w:tabs>
         <w:jc w:val="left"/>
@@ -5191,7 +5191,7 @@
       <w:pPr>
         <w:pStyle w:val="Normal"/>
         <w:tabs>
-          <w:tab w:val="clear" w:pos="708"/>
+          <w:tab w:val="clear" w:pos="408"/>
           <w:tab w:val="right" w:pos="9061" w:leader="dot"/>
         </w:tabs>
         <w:spacing w:lineRule="auto" w:line="259"/>
@@ -5291,7 +5291,7 @@
       <w:pPr>
         <w:pStyle w:val="Contents1"/>
         <w:tabs>
-          <w:tab w:val="clear" w:pos="708"/>
+          <w:tab w:val="clear" w:pos="408"/>
           <w:tab w:val="left" w:pos="403" w:leader="none"/>
           <w:tab w:val="right" w:pos="9061" w:leader="dot"/>
         </w:tabs>
@@ -5325,7 +5325,7 @@
       <w:pPr>
         <w:pStyle w:val="Contents2"/>
         <w:tabs>
-          <w:tab w:val="clear" w:pos="708"/>
+          <w:tab w:val="clear" w:pos="408"/>
           <w:tab w:val="left" w:pos="799" w:leader="none"/>
           <w:tab w:val="right" w:pos="9061" w:leader="dot"/>
         </w:tabs>
@@ -5358,7 +5358,7 @@
       <w:pPr>
         <w:pStyle w:val="Contents2"/>
         <w:tabs>
-          <w:tab w:val="clear" w:pos="708"/>
+          <w:tab w:val="clear" w:pos="408"/>
           <w:tab w:val="left" w:pos="799" w:leader="none"/>
           <w:tab w:val="right" w:pos="9061" w:leader="dot"/>
         </w:tabs>
@@ -5391,7 +5391,7 @@
       <w:pPr>
         <w:pStyle w:val="Contents2"/>
         <w:tabs>
-          <w:tab w:val="clear" w:pos="708"/>
+          <w:tab w:val="clear" w:pos="408"/>
           <w:tab w:val="left" w:pos="799" w:leader="none"/>
           <w:tab w:val="right" w:pos="9061" w:leader="dot"/>
         </w:tabs>
@@ -5428,7 +5428,7 @@
       <w:pPr>
         <w:pStyle w:val="Contents1"/>
         <w:tabs>
-          <w:tab w:val="clear" w:pos="708"/>
+          <w:tab w:val="clear" w:pos="408"/>
           <w:tab w:val="left" w:pos="403" w:leader="none"/>
           <w:tab w:val="right" w:pos="9061" w:leader="dot"/>
         </w:tabs>
@@ -5470,7 +5470,7 @@
       <w:pPr>
         <w:pStyle w:val="Contents1"/>
         <w:tabs>
-          <w:tab w:val="clear" w:pos="708"/>
+          <w:tab w:val="clear" w:pos="408"/>
           <w:tab w:val="left" w:pos="403" w:leader="none"/>
           <w:tab w:val="right" w:pos="9061" w:leader="dot"/>
         </w:tabs>
@@ -5512,7 +5512,7 @@
       <w:pPr>
         <w:pStyle w:val="Contents2"/>
         <w:tabs>
-          <w:tab w:val="clear" w:pos="708"/>
+          <w:tab w:val="clear" w:pos="408"/>
           <w:tab w:val="left" w:pos="799" w:leader="none"/>
           <w:tab w:val="right" w:pos="9061" w:leader="dot"/>
         </w:tabs>
@@ -5547,7 +5547,7 @@
       <w:pPr>
         <w:pStyle w:val="Contents2"/>
         <w:tabs>
-          <w:tab w:val="clear" w:pos="708"/>
+          <w:tab w:val="clear" w:pos="408"/>
           <w:tab w:val="left" w:pos="799" w:leader="none"/>
           <w:tab w:val="right" w:pos="9061" w:leader="dot"/>
         </w:tabs>
@@ -5582,7 +5582,7 @@
       <w:pPr>
         <w:pStyle w:val="Contents2"/>
         <w:tabs>
-          <w:tab w:val="clear" w:pos="708"/>
+          <w:tab w:val="clear" w:pos="408"/>
           <w:tab w:val="left" w:pos="799" w:leader="none"/>
           <w:tab w:val="right" w:pos="9061" w:leader="dot"/>
         </w:tabs>
@@ -5617,7 +5617,7 @@
       <w:pPr>
         <w:pStyle w:val="Contents2"/>
         <w:tabs>
-          <w:tab w:val="clear" w:pos="708"/>
+          <w:tab w:val="clear" w:pos="408"/>
           <w:tab w:val="left" w:pos="799" w:leader="none"/>
           <w:tab w:val="right" w:pos="9061" w:leader="dot"/>
         </w:tabs>
@@ -5654,7 +5654,7 @@
       <w:pPr>
         <w:pStyle w:val="Contents1"/>
         <w:tabs>
-          <w:tab w:val="clear" w:pos="708"/>
+          <w:tab w:val="clear" w:pos="408"/>
           <w:tab w:val="left" w:pos="403" w:leader="none"/>
           <w:tab w:val="right" w:pos="9061" w:leader="dot"/>
         </w:tabs>
@@ -5696,7 +5696,7 @@
       <w:pPr>
         <w:pStyle w:val="Contents2"/>
         <w:tabs>
-          <w:tab w:val="clear" w:pos="708"/>
+          <w:tab w:val="clear" w:pos="408"/>
           <w:tab w:val="left" w:pos="799" w:leader="none"/>
           <w:tab w:val="right" w:pos="9061" w:leader="dot"/>
         </w:tabs>
@@ -5740,7 +5740,7 @@
       <w:pPr>
         <w:pStyle w:val="Contents2"/>
         <w:tabs>
-          <w:tab w:val="clear" w:pos="708"/>
+          <w:tab w:val="clear" w:pos="408"/>
           <w:tab w:val="left" w:pos="799" w:leader="none"/>
           <w:tab w:val="right" w:pos="9061" w:leader="dot"/>
         </w:tabs>
@@ -5784,7 +5784,7 @@
       <w:pPr>
         <w:pStyle w:val="Contents2"/>
         <w:tabs>
-          <w:tab w:val="clear" w:pos="708"/>
+          <w:tab w:val="clear" w:pos="408"/>
           <w:tab w:val="left" w:pos="799" w:leader="none"/>
           <w:tab w:val="right" w:pos="9061" w:leader="dot"/>
         </w:tabs>
@@ -5819,7 +5819,7 @@
       <w:pPr>
         <w:pStyle w:val="Contents2"/>
         <w:tabs>
-          <w:tab w:val="clear" w:pos="708"/>
+          <w:tab w:val="clear" w:pos="408"/>
           <w:tab w:val="left" w:pos="799" w:leader="none"/>
           <w:tab w:val="right" w:pos="9061" w:leader="dot"/>
         </w:tabs>
@@ -5854,7 +5854,7 @@
       <w:pPr>
         <w:pStyle w:val="Contents2"/>
         <w:tabs>
-          <w:tab w:val="clear" w:pos="708"/>
+          <w:tab w:val="clear" w:pos="408"/>
           <w:tab w:val="left" w:pos="799" w:leader="none"/>
           <w:tab w:val="right" w:pos="9061" w:leader="dot"/>
         </w:tabs>
@@ -5889,7 +5889,7 @@
       <w:pPr>
         <w:pStyle w:val="Contents2"/>
         <w:tabs>
-          <w:tab w:val="clear" w:pos="708"/>
+          <w:tab w:val="clear" w:pos="408"/>
           <w:tab w:val="left" w:pos="799" w:leader="none"/>
           <w:tab w:val="right" w:pos="9061" w:leader="dot"/>
         </w:tabs>
@@ -5933,7 +5933,7 @@
       <w:pPr>
         <w:pStyle w:val="Contents2"/>
         <w:tabs>
-          <w:tab w:val="clear" w:pos="708"/>
+          <w:tab w:val="clear" w:pos="408"/>
           <w:tab w:val="left" w:pos="799" w:leader="none"/>
           <w:tab w:val="right" w:pos="9061" w:leader="dot"/>
         </w:tabs>
@@ -5968,7 +5968,7 @@
       <w:pPr>
         <w:pStyle w:val="Contents2"/>
         <w:tabs>
-          <w:tab w:val="clear" w:pos="708"/>
+          <w:tab w:val="clear" w:pos="408"/>
           <w:tab w:val="left" w:pos="799" w:leader="none"/>
           <w:tab w:val="right" w:pos="9061" w:leader="dot"/>
         </w:tabs>
@@ -6003,7 +6003,7 @@
       <w:pPr>
         <w:pStyle w:val="Contents2"/>
         <w:tabs>
-          <w:tab w:val="clear" w:pos="708"/>
+          <w:tab w:val="clear" w:pos="408"/>
           <w:tab w:val="left" w:pos="799" w:leader="none"/>
           <w:tab w:val="right" w:pos="9061" w:leader="dot"/>
         </w:tabs>
@@ -6047,7 +6047,7 @@
       <w:pPr>
         <w:pStyle w:val="Contents2"/>
         <w:tabs>
-          <w:tab w:val="clear" w:pos="708"/>
+          <w:tab w:val="clear" w:pos="408"/>
           <w:tab w:val="left" w:pos="799" w:leader="none"/>
           <w:tab w:val="right" w:pos="9061" w:leader="dot"/>
         </w:tabs>
@@ -6082,7 +6082,7 @@
       <w:pPr>
         <w:pStyle w:val="Contents2"/>
         <w:tabs>
-          <w:tab w:val="clear" w:pos="708"/>
+          <w:tab w:val="clear" w:pos="408"/>
           <w:tab w:val="left" w:pos="799" w:leader="none"/>
           <w:tab w:val="right" w:pos="9061" w:leader="dot"/>
         </w:tabs>
@@ -6117,7 +6117,7 @@
       <w:pPr>
         <w:pStyle w:val="Contents2"/>
         <w:tabs>
-          <w:tab w:val="clear" w:pos="708"/>
+          <w:tab w:val="clear" w:pos="408"/>
           <w:tab w:val="left" w:pos="799" w:leader="none"/>
           <w:tab w:val="right" w:pos="9061" w:leader="dot"/>
         </w:tabs>
@@ -6152,7 +6152,7 @@
       <w:pPr>
         <w:pStyle w:val="Contents1"/>
         <w:tabs>
-          <w:tab w:val="clear" w:pos="708"/>
+          <w:tab w:val="clear" w:pos="408"/>
           <w:tab w:val="left" w:pos="403" w:leader="none"/>
           <w:tab w:val="right" w:pos="9061" w:leader="dot"/>
         </w:tabs>
@@ -6194,7 +6194,7 @@
       <w:pPr>
         <w:pStyle w:val="Contents2"/>
         <w:tabs>
-          <w:tab w:val="clear" w:pos="708"/>
+          <w:tab w:val="clear" w:pos="408"/>
           <w:tab w:val="left" w:pos="799" w:leader="none"/>
           <w:tab w:val="right" w:pos="9061" w:leader="dot"/>
         </w:tabs>
@@ -6240,7 +6240,7 @@
       <w:pPr>
         <w:pStyle w:val="Contents2"/>
         <w:tabs>
-          <w:tab w:val="clear" w:pos="708"/>
+          <w:tab w:val="clear" w:pos="408"/>
           <w:tab w:val="left" w:pos="799" w:leader="none"/>
           <w:tab w:val="right" w:pos="9061" w:leader="dot"/>
         </w:tabs>
@@ -6286,7 +6286,7 @@
       <w:pPr>
         <w:pStyle w:val="Contents1"/>
         <w:tabs>
-          <w:tab w:val="clear" w:pos="708"/>
+          <w:tab w:val="clear" w:pos="408"/>
           <w:tab w:val="left" w:pos="403" w:leader="none"/>
           <w:tab w:val="right" w:pos="9061" w:leader="dot"/>
         </w:tabs>
@@ -6325,7 +6325,7 @@
       <w:pPr>
         <w:pStyle w:val="Contents1"/>
         <w:tabs>
-          <w:tab w:val="clear" w:pos="708"/>
+          <w:tab w:val="clear" w:pos="408"/>
           <w:tab w:val="left" w:pos="403" w:leader="none"/>
           <w:tab w:val="right" w:pos="9061" w:leader="dot"/>
         </w:tabs>
@@ -6364,7 +6364,7 @@
       <w:pPr>
         <w:pStyle w:val="Contents1"/>
         <w:tabs>
-          <w:tab w:val="clear" w:pos="708"/>
+          <w:tab w:val="clear" w:pos="408"/>
           <w:tab w:val="left" w:pos="403" w:leader="none"/>
           <w:tab w:val="right" w:pos="9061" w:leader="dot"/>
         </w:tabs>
@@ -6405,7 +6405,7 @@
       <w:pPr>
         <w:pStyle w:val="Normal"/>
         <w:tabs>
-          <w:tab w:val="clear" w:pos="708"/>
+          <w:tab w:val="clear" w:pos="408"/>
           <w:tab w:val="left" w:pos="799" w:leader="none"/>
           <w:tab w:val="right" w:pos="9061" w:leader="dot"/>
         </w:tabs>
@@ -6898,7 +6898,7 @@
       <w:pPr>
         <w:pStyle w:val="TEXTOCORRIDO"/>
         <w:tabs>
-          <w:tab w:val="clear" w:pos="708"/>
+          <w:tab w:val="clear" w:pos="408"/>
           <w:tab w:val="left" w:pos="799" w:leader="none"/>
           <w:tab w:val="right" w:pos="9061" w:leader="dot"/>
         </w:tabs>
@@ -6935,7 +6935,7 @@
       <w:pPr>
         <w:pStyle w:val="Normal"/>
         <w:tabs>
-          <w:tab w:val="clear" w:pos="708"/>
+          <w:tab w:val="clear" w:pos="408"/>
           <w:tab w:val="left" w:pos="799" w:leader="none"/>
           <w:tab w:val="right" w:pos="9061" w:leader="dot"/>
         </w:tabs>
@@ -7049,7 +7049,7 @@
       <w:pPr>
         <w:pStyle w:val="TEXTOCORRIDO"/>
         <w:tabs>
-          <w:tab w:val="clear" w:pos="708"/>
+          <w:tab w:val="clear" w:pos="408"/>
           <w:tab w:val="left" w:pos="799" w:leader="none"/>
           <w:tab w:val="right" w:pos="9061" w:leader="dot"/>
         </w:tabs>
@@ -7086,7 +7086,7 @@
       <w:pPr>
         <w:pStyle w:val="Normal"/>
         <w:tabs>
-          <w:tab w:val="clear" w:pos="708"/>
+          <w:tab w:val="clear" w:pos="408"/>
           <w:tab w:val="left" w:pos="799" w:leader="none"/>
           <w:tab w:val="right" w:pos="9061" w:leader="dot"/>
         </w:tabs>
@@ -7829,7 +7829,7 @@
       <w:pPr>
         <w:pStyle w:val="Normal"/>
         <w:tabs>
-          <w:tab w:val="clear" w:pos="708"/>
+          <w:tab w:val="clear" w:pos="408"/>
           <w:tab w:val="left" w:pos="799" w:leader="none"/>
           <w:tab w:val="right" w:pos="9061" w:leader="dot"/>
         </w:tabs>
@@ -7910,7 +7910,7 @@
       <w:pPr>
         <w:pStyle w:val="Normal"/>
         <w:tabs>
-          <w:tab w:val="clear" w:pos="708"/>
+          <w:tab w:val="clear" w:pos="408"/>
           <w:tab w:val="left" w:pos="799" w:leader="none"/>
           <w:tab w:val="right" w:pos="9061" w:leader="dot"/>
         </w:tabs>
@@ -8342,7 +8342,7 @@
       <w:pPr>
         <w:pStyle w:val="TEXTOCORRIDO"/>
         <w:tabs>
-          <w:tab w:val="clear" w:pos="708"/>
+          <w:tab w:val="clear" w:pos="408"/>
           <w:tab w:val="left" w:pos="799" w:leader="none"/>
           <w:tab w:val="right" w:pos="9061" w:leader="dot"/>
         </w:tabs>
@@ -12671,25 +12671,7 @@
           <w:sz w:val="24"/>
           <w:szCs w:val="24"/>
         </w:rPr>
-        <w:t xml:space="preserve">Um link deve sempre prover </w:t>
-      </w:r>
-      <w:r>
-        <w:rPr>
-          <w:rFonts w:cs="Times New Roman"/>
-          <w:color w:val="auto"/>
-          <w:sz w:val="24"/>
-          <w:szCs w:val="24"/>
-        </w:rPr>
-        <w:t>no seu</w:t>
-      </w:r>
-      <w:r>
-        <w:rPr>
-          <w:rFonts w:cs="Times New Roman"/>
-          <w:color w:val="auto"/>
-          <w:sz w:val="24"/>
-          <w:szCs w:val="24"/>
-        </w:rPr>
-        <w:t xml:space="preserve"> conteúdo um texto descritivo. “A descrição permite o usuário destinguir esse link de outros na página </w:t>
+        <w:t xml:space="preserve">Um link deve sempre prover no seu conteúdo um texto descritivo. “A descrição permite o usuário destinguir esse link de outros na página </w:t>
       </w:r>
       <w:r>
         <w:rPr>
@@ -12709,25 +12691,7 @@
           <w:sz w:val="24"/>
           <w:szCs w:val="24"/>
         </w:rPr>
-        <w:t xml:space="preserve"> determinar se </w:t>
-      </w:r>
-      <w:r>
-        <w:rPr>
-          <w:rFonts w:cs="Times New Roman"/>
-          <w:color w:val="auto"/>
-          <w:sz w:val="24"/>
-          <w:szCs w:val="24"/>
-        </w:rPr>
-        <w:t xml:space="preserve">ele </w:t>
-      </w:r>
-      <w:r>
-        <w:rPr>
-          <w:rFonts w:cs="Times New Roman"/>
-          <w:color w:val="auto"/>
-          <w:sz w:val="24"/>
-          <w:szCs w:val="24"/>
-        </w:rPr>
-        <w:t xml:space="preserve">deve ou não seguir o link uma vez que a URI de destino geralmente não é suficientemente descritiva.” (Techniques and Failures for Web Content Accessibility Guidelines, 2016, v. </w:t>
+        <w:t xml:space="preserve"> determinar se ele deve ou não seguir o link uma vez que a URI de destino geralmente não é suficientemente descritiva.” (Techniques and Failures for Web Content Accessibility Guidelines, 2016, v. </w:t>
       </w:r>
       <w:r>
         <w:rPr>
@@ -13095,51 +13059,7 @@
           <w:szCs w:val="24"/>
           <w:lang w:val="pt-BR" w:eastAsia="pt-BR" w:bidi="ar-SA"/>
         </w:rPr>
-        <w:t xml:space="preserve">da tag img. Alternativamente, também é possível utilizar </w:t>
-      </w:r>
-      <w:r>
-        <w:rPr>
-          <w:rFonts w:eastAsia="Times New Roman" w:cs="Times New Roman"/>
-          <w:color w:val="auto"/>
-          <w:kern w:val="0"/>
-          <w:sz w:val="24"/>
-          <w:szCs w:val="24"/>
-          <w:lang w:val="pt-BR" w:eastAsia="pt-BR" w:bidi="ar-SA"/>
-        </w:rPr>
-        <w:t>a</w:t>
-      </w:r>
-      <w:r>
-        <w:rPr>
-          <w:rFonts w:eastAsia="Times New Roman" w:cs="Times New Roman"/>
-          <w:color w:val="auto"/>
-          <w:kern w:val="0"/>
-          <w:sz w:val="24"/>
-          <w:szCs w:val="24"/>
-          <w:lang w:val="pt-BR" w:eastAsia="pt-BR" w:bidi="ar-SA"/>
-        </w:rPr>
-        <w:t xml:space="preserve"> aria-label, considerando que é uma situação muito próxima da analisada </w:t>
-      </w:r>
-      <w:r>
-        <w:rPr>
-          <w:rFonts w:eastAsia="Times New Roman" w:cs="Times New Roman"/>
-          <w:color w:val="auto"/>
-          <w:kern w:val="0"/>
-          <w:sz w:val="24"/>
-          <w:szCs w:val="24"/>
-          <w:lang w:val="pt-BR" w:eastAsia="pt-BR" w:bidi="ar-SA"/>
-        </w:rPr>
-        <w:t>anteriormente</w:t>
-      </w:r>
-      <w:r>
-        <w:rPr>
-          <w:rFonts w:eastAsia="Times New Roman" w:cs="Times New Roman"/>
-          <w:color w:val="auto"/>
-          <w:kern w:val="0"/>
-          <w:sz w:val="24"/>
-          <w:szCs w:val="24"/>
-          <w:lang w:val="pt-BR" w:eastAsia="pt-BR" w:bidi="ar-SA"/>
-        </w:rPr>
-        <w:t xml:space="preserve"> no ponto 5.2.10, </w:t>
+        <w:t xml:space="preserve">da tag img. Alternativamente, também é possível utilizar a aria-label, considerando que é uma situação muito próxima da analisada anteriormente no ponto 5.2.10, </w:t>
       </w:r>
       <w:r>
         <w:rPr>
@@ -13158,83 +13078,7 @@
           <w:em w:val="none"/>
           <w:lang w:val="pt-BR" w:eastAsia="pt-BR" w:bidi="ar-SA"/>
         </w:rPr>
-        <w:t xml:space="preserve">onde era necessário um texto descritivo para o elemento sem que </w:t>
-      </w:r>
-      <w:r>
-        <w:rPr>
-          <w:rFonts w:eastAsia="Times New Roman" w:cs="Times New Roman"/>
-          <w:b w:val="false"/>
-          <w:i w:val="false"/>
-          <w:strike w:val="false"/>
-          <w:dstrike w:val="false"/>
-          <w:outline w:val="false"/>
-          <w:shadow w:val="false"/>
-          <w:color w:val="auto"/>
-          <w:kern w:val="0"/>
-          <w:sz w:val="24"/>
-          <w:szCs w:val="24"/>
-          <w:u w:val="none"/>
-          <w:em w:val="none"/>
-          <w:lang w:val="pt-BR" w:eastAsia="pt-BR" w:bidi="ar-SA"/>
-        </w:rPr>
-        <w:t xml:space="preserve">ele </w:t>
-      </w:r>
-      <w:r>
-        <w:rPr>
-          <w:rFonts w:eastAsia="Times New Roman" w:cs="Times New Roman"/>
-          <w:b w:val="false"/>
-          <w:i w:val="false"/>
-          <w:strike w:val="false"/>
-          <w:dstrike w:val="false"/>
-          <w:outline w:val="false"/>
-          <w:shadow w:val="false"/>
-          <w:color w:val="auto"/>
-          <w:kern w:val="0"/>
-          <w:sz w:val="24"/>
-          <w:szCs w:val="24"/>
-          <w:u w:val="none"/>
-          <w:em w:val="none"/>
-          <w:lang w:val="pt-BR" w:eastAsia="pt-BR" w:bidi="ar-SA"/>
-        </w:rPr>
-        <w:t>fosse renderizado de fato na página. A figura abaixo representa a implementação d</w:t>
-      </w:r>
-      <w:r>
-        <w:rPr>
-          <w:rFonts w:eastAsia="Times New Roman" w:cs="Times New Roman"/>
-          <w:b w:val="false"/>
-          <w:i w:val="false"/>
-          <w:strike w:val="false"/>
-          <w:dstrike w:val="false"/>
-          <w:outline w:val="false"/>
-          <w:shadow w:val="false"/>
-          <w:color w:val="auto"/>
-          <w:kern w:val="0"/>
-          <w:sz w:val="24"/>
-          <w:szCs w:val="24"/>
-          <w:u w:val="none"/>
-          <w:em w:val="none"/>
-          <w:lang w:val="pt-BR" w:eastAsia="pt-BR" w:bidi="ar-SA"/>
-        </w:rPr>
-        <w:t>essa</w:t>
-      </w:r>
-      <w:r>
-        <w:rPr>
-          <w:rFonts w:eastAsia="Times New Roman" w:cs="Times New Roman"/>
-          <w:b w:val="false"/>
-          <w:i w:val="false"/>
-          <w:strike w:val="false"/>
-          <w:dstrike w:val="false"/>
-          <w:outline w:val="false"/>
-          <w:shadow w:val="false"/>
-          <w:color w:val="auto"/>
-          <w:kern w:val="0"/>
-          <w:sz w:val="24"/>
-          <w:szCs w:val="24"/>
-          <w:u w:val="none"/>
-          <w:em w:val="none"/>
-          <w:lang w:val="pt-BR" w:eastAsia="pt-BR" w:bidi="ar-SA"/>
-        </w:rPr>
-        <w:t xml:space="preserve"> solução:</w:t>
+        <w:t>onde era necessário um texto descritivo para o elemento sem que ele fosse renderizado de fato na página. A figura abaixo representa a implementação dessa solução:</w:t>
       </w:r>
     </w:p>
     <w:p>
@@ -13280,7 +13124,18 @@
           <w:szCs w:val="24"/>
           <w:lang w:val="pt-BR" w:eastAsia="pt-BR" w:bidi="ar-SA"/>
         </w:rPr>
-        <w:t>16</w:t>
+        <w:t>1</w:t>
+      </w:r>
+      <w:r>
+        <w:rPr>
+          <w:rFonts w:eastAsia="Times New Roman" w:cs="Times New Roman"/>
+          <w:color w:val="auto"/>
+          <w:kern w:val="0"/>
+          <w:sz w:val="24"/>
+          <w:szCs w:val="24"/>
+          <w:lang w:val="pt-BR" w:eastAsia="pt-BR" w:bidi="ar-SA"/>
+        </w:rPr>
+        <w:t>7</w:t>
       </w:r>
       <w:r>
         <w:rPr>
@@ -13473,7 +13328,404 @@
       <w:pPr>
         <w:pStyle w:val="TEXTOCORRIDO"/>
         <w:ind w:left="2124" w:right="0" w:hanging="0"/>
+        <w:jc w:val="both"/>
+        <w:rPr/>
+      </w:pPr>
+      <w:r>
+        <w:rPr>
+          <w:rFonts w:eastAsia="Times New Roman" w:cs="Times New Roman"/>
+          <w:color w:val="auto"/>
+          <w:kern w:val="0"/>
+          <w:sz w:val="24"/>
+          <w:szCs w:val="24"/>
+          <w:lang w:val="pt-BR" w:eastAsia="pt-BR" w:bidi="ar-SA"/>
+        </w:rPr>
+        <w:t>Uma prática bastante comum na manipulação do HTML que infelizmente gera uma série de problemas de acessibilidade é a não utilização da semântica da linguagem (também conhecida como POSH, ou Plain Old Semantic HTML). Embora seja possível nas combinações de CSS com o JavaScript fazer com que qualquer elemento HTML se comporte da forma que quisermos, é muito provável que as propriedades built-in dos elementos – já embutidos com padrões de acessibilidade pelo teclado – não sejam considerad</w:t>
+      </w:r>
+      <w:r>
+        <w:rPr>
+          <w:rFonts w:eastAsia="Times New Roman" w:cs="Times New Roman"/>
+          <w:color w:val="auto"/>
+          <w:kern w:val="0"/>
+          <w:sz w:val="24"/>
+          <w:szCs w:val="24"/>
+          <w:lang w:val="pt-BR" w:eastAsia="pt-BR" w:bidi="ar-SA"/>
+        </w:rPr>
+        <w:t>a</w:t>
+      </w:r>
+      <w:r>
+        <w:rPr>
+          <w:rFonts w:eastAsia="Times New Roman" w:cs="Times New Roman"/>
+          <w:color w:val="auto"/>
+          <w:kern w:val="0"/>
+          <w:sz w:val="24"/>
+          <w:szCs w:val="24"/>
+          <w:lang w:val="pt-BR" w:eastAsia="pt-BR" w:bidi="ar-SA"/>
+        </w:rPr>
+        <w:t>s na versão não-semântica do HTML. Um bom exemplo des</w:t>
+      </w:r>
+      <w:r>
+        <w:rPr>
+          <w:rFonts w:eastAsia="Times New Roman" w:cs="Times New Roman"/>
+          <w:color w:val="auto"/>
+          <w:kern w:val="0"/>
+          <w:sz w:val="24"/>
+          <w:szCs w:val="24"/>
+          <w:lang w:val="pt-BR" w:eastAsia="pt-BR" w:bidi="ar-SA"/>
+        </w:rPr>
+        <w:t>s</w:t>
+      </w:r>
+      <w:r>
+        <w:rPr>
+          <w:rFonts w:eastAsia="Times New Roman" w:cs="Times New Roman"/>
+          <w:color w:val="auto"/>
+          <w:kern w:val="0"/>
+          <w:sz w:val="24"/>
+          <w:szCs w:val="24"/>
+          <w:lang w:val="pt-BR" w:eastAsia="pt-BR" w:bidi="ar-SA"/>
+        </w:rPr>
+        <w:t xml:space="preserve">a prática é quando usam </w:t>
+      </w:r>
+      <w:r>
+        <w:rPr>
+          <w:rFonts w:eastAsia="Times New Roman" w:cs="Times New Roman"/>
+          <w:color w:val="auto"/>
+          <w:kern w:val="0"/>
+          <w:sz w:val="24"/>
+          <w:szCs w:val="24"/>
+          <w:lang w:val="pt-BR" w:eastAsia="pt-BR" w:bidi="ar-SA"/>
+        </w:rPr>
+        <w:t>o elemento</w:t>
+      </w:r>
+      <w:r>
+        <w:rPr>
+          <w:rFonts w:eastAsia="Times New Roman" w:cs="Times New Roman"/>
+          <w:color w:val="auto"/>
+          <w:kern w:val="0"/>
+          <w:sz w:val="24"/>
+          <w:szCs w:val="24"/>
+          <w:lang w:val="pt-BR" w:eastAsia="pt-BR" w:bidi="ar-SA"/>
+        </w:rPr>
+        <w:t xml:space="preserve"> div para representar um botão sobrescrevendo os estilos padrão del</w:t>
+      </w:r>
+      <w:r>
+        <w:rPr>
+          <w:rFonts w:eastAsia="Times New Roman" w:cs="Times New Roman"/>
+          <w:color w:val="auto"/>
+          <w:kern w:val="0"/>
+          <w:sz w:val="24"/>
+          <w:szCs w:val="24"/>
+          <w:lang w:val="pt-BR" w:eastAsia="pt-BR" w:bidi="ar-SA"/>
+        </w:rPr>
+        <w:t>e</w:t>
+      </w:r>
+      <w:r>
+        <w:rPr>
+          <w:rFonts w:eastAsia="Times New Roman" w:cs="Times New Roman"/>
+          <w:color w:val="auto"/>
+          <w:kern w:val="0"/>
+          <w:sz w:val="24"/>
+          <w:szCs w:val="24"/>
+          <w:lang w:val="pt-BR" w:eastAsia="pt-BR" w:bidi="ar-SA"/>
+        </w:rPr>
+        <w:t xml:space="preserve">. Embora visualmente </w:t>
+      </w:r>
+      <w:r>
+        <w:rPr>
+          <w:rFonts w:eastAsia="Times New Roman" w:cs="Times New Roman"/>
+          <w:color w:val="auto"/>
+          <w:kern w:val="0"/>
+          <w:sz w:val="24"/>
+          <w:szCs w:val="24"/>
+          <w:lang w:val="pt-BR" w:eastAsia="pt-BR" w:bidi="ar-SA"/>
+        </w:rPr>
+        <w:t>fique</w:t>
+      </w:r>
+      <w:r>
+        <w:rPr>
+          <w:rFonts w:eastAsia="Times New Roman" w:cs="Times New Roman"/>
+          <w:color w:val="auto"/>
+          <w:kern w:val="0"/>
+          <w:sz w:val="24"/>
+          <w:szCs w:val="24"/>
+          <w:lang w:val="pt-BR" w:eastAsia="pt-BR" w:bidi="ar-SA"/>
+        </w:rPr>
+        <w:t xml:space="preserve"> semelhante a um botão, as propriedades padrão não serão as mesmas. Isso faz com que as tecnologias assistivas anunciem os elementos de forma errada para os usuários com alguma deficiência, além de encontrar problemas para navegar entre os elementos.</w:t>
+      </w:r>
+    </w:p>
+    <w:p>
+      <w:pPr>
+        <w:pStyle w:val="TEXTOCORRIDO"/>
+        <w:ind w:left="2124" w:right="0" w:hanging="0"/>
+        <w:jc w:val="both"/>
+        <w:rPr>
+          <w:rFonts w:ascii="Times New Roman" w:hAnsi="Times New Roman" w:eastAsia="Times New Roman" w:cs="Times New Roman"/>
+          <w:color w:val="auto"/>
+          <w:kern w:val="0"/>
+          <w:sz w:val="24"/>
+          <w:szCs w:val="24"/>
+          <w:lang w:val="pt-BR" w:eastAsia="pt-BR" w:bidi="ar-SA"/>
+        </w:rPr>
+      </w:pPr>
+      <w:r>
+        <w:rPr/>
+      </w:r>
+    </w:p>
+    <w:p>
+      <w:pPr>
+        <w:pStyle w:val="TEXTOCORRIDO"/>
+        <w:ind w:left="2124" w:right="0" w:hanging="0"/>
+        <w:jc w:val="both"/>
+        <w:rPr/>
+      </w:pPr>
+      <w:r>
+        <w:rPr>
+          <w:rFonts w:eastAsia="Times New Roman" w:cs="Times New Roman"/>
+          <w:color w:val="auto"/>
+          <w:kern w:val="0"/>
+          <w:sz w:val="24"/>
+          <w:szCs w:val="24"/>
+          <w:lang w:val="pt-BR" w:eastAsia="pt-BR" w:bidi="ar-SA"/>
+        </w:rPr>
+        <w:t>U</w:t>
+      </w:r>
+      <w:r>
+        <w:rPr>
+          <w:rFonts w:eastAsia="Times New Roman" w:cs="Times New Roman"/>
+          <w:color w:val="auto"/>
+          <w:kern w:val="0"/>
+          <w:sz w:val="24"/>
+          <w:szCs w:val="24"/>
+          <w:lang w:val="pt-BR" w:eastAsia="pt-BR" w:bidi="ar-SA"/>
+        </w:rPr>
+        <w:t xml:space="preserve">ma lista pode ser de definição, ordenada ou desordenada. Quando a lista é ordenada (elemento ol) ou desordenada (elemento ul) todos os seus filhos devem ser um list item  (elemento li). É </w:t>
+      </w:r>
+      <w:r>
+        <w:rPr>
+          <w:rFonts w:eastAsia="Times New Roman" w:cs="Times New Roman"/>
+          <w:color w:val="auto"/>
+          <w:kern w:val="0"/>
+          <w:sz w:val="24"/>
+          <w:szCs w:val="24"/>
+          <w:lang w:val="pt-BR" w:eastAsia="pt-BR" w:bidi="ar-SA"/>
+        </w:rPr>
+        <w:t>por isso que</w:t>
+      </w:r>
+      <w:r>
+        <w:rPr>
+          <w:rFonts w:eastAsia="Times New Roman" w:cs="Times New Roman"/>
+          <w:color w:val="auto"/>
+          <w:kern w:val="0"/>
+          <w:sz w:val="24"/>
+          <w:szCs w:val="24"/>
+          <w:lang w:val="pt-BR" w:eastAsia="pt-BR" w:bidi="ar-SA"/>
+        </w:rPr>
+        <w:t>, como  afirmado na técnica H48 do documento Techniques and Failures for Web Content Accessibility Guidelines 2.0, “quando uma marcação é usada para formatar itens visualmente como uma lista, mas  não representam o relacionamento da lista, os usuários (</w:t>
+      </w:r>
+      <w:r>
+        <w:rPr>
+          <w:rFonts w:eastAsia="Times New Roman" w:cs="Times New Roman"/>
+          <w:color w:val="auto"/>
+          <w:kern w:val="0"/>
+          <w:sz w:val="24"/>
+          <w:szCs w:val="24"/>
+          <w:lang w:val="pt-BR" w:eastAsia="pt-BR" w:bidi="ar-SA"/>
+        </w:rPr>
+        <w:t>de</w:t>
+      </w:r>
+      <w:r>
+        <w:rPr>
+          <w:rFonts w:eastAsia="Times New Roman" w:cs="Times New Roman"/>
+          <w:color w:val="auto"/>
+          <w:kern w:val="0"/>
+          <w:sz w:val="24"/>
+          <w:szCs w:val="24"/>
+          <w:lang w:val="pt-BR" w:eastAsia="pt-BR" w:bidi="ar-SA"/>
+        </w:rPr>
+        <w:t xml:space="preserve"> alguma tecnologia assistiva) têm dificuldade para navegar pelas informações” (tradução nossa).</w:t>
+      </w:r>
+    </w:p>
+    <w:p>
+      <w:pPr>
+        <w:pStyle w:val="TEXTOCORRIDO"/>
+        <w:ind w:left="2124" w:right="0" w:hanging="0"/>
+        <w:jc w:val="both"/>
+        <w:rPr>
+          <w:rFonts w:ascii="Times New Roman" w:hAnsi="Times New Roman" w:eastAsia="Times New Roman" w:cs="Times New Roman"/>
+          <w:color w:val="auto"/>
+          <w:kern w:val="0"/>
+          <w:sz w:val="24"/>
+          <w:szCs w:val="24"/>
+          <w:lang w:val="pt-BR" w:eastAsia="pt-BR" w:bidi="ar-SA"/>
+        </w:rPr>
+      </w:pPr>
+      <w:r>
+        <w:rPr/>
+      </w:r>
+    </w:p>
+    <w:p>
+      <w:pPr>
+        <w:pStyle w:val="TEXTOCORRIDO"/>
+        <w:ind w:left="2124" w:right="0" w:hanging="0"/>
+        <w:jc w:val="both"/>
+        <w:rPr>
+          <w:rFonts w:ascii="Times New Roman" w:hAnsi="Times New Roman" w:eastAsia="Times New Roman" w:cs="Times New Roman"/>
+          <w:color w:val="auto"/>
+          <w:kern w:val="0"/>
+          <w:sz w:val="24"/>
+          <w:szCs w:val="24"/>
+          <w:lang w:val="pt-BR" w:eastAsia="pt-BR" w:bidi="ar-SA"/>
+        </w:rPr>
+      </w:pPr>
+      <w:r>
+        <w:rPr/>
+      </w:r>
+    </w:p>
+    <w:p>
+      <w:pPr>
+        <w:pStyle w:val="Caption1"/>
+        <w:ind w:left="0" w:right="0" w:hanging="0"/>
+        <w:rPr/>
+      </w:pPr>
+      <w:bookmarkStart w:id="17" w:name="_Toc7130938511111121112111111"/>
+      <w:r>
+        <w:rPr>
+          <w:color w:val="auto"/>
+        </w:rPr>
+        <w:t xml:space="preserve">Figura </w:t>
+      </w:r>
+      <w:r>
+        <w:rPr>
+          <w:rFonts w:eastAsia="Times New Roman" w:cs="Times New Roman"/>
+          <w:color w:val="auto"/>
+          <w:kern w:val="0"/>
+          <w:sz w:val="24"/>
+          <w:szCs w:val="24"/>
+          <w:lang w:val="pt-BR" w:eastAsia="pt-BR" w:bidi="ar-SA"/>
+        </w:rPr>
+        <w:t>1</w:t>
+      </w:r>
+      <w:r>
+        <w:rPr>
+          <w:rFonts w:eastAsia="Times New Roman" w:cs="Times New Roman"/>
+          <w:color w:val="auto"/>
+          <w:kern w:val="0"/>
+          <w:sz w:val="24"/>
+          <w:szCs w:val="24"/>
+          <w:lang w:val="pt-BR" w:eastAsia="pt-BR" w:bidi="ar-SA"/>
+        </w:rPr>
+        <w:t>8</w:t>
+      </w:r>
+      <w:r>
+        <w:rPr>
+          <w:color w:val="auto"/>
+        </w:rPr>
+        <w:t xml:space="preserve"> – </w:t>
+      </w:r>
+      <w:bookmarkEnd w:id="17"/>
+      <w:r>
+        <w:rPr>
+          <w:color w:val="auto"/>
+        </w:rPr>
+        <w:t>Estrutura do AVA acusad</w:t>
+      </w:r>
+      <w:r>
+        <w:rPr>
+          <w:color w:val="auto"/>
+        </w:rPr>
+        <w:t>o</w:t>
+      </w:r>
+      <w:r>
+        <w:rPr>
+          <w:color w:val="auto"/>
+        </w:rPr>
+        <w:t xml:space="preserve"> pelo Lighthouse com problema de acessibilidade: </w:t>
+      </w:r>
+      <w:r>
+        <w:rPr>
+          <w:color w:val="auto"/>
+        </w:rPr>
+        <w:t>um  elemento ul mantendo uma div como filha além dos elementos lis apropriados</w:t>
+      </w:r>
+    </w:p>
+    <w:p>
+      <w:pPr>
+        <w:pStyle w:val="Figura"/>
+        <w:ind w:left="0" w:right="0" w:hanging="0"/>
         <w:jc w:val="left"/>
+        <w:rPr/>
+      </w:pPr>
+      <w:r>
+        <w:rPr/>
+        <w:drawing>
+          <wp:inline distT="0" distB="0" distL="0" distR="0">
+            <wp:extent cx="5760720" cy="3209290"/>
+            <wp:effectExtent l="0" t="0" r="0" b="0"/>
+            <wp:docPr id="20" name="Image17" descr="Graphical user interface, application&#10;&#10;Description automatically generated"/>
+            <wp:cNvGraphicFramePr>
+              <a:graphicFrameLocks xmlns:a="http://schemas.openxmlformats.org/drawingml/2006/main" noChangeAspect="1"/>
+            </wp:cNvGraphicFramePr>
+            <a:graphic xmlns:a="http://schemas.openxmlformats.org/drawingml/2006/main">
+              <a:graphicData uri="http://schemas.openxmlformats.org/drawingml/2006/picture">
+                <pic:pic xmlns:pic="http://schemas.openxmlformats.org/drawingml/2006/picture">
+                  <pic:nvPicPr>
+                    <pic:cNvPr id="20" name="Image17" descr="Graphical user interface, application&#10;&#10;Description automatically generated"/>
+                    <pic:cNvPicPr>
+                      <a:picLocks noChangeAspect="1" noChangeArrowheads="1"/>
+                    </pic:cNvPicPr>
+                  </pic:nvPicPr>
+                  <pic:blipFill>
+                    <a:blip r:embed="rId21"/>
+                    <a:stretch>
+                      <a:fillRect/>
+                    </a:stretch>
+                  </pic:blipFill>
+                  <pic:spPr bwMode="auto">
+                    <a:xfrm>
+                      <a:off x="0" y="0"/>
+                      <a:ext cx="5760720" cy="3209290"/>
+                    </a:xfrm>
+                    <a:prstGeom prst="rect">
+                      <a:avLst/>
+                    </a:prstGeom>
+                  </pic:spPr>
+                </pic:pic>
+              </a:graphicData>
+            </a:graphic>
+          </wp:inline>
+        </w:drawing>
+      </w:r>
+    </w:p>
+    <w:p>
+      <w:pPr>
+        <w:pStyle w:val="Figura"/>
+        <w:ind w:left="0" w:right="0" w:hanging="0"/>
+        <w:jc w:val="center"/>
+        <w:rPr>
+          <w:rFonts w:cs="Times New Roman"/>
+          <w:color w:val="auto"/>
+          <w:sz w:val="24"/>
+          <w:szCs w:val="24"/>
+        </w:rPr>
+      </w:pPr>
+      <w:r>
+        <w:rPr>
+          <w:rStyle w:val="Textooriginal"/>
+          <w:rFonts w:eastAsia="Times New Roman" w:cs="Times New Roman"/>
+          <w:color w:val="auto"/>
+          <w:kern w:val="0"/>
+          <w:sz w:val="20"/>
+          <w:szCs w:val="20"/>
+          <w:lang w:val="pt-BR" w:eastAsia="pt-BR" w:bidi="ar-SA"/>
+        </w:rPr>
+        <w:t>Fonte: Próprio autor. 2021.</w:t>
+      </w:r>
+    </w:p>
+    <w:p>
+      <w:pPr>
+        <w:pStyle w:val="TEXTOCORRIDO"/>
+        <w:ind w:left="2124" w:right="0" w:hanging="0"/>
+        <w:jc w:val="left"/>
         <w:rPr>
           <w:rFonts w:cs="Times New Roman"/>
           <w:color w:val="000000"/>
@@ -13482,13 +13734,412 @@
         </w:rPr>
       </w:pPr>
       <w:r>
-        <w:rPr>
-          <w:rFonts w:cs="Times New Roman"/>
-          <w:color w:val="auto"/>
-          <w:sz w:val="24"/>
-          <w:szCs w:val="24"/>
-        </w:rPr>
-        <w:t>[continue escrevendo].</w:t>
+        <w:rPr/>
+      </w:r>
+    </w:p>
+    <w:p>
+      <w:pPr>
+        <w:pStyle w:val="TEXTOCORRIDO"/>
+        <w:ind w:left="2124" w:right="0" w:hanging="0"/>
+        <w:jc w:val="left"/>
+        <w:rPr>
+          <w:rFonts w:cs="Times New Roman"/>
+          <w:color w:val="000000"/>
+          <w:sz w:val="24"/>
+          <w:szCs w:val="24"/>
+        </w:rPr>
+      </w:pPr>
+      <w:r>
+        <w:rPr/>
+      </w:r>
+    </w:p>
+    <w:p>
+      <w:pPr>
+        <w:pStyle w:val="Caption1"/>
+        <w:ind w:left="0" w:right="0" w:hanging="0"/>
+        <w:rPr/>
+      </w:pPr>
+      <w:bookmarkStart w:id="18" w:name="_Toc71309385111111211121111112"/>
+      <w:r>
+        <w:rPr>
+          <w:color w:val="auto"/>
+        </w:rPr>
+        <w:t xml:space="preserve">Figura </w:t>
+      </w:r>
+      <w:r>
+        <w:rPr>
+          <w:rFonts w:eastAsia="Times New Roman" w:cs="Times New Roman"/>
+          <w:color w:val="auto"/>
+          <w:kern w:val="0"/>
+          <w:sz w:val="24"/>
+          <w:szCs w:val="24"/>
+          <w:lang w:val="pt-BR" w:eastAsia="pt-BR" w:bidi="ar-SA"/>
+        </w:rPr>
+        <w:t>1</w:t>
+      </w:r>
+      <w:r>
+        <w:rPr>
+          <w:rFonts w:eastAsia="Times New Roman" w:cs="Times New Roman"/>
+          <w:color w:val="auto"/>
+          <w:kern w:val="0"/>
+          <w:sz w:val="24"/>
+          <w:szCs w:val="24"/>
+          <w:lang w:val="pt-BR" w:eastAsia="pt-BR" w:bidi="ar-SA"/>
+        </w:rPr>
+        <w:t>9</w:t>
+      </w:r>
+      <w:r>
+        <w:rPr>
+          <w:color w:val="auto"/>
+        </w:rPr>
+        <w:t xml:space="preserve"> – </w:t>
+      </w:r>
+      <w:bookmarkEnd w:id="18"/>
+      <w:r>
+        <w:rPr>
+          <w:rFonts w:eastAsia="Times New Roman" w:cs="Times New Roman"/>
+          <w:color w:val="auto"/>
+          <w:kern w:val="0"/>
+          <w:sz w:val="24"/>
+          <w:szCs w:val="24"/>
+          <w:lang w:val="pt-BR" w:eastAsia="pt-BR" w:bidi="ar-SA"/>
+        </w:rPr>
+        <w:t>Div representando um</w:t>
+      </w:r>
+      <w:r>
+        <w:rPr>
+          <w:rFonts w:eastAsia="Times New Roman" w:cs="Times New Roman"/>
+          <w:color w:val="auto"/>
+          <w:kern w:val="0"/>
+          <w:sz w:val="24"/>
+          <w:szCs w:val="24"/>
+          <w:lang w:val="pt-BR" w:eastAsia="pt-BR" w:bidi="ar-SA"/>
+        </w:rPr>
+        <w:t xml:space="preserve"> ite</w:t>
+      </w:r>
+      <w:r>
+        <w:rPr>
+          <w:rFonts w:eastAsia="Times New Roman" w:cs="Times New Roman"/>
+          <w:color w:val="auto"/>
+          <w:kern w:val="0"/>
+          <w:sz w:val="24"/>
+          <w:szCs w:val="24"/>
+          <w:lang w:val="pt-BR" w:eastAsia="pt-BR" w:bidi="ar-SA"/>
+        </w:rPr>
+        <w:t>m</w:t>
+      </w:r>
+      <w:r>
+        <w:rPr>
+          <w:rFonts w:eastAsia="Times New Roman" w:cs="Times New Roman"/>
+          <w:color w:val="auto"/>
+          <w:kern w:val="0"/>
+          <w:sz w:val="24"/>
+          <w:szCs w:val="24"/>
+          <w:lang w:val="pt-BR" w:eastAsia="pt-BR" w:bidi="ar-SA"/>
+        </w:rPr>
+        <w:t xml:space="preserve"> visual </w:t>
+      </w:r>
+      <w:r>
+        <w:rPr>
+          <w:rFonts w:eastAsia="Times New Roman" w:cs="Times New Roman"/>
+          <w:color w:val="auto"/>
+          <w:kern w:val="0"/>
+          <w:sz w:val="24"/>
+          <w:szCs w:val="24"/>
+          <w:lang w:val="pt-BR" w:eastAsia="pt-BR" w:bidi="ar-SA"/>
+        </w:rPr>
+        <w:t>de carregamento</w:t>
+      </w:r>
+    </w:p>
+    <w:p>
+      <w:pPr>
+        <w:pStyle w:val="Figura"/>
+        <w:ind w:left="0" w:right="0" w:hanging="0"/>
+        <w:jc w:val="left"/>
+        <w:rPr/>
+      </w:pPr>
+      <w:r>
+        <w:rPr/>
+        <w:drawing>
+          <wp:inline distT="0" distB="0" distL="0" distR="0">
+            <wp:extent cx="5760720" cy="5861050"/>
+            <wp:effectExtent l="0" t="0" r="0" b="0"/>
+            <wp:docPr id="21" name="Image18" descr="Graphical user interface, application&#10;&#10;Description automatically generated"/>
+            <wp:cNvGraphicFramePr>
+              <a:graphicFrameLocks xmlns:a="http://schemas.openxmlformats.org/drawingml/2006/main" noChangeAspect="1"/>
+            </wp:cNvGraphicFramePr>
+            <a:graphic xmlns:a="http://schemas.openxmlformats.org/drawingml/2006/main">
+              <a:graphicData uri="http://schemas.openxmlformats.org/drawingml/2006/picture">
+                <pic:pic xmlns:pic="http://schemas.openxmlformats.org/drawingml/2006/picture">
+                  <pic:nvPicPr>
+                    <pic:cNvPr id="21" name="Image18" descr="Graphical user interface, application&#10;&#10;Description automatically generated"/>
+                    <pic:cNvPicPr>
+                      <a:picLocks noChangeAspect="1" noChangeArrowheads="1"/>
+                    </pic:cNvPicPr>
+                  </pic:nvPicPr>
+                  <pic:blipFill>
+                    <a:blip r:embed="rId22"/>
+                    <a:stretch>
+                      <a:fillRect/>
+                    </a:stretch>
+                  </pic:blipFill>
+                  <pic:spPr bwMode="auto">
+                    <a:xfrm>
+                      <a:off x="0" y="0"/>
+                      <a:ext cx="5760720" cy="5861050"/>
+                    </a:xfrm>
+                    <a:prstGeom prst="rect">
+                      <a:avLst/>
+                    </a:prstGeom>
+                  </pic:spPr>
+                </pic:pic>
+              </a:graphicData>
+            </a:graphic>
+          </wp:inline>
+        </w:drawing>
+      </w:r>
+    </w:p>
+    <w:p>
+      <w:pPr>
+        <w:pStyle w:val="Figura"/>
+        <w:ind w:left="0" w:right="0" w:hanging="0"/>
+        <w:jc w:val="center"/>
+        <w:rPr>
+          <w:rFonts w:cs="Times New Roman"/>
+          <w:color w:val="auto"/>
+          <w:sz w:val="24"/>
+          <w:szCs w:val="24"/>
+        </w:rPr>
+      </w:pPr>
+      <w:r>
+        <w:rPr>
+          <w:rStyle w:val="Textooriginal"/>
+          <w:rFonts w:eastAsia="Times New Roman" w:cs="Times New Roman"/>
+          <w:color w:val="auto"/>
+          <w:kern w:val="0"/>
+          <w:sz w:val="20"/>
+          <w:szCs w:val="20"/>
+          <w:lang w:val="pt-BR" w:eastAsia="pt-BR" w:bidi="ar-SA"/>
+        </w:rPr>
+        <w:t>Fonte: Próprio autor. 2021.</w:t>
+      </w:r>
+    </w:p>
+    <w:p>
+      <w:pPr>
+        <w:pStyle w:val="TEXTOCORRIDO"/>
+        <w:ind w:left="2124" w:right="0" w:hanging="0"/>
+        <w:jc w:val="left"/>
+        <w:rPr>
+          <w:rFonts w:cs="Times New Roman"/>
+          <w:color w:val="000000"/>
+          <w:sz w:val="24"/>
+          <w:szCs w:val="24"/>
+        </w:rPr>
+      </w:pPr>
+      <w:r>
+        <w:rPr/>
+      </w:r>
+    </w:p>
+    <w:p>
+      <w:pPr>
+        <w:pStyle w:val="TEXTOCORRIDO"/>
+        <w:ind w:left="2124" w:right="0" w:hanging="0"/>
+        <w:jc w:val="left"/>
+        <w:rPr>
+          <w:rFonts w:cs="Times New Roman"/>
+          <w:color w:val="000000"/>
+          <w:sz w:val="24"/>
+          <w:szCs w:val="24"/>
+        </w:rPr>
+      </w:pPr>
+      <w:r>
+        <w:rPr/>
+      </w:r>
+    </w:p>
+    <w:p>
+      <w:pPr>
+        <w:pStyle w:val="TEXTOCORRIDO"/>
+        <w:ind w:left="2124" w:right="0" w:hanging="0"/>
+        <w:jc w:val="left"/>
+        <w:rPr>
+          <w:rFonts w:cs="Times New Roman"/>
+          <w:color w:val="000000"/>
+          <w:sz w:val="24"/>
+          <w:szCs w:val="24"/>
+        </w:rPr>
+      </w:pPr>
+      <w:r>
+        <w:rPr>
+          <w:rFonts w:eastAsia="Times New Roman" w:cs="Times New Roman"/>
+          <w:color w:val="auto"/>
+          <w:kern w:val="0"/>
+          <w:sz w:val="24"/>
+          <w:szCs w:val="24"/>
+          <w:lang w:val="pt-BR" w:eastAsia="pt-BR" w:bidi="ar-SA"/>
+        </w:rPr>
+        <w:t xml:space="preserve">Nas figuras acima podemos perceber, analisando os trechos de código denunciados pela ferramenta Lighthouse, que a div contida dentro da ul forma, na verdade, uma animação de carregamento para o usuário a espera de </w:t>
+      </w:r>
+      <w:r>
+        <w:rPr>
+          <w:rFonts w:eastAsia="Times New Roman" w:cs="Times New Roman"/>
+          <w:color w:val="auto"/>
+          <w:kern w:val="0"/>
+          <w:sz w:val="24"/>
+          <w:szCs w:val="24"/>
+          <w:lang w:val="pt-BR" w:eastAsia="pt-BR" w:bidi="ar-SA"/>
+        </w:rPr>
+        <w:t>alguma</w:t>
+      </w:r>
+      <w:r>
+        <w:rPr>
+          <w:rFonts w:eastAsia="Times New Roman" w:cs="Times New Roman"/>
+          <w:color w:val="auto"/>
+          <w:kern w:val="0"/>
+          <w:sz w:val="24"/>
+          <w:szCs w:val="24"/>
+          <w:lang w:val="pt-BR" w:eastAsia="pt-BR" w:bidi="ar-SA"/>
+        </w:rPr>
+        <w:t xml:space="preserve"> requisição</w:t>
+      </w:r>
+      <w:r>
+        <w:rPr>
+          <w:rFonts w:cs="Times New Roman"/>
+          <w:color w:val="000000"/>
+          <w:sz w:val="24"/>
+          <w:szCs w:val="24"/>
+        </w:rPr>
+        <w:t xml:space="preserve">. </w:t>
+      </w:r>
+      <w:r>
+        <w:rPr>
+          <w:rFonts w:cs="Times New Roman"/>
+          <w:color w:val="000000"/>
+          <w:sz w:val="24"/>
+          <w:szCs w:val="24"/>
+        </w:rPr>
+        <w:t xml:space="preserve">Como não é semanticamente adequada a uma lista, a solução recomendada é de mover a div acima ou abaixo dela e usar CSS para reposicionar o elemento, de forma que não altere o visual atual da página mas entre em conformidade com o </w:t>
+      </w:r>
+      <w:r>
+        <w:rPr>
+          <w:rFonts w:eastAsia="Times New Roman" w:cs="Times New Roman"/>
+          <w:color w:val="auto"/>
+          <w:kern w:val="0"/>
+          <w:sz w:val="24"/>
+          <w:szCs w:val="24"/>
+          <w:lang w:val="pt-BR" w:eastAsia="pt-BR" w:bidi="ar-SA"/>
+        </w:rPr>
+        <w:t>POSH.</w:t>
+      </w:r>
+    </w:p>
+    <w:p>
+      <w:pPr>
+        <w:pStyle w:val="TEXTOCORRIDO"/>
+        <w:ind w:left="1416" w:right="0" w:hanging="0"/>
+        <w:rPr/>
+      </w:pPr>
+      <w:r>
+        <w:rPr>
+          <w:rFonts w:cs="Times New Roman"/>
+          <w:color w:val="auto"/>
+          <w:sz w:val="24"/>
+          <w:szCs w:val="24"/>
+        </w:rPr>
+        <w:t>5.2.1</w:t>
+      </w:r>
+      <w:r>
+        <w:rPr>
+          <w:rFonts w:cs="Times New Roman"/>
+          <w:color w:val="auto"/>
+          <w:sz w:val="24"/>
+          <w:szCs w:val="24"/>
+        </w:rPr>
+        <w:t>3</w:t>
+      </w:r>
+      <w:r>
+        <w:rPr>
+          <w:rFonts w:cs="Times New Roman"/>
+          <w:color w:val="auto"/>
+          <w:sz w:val="24"/>
+          <w:szCs w:val="24"/>
+        </w:rPr>
+        <w:t xml:space="preserve">. </w:t>
+      </w:r>
+      <w:r>
+        <w:rPr>
+          <w:rFonts w:cs="Times New Roman"/>
+          <w:b w:val="false"/>
+          <w:i w:val="false"/>
+          <w:strike w:val="false"/>
+          <w:dstrike w:val="false"/>
+          <w:outline w:val="false"/>
+          <w:shadow w:val="false"/>
+          <w:color w:val="auto"/>
+          <w:sz w:val="24"/>
+          <w:szCs w:val="24"/>
+          <w:u w:val="none"/>
+          <w:em w:val="none"/>
+        </w:rPr>
+        <w:t>button, link, and menuitem elements do not have accessible names.</w:t>
+      </w:r>
+    </w:p>
+    <w:p>
+      <w:pPr>
+        <w:pStyle w:val="TEXTOCORRIDO"/>
+        <w:ind w:left="1416" w:right="0" w:hanging="0"/>
+        <w:rPr>
+          <w:rFonts w:ascii="Times New Roman" w:hAnsi="Times New Roman" w:cs="Times New Roman"/>
+          <w:color w:val="auto"/>
+          <w:sz w:val="24"/>
+          <w:szCs w:val="24"/>
+        </w:rPr>
+      </w:pPr>
+      <w:r>
+        <w:rPr>
+          <w:rFonts w:cs="Times New Roman"/>
+          <w:color w:val="auto"/>
+          <w:sz w:val="24"/>
+          <w:szCs w:val="24"/>
+        </w:rPr>
+      </w:r>
+    </w:p>
+    <w:p>
+      <w:pPr>
+        <w:pStyle w:val="TEXTOCORRIDO"/>
+        <w:ind w:left="2124" w:right="0" w:hanging="0"/>
+        <w:jc w:val="both"/>
+        <w:rPr>
+          <w:rFonts w:cs="Times New Roman"/>
+          <w:color w:val="000000"/>
+          <w:sz w:val="24"/>
+          <w:szCs w:val="24"/>
+        </w:rPr>
+      </w:pPr>
+      <w:r>
+        <w:rPr>
+          <w:rFonts w:eastAsia="Times New Roman" w:cs="Times New Roman"/>
+          <w:color w:val="auto"/>
+          <w:kern w:val="0"/>
+          <w:sz w:val="24"/>
+          <w:szCs w:val="24"/>
+          <w:lang w:val="pt-BR" w:eastAsia="pt-BR" w:bidi="ar-SA"/>
+        </w:rPr>
+        <w:t>[escreva aqui]</w:t>
+      </w:r>
+    </w:p>
+    <w:p>
+      <w:pPr>
+        <w:pStyle w:val="TEXTOCORRIDO"/>
+        <w:ind w:left="2124" w:right="0" w:hanging="0"/>
+        <w:jc w:val="left"/>
+        <w:rPr>
+          <w:rFonts w:cs="Times New Roman"/>
+          <w:color w:val="000000"/>
+          <w:sz w:val="24"/>
+          <w:szCs w:val="24"/>
+        </w:rPr>
+      </w:pPr>
+      <w:r>
+        <w:rPr/>
       </w:r>
     </w:p>
     <w:p>
@@ -13609,7 +14260,7 @@
       <w:pPr>
         <w:pStyle w:val="Normal"/>
         <w:tabs>
-          <w:tab w:val="clear" w:pos="708"/>
+          <w:tab w:val="clear" w:pos="408"/>
           <w:tab w:val="left" w:pos="799" w:leader="none"/>
           <w:tab w:val="right" w:pos="9061" w:leader="dot"/>
         </w:tabs>
@@ -13734,7 +14385,7 @@
       <w:pPr>
         <w:pStyle w:val="TEXTOCORRIDO"/>
         <w:tabs>
-          <w:tab w:val="clear" w:pos="708"/>
+          <w:tab w:val="clear" w:pos="408"/>
           <w:tab w:val="left" w:pos="799" w:leader="none"/>
           <w:tab w:val="right" w:pos="9061" w:leader="dot"/>
         </w:tabs>
@@ -13900,7 +14551,7 @@
     <w:p>
       <w:pPr>
         <w:sectPr>
-          <w:footerReference w:type="default" r:id="rId21"/>
+          <w:footerReference w:type="default" r:id="rId23"/>
           <w:type w:val="nextPage"/>
           <w:pgSz w:w="11906" w:h="16838"/>
           <w:pgMar w:left="1701" w:right="1134" w:header="0" w:top="1701" w:footer="709" w:bottom="1134" w:gutter="0"/>
@@ -14124,7 +14775,7 @@
         </w:rPr>
         <w:t xml:space="preserve">ePUB from: </w:t>
       </w:r>
-      <w:hyperlink r:id="rId22">
+      <w:hyperlink r:id="rId24">
         <w:r>
           <w:rPr>
             <w:rStyle w:val="LinkdaInternet"/>
@@ -14816,7 +15467,7 @@
         <w:ind w:left="0" w:right="0" w:hanging="0"/>
         <w:rPr/>
       </w:pPr>
-      <w:hyperlink r:id="rId23">
+      <w:hyperlink r:id="rId25">
         <w:r>
           <w:rPr>
             <w:rStyle w:val="InternetLink"/>
@@ -15400,8 +16051,8 @@
       </w:r>
     </w:p>
     <w:sectPr>
-      <w:headerReference w:type="default" r:id="rId24"/>
-      <w:footerReference w:type="default" r:id="rId25"/>
+      <w:headerReference w:type="default" r:id="rId26"/>
+      <w:footerReference w:type="default" r:id="rId27"/>
       <w:type w:val="nextPage"/>
       <w:pgSz w:w="11906" w:h="16838"/>
       <w:pgMar w:left="1701" w:right="1134" w:header="709" w:top="1701" w:footer="709" w:bottom="1134" w:gutter="0"/>
@@ -15427,7 +16078,7 @@
       <mc:AlternateContent>
         <mc:Choice Requires="wps">
           <w:drawing>
-            <wp:anchor behindDoc="1" distT="0" distB="0" distL="0" distR="0" simplePos="0" locked="0" layoutInCell="1" allowOverlap="1" relativeHeight="2">
+            <wp:anchor behindDoc="1" distT="0" distB="0" distL="0" distR="0" simplePos="0" locked="0" layoutInCell="0" allowOverlap="1" relativeHeight="2">
               <wp:simplePos x="0" y="0"/>
               <wp:positionH relativeFrom="column">
                 <wp:posOffset>5158105</wp:posOffset>
@@ -15435,7 +16086,7 @@
               <wp:positionV relativeFrom="paragraph">
                 <wp:posOffset>635</wp:posOffset>
               </wp:positionV>
-              <wp:extent cx="247015" cy="149225"/>
+              <wp:extent cx="247650" cy="149860"/>
               <wp:effectExtent l="0" t="0" r="0" b="0"/>
               <wp:wrapSquare wrapText="largest"/>
               <wp:docPr id="1" name="Caixa de texto 2"/>
@@ -15446,7 +16097,7 @@
                     <wps:spPr>
                       <a:xfrm>
                         <a:off x="0" y="0"/>
-                        <a:ext cx="246240" cy="148680"/>
+                        <a:ext cx="246960" cy="149400"/>
                       </a:xfrm>
                       <a:prstGeom prst="rect">
                         <a:avLst/>
@@ -15454,7 +16105,7 @@
                       <a:solidFill>
                         <a:srgbClr val="ffffff"/>
                       </a:solidFill>
-                      <a:ln>
+                      <a:ln w="0">
                         <a:noFill/>
                       </a:ln>
                     </wps:spPr>
@@ -15492,8 +16143,7 @@
         </mc:Choice>
         <mc:Fallback>
           <w:pict>
-            <v:rect id="shape_0" ID="Caixa de texto 2" fillcolor="white" stroked="f" style="position:absolute;margin-left:406.15pt;margin-top:0.05pt;width:19.35pt;height:11.65pt">
-              <w10:wrap type="none"/>
+            <v:rect id="shape_0" ID="Caixa de texto 2" fillcolor="white" stroked="f" style="position:absolute;margin-left:406.15pt;margin-top:0.05pt;width:19.4pt;height:11.7pt;mso-wrap-style:none;v-text-anchor:middle">
               <v:fill o:detectmouseclick="t" type="solid" color2="black"/>
               <v:stroke color="#3465a4" joinstyle="round" endcap="flat"/>
               <v:textbox>
@@ -15513,6 +16163,7 @@
                   </w:p>
                 </w:txbxContent>
               </v:textbox>
+              <w10:wrap type="square" side="largest"/>
             </v:rect>
           </w:pict>
         </mc:Fallback>
@@ -15544,7 +16195,7 @@
       <mc:AlternateContent>
         <mc:Choice Requires="wps">
           <w:drawing>
-            <wp:anchor behindDoc="1" distT="0" distB="0" distL="0" distR="0" simplePos="0" locked="0" layoutInCell="1" allowOverlap="1" relativeHeight="41">
+            <wp:anchor behindDoc="1" distT="0" distB="0" distL="0" distR="0" simplePos="0" locked="0" layoutInCell="0" allowOverlap="1" relativeHeight="60">
               <wp:simplePos x="0" y="0"/>
               <wp:positionH relativeFrom="column">
                 <wp:posOffset>5158105</wp:posOffset>
@@ -15552,10 +16203,10 @@
               <wp:positionV relativeFrom="paragraph">
                 <wp:posOffset>635</wp:posOffset>
               </wp:positionV>
-              <wp:extent cx="247015" cy="149225"/>
+              <wp:extent cx="247650" cy="149860"/>
               <wp:effectExtent l="0" t="0" r="0" b="0"/>
               <wp:wrapSquare wrapText="largest"/>
-              <wp:docPr id="20" name="Caixa de texto 2_0"/>
+              <wp:docPr id="22" name="Caixa de texto 2_0"/>
               <a:graphic xmlns:a="http://schemas.openxmlformats.org/drawingml/2006/main">
                 <a:graphicData uri="http://schemas.microsoft.com/office/word/2010/wordprocessingShape">
                   <wps:wsp>
@@ -15563,7 +16214,7 @@
                     <wps:spPr>
                       <a:xfrm>
                         <a:off x="0" y="0"/>
-                        <a:ext cx="246240" cy="148680"/>
+                        <a:ext cx="246960" cy="149400"/>
                       </a:xfrm>
                       <a:prstGeom prst="rect">
                         <a:avLst/>
@@ -15571,7 +16222,7 @@
                       <a:solidFill>
                         <a:srgbClr val="ffffff"/>
                       </a:solidFill>
-                      <a:ln>
+                      <a:ln w="0">
                         <a:noFill/>
                       </a:ln>
                     </wps:spPr>
@@ -15609,8 +16260,7 @@
         </mc:Choice>
         <mc:Fallback>
           <w:pict>
-            <v:rect id="shape_0" ID="Caixa de texto 2_0" fillcolor="white" stroked="f" style="position:absolute;margin-left:406.15pt;margin-top:0.05pt;width:19.35pt;height:11.65pt">
-              <w10:wrap type="none"/>
+            <v:rect id="shape_0" ID="Caixa de texto 2_0" fillcolor="white" stroked="f" style="position:absolute;margin-left:406.15pt;margin-top:0.05pt;width:19.4pt;height:11.7pt;mso-wrap-style:none;v-text-anchor:middle">
               <v:fill o:detectmouseclick="t" type="solid" color2="black"/>
               <v:stroke color="#3465a4" joinstyle="round" endcap="flat"/>
               <v:textbox>
@@ -15630,6 +16280,7 @@
                   </w:p>
                 </w:txbxContent>
               </v:textbox>
+              <w10:wrap type="square" side="largest"/>
             </v:rect>
           </w:pict>
         </mc:Fallback>
@@ -15661,7 +16312,7 @@
       <mc:AlternateContent>
         <mc:Choice Requires="wps">
           <w:drawing>
-            <wp:anchor behindDoc="1" distT="0" distB="0" distL="0" distR="0" simplePos="0" locked="0" layoutInCell="1" allowOverlap="1" relativeHeight="43">
+            <wp:anchor behindDoc="1" distT="0" distB="0" distL="0" distR="0" simplePos="0" locked="0" layoutInCell="0" allowOverlap="1" relativeHeight="63">
               <wp:simplePos x="0" y="0"/>
               <wp:positionH relativeFrom="column">
                 <wp:posOffset>5158105</wp:posOffset>
@@ -15669,10 +16320,10 @@
               <wp:positionV relativeFrom="paragraph">
                 <wp:posOffset>635</wp:posOffset>
               </wp:positionV>
-              <wp:extent cx="247015" cy="149225"/>
+              <wp:extent cx="247650" cy="149860"/>
               <wp:effectExtent l="0" t="0" r="0" b="0"/>
               <wp:wrapSquare wrapText="largest"/>
-              <wp:docPr id="22" name="Caixa de texto 2_1"/>
+              <wp:docPr id="24" name="Caixa de texto 2_1"/>
               <a:graphic xmlns:a="http://schemas.openxmlformats.org/drawingml/2006/main">
                 <a:graphicData uri="http://schemas.microsoft.com/office/word/2010/wordprocessingShape">
                   <wps:wsp>
@@ -15680,7 +16331,7 @@
                     <wps:spPr>
                       <a:xfrm>
                         <a:off x="0" y="0"/>
-                        <a:ext cx="246240" cy="148680"/>
+                        <a:ext cx="246960" cy="149400"/>
                       </a:xfrm>
                       <a:prstGeom prst="rect">
                         <a:avLst/>
@@ -15688,7 +16339,7 @@
                       <a:solidFill>
                         <a:srgbClr val="ffffff"/>
                       </a:solidFill>
-                      <a:ln>
+                      <a:ln w="0">
                         <a:noFill/>
                       </a:ln>
                     </wps:spPr>
@@ -15726,8 +16377,7 @@
         </mc:Choice>
         <mc:Fallback>
           <w:pict>
-            <v:rect id="shape_0" ID="Caixa de texto 2_1" fillcolor="white" stroked="f" style="position:absolute;margin-left:406.15pt;margin-top:0.05pt;width:19.35pt;height:11.65pt">
-              <w10:wrap type="none"/>
+            <v:rect id="shape_0" ID="Caixa de texto 2_1" fillcolor="white" stroked="f" style="position:absolute;margin-left:406.15pt;margin-top:0.05pt;width:19.4pt;height:11.7pt;mso-wrap-style:none;v-text-anchor:middle">
               <v:fill o:detectmouseclick="t" type="solid" color2="black"/>
               <v:stroke color="#3465a4" joinstyle="round" endcap="flat"/>
               <v:textbox>
@@ -15747,6 +16397,7 @@
                   </w:p>
                 </w:txbxContent>
               </v:textbox>
+              <w10:wrap type="square" side="largest"/>
             </v:rect>
           </w:pict>
         </mc:Fallback>
@@ -15802,7 +16453,7 @@
     <w:pPr>
       <w:widowControl/>
       <w:suppressAutoHyphens w:val="true"/>
-      <w:overflowPunct w:val="false"/>
+      <w:overflowPunct w:val="true"/>
       <w:bidi w:val="0"/>
       <w:spacing w:lineRule="auto" w:line="240" w:before="0" w:after="0"/>
       <w:jc w:val="left"/>
@@ -16202,7 +16853,7 @@
     <w:basedOn w:val="Normal"/>
     <w:pPr>
       <w:tabs>
-        <w:tab w:val="clear" w:pos="708"/>
+        <w:tab w:val="clear" w:pos="408"/>
         <w:tab w:val="center" w:pos="4419" w:leader="none"/>
         <w:tab w:val="right" w:pos="8838" w:leader="none"/>
       </w:tabs>
@@ -16223,7 +16874,7 @@
     <w:basedOn w:val="Normal"/>
     <w:pPr>
       <w:tabs>
-        <w:tab w:val="clear" w:pos="708"/>
+        <w:tab w:val="clear" w:pos="408"/>
         <w:tab w:val="center" w:pos="4419" w:leader="none"/>
         <w:tab w:val="right" w:pos="8838" w:leader="none"/>
       </w:tabs>
@@ -16318,7 +16969,7 @@
     <w:qFormat/>
     <w:pPr>
       <w:tabs>
-        <w:tab w:val="clear" w:pos="708"/>
+        <w:tab w:val="clear" w:pos="408"/>
         <w:tab w:val="left" w:pos="2552" w:leader="none"/>
       </w:tabs>
       <w:spacing w:lineRule="auto" w:line="360"/>
@@ -16578,7 +17229,7 @@
     <w:pPr>
       <w:widowControl/>
       <w:suppressAutoHyphens w:val="true"/>
-      <w:overflowPunct w:val="false"/>
+      <w:overflowPunct w:val="true"/>
       <w:bidi w:val="0"/>
       <w:spacing w:lineRule="auto" w:line="240" w:before="0" w:after="0"/>
       <w:jc w:val="left"/>

</xml_diff>

<commit_message>
finalize debugging nos asserts falhados
</commit_message>
<xml_diff>
--- a/out/monografia-lucascruz-01022746-computacao.docx
+++ b/out/monografia-lucascruz-01022746-computacao.docx
@@ -7970,7 +7970,27 @@
           <w:sz w:val="24"/>
           <w:szCs w:val="24"/>
         </w:rPr>
-        <w:t>A pesquisa deverá levantar, a partir dos dados gerados pelos testes automatizados, estatísticas que ajudem a identificar os problemas chaves de acessibilidade, mais frequentes e como estão distribuídos, que se relacionem com os fatores de pontuação e classificação de acessibilidade provida pelo Google Lighthouse. Com as informações dessas estatísticas, até o momento estima-se 13 propostas de soluções para resolver as falhas de acessibilidade, que devem ser aplicadas contextualmente a cada elemento acusado pelo Google Lighthouse. As soluções quando implementadas impactariam consideravelmente a pontuação de acessibilidade do AVA, é esperada uma mudança na classificação da plataforma de laranja para verde – considerada ideal pela ferramenta do Google.</w:t>
+        <w:t xml:space="preserve">A pesquisa deverá levantar, a partir dos dados gerados pelos testes automatizados, estatísticas que ajudem a identificar os problemas chaves de acessibilidade, mais frequentes e como estão distribuídos, que se relacionem com os fatores de pontuação e classificação de acessibilidade provida pelo Google Lighthouse. Com as informações dessas estatísticas, até o momento estima-se </w:t>
+      </w:r>
+      <w:r>
+        <w:rPr>
+          <w:rFonts w:eastAsia="Times New Roman" w:cs="Times New Roman"/>
+          <w:color w:val="auto"/>
+          <w:kern w:val="0"/>
+          <w:sz w:val="24"/>
+          <w:szCs w:val="24"/>
+          <w:lang w:val="pt-BR" w:eastAsia="pt-BR" w:bidi="ar-SA"/>
+        </w:rPr>
+        <w:t>12</w:t>
+      </w:r>
+      <w:r>
+        <w:rPr>
+          <w:rFonts w:cs="Times New Roman"/>
+          <w:color w:val="auto"/>
+          <w:sz w:val="24"/>
+          <w:szCs w:val="24"/>
+        </w:rPr>
+        <w:t xml:space="preserve"> propostas de soluções para resolver as falhas de acessibilidade, que devem ser aplicadas contextualmente a cada elemento acusado pelo Google Lighthouse. As soluções quando implementadas impactariam consideravelmente a pontuação de acessibilidade do AVA, é esperada uma mudança na classificação da plataforma de laranja para verde – considerada ideal pela ferramenta do Google.</w:t>
       </w:r>
     </w:p>
     <w:p>
@@ -13124,18 +13144,7 @@
           <w:szCs w:val="24"/>
           <w:lang w:val="pt-BR" w:eastAsia="pt-BR" w:bidi="ar-SA"/>
         </w:rPr>
-        <w:t>1</w:t>
-      </w:r>
-      <w:r>
-        <w:rPr>
-          <w:rFonts w:eastAsia="Times New Roman" w:cs="Times New Roman"/>
-          <w:color w:val="auto"/>
-          <w:kern w:val="0"/>
-          <w:sz w:val="24"/>
-          <w:szCs w:val="24"/>
-          <w:lang w:val="pt-BR" w:eastAsia="pt-BR" w:bidi="ar-SA"/>
-        </w:rPr>
-        <w:t>7</w:t>
+        <w:t>17</w:t>
       </w:r>
       <w:r>
         <w:rPr>
@@ -13340,117 +13349,7 @@
           <w:szCs w:val="24"/>
           <w:lang w:val="pt-BR" w:eastAsia="pt-BR" w:bidi="ar-SA"/>
         </w:rPr>
-        <w:t>Uma prática bastante comum na manipulação do HTML que infelizmente gera uma série de problemas de acessibilidade é a não utilização da semântica da linguagem (também conhecida como POSH, ou Plain Old Semantic HTML). Embora seja possível nas combinações de CSS com o JavaScript fazer com que qualquer elemento HTML se comporte da forma que quisermos, é muito provável que as propriedades built-in dos elementos – já embutidos com padrões de acessibilidade pelo teclado – não sejam considerad</w:t>
-      </w:r>
-      <w:r>
-        <w:rPr>
-          <w:rFonts w:eastAsia="Times New Roman" w:cs="Times New Roman"/>
-          <w:color w:val="auto"/>
-          <w:kern w:val="0"/>
-          <w:sz w:val="24"/>
-          <w:szCs w:val="24"/>
-          <w:lang w:val="pt-BR" w:eastAsia="pt-BR" w:bidi="ar-SA"/>
-        </w:rPr>
-        <w:t>a</w:t>
-      </w:r>
-      <w:r>
-        <w:rPr>
-          <w:rFonts w:eastAsia="Times New Roman" w:cs="Times New Roman"/>
-          <w:color w:val="auto"/>
-          <w:kern w:val="0"/>
-          <w:sz w:val="24"/>
-          <w:szCs w:val="24"/>
-          <w:lang w:val="pt-BR" w:eastAsia="pt-BR" w:bidi="ar-SA"/>
-        </w:rPr>
-        <w:t>s na versão não-semântica do HTML. Um bom exemplo des</w:t>
-      </w:r>
-      <w:r>
-        <w:rPr>
-          <w:rFonts w:eastAsia="Times New Roman" w:cs="Times New Roman"/>
-          <w:color w:val="auto"/>
-          <w:kern w:val="0"/>
-          <w:sz w:val="24"/>
-          <w:szCs w:val="24"/>
-          <w:lang w:val="pt-BR" w:eastAsia="pt-BR" w:bidi="ar-SA"/>
-        </w:rPr>
-        <w:t>s</w:t>
-      </w:r>
-      <w:r>
-        <w:rPr>
-          <w:rFonts w:eastAsia="Times New Roman" w:cs="Times New Roman"/>
-          <w:color w:val="auto"/>
-          <w:kern w:val="0"/>
-          <w:sz w:val="24"/>
-          <w:szCs w:val="24"/>
-          <w:lang w:val="pt-BR" w:eastAsia="pt-BR" w:bidi="ar-SA"/>
-        </w:rPr>
-        <w:t xml:space="preserve">a prática é quando usam </w:t>
-      </w:r>
-      <w:r>
-        <w:rPr>
-          <w:rFonts w:eastAsia="Times New Roman" w:cs="Times New Roman"/>
-          <w:color w:val="auto"/>
-          <w:kern w:val="0"/>
-          <w:sz w:val="24"/>
-          <w:szCs w:val="24"/>
-          <w:lang w:val="pt-BR" w:eastAsia="pt-BR" w:bidi="ar-SA"/>
-        </w:rPr>
-        <w:t>o elemento</w:t>
-      </w:r>
-      <w:r>
-        <w:rPr>
-          <w:rFonts w:eastAsia="Times New Roman" w:cs="Times New Roman"/>
-          <w:color w:val="auto"/>
-          <w:kern w:val="0"/>
-          <w:sz w:val="24"/>
-          <w:szCs w:val="24"/>
-          <w:lang w:val="pt-BR" w:eastAsia="pt-BR" w:bidi="ar-SA"/>
-        </w:rPr>
-        <w:t xml:space="preserve"> div para representar um botão sobrescrevendo os estilos padrão del</w:t>
-      </w:r>
-      <w:r>
-        <w:rPr>
-          <w:rFonts w:eastAsia="Times New Roman" w:cs="Times New Roman"/>
-          <w:color w:val="auto"/>
-          <w:kern w:val="0"/>
-          <w:sz w:val="24"/>
-          <w:szCs w:val="24"/>
-          <w:lang w:val="pt-BR" w:eastAsia="pt-BR" w:bidi="ar-SA"/>
-        </w:rPr>
-        <w:t>e</w:t>
-      </w:r>
-      <w:r>
-        <w:rPr>
-          <w:rFonts w:eastAsia="Times New Roman" w:cs="Times New Roman"/>
-          <w:color w:val="auto"/>
-          <w:kern w:val="0"/>
-          <w:sz w:val="24"/>
-          <w:szCs w:val="24"/>
-          <w:lang w:val="pt-BR" w:eastAsia="pt-BR" w:bidi="ar-SA"/>
-        </w:rPr>
-        <w:t xml:space="preserve">. Embora visualmente </w:t>
-      </w:r>
-      <w:r>
-        <w:rPr>
-          <w:rFonts w:eastAsia="Times New Roman" w:cs="Times New Roman"/>
-          <w:color w:val="auto"/>
-          <w:kern w:val="0"/>
-          <w:sz w:val="24"/>
-          <w:szCs w:val="24"/>
-          <w:lang w:val="pt-BR" w:eastAsia="pt-BR" w:bidi="ar-SA"/>
-        </w:rPr>
-        <w:t>fique</w:t>
-      </w:r>
-      <w:r>
-        <w:rPr>
-          <w:rFonts w:eastAsia="Times New Roman" w:cs="Times New Roman"/>
-          <w:color w:val="auto"/>
-          <w:kern w:val="0"/>
-          <w:sz w:val="24"/>
-          <w:szCs w:val="24"/>
-          <w:lang w:val="pt-BR" w:eastAsia="pt-BR" w:bidi="ar-SA"/>
-        </w:rPr>
-        <w:t xml:space="preserve"> semelhante a um botão, as propriedades padrão não serão as mesmas. Isso faz com que as tecnologias assistivas anunciem os elementos de forma errada para os usuários com alguma deficiência, além de encontrar problemas para navegar entre os elementos.</w:t>
+        <w:t>Uma prática bastante comum na manipulação do HTML que infelizmente gera uma série de problemas de acessibilidade é a não utilização da semântica da linguagem (também conhecida como POSH, ou Plain Old Semantic HTML). Embora seja possível nas combinações de CSS com o JavaScript fazer com que qualquer elemento HTML se comporte da forma que quisermos, é muito provável que as propriedades built-in dos elementos – já embutidos com padrões de acessibilidade pelo teclado – não sejam consideradas na versão não-semântica do HTML. Um bom exemplo dessa prática é quando usam o elemento div para representar um botão sobrescrevendo os estilos padrão dele. Embora visualmente fique semelhante a um botão, as propriedades padrão não serão as mesmas. Isso faz com que as tecnologias assistivas anunciem os elementos de forma errada para os usuários com alguma deficiência, além de encontrar problemas para navegar entre os elementos.</w:t>
       </w:r>
     </w:p>
     <w:p>
@@ -13468,7 +13367,14 @@
         </w:rPr>
       </w:pPr>
       <w:r>
-        <w:rPr/>
+        <w:rPr>
+          <w:rFonts w:eastAsia="Times New Roman" w:cs="Times New Roman"/>
+          <w:color w:val="auto"/>
+          <w:kern w:val="0"/>
+          <w:sz w:val="24"/>
+          <w:szCs w:val="24"/>
+          <w:lang w:val="pt-BR" w:eastAsia="pt-BR" w:bidi="ar-SA"/>
+        </w:rPr>
       </w:r>
     </w:p>
     <w:p>
@@ -13487,62 +13393,7 @@
           <w:szCs w:val="24"/>
           <w:lang w:val="pt-BR" w:eastAsia="pt-BR" w:bidi="ar-SA"/>
         </w:rPr>
-        <w:t>U</w:t>
-      </w:r>
-      <w:r>
-        <w:rPr>
-          <w:rFonts w:eastAsia="Times New Roman" w:cs="Times New Roman"/>
-          <w:color w:val="auto"/>
-          <w:kern w:val="0"/>
-          <w:sz w:val="24"/>
-          <w:szCs w:val="24"/>
-          <w:lang w:val="pt-BR" w:eastAsia="pt-BR" w:bidi="ar-SA"/>
-        </w:rPr>
-        <w:t xml:space="preserve">ma lista pode ser de definição, ordenada ou desordenada. Quando a lista é ordenada (elemento ol) ou desordenada (elemento ul) todos os seus filhos devem ser um list item  (elemento li). É </w:t>
-      </w:r>
-      <w:r>
-        <w:rPr>
-          <w:rFonts w:eastAsia="Times New Roman" w:cs="Times New Roman"/>
-          <w:color w:val="auto"/>
-          <w:kern w:val="0"/>
-          <w:sz w:val="24"/>
-          <w:szCs w:val="24"/>
-          <w:lang w:val="pt-BR" w:eastAsia="pt-BR" w:bidi="ar-SA"/>
-        </w:rPr>
-        <w:t>por isso que</w:t>
-      </w:r>
-      <w:r>
-        <w:rPr>
-          <w:rFonts w:eastAsia="Times New Roman" w:cs="Times New Roman"/>
-          <w:color w:val="auto"/>
-          <w:kern w:val="0"/>
-          <w:sz w:val="24"/>
-          <w:szCs w:val="24"/>
-          <w:lang w:val="pt-BR" w:eastAsia="pt-BR" w:bidi="ar-SA"/>
-        </w:rPr>
-        <w:t>, como  afirmado na técnica H48 do documento Techniques and Failures for Web Content Accessibility Guidelines 2.0, “quando uma marcação é usada para formatar itens visualmente como uma lista, mas  não representam o relacionamento da lista, os usuários (</w:t>
-      </w:r>
-      <w:r>
-        <w:rPr>
-          <w:rFonts w:eastAsia="Times New Roman" w:cs="Times New Roman"/>
-          <w:color w:val="auto"/>
-          <w:kern w:val="0"/>
-          <w:sz w:val="24"/>
-          <w:szCs w:val="24"/>
-          <w:lang w:val="pt-BR" w:eastAsia="pt-BR" w:bidi="ar-SA"/>
-        </w:rPr>
-        <w:t>de</w:t>
-      </w:r>
-      <w:r>
-        <w:rPr>
-          <w:rFonts w:eastAsia="Times New Roman" w:cs="Times New Roman"/>
-          <w:color w:val="auto"/>
-          <w:kern w:val="0"/>
-          <w:sz w:val="24"/>
-          <w:szCs w:val="24"/>
-          <w:lang w:val="pt-BR" w:eastAsia="pt-BR" w:bidi="ar-SA"/>
-        </w:rPr>
-        <w:t xml:space="preserve"> alguma tecnologia assistiva) têm dificuldade para navegar pelas informações” (tradução nossa).</w:t>
+        <w:t>Uma lista pode ser de definição, ordenada ou desordenada. Quando a lista é ordenada (elemento ol) ou desordenada (elemento ul) todos os seus filhos devem ser um list item  (elemento li). É por isso que, como  afirmado na técnica H48 do documento Techniques and Failures for Web Content Accessibility Guidelines 2.0, “quando uma marcação é usada para formatar itens visualmente como uma lista, mas  não representam o relacionamento da lista, os usuários (de alguma tecnologia assistiva) têm dificuldade para navegar pelas informações” (tradução nossa).</w:t>
       </w:r>
     </w:p>
     <w:p>
@@ -13560,7 +13411,14 @@
         </w:rPr>
       </w:pPr>
       <w:r>
-        <w:rPr/>
+        <w:rPr>
+          <w:rFonts w:eastAsia="Times New Roman" w:cs="Times New Roman"/>
+          <w:color w:val="auto"/>
+          <w:kern w:val="0"/>
+          <w:sz w:val="24"/>
+          <w:szCs w:val="24"/>
+          <w:lang w:val="pt-BR" w:eastAsia="pt-BR" w:bidi="ar-SA"/>
+        </w:rPr>
       </w:r>
     </w:p>
     <w:p>
@@ -13578,7 +13436,14 @@
         </w:rPr>
       </w:pPr>
       <w:r>
-        <w:rPr/>
+        <w:rPr>
+          <w:rFonts w:eastAsia="Times New Roman" w:cs="Times New Roman"/>
+          <w:color w:val="auto"/>
+          <w:kern w:val="0"/>
+          <w:sz w:val="24"/>
+          <w:szCs w:val="24"/>
+          <w:lang w:val="pt-BR" w:eastAsia="pt-BR" w:bidi="ar-SA"/>
+        </w:rPr>
       </w:r>
     </w:p>
     <w:p>
@@ -13603,18 +13468,7 @@
           <w:szCs w:val="24"/>
           <w:lang w:val="pt-BR" w:eastAsia="pt-BR" w:bidi="ar-SA"/>
         </w:rPr>
-        <w:t>1</w:t>
-      </w:r>
-      <w:r>
-        <w:rPr>
-          <w:rFonts w:eastAsia="Times New Roman" w:cs="Times New Roman"/>
-          <w:color w:val="auto"/>
-          <w:kern w:val="0"/>
-          <w:sz w:val="24"/>
-          <w:szCs w:val="24"/>
-          <w:lang w:val="pt-BR" w:eastAsia="pt-BR" w:bidi="ar-SA"/>
-        </w:rPr>
-        <w:t>8</w:t>
+        <w:t>18</w:t>
       </w:r>
       <w:r>
         <w:rPr>
@@ -13627,25 +13481,7 @@
         <w:rPr>
           <w:color w:val="auto"/>
         </w:rPr>
-        <w:t>Estrutura do AVA acusad</w:t>
-      </w:r>
-      <w:r>
-        <w:rPr>
-          <w:color w:val="auto"/>
-        </w:rPr>
-        <w:t>o</w:t>
-      </w:r>
-      <w:r>
-        <w:rPr>
-          <w:color w:val="auto"/>
-        </w:rPr>
-        <w:t xml:space="preserve"> pelo Lighthouse com problema de acessibilidade: </w:t>
-      </w:r>
-      <w:r>
-        <w:rPr>
-          <w:color w:val="auto"/>
-        </w:rPr>
-        <w:t>um  elemento ul mantendo uma div como filha além dos elementos lis apropriados</w:t>
+        <w:t>Estrutura do AVA acusado pelo Lighthouse com problema de acessibilidade: um  elemento ul mantendo uma div como filha além dos elementos lis apropriados</w:t>
       </w:r>
     </w:p>
     <w:p>
@@ -13734,7 +13570,12 @@
         </w:rPr>
       </w:pPr>
       <w:r>
-        <w:rPr/>
+        <w:rPr>
+          <w:rFonts w:cs="Times New Roman"/>
+          <w:color w:val="000000"/>
+          <w:sz w:val="24"/>
+          <w:szCs w:val="24"/>
+        </w:rPr>
       </w:r>
     </w:p>
     <w:p>
@@ -13750,7 +13591,12 @@
         </w:rPr>
       </w:pPr>
       <w:r>
-        <w:rPr/>
+        <w:rPr>
+          <w:rFonts w:cs="Times New Roman"/>
+          <w:color w:val="000000"/>
+          <w:sz w:val="24"/>
+          <w:szCs w:val="24"/>
+        </w:rPr>
       </w:r>
     </w:p>
     <w:p>
@@ -13775,8 +13621,15 @@
           <w:szCs w:val="24"/>
           <w:lang w:val="pt-BR" w:eastAsia="pt-BR" w:bidi="ar-SA"/>
         </w:rPr>
-        <w:t>1</w:t>
-      </w:r>
+        <w:t>19</w:t>
+      </w:r>
+      <w:r>
+        <w:rPr>
+          <w:color w:val="auto"/>
+        </w:rPr>
+        <w:t xml:space="preserve"> – </w:t>
+      </w:r>
+      <w:bookmarkEnd w:id="18"/>
       <w:r>
         <w:rPr>
           <w:rFonts w:eastAsia="Times New Roman" w:cs="Times New Roman"/>
@@ -13786,69 +13639,7 @@
           <w:szCs w:val="24"/>
           <w:lang w:val="pt-BR" w:eastAsia="pt-BR" w:bidi="ar-SA"/>
         </w:rPr>
-        <w:t>9</w:t>
-      </w:r>
-      <w:r>
-        <w:rPr>
-          <w:color w:val="auto"/>
-        </w:rPr>
-        <w:t xml:space="preserve"> – </w:t>
-      </w:r>
-      <w:bookmarkEnd w:id="18"/>
-      <w:r>
-        <w:rPr>
-          <w:rFonts w:eastAsia="Times New Roman" w:cs="Times New Roman"/>
-          <w:color w:val="auto"/>
-          <w:kern w:val="0"/>
-          <w:sz w:val="24"/>
-          <w:szCs w:val="24"/>
-          <w:lang w:val="pt-BR" w:eastAsia="pt-BR" w:bidi="ar-SA"/>
-        </w:rPr>
-        <w:t>Div representando um</w:t>
-      </w:r>
-      <w:r>
-        <w:rPr>
-          <w:rFonts w:eastAsia="Times New Roman" w:cs="Times New Roman"/>
-          <w:color w:val="auto"/>
-          <w:kern w:val="0"/>
-          <w:sz w:val="24"/>
-          <w:szCs w:val="24"/>
-          <w:lang w:val="pt-BR" w:eastAsia="pt-BR" w:bidi="ar-SA"/>
-        </w:rPr>
-        <w:t xml:space="preserve"> ite</w:t>
-      </w:r>
-      <w:r>
-        <w:rPr>
-          <w:rFonts w:eastAsia="Times New Roman" w:cs="Times New Roman"/>
-          <w:color w:val="auto"/>
-          <w:kern w:val="0"/>
-          <w:sz w:val="24"/>
-          <w:szCs w:val="24"/>
-          <w:lang w:val="pt-BR" w:eastAsia="pt-BR" w:bidi="ar-SA"/>
-        </w:rPr>
-        <w:t>m</w:t>
-      </w:r>
-      <w:r>
-        <w:rPr>
-          <w:rFonts w:eastAsia="Times New Roman" w:cs="Times New Roman"/>
-          <w:color w:val="auto"/>
-          <w:kern w:val="0"/>
-          <w:sz w:val="24"/>
-          <w:szCs w:val="24"/>
-          <w:lang w:val="pt-BR" w:eastAsia="pt-BR" w:bidi="ar-SA"/>
-        </w:rPr>
-        <w:t xml:space="preserve"> visual </w:t>
-      </w:r>
-      <w:r>
-        <w:rPr>
-          <w:rFonts w:eastAsia="Times New Roman" w:cs="Times New Roman"/>
-          <w:color w:val="auto"/>
-          <w:kern w:val="0"/>
-          <w:sz w:val="24"/>
-          <w:szCs w:val="24"/>
-          <w:lang w:val="pt-BR" w:eastAsia="pt-BR" w:bidi="ar-SA"/>
-        </w:rPr>
-        <w:t>de carregamento</w:t>
+        <w:t>Div representando um item visual de carregamento</w:t>
       </w:r>
     </w:p>
     <w:p>
@@ -13937,7 +13728,12 @@
         </w:rPr>
       </w:pPr>
       <w:r>
-        <w:rPr/>
+        <w:rPr>
+          <w:rFonts w:cs="Times New Roman"/>
+          <w:color w:val="000000"/>
+          <w:sz w:val="24"/>
+          <w:szCs w:val="24"/>
+        </w:rPr>
       </w:r>
     </w:p>
     <w:p>
@@ -13953,7 +13749,12 @@
         </w:rPr>
       </w:pPr>
       <w:r>
-        <w:rPr/>
+        <w:rPr>
+          <w:rFonts w:cs="Times New Roman"/>
+          <w:color w:val="000000"/>
+          <w:sz w:val="24"/>
+          <w:szCs w:val="24"/>
+        </w:rPr>
       </w:r>
     </w:p>
     <w:p>
@@ -13977,7 +13778,16 @@
           <w:szCs w:val="24"/>
           <w:lang w:val="pt-BR" w:eastAsia="pt-BR" w:bidi="ar-SA"/>
         </w:rPr>
-        <w:t xml:space="preserve">Nas figuras acima podemos perceber, analisando os trechos de código denunciados pela ferramenta Lighthouse, que a div contida dentro da ul forma, na verdade, uma animação de carregamento para o usuário a espera de </w:t>
+        <w:t>Nas figuras acima podemos perceber, analisando os trechos de código denunciados pela ferramenta Lighthouse, que a div contida dentro da ul forma, na verdade, uma animação de carregamento para o usuário a espera de alguma requisição</w:t>
+      </w:r>
+      <w:r>
+        <w:rPr>
+          <w:rFonts w:cs="Times New Roman"/>
+          <w:color w:val="000000"/>
+          <w:sz w:val="24"/>
+          <w:szCs w:val="24"/>
+        </w:rPr>
+        <w:t xml:space="preserve">. Como não é semanticamente adequada a uma lista, a solução recomendada é de mover a div acima ou abaixo dela e usar CSS para reposicionar o elemento, de forma que não altere o visual atual da página mas entre em conformidade com o </w:t>
       </w:r>
       <w:r>
         <w:rPr>
@@ -13988,269 +13798,7 @@
           <w:szCs w:val="24"/>
           <w:lang w:val="pt-BR" w:eastAsia="pt-BR" w:bidi="ar-SA"/>
         </w:rPr>
-        <w:t>alguma</w:t>
-      </w:r>
-      <w:r>
-        <w:rPr>
-          <w:rFonts w:eastAsia="Times New Roman" w:cs="Times New Roman"/>
-          <w:color w:val="auto"/>
-          <w:kern w:val="0"/>
-          <w:sz w:val="24"/>
-          <w:szCs w:val="24"/>
-          <w:lang w:val="pt-BR" w:eastAsia="pt-BR" w:bidi="ar-SA"/>
-        </w:rPr>
-        <w:t xml:space="preserve"> requisição</w:t>
-      </w:r>
-      <w:r>
-        <w:rPr>
-          <w:rFonts w:cs="Times New Roman"/>
-          <w:color w:val="000000"/>
-          <w:sz w:val="24"/>
-          <w:szCs w:val="24"/>
-        </w:rPr>
-        <w:t xml:space="preserve">. </w:t>
-      </w:r>
-      <w:r>
-        <w:rPr>
-          <w:rFonts w:cs="Times New Roman"/>
-          <w:color w:val="000000"/>
-          <w:sz w:val="24"/>
-          <w:szCs w:val="24"/>
-        </w:rPr>
-        <w:t xml:space="preserve">Como não é semanticamente adequada a uma lista, a solução recomendada é de mover a div acima ou abaixo dela e usar CSS para reposicionar o elemento, de forma que não altere o visual atual da página mas entre em conformidade com o </w:t>
-      </w:r>
-      <w:r>
-        <w:rPr>
-          <w:rFonts w:eastAsia="Times New Roman" w:cs="Times New Roman"/>
-          <w:color w:val="auto"/>
-          <w:kern w:val="0"/>
-          <w:sz w:val="24"/>
-          <w:szCs w:val="24"/>
-          <w:lang w:val="pt-BR" w:eastAsia="pt-BR" w:bidi="ar-SA"/>
-        </w:rPr>
         <w:t>POSH.</w:t>
-      </w:r>
-    </w:p>
-    <w:p>
-      <w:pPr>
-        <w:pStyle w:val="TEXTOCORRIDO"/>
-        <w:ind w:left="1416" w:right="0" w:hanging="0"/>
-        <w:rPr/>
-      </w:pPr>
-      <w:r>
-        <w:rPr>
-          <w:rFonts w:cs="Times New Roman"/>
-          <w:color w:val="auto"/>
-          <w:sz w:val="24"/>
-          <w:szCs w:val="24"/>
-        </w:rPr>
-        <w:t>5.2.1</w:t>
-      </w:r>
-      <w:r>
-        <w:rPr>
-          <w:rFonts w:cs="Times New Roman"/>
-          <w:color w:val="auto"/>
-          <w:sz w:val="24"/>
-          <w:szCs w:val="24"/>
-        </w:rPr>
-        <w:t>3</w:t>
-      </w:r>
-      <w:r>
-        <w:rPr>
-          <w:rFonts w:cs="Times New Roman"/>
-          <w:color w:val="auto"/>
-          <w:sz w:val="24"/>
-          <w:szCs w:val="24"/>
-        </w:rPr>
-        <w:t xml:space="preserve">. </w:t>
-      </w:r>
-      <w:r>
-        <w:rPr>
-          <w:rFonts w:cs="Times New Roman"/>
-          <w:b w:val="false"/>
-          <w:i w:val="false"/>
-          <w:strike w:val="false"/>
-          <w:dstrike w:val="false"/>
-          <w:outline w:val="false"/>
-          <w:shadow w:val="false"/>
-          <w:color w:val="auto"/>
-          <w:sz w:val="24"/>
-          <w:szCs w:val="24"/>
-          <w:u w:val="none"/>
-          <w:em w:val="none"/>
-        </w:rPr>
-        <w:t>button, link, and menuitem elements do not have accessible names.</w:t>
-      </w:r>
-    </w:p>
-    <w:p>
-      <w:pPr>
-        <w:pStyle w:val="TEXTOCORRIDO"/>
-        <w:ind w:left="1416" w:right="0" w:hanging="0"/>
-        <w:rPr>
-          <w:rFonts w:ascii="Times New Roman" w:hAnsi="Times New Roman" w:cs="Times New Roman"/>
-          <w:color w:val="auto"/>
-          <w:sz w:val="24"/>
-          <w:szCs w:val="24"/>
-        </w:rPr>
-      </w:pPr>
-      <w:r>
-        <w:rPr>
-          <w:rFonts w:cs="Times New Roman"/>
-          <w:color w:val="auto"/>
-          <w:sz w:val="24"/>
-          <w:szCs w:val="24"/>
-        </w:rPr>
-      </w:r>
-    </w:p>
-    <w:p>
-      <w:pPr>
-        <w:pStyle w:val="TEXTOCORRIDO"/>
-        <w:ind w:left="2124" w:right="0" w:hanging="0"/>
-        <w:jc w:val="both"/>
-        <w:rPr>
-          <w:rFonts w:cs="Times New Roman"/>
-          <w:color w:val="000000"/>
-          <w:sz w:val="24"/>
-          <w:szCs w:val="24"/>
-        </w:rPr>
-      </w:pPr>
-      <w:r>
-        <w:rPr>
-          <w:rFonts w:eastAsia="Times New Roman" w:cs="Times New Roman"/>
-          <w:color w:val="auto"/>
-          <w:kern w:val="0"/>
-          <w:sz w:val="24"/>
-          <w:szCs w:val="24"/>
-          <w:lang w:val="pt-BR" w:eastAsia="pt-BR" w:bidi="ar-SA"/>
-        </w:rPr>
-        <w:t>[escreva aqui]</w:t>
-      </w:r>
-    </w:p>
-    <w:p>
-      <w:pPr>
-        <w:pStyle w:val="TEXTOCORRIDO"/>
-        <w:ind w:left="2124" w:right="0" w:hanging="0"/>
-        <w:jc w:val="left"/>
-        <w:rPr>
-          <w:rFonts w:cs="Times New Roman"/>
-          <w:color w:val="000000"/>
-          <w:sz w:val="24"/>
-          <w:szCs w:val="24"/>
-        </w:rPr>
-      </w:pPr>
-      <w:r>
-        <w:rPr/>
-      </w:r>
-    </w:p>
-    <w:p>
-      <w:pPr>
-        <w:pStyle w:val="TEXTOCORRIDO"/>
-        <w:ind w:left="1416" w:right="0" w:hanging="0"/>
-        <w:jc w:val="left"/>
-        <w:rPr>
-          <w:rFonts w:cs="Times New Roman"/>
-          <w:color w:val="000000"/>
-          <w:sz w:val="24"/>
-          <w:szCs w:val="24"/>
-        </w:rPr>
-      </w:pPr>
-      <w:r>
-        <w:rPr>
-          <w:rFonts w:cs="Times New Roman"/>
-          <w:color w:val="000000"/>
-          <w:sz w:val="24"/>
-          <w:szCs w:val="24"/>
-        </w:rPr>
-      </w:r>
-    </w:p>
-    <w:p>
-      <w:pPr>
-        <w:pStyle w:val="TEXTOCORRIDO"/>
-        <w:ind w:left="1416" w:right="0" w:hanging="0"/>
-        <w:jc w:val="left"/>
-        <w:rPr>
-          <w:rFonts w:cs="Times New Roman"/>
-          <w:color w:val="000000"/>
-          <w:sz w:val="24"/>
-          <w:szCs w:val="24"/>
-        </w:rPr>
-      </w:pPr>
-      <w:r>
-        <w:rPr>
-          <w:rFonts w:cs="Times New Roman"/>
-          <w:color w:val="000000"/>
-          <w:sz w:val="24"/>
-          <w:szCs w:val="24"/>
-        </w:rPr>
-      </w:r>
-    </w:p>
-    <w:p>
-      <w:pPr>
-        <w:pStyle w:val="TEXTOCORRIDO"/>
-        <w:ind w:left="1416" w:right="0" w:hanging="0"/>
-        <w:jc w:val="left"/>
-        <w:rPr>
-          <w:rFonts w:cs="Times New Roman"/>
-          <w:color w:val="000000"/>
-          <w:sz w:val="24"/>
-          <w:szCs w:val="24"/>
-        </w:rPr>
-      </w:pPr>
-      <w:r>
-        <w:rPr>
-          <w:rFonts w:cs="Times New Roman"/>
-          <w:color w:val="000000"/>
-          <w:sz w:val="24"/>
-          <w:szCs w:val="24"/>
-        </w:rPr>
-      </w:r>
-    </w:p>
-    <w:p>
-      <w:pPr>
-        <w:pStyle w:val="TEXTOCORRIDO"/>
-        <w:ind w:left="1416" w:right="0" w:hanging="0"/>
-        <w:jc w:val="left"/>
-        <w:rPr>
-          <w:rFonts w:cs="Times New Roman"/>
-          <w:color w:val="000000"/>
-          <w:sz w:val="24"/>
-          <w:szCs w:val="24"/>
-        </w:rPr>
-      </w:pPr>
-      <w:r>
-        <w:rPr>
-          <w:rFonts w:cs="Times New Roman"/>
-          <w:color w:val="000000"/>
-          <w:sz w:val="24"/>
-          <w:szCs w:val="24"/>
-        </w:rPr>
-        <w:t xml:space="preserve">As demais sugestões ainda estão </w:t>
-      </w:r>
-      <w:r>
-        <w:rPr>
-          <w:rFonts w:eastAsia="Times New Roman" w:cs="Times New Roman"/>
-          <w:color w:val="000000"/>
-          <w:kern w:val="0"/>
-          <w:sz w:val="24"/>
-          <w:szCs w:val="24"/>
-          <w:lang w:val="pt-BR" w:eastAsia="pt-BR" w:bidi="ar-SA"/>
-        </w:rPr>
-        <w:t>sendo apuradas.</w:t>
-      </w:r>
-    </w:p>
-    <w:p>
-      <w:pPr>
-        <w:pStyle w:val="TEXTOCORRIDO"/>
-        <w:ind w:left="1416" w:right="0" w:hanging="0"/>
-        <w:jc w:val="left"/>
-        <w:rPr>
-          <w:color w:val="000000"/>
-        </w:rPr>
-      </w:pPr>
-      <w:r>
-        <w:rPr>
-          <w:color w:val="000000"/>
-        </w:rPr>
       </w:r>
       <w:r>
         <w:br w:type="page"/>
@@ -14411,7 +13959,31 @@
           <w:szCs w:val="24"/>
           <w:lang w:eastAsia="pt-BR"/>
         </w:rPr>
-        <w:t>Além das estatísticas que a pesquisa levantou, que ajudam a identificar os problemas chaves de acessibilidade, mais frequentes e como estão distribuídos, também foram encontradas 13 propostas de soluções que impactariam consideravelmente na pontuação de acessibilidade do AVA, inserindo a plataforma na classificação verde – considerada ideal pelo Google Lighthouse.</w:t>
+        <w:t>Além das estatísticas que a pesquisa levantou, que ajudam a identificar os problemas chaves de acessibilidade, mais frequentes e como estão distribuídos, também foram encontradas 1</w:t>
+      </w:r>
+      <w:r>
+        <w:rPr>
+          <w:rFonts w:eastAsia="Times New Roman" w:cs="Times New Roman"/>
+          <w:b w:val="false"/>
+          <w:bCs w:val="false"/>
+          <w:color w:val="auto"/>
+          <w:sz w:val="24"/>
+          <w:szCs w:val="24"/>
+          <w:lang w:eastAsia="pt-BR"/>
+        </w:rPr>
+        <w:t>2</w:t>
+      </w:r>
+      <w:r>
+        <w:rPr>
+          <w:rFonts w:eastAsia="Times New Roman" w:cs="Times New Roman"/>
+          <w:b w:val="false"/>
+          <w:bCs w:val="false"/>
+          <w:color w:val="auto"/>
+          <w:sz w:val="24"/>
+          <w:szCs w:val="24"/>
+          <w:lang w:eastAsia="pt-BR"/>
+        </w:rPr>
+        <w:t xml:space="preserve"> propostas de soluções que impactariam consideravelmente na pontuação de acessibilidade do AVA, inserindo a plataforma na classificação verde – considerada ideal pelo Google Lighthouse.</w:t>
       </w:r>
     </w:p>
     <w:p>
@@ -16086,7 +15658,7 @@
               <wp:positionV relativeFrom="paragraph">
                 <wp:posOffset>635</wp:posOffset>
               </wp:positionV>
-              <wp:extent cx="247650" cy="149860"/>
+              <wp:extent cx="248285" cy="150495"/>
               <wp:effectExtent l="0" t="0" r="0" b="0"/>
               <wp:wrapSquare wrapText="largest"/>
               <wp:docPr id="1" name="Caixa de texto 2"/>
@@ -16097,7 +15669,7 @@
                     <wps:spPr>
                       <a:xfrm>
                         <a:off x="0" y="0"/>
-                        <a:ext cx="246960" cy="149400"/>
+                        <a:ext cx="247680" cy="149760"/>
                       </a:xfrm>
                       <a:prstGeom prst="rect">
                         <a:avLst/>
@@ -16143,7 +15715,7 @@
         </mc:Choice>
         <mc:Fallback>
           <w:pict>
-            <v:rect id="shape_0" ID="Caixa de texto 2" fillcolor="white" stroked="f" style="position:absolute;margin-left:406.15pt;margin-top:0.05pt;width:19.4pt;height:11.7pt;mso-wrap-style:none;v-text-anchor:middle">
+            <v:rect id="shape_0" ID="Caixa de texto 2" fillcolor="white" stroked="f" style="position:absolute;margin-left:406.15pt;margin-top:0.05pt;width:19.45pt;height:11.75pt;mso-wrap-style:none;v-text-anchor:middle">
               <v:fill o:detectmouseclick="t" type="solid" color2="black"/>
               <v:stroke color="#3465a4" joinstyle="round" endcap="flat"/>
               <v:textbox>
@@ -16195,7 +15767,7 @@
       <mc:AlternateContent>
         <mc:Choice Requires="wps">
           <w:drawing>
-            <wp:anchor behindDoc="1" distT="0" distB="0" distL="0" distR="0" simplePos="0" locked="0" layoutInCell="0" allowOverlap="1" relativeHeight="60">
+            <wp:anchor behindDoc="1" distT="0" distB="0" distL="0" distR="0" simplePos="0" locked="0" layoutInCell="0" allowOverlap="1" relativeHeight="61">
               <wp:simplePos x="0" y="0"/>
               <wp:positionH relativeFrom="column">
                 <wp:posOffset>5158105</wp:posOffset>
@@ -16203,7 +15775,7 @@
               <wp:positionV relativeFrom="paragraph">
                 <wp:posOffset>635</wp:posOffset>
               </wp:positionV>
-              <wp:extent cx="247650" cy="149860"/>
+              <wp:extent cx="248285" cy="150495"/>
               <wp:effectExtent l="0" t="0" r="0" b="0"/>
               <wp:wrapSquare wrapText="largest"/>
               <wp:docPr id="22" name="Caixa de texto 2_0"/>
@@ -16214,7 +15786,7 @@
                     <wps:spPr>
                       <a:xfrm>
                         <a:off x="0" y="0"/>
-                        <a:ext cx="246960" cy="149400"/>
+                        <a:ext cx="247680" cy="149760"/>
                       </a:xfrm>
                       <a:prstGeom prst="rect">
                         <a:avLst/>
@@ -16260,7 +15832,7 @@
         </mc:Choice>
         <mc:Fallback>
           <w:pict>
-            <v:rect id="shape_0" ID="Caixa de texto 2_0" fillcolor="white" stroked="f" style="position:absolute;margin-left:406.15pt;margin-top:0.05pt;width:19.4pt;height:11.7pt;mso-wrap-style:none;v-text-anchor:middle">
+            <v:rect id="shape_0" ID="Caixa de texto 2_0" fillcolor="white" stroked="f" style="position:absolute;margin-left:406.15pt;margin-top:0.05pt;width:19.45pt;height:11.75pt;mso-wrap-style:none;v-text-anchor:middle">
               <v:fill o:detectmouseclick="t" type="solid" color2="black"/>
               <v:stroke color="#3465a4" joinstyle="round" endcap="flat"/>
               <v:textbox>
@@ -16312,7 +15884,7 @@
       <mc:AlternateContent>
         <mc:Choice Requires="wps">
           <w:drawing>
-            <wp:anchor behindDoc="1" distT="0" distB="0" distL="0" distR="0" simplePos="0" locked="0" layoutInCell="0" allowOverlap="1" relativeHeight="63">
+            <wp:anchor behindDoc="1" distT="0" distB="0" distL="0" distR="0" simplePos="0" locked="0" layoutInCell="0" allowOverlap="1" relativeHeight="64">
               <wp:simplePos x="0" y="0"/>
               <wp:positionH relativeFrom="column">
                 <wp:posOffset>5158105</wp:posOffset>
@@ -16320,7 +15892,7 @@
               <wp:positionV relativeFrom="paragraph">
                 <wp:posOffset>635</wp:posOffset>
               </wp:positionV>
-              <wp:extent cx="247650" cy="149860"/>
+              <wp:extent cx="248285" cy="150495"/>
               <wp:effectExtent l="0" t="0" r="0" b="0"/>
               <wp:wrapSquare wrapText="largest"/>
               <wp:docPr id="24" name="Caixa de texto 2_1"/>
@@ -16331,7 +15903,7 @@
                     <wps:spPr>
                       <a:xfrm>
                         <a:off x="0" y="0"/>
-                        <a:ext cx="246960" cy="149400"/>
+                        <a:ext cx="247680" cy="149760"/>
                       </a:xfrm>
                       <a:prstGeom prst="rect">
                         <a:avLst/>
@@ -16377,7 +15949,7 @@
         </mc:Choice>
         <mc:Fallback>
           <w:pict>
-            <v:rect id="shape_0" ID="Caixa de texto 2_1" fillcolor="white" stroked="f" style="position:absolute;margin-left:406.15pt;margin-top:0.05pt;width:19.4pt;height:11.7pt;mso-wrap-style:none;v-text-anchor:middle">
+            <v:rect id="shape_0" ID="Caixa de texto 2_1" fillcolor="white" stroked="f" style="position:absolute;margin-left:406.15pt;margin-top:0.05pt;width:19.45pt;height:11.75pt;mso-wrap-style:none;v-text-anchor:middle">
               <v:fill o:detectmouseclick="t" type="solid" color2="black"/>
               <v:stroke color="#3465a4" joinstyle="round" endcap="flat"/>
               <v:textbox>
@@ -16453,7 +16025,7 @@
     <w:pPr>
       <w:widowControl/>
       <w:suppressAutoHyphens w:val="true"/>
-      <w:overflowPunct w:val="true"/>
+      <w:overflowPunct w:val="false"/>
       <w:bidi w:val="0"/>
       <w:spacing w:lineRule="auto" w:line="240" w:before="0" w:after="0"/>
       <w:jc w:val="left"/>
@@ -17229,7 +16801,7 @@
     <w:pPr>
       <w:widowControl/>
       <w:suppressAutoHyphens w:val="true"/>
-      <w:overflowPunct w:val="true"/>
+      <w:overflowPunct w:val="false"/>
       <w:bidi w:val="0"/>
       <w:spacing w:lineRule="auto" w:line="240" w:before="0" w:after="0"/>
       <w:jc w:val="left"/>

</xml_diff>

<commit_message>
inicie a fundamentação teorica
</commit_message>
<xml_diff>
--- a/out/monografia-lucascruz-01022746-computacao.docx
+++ b/out/monografia-lucascruz-01022746-computacao.docx
@@ -8,6 +8,7 @@
         <w:spacing w:before="0" w:after="0"/>
         <w:rPr/>
       </w:pPr>
+      <w:r/>
       <w:r>
         <w:rPr>
           <w:rFonts w:cs="Times New Roman" w:ascii="Times New Roman" w:hAnsi="Times New Roman"/>
@@ -7875,235 +7876,390 @@
     <w:p>
       <w:pPr>
         <w:pStyle w:val="TEXTOCORRIDO"/>
+        <w:jc w:val="both"/>
         <w:rPr/>
       </w:pPr>
       <w:r>
         <w:rPr>
           <w:color w:val="auto"/>
         </w:rPr>
-        <w:t xml:space="preserve">[Escreva, </w:t>
-      </w:r>
-      <w:r>
-        <w:rPr>
-          <w:rFonts w:eastAsia="Times New Roman" w:cs="Times New Roman"/>
-          <w:color w:val="auto"/>
+        <w:t xml:space="preserve">Testar um software consiste em executá-lo de acordo como foi especificado, para determinar se ele irá comportar como esperado no ambiente para o qual ele foi projetado </w:t>
+      </w:r>
+      <w:r>
+        <w:rPr>
+          <w:rFonts w:cs="Times New Roman"/>
+          <w:color w:val="000000"/>
+          <w:sz w:val="24"/>
+          <w:szCs w:val="24"/>
+        </w:rPr>
+        <w:t>[</w:t>
+      </w:r>
+      <w:r>
+        <w:rPr>
+          <w:rFonts w:cs="Times New Roman"/>
+          <w:color w:val="auto"/>
+          <w:sz w:val="24"/>
+          <w:szCs w:val="24"/>
+        </w:rPr>
+        <w:t>IZABEL, 2014</w:t>
+      </w:r>
+      <w:r>
+        <w:rPr>
+          <w:rFonts w:cs="Times New Roman"/>
+          <w:color w:val="000000"/>
+          <w:sz w:val="24"/>
+          <w:szCs w:val="24"/>
+        </w:rPr>
+        <w:t xml:space="preserve">]. Como a execução desses testes de forma manual é dispendiosa e </w:t>
+      </w:r>
+      <w:r>
+        <w:rPr>
+          <w:rFonts w:eastAsia="Times New Roman" w:cs="Times New Roman"/>
+          <w:color w:val="000000"/>
           <w:kern w:val="0"/>
           <w:sz w:val="24"/>
           <w:szCs w:val="24"/>
           <w:lang w:val="pt-BR" w:eastAsia="pt-BR" w:bidi="ar-SA"/>
         </w:rPr>
-        <w:t>c</w:t>
-      </w:r>
-      <w:r>
-        <w:rPr>
-          <w:color w:val="auto"/>
-          <w:sz w:val="24"/>
-          <w:szCs w:val="24"/>
-        </w:rPr>
-        <w:t>om suas palavras, de 4 a 6 parágrafos justificando a importância do seu estudo.]</w:t>
+        <w:t>requer</w:t>
+      </w:r>
+      <w:r>
+        <w:rPr>
+          <w:rFonts w:cs="Times New Roman"/>
+          <w:color w:val="000000"/>
+          <w:sz w:val="24"/>
+          <w:szCs w:val="24"/>
+        </w:rPr>
+        <w:t xml:space="preserve"> muito tempo, é normal adotar abordagens automatizadas </w:t>
+      </w:r>
+      <w:r>
+        <w:rPr>
+          <w:rFonts w:eastAsia="Times New Roman" w:cs="Times New Roman"/>
+          <w:color w:val="000000"/>
+          <w:kern w:val="0"/>
+          <w:sz w:val="24"/>
+          <w:szCs w:val="24"/>
+          <w:lang w:val="pt-BR" w:eastAsia="pt-BR" w:bidi="ar-SA"/>
+        </w:rPr>
+        <w:t>para se testar um software.</w:t>
+      </w:r>
+    </w:p>
+    <w:p>
+      <w:pPr>
+        <w:pStyle w:val="TEXTOCORRIDO"/>
+        <w:jc w:val="both"/>
+        <w:rPr/>
+      </w:pPr>
+      <w:r>
+        <w:rPr>
+          <w:rFonts w:eastAsia="Times New Roman" w:cs="Times New Roman"/>
+          <w:color w:val="000000"/>
+          <w:kern w:val="0"/>
+          <w:sz w:val="24"/>
+          <w:szCs w:val="24"/>
+          <w:lang w:val="pt-BR" w:eastAsia="pt-BR" w:bidi="ar-SA"/>
+        </w:rPr>
+        <w:t>Testes automáticos são executados por intermédio de um programa informático ou script, que é responsável pela comparação entre os resultados atuais e os esperados [SHARMA, 2014]. Esta comparação é conhecida como assert: quando o resultado é diferente do esperado, o assert falha e seu valor é definido como falso; quando é igual, o teste passa e consideramos que a validação foi verdadeira.</w:t>
+      </w:r>
+    </w:p>
+    <w:p>
+      <w:pPr>
+        <w:pStyle w:val="TEXTOCORRIDO"/>
+        <w:jc w:val="both"/>
+        <w:rPr/>
+      </w:pPr>
+      <w:r>
+        <w:rPr>
+          <w:color w:val="auto"/>
+        </w:rPr>
+        <w:t xml:space="preserve">No entanto, os testes automatizados para </w:t>
+      </w:r>
+      <w:r>
+        <w:rPr>
+          <w:color w:val="auto"/>
+        </w:rPr>
+        <w:t xml:space="preserve">para </w:t>
+      </w:r>
+      <w:r>
+        <w:rPr>
+          <w:rFonts w:eastAsia="Times New Roman" w:cs="Times New Roman"/>
+          <w:color w:val="000000"/>
+          <w:kern w:val="0"/>
+          <w:sz w:val="24"/>
+          <w:szCs w:val="24"/>
+          <w:lang w:val="pt-BR" w:eastAsia="pt-BR" w:bidi="ar-SA"/>
+        </w:rPr>
+        <w:t>e-Learning</w:t>
+      </w:r>
+      <w:r>
+        <w:rPr>
+          <w:rFonts w:eastAsia="Times New Roman" w:cs="Times New Roman"/>
+          <w:color w:val="000000"/>
+          <w:kern w:val="0"/>
+          <w:sz w:val="24"/>
+          <w:szCs w:val="24"/>
+          <w:lang w:val="pt-BR" w:eastAsia="pt-BR" w:bidi="ar-SA"/>
+        </w:rPr>
+        <w:t>s</w:t>
+      </w:r>
+      <w:r>
+        <w:rPr>
+          <w:rFonts w:eastAsia="Times New Roman" w:cs="Times New Roman"/>
+          <w:color w:val="000000"/>
+          <w:kern w:val="0"/>
+          <w:sz w:val="24"/>
+          <w:szCs w:val="24"/>
+          <w:lang w:val="pt-BR" w:eastAsia="pt-BR" w:bidi="ar-SA"/>
+        </w:rPr>
+        <w:t>, comumente denominadas de Ambientes Virtuais de Aprendizagem (AVA),</w:t>
+      </w:r>
+      <w:r>
+        <w:rPr>
+          <w:rFonts w:eastAsia="Times New Roman" w:cs="Times New Roman"/>
+          <w:color w:val="000000"/>
+          <w:kern w:val="0"/>
+          <w:sz w:val="24"/>
+          <w:szCs w:val="24"/>
+          <w:lang w:val="pt-BR" w:eastAsia="pt-BR" w:bidi="ar-SA"/>
+        </w:rPr>
+        <w:t xml:space="preserve"> requerem técnicas diferentes das aplicações tradicionais. Isto porque </w:t>
+      </w:r>
+      <w:r>
+        <w:rPr>
+          <w:rFonts w:eastAsia="Times New Roman" w:cs="Times New Roman"/>
+          <w:color w:val="231F20"/>
+          <w:kern w:val="0"/>
+          <w:sz w:val="24"/>
+          <w:szCs w:val="24"/>
+          <w:lang w:val="pt-BR" w:eastAsia="pt-BR" w:bidi="ar-SA"/>
+        </w:rPr>
+        <w:t>a</w:t>
+      </w:r>
+      <w:r>
+        <w:rPr>
+          <w:color w:val="auto"/>
+        </w:rPr>
+        <w:t xml:space="preserve">s técnicas tradicionais foram construídas pensando nas aplicações para desktop, uma vez que a Web foi inicialmente concebida como forma de publicação de hipertextos estáticos. </w:t>
+      </w:r>
+      <w:r>
+        <w:rPr>
+          <w:rFonts w:eastAsia="Times New Roman" w:cs="Times New Roman"/>
+          <w:color w:val="auto"/>
+          <w:kern w:val="0"/>
+          <w:sz w:val="24"/>
+          <w:szCs w:val="24"/>
+          <w:lang w:val="pt-BR" w:eastAsia="pt-BR" w:bidi="ar-SA"/>
+        </w:rPr>
+        <w:t>Isso foi destacado em</w:t>
+      </w:r>
+      <w:r>
+        <w:rPr>
+          <w:color w:val="auto"/>
+        </w:rPr>
+        <w:t xml:space="preserve"> </w:t>
+      </w:r>
+      <w:r>
+        <w:rPr>
+          <w:color w:val="auto"/>
+        </w:rPr>
+        <w:t xml:space="preserve">2007 por </w:t>
+      </w:r>
+      <w:r>
+        <w:rPr>
+          <w:color w:val="auto"/>
+        </w:rPr>
+        <w:t xml:space="preserve">MANSOUR, </w:t>
+      </w:r>
+      <w:r>
+        <w:rPr>
+          <w:color w:val="auto"/>
+        </w:rPr>
+        <w:t xml:space="preserve">afirmando </w:t>
+      </w:r>
+      <w:r>
+        <w:rPr>
+          <w:rFonts w:eastAsia="Times New Roman" w:cs="Times New Roman"/>
+          <w:color w:val="auto"/>
+          <w:kern w:val="0"/>
+          <w:sz w:val="24"/>
+          <w:szCs w:val="24"/>
+          <w:lang w:val="pt-BR" w:eastAsia="pt-BR" w:bidi="ar-SA"/>
+        </w:rPr>
+        <w:t>que essas</w:t>
+      </w:r>
+      <w:r>
+        <w:rPr>
+          <w:color w:val="auto"/>
+        </w:rPr>
+        <w:t xml:space="preserve"> técnicas não consideram características </w:t>
+      </w:r>
+      <w:r>
+        <w:rPr>
+          <w:color w:val="auto"/>
+        </w:rPr>
+        <w:t xml:space="preserve">das </w:t>
+      </w:r>
+      <w:r>
+        <w:rPr>
+          <w:color w:val="auto"/>
+        </w:rPr>
+        <w:t xml:space="preserve">aplicações </w:t>
+      </w:r>
+      <w:r>
+        <w:rPr>
+          <w:color w:val="auto"/>
+        </w:rPr>
+        <w:t>web</w:t>
+      </w:r>
+      <w:r>
+        <w:rPr>
+          <w:color w:val="auto"/>
+        </w:rPr>
+        <w:t xml:space="preserve"> </w:t>
+      </w:r>
+      <w:r>
+        <w:rPr>
+          <w:color w:val="auto"/>
+        </w:rPr>
+        <w:t>tais c</w:t>
+      </w:r>
+      <w:r>
+        <w:rPr>
+          <w:color w:val="auto"/>
+        </w:rPr>
+        <w:t>omo a sua natureza multi-camada, estrutura baseada em hiperlink e dirigida a evento.</w:t>
+      </w:r>
+    </w:p>
+    <w:p>
+      <w:pPr>
+        <w:pStyle w:val="TEXTOCORRIDO"/>
+        <w:jc w:val="both"/>
+        <w:rPr/>
+      </w:pPr>
+      <w:r>
+        <w:rPr>
+          <w:color w:val="auto"/>
+        </w:rPr>
+        <w:t>Além disso, a</w:t>
+      </w:r>
+      <w:r>
+        <w:rPr>
+          <w:color w:val="auto"/>
+        </w:rPr>
+        <w:t xml:space="preserve">o longo dos anos a </w:t>
+      </w:r>
+      <w:r>
+        <w:rPr>
+          <w:color w:val="auto"/>
+        </w:rPr>
+        <w:t xml:space="preserve">própria </w:t>
+      </w:r>
+      <w:r>
+        <w:rPr>
+          <w:color w:val="auto"/>
+        </w:rPr>
+        <w:t xml:space="preserve">Web sofreu sucessivas evoluções e modificações, apoiando aplicações de pequena e larga escala, desenvolvidas por equipes multidisciplinares com habilidades diversas e com o emprego de novas e variadas tecnologias (MENDES et al., 2006), que aliadas à rápida evolução tecnológica proporciona novos desafios para as técnicas utilizadas no desenvolvimento de software </w:t>
+      </w:r>
+      <w:r>
+        <w:rPr>
+          <w:rFonts w:cs="Times New Roman"/>
+          <w:color w:val="000000"/>
+          <w:sz w:val="24"/>
+          <w:szCs w:val="24"/>
+        </w:rPr>
+        <w:t>[</w:t>
+      </w:r>
+      <w:r>
+        <w:rPr>
+          <w:rFonts w:eastAsia="Times New Roman" w:cs="Times New Roman"/>
+          <w:color w:val="000000"/>
+          <w:kern w:val="0"/>
+          <w:sz w:val="24"/>
+          <w:szCs w:val="24"/>
+          <w:lang w:val="pt-BR" w:eastAsia="pt-BR" w:bidi="ar-SA"/>
+        </w:rPr>
+        <w:t>ISABEL</w:t>
+      </w:r>
+      <w:r>
+        <w:rPr>
+          <w:rFonts w:cs="Times New Roman"/>
+          <w:color w:val="auto"/>
+          <w:sz w:val="24"/>
+          <w:szCs w:val="24"/>
+        </w:rPr>
+        <w:t>, 2011</w:t>
+      </w:r>
+      <w:r>
+        <w:rPr>
+          <w:rFonts w:cs="Times New Roman"/>
+          <w:color w:val="000000"/>
+          <w:sz w:val="24"/>
+          <w:szCs w:val="24"/>
+        </w:rPr>
+        <w:t>].</w:t>
+      </w:r>
+    </w:p>
+    <w:p>
+      <w:pPr>
+        <w:pStyle w:val="TEXTOCORRIDO"/>
+        <w:jc w:val="both"/>
+        <w:rPr/>
+      </w:pPr>
+      <w:r>
+        <w:rPr>
+          <w:rFonts w:cs="Times New Roman"/>
+          <w:color w:val="000000"/>
+          <w:sz w:val="24"/>
+          <w:szCs w:val="24"/>
+        </w:rPr>
+        <w:t>Em 2004, KAPPEL representou essas modificações categorizando as aplicações da web,</w:t>
+      </w:r>
+      <w:r>
+        <w:rPr>
+          <w:rFonts w:eastAsia="Times New Roman" w:cs="Times New Roman"/>
+          <w:color w:val="000000"/>
+          <w:kern w:val="0"/>
+          <w:sz w:val="24"/>
+          <w:szCs w:val="24"/>
+          <w:lang w:val="pt-BR" w:eastAsia="pt-BR" w:bidi="ar-SA"/>
+        </w:rPr>
+        <w:t xml:space="preserve"> de forma a compreender melhor suas características e particularidades </w:t>
+      </w:r>
+      <w:r>
+        <w:rPr>
+          <w:rFonts w:eastAsia="Times New Roman" w:cs="Times New Roman"/>
+          <w:color w:val="000000"/>
+          <w:kern w:val="0"/>
+          <w:sz w:val="24"/>
+          <w:szCs w:val="24"/>
+          <w:lang w:val="pt-BR" w:eastAsia="pt-BR" w:bidi="ar-SA"/>
+        </w:rPr>
+        <w:t xml:space="preserve">a </w:t>
+      </w:r>
+      <w:r>
+        <w:rPr>
+          <w:rFonts w:eastAsia="Times New Roman" w:cs="Times New Roman"/>
+          <w:color w:val="000000"/>
+          <w:kern w:val="0"/>
+          <w:sz w:val="24"/>
+          <w:szCs w:val="24"/>
+          <w:lang w:val="pt-BR" w:eastAsia="pt-BR" w:bidi="ar-SA"/>
+        </w:rPr>
+        <w:t xml:space="preserve">partir de um referencial histórico e por níveis de complexidade, onde as categorias mais novas </w:t>
+      </w:r>
+      <w:r>
+        <w:rPr>
+          <w:rFonts w:eastAsia="Times New Roman" w:cs="Times New Roman"/>
+          <w:color w:val="000000"/>
+          <w:kern w:val="0"/>
+          <w:sz w:val="24"/>
+          <w:szCs w:val="24"/>
+          <w:lang w:val="pt-BR" w:eastAsia="pt-BR" w:bidi="ar-SA"/>
+        </w:rPr>
+        <w:t>são consideradas mais  complexas.</w:t>
       </w:r>
       <w:r>
         <w:br w:type="page"/>
-      </w:r>
-    </w:p>
-    <w:p>
-      <w:pPr>
-        <w:pStyle w:val="Normal"/>
-        <w:tabs>
-          <w:tab w:val="clear" w:pos="408"/>
-          <w:tab w:val="left" w:pos="799" w:leader="none"/>
-          <w:tab w:val="right" w:pos="9061" w:leader="dot"/>
-        </w:tabs>
-        <w:jc w:val="left"/>
-        <w:rPr>
-          <w:rFonts w:eastAsia="Times New Roman" w:cs="Times New Roman"/>
-          <w:b/>
-          <w:b/>
-          <w:bCs/>
-          <w:color w:val="auto"/>
-          <w:sz w:val="24"/>
-          <w:szCs w:val="20"/>
-          <w:lang w:eastAsia="pt-BR"/>
-        </w:rPr>
-      </w:pPr>
-      <w:r>
-        <w:rPr>
-          <w:rFonts w:eastAsia="Times New Roman" w:cs="Times New Roman"/>
-          <w:b/>
-          <w:bCs/>
-          <w:color w:val="auto"/>
-          <w:sz w:val="24"/>
-          <w:szCs w:val="20"/>
-          <w:lang w:eastAsia="pt-BR"/>
-        </w:rPr>
-        <w:t xml:space="preserve">5. RESULTADOS E DISCUSSÕES </w:t>
-      </w:r>
-    </w:p>
-    <w:p>
-      <w:pPr>
-        <w:pStyle w:val="TEXTOCORRIDO"/>
-        <w:rPr>
-          <w:rFonts w:ascii="Times New Roman" w:hAnsi="Times New Roman"/>
-          <w:color w:val="auto"/>
-        </w:rPr>
-      </w:pPr>
-      <w:r>
-        <w:rPr>
-          <w:color w:val="auto"/>
-        </w:rPr>
-      </w:r>
-    </w:p>
-    <w:p>
-      <w:pPr>
-        <w:pStyle w:val="TEXTOCORRIDO"/>
-        <w:rPr>
-          <w:rFonts w:cs="Times New Roman"/>
-          <w:color w:val="auto"/>
-          <w:sz w:val="24"/>
-          <w:szCs w:val="24"/>
-        </w:rPr>
-      </w:pPr>
-      <w:r>
-        <w:rPr>
-          <w:rFonts w:cs="Times New Roman"/>
-          <w:color w:val="auto"/>
-          <w:sz w:val="24"/>
-          <w:szCs w:val="24"/>
-        </w:rPr>
-        <w:t xml:space="preserve">A pesquisa deverá levantar, a partir dos dados gerados pelos testes automatizados, estatísticas que ajudem a identificar os problemas chaves de acessibilidade, mais frequentes e como estão distribuídos, que se relacionem com os fatores de pontuação e classificação de acessibilidade provida pelo Google Lighthouse. Com as informações dessas estatísticas, até o momento estima-se </w:t>
-      </w:r>
-      <w:r>
-        <w:rPr>
-          <w:rFonts w:eastAsia="Times New Roman" w:cs="Times New Roman"/>
-          <w:color w:val="auto"/>
-          <w:kern w:val="0"/>
-          <w:sz w:val="24"/>
-          <w:szCs w:val="24"/>
-          <w:lang w:val="pt-BR" w:eastAsia="pt-BR" w:bidi="ar-SA"/>
-        </w:rPr>
-        <w:t>12</w:t>
-      </w:r>
-      <w:r>
-        <w:rPr>
-          <w:rFonts w:cs="Times New Roman"/>
-          <w:color w:val="auto"/>
-          <w:sz w:val="24"/>
-          <w:szCs w:val="24"/>
-        </w:rPr>
-        <w:t xml:space="preserve"> propostas de soluções para resolver as falhas de acessibilidade, que devem ser aplicadas contextualmente a cada elemento acusado pelo Google Lighthouse. As soluções quando implementadas impactariam consideravelmente a pontuação de acessibilidade do AVA, é esperada uma mudança na classificação da plataforma de laranja para verde – considerada ideal pela ferramenta do Google.</w:t>
-      </w:r>
-    </w:p>
-    <w:p>
-      <w:pPr>
-        <w:pStyle w:val="TEXTOCORRIDO"/>
-        <w:rPr>
-          <w:rFonts w:ascii="Times New Roman" w:hAnsi="Times New Roman" w:cs="Times New Roman"/>
-          <w:color w:val="auto"/>
-          <w:sz w:val="24"/>
-          <w:szCs w:val="24"/>
-        </w:rPr>
-      </w:pPr>
-      <w:r>
-        <w:rPr>
-          <w:rFonts w:cs="Times New Roman"/>
-          <w:color w:val="auto"/>
-          <w:sz w:val="24"/>
-          <w:szCs w:val="24"/>
-        </w:rPr>
-      </w:r>
-    </w:p>
-    <w:p>
-      <w:pPr>
-        <w:pStyle w:val="TEXTOCORRIDO"/>
-        <w:rPr>
-          <w:rFonts w:ascii="Times New Roman" w:hAnsi="Times New Roman" w:cs="Times New Roman"/>
-          <w:color w:val="auto"/>
-          <w:sz w:val="24"/>
-          <w:szCs w:val="24"/>
-        </w:rPr>
-      </w:pPr>
-      <w:r>
-        <w:rPr>
-          <w:rFonts w:cs="Times New Roman"/>
-          <w:color w:val="auto"/>
-          <w:sz w:val="24"/>
-          <w:szCs w:val="24"/>
-        </w:rPr>
-      </w:r>
-    </w:p>
-    <w:p>
-      <w:pPr>
-        <w:pStyle w:val="TEXTOCORRIDO"/>
-        <w:rPr>
-          <w:rFonts w:cs="Times New Roman"/>
-          <w:b/>
-          <w:b/>
-          <w:bCs/>
-          <w:color w:val="auto"/>
-          <w:sz w:val="24"/>
-          <w:szCs w:val="24"/>
-        </w:rPr>
-      </w:pPr>
-      <w:r>
-        <w:rPr>
-          <w:rFonts w:cs="Times New Roman"/>
-          <w:b/>
-          <w:bCs/>
-          <w:color w:val="auto"/>
-          <w:sz w:val="24"/>
-          <w:szCs w:val="24"/>
-        </w:rPr>
-        <w:t>5.1. ESTATÍSTICAS</w:t>
-      </w:r>
-    </w:p>
-    <w:p>
-      <w:pPr>
-        <w:pStyle w:val="TEXTOCORRIDO"/>
-        <w:rPr>
-          <w:rFonts w:ascii="Times New Roman" w:hAnsi="Times New Roman"/>
-          <w:color w:val="auto"/>
-        </w:rPr>
-      </w:pPr>
-      <w:r>
-        <w:rPr>
-          <w:color w:val="auto"/>
-        </w:rPr>
-      </w:r>
-    </w:p>
-    <w:p>
-      <w:pPr>
-        <w:pStyle w:val="TEXTOCORRIDO"/>
-        <w:rPr>
-          <w:rFonts w:cs="Times New Roman"/>
-          <w:color w:val="auto"/>
-          <w:sz w:val="24"/>
-          <w:szCs w:val="24"/>
-        </w:rPr>
-      </w:pPr>
-      <w:r>
-        <w:rPr>
-          <w:rFonts w:cs="Times New Roman"/>
-          <w:color w:val="auto"/>
-          <w:sz w:val="24"/>
-          <w:szCs w:val="24"/>
-        </w:rPr>
-        <w:tab/>
-        <w:t>Estatísticas até o momento.</w:t>
-      </w:r>
-    </w:p>
-    <w:p>
-      <w:pPr>
-        <w:pStyle w:val="Caption1"/>
-        <w:ind w:left="0" w:right="0" w:hanging="0"/>
-        <w:rPr>
-          <w:rFonts w:ascii="Times New Roman" w:hAnsi="Times New Roman"/>
-          <w:color w:val="auto"/>
-        </w:rPr>
-      </w:pPr>
-      <w:r>
-        <w:rPr>
-          <w:color w:val="auto"/>
-        </w:rPr>
       </w:r>
     </w:p>
     <w:p>
@@ -8112,7 +8268,7 @@
         <w:ind w:left="0" w:right="0" w:hanging="0"/>
         <w:rPr/>
       </w:pPr>
-      <w:bookmarkStart w:id="1" w:name="_Toc713093851"/>
+      <w:bookmarkStart w:id="1" w:name="_Toc713093851112"/>
       <w:r>
         <w:rPr>
           <w:color w:val="auto"/>
@@ -8128,13 +8284,13 @@
           <w:szCs w:val="24"/>
           <w:lang w:val="pt-BR" w:eastAsia="pt-BR" w:bidi="ar-SA"/>
         </w:rPr>
-        <w:t>2</w:t>
-      </w:r>
-      <w:r>
-        <w:rPr>
-          <w:color w:val="auto"/>
-        </w:rPr>
-        <w:t xml:space="preserve"> – Gráfico representando os problemas de acessibilidade identificados classificados por tipo</w:t>
+        <w:t>20</w:t>
+      </w:r>
+      <w:r>
+        <w:rPr>
+          <w:color w:val="auto"/>
+        </w:rPr>
+        <w:t xml:space="preserve"> – Categorias de Aplicações Web</w:t>
       </w:r>
       <w:bookmarkEnd w:id="1"/>
     </w:p>
@@ -8148,9 +8304,9 @@
         <w:rPr/>
         <w:drawing>
           <wp:inline distT="0" distB="0" distL="0" distR="0">
-            <wp:extent cx="5715000" cy="3209290"/>
+            <wp:extent cx="5760720" cy="5852160"/>
             <wp:effectExtent l="0" t="0" r="0" b="0"/>
-            <wp:docPr id="4" name="Image1" descr="Graphical user interface, application&#10;&#10;Description automatically generated"/>
+            <wp:docPr id="4" name="Image19" descr="Graphical user interface, application&#10;&#10;Description automatically generated"/>
             <wp:cNvGraphicFramePr>
               <a:graphicFrameLocks xmlns:a="http://schemas.openxmlformats.org/drawingml/2006/main" noChangeAspect="1"/>
             </wp:cNvGraphicFramePr>
@@ -8158,13 +8314,671 @@
               <a:graphicData uri="http://schemas.openxmlformats.org/drawingml/2006/picture">
                 <pic:pic xmlns:pic="http://schemas.openxmlformats.org/drawingml/2006/picture">
                   <pic:nvPicPr>
-                    <pic:cNvPr id="4" name="Image1" descr="Graphical user interface, application&#10;&#10;Description automatically generated"/>
+                    <pic:cNvPr id="4" name="Image19" descr="Graphical user interface, application&#10;&#10;Description automatically generated"/>
                     <pic:cNvPicPr>
                       <a:picLocks noChangeAspect="1" noChangeArrowheads="1"/>
                     </pic:cNvPicPr>
                   </pic:nvPicPr>
                   <pic:blipFill>
                     <a:blip r:embed="rId5"/>
+                    <a:stretch>
+                      <a:fillRect/>
+                    </a:stretch>
+                  </pic:blipFill>
+                  <pic:spPr bwMode="auto">
+                    <a:xfrm>
+                      <a:off x="0" y="0"/>
+                      <a:ext cx="5760720" cy="5852160"/>
+                    </a:xfrm>
+                    <a:prstGeom prst="rect">
+                      <a:avLst/>
+                    </a:prstGeom>
+                  </pic:spPr>
+                </pic:pic>
+              </a:graphicData>
+            </a:graphic>
+          </wp:inline>
+        </w:drawing>
+      </w:r>
+    </w:p>
+    <w:p>
+      <w:pPr>
+        <w:pStyle w:val="Figura"/>
+        <w:ind w:left="0" w:right="0" w:hanging="0"/>
+        <w:jc w:val="center"/>
+        <w:rPr>
+          <w:rFonts w:eastAsia="Times New Roman" w:cs="Times New Roman"/>
+          <w:color w:val="auto"/>
+          <w:kern w:val="0"/>
+          <w:sz w:val="20"/>
+          <w:szCs w:val="20"/>
+          <w:lang w:val="pt-BR" w:eastAsia="pt-BR" w:bidi="ar-SA"/>
+        </w:rPr>
+      </w:pPr>
+      <w:r>
+        <w:rPr>
+          <w:rFonts w:eastAsia="Times New Roman" w:cs="Times New Roman"/>
+          <w:color w:val="auto"/>
+          <w:kern w:val="0"/>
+          <w:sz w:val="20"/>
+          <w:szCs w:val="20"/>
+          <w:lang w:val="pt-BR" w:eastAsia="pt-BR" w:bidi="ar-SA"/>
+        </w:rPr>
+        <w:t xml:space="preserve">Fonte: SANTA ISABEL, S. L., (2011). (Adaptado de KAPPEL, 2004) </w:t>
+      </w:r>
+    </w:p>
+    <w:p>
+      <w:pPr>
+        <w:pStyle w:val="TEXTOCORRIDO"/>
+        <w:jc w:val="both"/>
+        <w:rPr>
+          <w:rFonts w:ascii="Times New Roman" w:hAnsi="Times New Roman" w:eastAsia="Times New Roman" w:cs="Times New Roman"/>
+          <w:color w:val="000000"/>
+          <w:kern w:val="0"/>
+          <w:sz w:val="24"/>
+          <w:szCs w:val="24"/>
+          <w:lang w:val="pt-BR" w:eastAsia="pt-BR" w:bidi="ar-SA"/>
+        </w:rPr>
+      </w:pPr>
+      <w:r>
+        <w:rPr>
+          <w:rFonts w:eastAsia="Times New Roman" w:cs="Times New Roman"/>
+          <w:color w:val="000000"/>
+          <w:kern w:val="0"/>
+          <w:sz w:val="24"/>
+          <w:szCs w:val="24"/>
+          <w:lang w:val="pt-BR" w:eastAsia="pt-BR" w:bidi="ar-SA"/>
+        </w:rPr>
+      </w:r>
+    </w:p>
+    <w:p>
+      <w:pPr>
+        <w:pStyle w:val="TEXTOCORRIDO"/>
+        <w:jc w:val="both"/>
+        <w:rPr>
+          <w:rFonts w:ascii="Times New Roman" w:hAnsi="Times New Roman" w:eastAsia="Times New Roman" w:cs="Times New Roman"/>
+          <w:color w:val="000000"/>
+          <w:kern w:val="0"/>
+          <w:sz w:val="24"/>
+          <w:szCs w:val="24"/>
+          <w:lang w:val="pt-BR" w:eastAsia="pt-BR" w:bidi="ar-SA"/>
+        </w:rPr>
+      </w:pPr>
+      <w:r>
+        <w:rPr>
+          <w:rFonts w:eastAsia="Times New Roman" w:cs="Times New Roman"/>
+          <w:color w:val="000000"/>
+          <w:kern w:val="0"/>
+          <w:sz w:val="24"/>
+          <w:szCs w:val="24"/>
+          <w:lang w:val="pt-BR" w:eastAsia="pt-BR" w:bidi="ar-SA"/>
+        </w:rPr>
+      </w:r>
+    </w:p>
+    <w:p>
+      <w:pPr>
+        <w:pStyle w:val="TEXTOCORRIDO"/>
+        <w:jc w:val="both"/>
+        <w:rPr>
+          <w:rFonts w:eastAsia="Times New Roman" w:cs="Times New Roman"/>
+          <w:color w:val="000000"/>
+          <w:kern w:val="0"/>
+          <w:sz w:val="24"/>
+          <w:szCs w:val="24"/>
+          <w:lang w:val="pt-BR" w:eastAsia="pt-BR" w:bidi="ar-SA"/>
+        </w:rPr>
+      </w:pPr>
+      <w:r>
+        <w:rPr>
+          <w:rFonts w:eastAsia="Times New Roman" w:cs="Times New Roman"/>
+          <w:color w:val="000000"/>
+          <w:kern w:val="0"/>
+          <w:sz w:val="24"/>
+          <w:szCs w:val="24"/>
+          <w:lang w:val="pt-BR" w:eastAsia="pt-BR" w:bidi="ar-SA"/>
+        </w:rPr>
+        <w:t>Os e-learnings ……..</w:t>
+      </w:r>
+    </w:p>
+    <w:p>
+      <w:pPr>
+        <w:pStyle w:val="TEXTOCORRIDO"/>
+        <w:jc w:val="both"/>
+        <w:rPr>
+          <w:rFonts w:eastAsia="Times New Roman" w:cs="Times New Roman"/>
+          <w:color w:val="000000"/>
+          <w:kern w:val="0"/>
+          <w:sz w:val="24"/>
+          <w:szCs w:val="24"/>
+          <w:lang w:val="pt-BR" w:eastAsia="pt-BR" w:bidi="ar-SA"/>
+        </w:rPr>
+      </w:pPr>
+      <w:r>
+        <w:rPr>
+          <w:rFonts w:eastAsia="Times New Roman" w:cs="Times New Roman"/>
+          <w:color w:val="000000"/>
+          <w:kern w:val="0"/>
+          <w:sz w:val="24"/>
+          <w:szCs w:val="24"/>
+          <w:lang w:val="pt-BR" w:eastAsia="pt-BR" w:bidi="ar-SA"/>
+        </w:rPr>
+        <w:t>SURGEM OS FRAMEWORKS PRA WEB COMO SELENIUM, POREM NÃO COSNIDERAM ACESSIBLIDADE (CONSIDERAM U SABILDIADE?)</w:t>
+      </w:r>
+    </w:p>
+    <w:p>
+      <w:pPr>
+        <w:pStyle w:val="TEXTOCORRIDO"/>
+        <w:jc w:val="both"/>
+        <w:rPr>
+          <w:rFonts w:eastAsia="Times New Roman" w:cs="Times New Roman"/>
+          <w:color w:val="000000"/>
+          <w:kern w:val="0"/>
+          <w:sz w:val="24"/>
+          <w:szCs w:val="24"/>
+          <w:lang w:val="pt-BR" w:eastAsia="pt-BR" w:bidi="ar-SA"/>
+        </w:rPr>
+      </w:pPr>
+      <w:r>
+        <w:rPr>
+          <w:rFonts w:eastAsia="Times New Roman" w:cs="Times New Roman"/>
+          <w:color w:val="000000"/>
+          <w:kern w:val="0"/>
+          <w:sz w:val="24"/>
+          <w:szCs w:val="24"/>
+          <w:lang w:val="pt-BR" w:eastAsia="pt-BR" w:bidi="ar-SA"/>
+        </w:rPr>
+      </w:r>
+    </w:p>
+    <w:p>
+      <w:pPr>
+        <w:pStyle w:val="TEXTOCORRIDO"/>
+        <w:jc w:val="both"/>
+        <w:rPr/>
+      </w:pPr>
+      <w:r>
+        <w:rPr/>
+      </w:r>
+    </w:p>
+    <w:p>
+      <w:pPr>
+        <w:pStyle w:val="TEXTOCORRIDO"/>
+        <w:jc w:val="both"/>
+        <w:rPr>
+          <w:rFonts w:eastAsia="Times New Roman" w:cs="Times New Roman"/>
+          <w:color w:val="000000"/>
+          <w:kern w:val="0"/>
+          <w:sz w:val="24"/>
+          <w:szCs w:val="24"/>
+          <w:lang w:val="pt-BR" w:eastAsia="pt-BR" w:bidi="ar-SA"/>
+        </w:rPr>
+      </w:pPr>
+      <w:r>
+        <w:rPr>
+          <w:rFonts w:eastAsia="Times New Roman" w:cs="Times New Roman"/>
+          <w:color w:val="000000"/>
+          <w:kern w:val="0"/>
+          <w:sz w:val="24"/>
+          <w:szCs w:val="24"/>
+          <w:lang w:val="pt-BR" w:eastAsia="pt-BR" w:bidi="ar-SA"/>
+        </w:rPr>
+        <w:t xml:space="preserve">No desenvolvimento de uma Aplicação Web, </w:t>
+      </w:r>
+    </w:p>
+    <w:p>
+      <w:pPr>
+        <w:pStyle w:val="TEXTOCORRIDO"/>
+        <w:tabs>
+          <w:tab w:val="clear" w:pos="408"/>
+          <w:tab w:val="left" w:pos="795" w:leader="none"/>
+        </w:tabs>
+        <w:jc w:val="both"/>
+        <w:rPr/>
+      </w:pPr>
+      <w:r>
+        <w:rPr/>
+      </w:r>
+    </w:p>
+    <w:p>
+      <w:pPr>
+        <w:pStyle w:val="TEXTOCORRIDO"/>
+        <w:jc w:val="both"/>
+        <w:rPr>
+          <w:rFonts w:eastAsia="Times New Roman" w:cs="Times New Roman"/>
+          <w:color w:val="000000"/>
+          <w:kern w:val="0"/>
+          <w:sz w:val="24"/>
+          <w:szCs w:val="24"/>
+          <w:lang w:val="pt-BR" w:eastAsia="pt-BR" w:bidi="ar-SA"/>
+        </w:rPr>
+      </w:pPr>
+      <w:r>
+        <w:rPr>
+          <w:rFonts w:eastAsia="Times New Roman" w:cs="Times New Roman"/>
+          <w:color w:val="000000"/>
+          <w:kern w:val="0"/>
+          <w:sz w:val="24"/>
+          <w:szCs w:val="24"/>
+          <w:lang w:val="pt-BR" w:eastAsia="pt-BR" w:bidi="ar-SA"/>
+        </w:rPr>
+        <w:t>Em relação a usabilidade As heurísticas de Nielsen (NIELS e bla blalb MAS  E EM RELAÇÃO A ACESSIBILIDADE???</w:t>
+      </w:r>
+    </w:p>
+    <w:p>
+      <w:pPr>
+        <w:pStyle w:val="TEXTOCORRIDO"/>
+        <w:jc w:val="both"/>
+        <w:rPr>
+          <w:rFonts w:ascii="Times New Roman" w:hAnsi="Times New Roman" w:eastAsia="Times New Roman" w:cs="Times New Roman"/>
+          <w:color w:val="000000"/>
+          <w:kern w:val="0"/>
+          <w:sz w:val="24"/>
+          <w:szCs w:val="24"/>
+          <w:lang w:val="pt-BR" w:eastAsia="pt-BR" w:bidi="ar-SA"/>
+        </w:rPr>
+      </w:pPr>
+      <w:r>
+        <w:rPr>
+          <w:rFonts w:eastAsia="Times New Roman" w:cs="Times New Roman"/>
+          <w:color w:val="000000"/>
+          <w:kern w:val="0"/>
+          <w:sz w:val="24"/>
+          <w:szCs w:val="24"/>
+          <w:lang w:val="pt-BR" w:eastAsia="pt-BR" w:bidi="ar-SA"/>
+        </w:rPr>
+        <w:t>COMO ISSO AFETA CESSIBLILDADE?</w:t>
+      </w:r>
+    </w:p>
+    <w:p>
+      <w:pPr>
+        <w:pStyle w:val="TEXTOCORRIDO"/>
+        <w:jc w:val="both"/>
+        <w:rPr>
+          <w:rFonts w:eastAsia="Times New Roman" w:cs="Times New Roman"/>
+          <w:color w:val="000000"/>
+          <w:kern w:val="0"/>
+          <w:sz w:val="24"/>
+          <w:szCs w:val="24"/>
+          <w:lang w:val="pt-BR" w:eastAsia="pt-BR" w:bidi="ar-SA"/>
+        </w:rPr>
+      </w:pPr>
+      <w:r>
+        <w:rPr>
+          <w:rFonts w:eastAsia="Times New Roman" w:cs="Times New Roman"/>
+          <w:color w:val="000000"/>
+          <w:kern w:val="0"/>
+          <w:sz w:val="24"/>
+          <w:szCs w:val="24"/>
+          <w:lang w:val="pt-BR" w:eastAsia="pt-BR" w:bidi="ar-SA"/>
+        </w:rPr>
+      </w:r>
+    </w:p>
+    <w:p>
+      <w:pPr>
+        <w:pStyle w:val="TEXTOCORRIDO"/>
+        <w:tabs>
+          <w:tab w:val="clear" w:pos="408"/>
+          <w:tab w:val="left" w:pos="795" w:leader="none"/>
+        </w:tabs>
+        <w:rPr>
+          <w:rFonts w:ascii="Times New Roman" w:hAnsi="Times New Roman" w:eastAsia="Times New Roman" w:cs="Times New Roman"/>
+          <w:color w:val="000000"/>
+          <w:kern w:val="0"/>
+          <w:sz w:val="24"/>
+          <w:szCs w:val="24"/>
+          <w:lang w:val="pt-BR" w:eastAsia="pt-BR" w:bidi="ar-SA"/>
+        </w:rPr>
+      </w:pPr>
+      <w:r>
+        <w:rPr>
+          <w:rFonts w:eastAsia="Times New Roman" w:cs="Times New Roman"/>
+          <w:color w:val="000000"/>
+          <w:kern w:val="0"/>
+          <w:sz w:val="24"/>
+          <w:szCs w:val="24"/>
+          <w:lang w:val="pt-BR" w:eastAsia="pt-BR" w:bidi="ar-SA"/>
+        </w:rPr>
+      </w:r>
+    </w:p>
+    <w:p>
+      <w:pPr>
+        <w:pStyle w:val="TEXTOCORRIDO"/>
+        <w:tabs>
+          <w:tab w:val="clear" w:pos="408"/>
+          <w:tab w:val="left" w:pos="795" w:leader="none"/>
+        </w:tabs>
+        <w:rPr>
+          <w:rFonts w:eastAsia="Times New Roman" w:cs="Times New Roman"/>
+          <w:color w:val="000000"/>
+          <w:kern w:val="0"/>
+          <w:sz w:val="24"/>
+          <w:szCs w:val="24"/>
+          <w:lang w:val="pt-BR" w:eastAsia="pt-BR" w:bidi="ar-SA"/>
+        </w:rPr>
+      </w:pPr>
+      <w:r>
+        <w:rPr>
+          <w:rFonts w:eastAsia="Times New Roman" w:cs="Times New Roman"/>
+          <w:color w:val="000000"/>
+          <w:kern w:val="0"/>
+          <w:sz w:val="24"/>
+          <w:szCs w:val="24"/>
+          <w:lang w:val="pt-BR" w:eastAsia="pt-BR" w:bidi="ar-SA"/>
+        </w:rPr>
+        <w:t xml:space="preserve">Por outro lado, </w:t>
+      </w:r>
+    </w:p>
+    <w:p>
+      <w:pPr>
+        <w:pStyle w:val="TEXTOCORRIDO"/>
+        <w:tabs>
+          <w:tab w:val="clear" w:pos="408"/>
+          <w:tab w:val="left" w:pos="795" w:leader="none"/>
+        </w:tabs>
+        <w:rPr>
+          <w:rFonts w:ascii="Times New Roman" w:hAnsi="Times New Roman" w:eastAsia="Times New Roman" w:cs="Times New Roman"/>
+          <w:color w:val="000000"/>
+          <w:kern w:val="0"/>
+          <w:sz w:val="24"/>
+          <w:szCs w:val="24"/>
+          <w:lang w:val="pt-BR" w:eastAsia="pt-BR" w:bidi="ar-SA"/>
+        </w:rPr>
+      </w:pPr>
+      <w:r>
+        <w:rPr>
+          <w:rFonts w:eastAsia="Times New Roman" w:cs="Times New Roman"/>
+          <w:color w:val="000000"/>
+          <w:kern w:val="0"/>
+          <w:sz w:val="24"/>
+          <w:szCs w:val="24"/>
+          <w:lang w:val="pt-BR" w:eastAsia="pt-BR" w:bidi="ar-SA"/>
+        </w:rPr>
+      </w:r>
+    </w:p>
+    <w:p>
+      <w:pPr>
+        <w:pStyle w:val="TEXTOCORRIDO"/>
+        <w:tabs>
+          <w:tab w:val="clear" w:pos="408"/>
+          <w:tab w:val="left" w:pos="795" w:leader="none"/>
+        </w:tabs>
+        <w:rPr>
+          <w:rFonts w:eastAsia="Times New Roman" w:cs="Times New Roman"/>
+          <w:color w:val="000000"/>
+          <w:kern w:val="0"/>
+          <w:sz w:val="24"/>
+          <w:szCs w:val="24"/>
+          <w:lang w:val="pt-BR" w:eastAsia="pt-BR" w:bidi="ar-SA"/>
+        </w:rPr>
+      </w:pPr>
+      <w:r>
+        <w:rPr>
+          <w:rFonts w:eastAsia="Times New Roman" w:cs="Times New Roman"/>
+          <w:color w:val="000000"/>
+          <w:kern w:val="0"/>
+          <w:sz w:val="24"/>
+          <w:szCs w:val="24"/>
+          <w:lang w:val="pt-BR" w:eastAsia="pt-BR" w:bidi="ar-SA"/>
+        </w:rPr>
+        <w:t>Porém, em relação a acessibilidade, que considera a diversidade de seus possíveis usuários e as peculiaridades da interação dessas pessoas com o produto [TORRES; MAZZONI, 2004], muitas das vezes os desenvolvedores e especialistas em Garantia de Qualidade (QA) não consideram as diretrizes e padrões da WCAG no design e na test suite (conjunto de casos de teste) das aplicações, gerando uma série de problemas para o usuário com alguma deficiência.</w:t>
+      </w:r>
+      <w:r>
+        <w:br w:type="page"/>
+      </w:r>
+    </w:p>
+    <w:p>
+      <w:pPr>
+        <w:pStyle w:val="Normal"/>
+        <w:tabs>
+          <w:tab w:val="clear" w:pos="408"/>
+          <w:tab w:val="left" w:pos="799" w:leader="none"/>
+          <w:tab w:val="right" w:pos="9061" w:leader="dot"/>
+        </w:tabs>
+        <w:jc w:val="left"/>
+        <w:rPr>
+          <w:rFonts w:eastAsia="Times New Roman" w:cs="Times New Roman"/>
+          <w:b/>
+          <w:b/>
+          <w:bCs/>
+          <w:color w:val="auto"/>
+          <w:sz w:val="24"/>
+          <w:szCs w:val="20"/>
+          <w:lang w:eastAsia="pt-BR"/>
+        </w:rPr>
+      </w:pPr>
+      <w:r>
+        <w:rPr>
+          <w:rFonts w:eastAsia="Times New Roman" w:cs="Times New Roman"/>
+          <w:b/>
+          <w:bCs/>
+          <w:color w:val="auto"/>
+          <w:sz w:val="24"/>
+          <w:szCs w:val="20"/>
+          <w:lang w:eastAsia="pt-BR"/>
+        </w:rPr>
+        <w:t xml:space="preserve">5. RESULTADOS E DISCUSSÕES </w:t>
+      </w:r>
+    </w:p>
+    <w:p>
+      <w:pPr>
+        <w:pStyle w:val="TEXTOCORRIDO"/>
+        <w:rPr>
+          <w:rFonts w:ascii="Times New Roman" w:hAnsi="Times New Roman"/>
+          <w:color w:val="auto"/>
+        </w:rPr>
+      </w:pPr>
+      <w:r>
+        <w:rPr>
+          <w:color w:val="auto"/>
+        </w:rPr>
+      </w:r>
+    </w:p>
+    <w:p>
+      <w:pPr>
+        <w:pStyle w:val="TEXTOCORRIDO"/>
+        <w:rPr/>
+      </w:pPr>
+      <w:r>
+        <w:rPr>
+          <w:rFonts w:cs="Times New Roman"/>
+          <w:color w:val="auto"/>
+          <w:sz w:val="24"/>
+          <w:szCs w:val="24"/>
+        </w:rPr>
+        <w:t xml:space="preserve">A pesquisa deverá levantar, a partir dos dados gerados pelos testes automatizados, estatísticas que ajudem a identificar os problemas chaves de acessibilidade, mais frequentes e como estão distribuídos, que se relacionem com os fatores de pontuação e classificação de acessibilidade provida pelo Google Lighthouse. Com as informações dessas estatísticas, até o momento estima-se </w:t>
+      </w:r>
+      <w:r>
+        <w:rPr>
+          <w:rFonts w:eastAsia="Times New Roman" w:cs="Times New Roman"/>
+          <w:color w:val="auto"/>
+          <w:kern w:val="0"/>
+          <w:sz w:val="24"/>
+          <w:szCs w:val="24"/>
+          <w:lang w:val="pt-BR" w:eastAsia="pt-BR" w:bidi="ar-SA"/>
+        </w:rPr>
+        <w:t>12</w:t>
+      </w:r>
+      <w:r>
+        <w:rPr>
+          <w:rFonts w:cs="Times New Roman"/>
+          <w:color w:val="auto"/>
+          <w:sz w:val="24"/>
+          <w:szCs w:val="24"/>
+        </w:rPr>
+        <w:t xml:space="preserve"> propostas de soluções para resolver as falhas de acessibilidade, que devem ser aplicadas contextualmente a cada elemento acusado pelo Google Lighthouse. As soluções quando implementadas impactariam consideravelmente a pontuação de acessibilidade do AVA, é esperada uma mudança na classificação da plataforma de laranja para verde – considerada ideal pela ferramenta do Google.</w:t>
+      </w:r>
+    </w:p>
+    <w:p>
+      <w:pPr>
+        <w:pStyle w:val="TEXTOCORRIDO"/>
+        <w:rPr>
+          <w:rFonts w:ascii="Times New Roman" w:hAnsi="Times New Roman" w:cs="Times New Roman"/>
+          <w:color w:val="auto"/>
+          <w:sz w:val="24"/>
+          <w:szCs w:val="24"/>
+        </w:rPr>
+      </w:pPr>
+      <w:r>
+        <w:rPr>
+          <w:rFonts w:cs="Times New Roman"/>
+          <w:color w:val="auto"/>
+          <w:sz w:val="24"/>
+          <w:szCs w:val="24"/>
+        </w:rPr>
+      </w:r>
+    </w:p>
+    <w:p>
+      <w:pPr>
+        <w:pStyle w:val="TEXTOCORRIDO"/>
+        <w:rPr>
+          <w:rFonts w:ascii="Times New Roman" w:hAnsi="Times New Roman" w:cs="Times New Roman"/>
+          <w:color w:val="auto"/>
+          <w:sz w:val="24"/>
+          <w:szCs w:val="24"/>
+        </w:rPr>
+      </w:pPr>
+      <w:r>
+        <w:rPr>
+          <w:rFonts w:cs="Times New Roman"/>
+          <w:color w:val="auto"/>
+          <w:sz w:val="24"/>
+          <w:szCs w:val="24"/>
+        </w:rPr>
+      </w:r>
+    </w:p>
+    <w:p>
+      <w:pPr>
+        <w:pStyle w:val="TEXTOCORRIDO"/>
+        <w:rPr>
+          <w:rFonts w:cs="Times New Roman"/>
+          <w:b/>
+          <w:b/>
+          <w:bCs/>
+          <w:color w:val="auto"/>
+          <w:sz w:val="24"/>
+          <w:szCs w:val="24"/>
+        </w:rPr>
+      </w:pPr>
+      <w:r>
+        <w:rPr>
+          <w:rFonts w:cs="Times New Roman"/>
+          <w:b/>
+          <w:bCs/>
+          <w:color w:val="auto"/>
+          <w:sz w:val="24"/>
+          <w:szCs w:val="24"/>
+        </w:rPr>
+        <w:t>5.1. ESTATÍSTICAS</w:t>
+      </w:r>
+    </w:p>
+    <w:p>
+      <w:pPr>
+        <w:pStyle w:val="TEXTOCORRIDO"/>
+        <w:rPr>
+          <w:rFonts w:ascii="Times New Roman" w:hAnsi="Times New Roman"/>
+          <w:color w:val="auto"/>
+        </w:rPr>
+      </w:pPr>
+      <w:r>
+        <w:rPr>
+          <w:color w:val="auto"/>
+        </w:rPr>
+      </w:r>
+    </w:p>
+    <w:p>
+      <w:pPr>
+        <w:pStyle w:val="TEXTOCORRIDO"/>
+        <w:rPr>
+          <w:rFonts w:cs="Times New Roman"/>
+          <w:color w:val="auto"/>
+          <w:sz w:val="24"/>
+          <w:szCs w:val="24"/>
+        </w:rPr>
+      </w:pPr>
+      <w:r>
+        <w:rPr>
+          <w:rFonts w:cs="Times New Roman"/>
+          <w:color w:val="auto"/>
+          <w:sz w:val="24"/>
+          <w:szCs w:val="24"/>
+        </w:rPr>
+        <w:tab/>
+        <w:t>Estatísticas até o momento.</w:t>
+      </w:r>
+    </w:p>
+    <w:p>
+      <w:pPr>
+        <w:pStyle w:val="Caption1"/>
+        <w:ind w:left="0" w:right="0" w:hanging="0"/>
+        <w:rPr>
+          <w:rFonts w:ascii="Times New Roman" w:hAnsi="Times New Roman"/>
+          <w:color w:val="auto"/>
+        </w:rPr>
+      </w:pPr>
+      <w:r>
+        <w:rPr>
+          <w:color w:val="auto"/>
+        </w:rPr>
+      </w:r>
+    </w:p>
+    <w:p>
+      <w:pPr>
+        <w:pStyle w:val="Caption1"/>
+        <w:ind w:left="0" w:right="0" w:hanging="0"/>
+        <w:rPr/>
+      </w:pPr>
+      <w:bookmarkStart w:id="2" w:name="_Toc713093851"/>
+      <w:r>
+        <w:rPr>
+          <w:color w:val="auto"/>
+        </w:rPr>
+        <w:t xml:space="preserve">Figura </w:t>
+      </w:r>
+      <w:r>
+        <w:rPr>
+          <w:rFonts w:eastAsia="Times New Roman" w:cs="Times New Roman"/>
+          <w:color w:val="auto"/>
+          <w:kern w:val="0"/>
+          <w:sz w:val="24"/>
+          <w:szCs w:val="24"/>
+          <w:lang w:val="pt-BR" w:eastAsia="pt-BR" w:bidi="ar-SA"/>
+        </w:rPr>
+        <w:t>2</w:t>
+      </w:r>
+      <w:r>
+        <w:rPr>
+          <w:color w:val="auto"/>
+        </w:rPr>
+        <w:t xml:space="preserve"> – Gráfico representando os problemas de acessibilidade identificados classificados por tipo</w:t>
+      </w:r>
+      <w:bookmarkEnd w:id="2"/>
+    </w:p>
+    <w:p>
+      <w:pPr>
+        <w:pStyle w:val="Figura"/>
+        <w:ind w:left="0" w:right="0" w:hanging="0"/>
+        <w:rPr/>
+      </w:pPr>
+      <w:r>
+        <w:rPr/>
+        <w:drawing>
+          <wp:inline distT="0" distB="0" distL="0" distR="0">
+            <wp:extent cx="5715000" cy="3209290"/>
+            <wp:effectExtent l="0" t="0" r="0" b="0"/>
+            <wp:docPr id="5" name="Image1" descr="Graphical user interface, application&#10;&#10;Description automatically generated"/>
+            <wp:cNvGraphicFramePr>
+              <a:graphicFrameLocks xmlns:a="http://schemas.openxmlformats.org/drawingml/2006/main" noChangeAspect="1"/>
+            </wp:cNvGraphicFramePr>
+            <a:graphic xmlns:a="http://schemas.openxmlformats.org/drawingml/2006/main">
+              <a:graphicData uri="http://schemas.openxmlformats.org/drawingml/2006/picture">
+                <pic:pic xmlns:pic="http://schemas.openxmlformats.org/drawingml/2006/picture">
+                  <pic:nvPicPr>
+                    <pic:cNvPr id="5" name="Image1" descr="Graphical user interface, application&#10;&#10;Description automatically generated"/>
+                    <pic:cNvPicPr>
+                      <a:picLocks noChangeAspect="1" noChangeArrowheads="1"/>
+                    </pic:cNvPicPr>
+                  </pic:nvPicPr>
+                  <pic:blipFill>
+                    <a:blip r:embed="rId6"/>
                     <a:stretch>
                       <a:fillRect/>
                     </a:stretch>
@@ -8225,7 +9039,7 @@
         <w:ind w:left="0" w:right="0" w:hanging="0"/>
         <w:rPr/>
       </w:pPr>
-      <w:bookmarkStart w:id="2" w:name="_Toc7130938511"/>
+      <w:bookmarkStart w:id="3" w:name="_Toc7130938511"/>
       <w:r>
         <w:rPr>
           <w:color w:val="auto"/>
@@ -8249,7 +9063,7 @@
         </w:rPr>
         <w:t xml:space="preserve"> – Gráfico representando os problemas de acessibilidade </w:t>
       </w:r>
-      <w:bookmarkEnd w:id="2"/>
+      <w:bookmarkEnd w:id="3"/>
       <w:r>
         <w:rPr>
           <w:rFonts w:eastAsia="Times New Roman" w:cs="Times New Roman"/>
@@ -8274,7 +9088,7 @@
           <wp:inline distT="0" distB="0" distL="0" distR="0">
             <wp:extent cx="5715000" cy="3218815"/>
             <wp:effectExtent l="0" t="0" r="0" b="0"/>
-            <wp:docPr id="5" name="Image2" descr="Graphical user interface, application&#10;&#10;Description automatically generated"/>
+            <wp:docPr id="6" name="Image2" descr="Graphical user interface, application&#10;&#10;Description automatically generated"/>
             <wp:cNvGraphicFramePr>
               <a:graphicFrameLocks xmlns:a="http://schemas.openxmlformats.org/drawingml/2006/main" noChangeAspect="1"/>
             </wp:cNvGraphicFramePr>
@@ -8282,13 +9096,13 @@
               <a:graphicData uri="http://schemas.openxmlformats.org/drawingml/2006/picture">
                 <pic:pic xmlns:pic="http://schemas.openxmlformats.org/drawingml/2006/picture">
                   <pic:nvPicPr>
-                    <pic:cNvPr id="5" name="Image2" descr="Graphical user interface, application&#10;&#10;Description automatically generated"/>
+                    <pic:cNvPr id="6" name="Image2" descr="Graphical user interface, application&#10;&#10;Description automatically generated"/>
                     <pic:cNvPicPr>
                       <a:picLocks noChangeAspect="1" noChangeArrowheads="1"/>
                     </pic:cNvPicPr>
                   </pic:nvPicPr>
                   <pic:blipFill>
-                    <a:blip r:embed="rId6"/>
+                    <a:blip r:embed="rId7"/>
                     <a:stretch>
                       <a:fillRect/>
                     </a:stretch>
@@ -8801,7 +9615,7 @@
         <w:ind w:left="0" w:right="0" w:hanging="0"/>
         <w:rPr/>
       </w:pPr>
-      <w:bookmarkStart w:id="3" w:name="_Toc71309385111"/>
+      <w:bookmarkStart w:id="4" w:name="_Toc71309385111"/>
       <w:r>
         <w:rPr>
           <w:color w:val="auto"/>
@@ -8825,7 +9639,7 @@
         </w:rPr>
         <w:t xml:space="preserve"> – Bloco de código pertencente à página inicial do AVA</w:t>
       </w:r>
-      <w:bookmarkEnd w:id="3"/>
+      <w:bookmarkEnd w:id="4"/>
       <w:r>
         <w:rPr>
           <w:rFonts w:eastAsia="Times New Roman" w:cs="Times New Roman"/>
@@ -8850,7 +9664,7 @@
           <wp:inline distT="0" distB="0" distL="0" distR="0">
             <wp:extent cx="3703320" cy="2743200"/>
             <wp:effectExtent l="0" t="0" r="0" b="0"/>
-            <wp:docPr id="6" name="Image3" descr="Graphical user interface, application&#10;&#10;Description automatically generated"/>
+            <wp:docPr id="7" name="Image3" descr="Graphical user interface, application&#10;&#10;Description automatically generated"/>
             <wp:cNvGraphicFramePr>
               <a:graphicFrameLocks xmlns:a="http://schemas.openxmlformats.org/drawingml/2006/main" noChangeAspect="1"/>
             </wp:cNvGraphicFramePr>
@@ -8858,13 +9672,13 @@
               <a:graphicData uri="http://schemas.openxmlformats.org/drawingml/2006/picture">
                 <pic:pic xmlns:pic="http://schemas.openxmlformats.org/drawingml/2006/picture">
                   <pic:nvPicPr>
-                    <pic:cNvPr id="6" name="Image3" descr="Graphical user interface, application&#10;&#10;Description automatically generated"/>
+                    <pic:cNvPr id="7" name="Image3" descr="Graphical user interface, application&#10;&#10;Description automatically generated"/>
                     <pic:cNvPicPr>
                       <a:picLocks noChangeAspect="1" noChangeArrowheads="1"/>
                     </pic:cNvPicPr>
                   </pic:nvPicPr>
                   <pic:blipFill>
-                    <a:blip r:embed="rId7"/>
+                    <a:blip r:embed="rId8"/>
                     <a:stretch>
                       <a:fillRect/>
                     </a:stretch>
@@ -9015,7 +9829,7 @@
         <w:ind w:left="0" w:right="0" w:hanging="0"/>
         <w:rPr/>
       </w:pPr>
-      <w:bookmarkStart w:id="4" w:name="_Toc713093851111"/>
+      <w:bookmarkStart w:id="5" w:name="_Toc713093851111"/>
       <w:r>
         <w:rPr>
           <w:color w:val="auto"/>
@@ -9067,7 +9881,7 @@
         </w:rPr>
         <w:t>roles options para criar uma associação com a listbox</w:t>
       </w:r>
-      <w:bookmarkEnd w:id="4"/>
+      <w:bookmarkEnd w:id="5"/>
     </w:p>
     <w:p>
       <w:pPr>
@@ -9081,7 +9895,7 @@
           <wp:inline distT="0" distB="0" distL="0" distR="0">
             <wp:extent cx="3676015" cy="2121535"/>
             <wp:effectExtent l="0" t="0" r="0" b="0"/>
-            <wp:docPr id="7" name="Image4" descr="Graphical user interface, application&#10;&#10;Description automatically generated"/>
+            <wp:docPr id="8" name="Image4" descr="Graphical user interface, application&#10;&#10;Description automatically generated"/>
             <wp:cNvGraphicFramePr>
               <a:graphicFrameLocks xmlns:a="http://schemas.openxmlformats.org/drawingml/2006/main" noChangeAspect="1"/>
             </wp:cNvGraphicFramePr>
@@ -9089,13 +9903,13 @@
               <a:graphicData uri="http://schemas.openxmlformats.org/drawingml/2006/picture">
                 <pic:pic xmlns:pic="http://schemas.openxmlformats.org/drawingml/2006/picture">
                   <pic:nvPicPr>
-                    <pic:cNvPr id="7" name="Image4" descr="Graphical user interface, application&#10;&#10;Description automatically generated"/>
+                    <pic:cNvPr id="8" name="Image4" descr="Graphical user interface, application&#10;&#10;Description automatically generated"/>
                     <pic:cNvPicPr>
                       <a:picLocks noChangeAspect="1" noChangeArrowheads="1"/>
                     </pic:cNvPicPr>
                   </pic:nvPicPr>
                   <pic:blipFill>
-                    <a:blip r:embed="rId8"/>
+                    <a:blip r:embed="rId9"/>
                     <a:stretch>
                       <a:fillRect/>
                     </a:stretch>
@@ -9376,7 +10190,7 @@
         </w:rPr>
         <w:t>F</w:t>
       </w:r>
-      <w:bookmarkStart w:id="5" w:name="_Toc7130938511111"/>
+      <w:bookmarkStart w:id="6" w:name="_Toc7130938511111"/>
       <w:r>
         <w:rPr>
           <w:color w:val="auto"/>
@@ -9400,7 +10214,7 @@
         </w:rPr>
         <w:t xml:space="preserve"> – </w:t>
       </w:r>
-      <w:bookmarkEnd w:id="5"/>
+      <w:bookmarkEnd w:id="6"/>
       <w:r>
         <w:rPr>
           <w:color w:val="auto"/>
@@ -9431,7 +10245,7 @@
           <wp:inline distT="0" distB="0" distL="0" distR="0">
             <wp:extent cx="5760720" cy="5038090"/>
             <wp:effectExtent l="0" t="0" r="0" b="0"/>
-            <wp:docPr id="8" name="Image5" descr="Graphical user interface, application&#10;&#10;Description automatically generated"/>
+            <wp:docPr id="9" name="Image5" descr="Graphical user interface, application&#10;&#10;Description automatically generated"/>
             <wp:cNvGraphicFramePr>
               <a:graphicFrameLocks xmlns:a="http://schemas.openxmlformats.org/drawingml/2006/main" noChangeAspect="1"/>
             </wp:cNvGraphicFramePr>
@@ -9439,13 +10253,13 @@
               <a:graphicData uri="http://schemas.openxmlformats.org/drawingml/2006/picture">
                 <pic:pic xmlns:pic="http://schemas.openxmlformats.org/drawingml/2006/picture">
                   <pic:nvPicPr>
-                    <pic:cNvPr id="8" name="Image5" descr="Graphical user interface, application&#10;&#10;Description automatically generated"/>
+                    <pic:cNvPr id="9" name="Image5" descr="Graphical user interface, application&#10;&#10;Description automatically generated"/>
                     <pic:cNvPicPr>
                       <a:picLocks noChangeAspect="1" noChangeArrowheads="1"/>
                     </pic:cNvPicPr>
                   </pic:nvPicPr>
                   <pic:blipFill>
-                    <a:blip r:embed="rId9"/>
+                    <a:blip r:embed="rId10"/>
                     <a:stretch>
                       <a:fillRect/>
                     </a:stretch>
@@ -9622,7 +10436,7 @@
         <w:ind w:left="0" w:right="0" w:hanging="0"/>
         <w:rPr/>
       </w:pPr>
-      <w:bookmarkStart w:id="6" w:name="_Toc71309385111111"/>
+      <w:bookmarkStart w:id="7" w:name="_Toc71309385111111"/>
       <w:r>
         <w:rPr>
           <w:color w:val="auto"/>
@@ -9646,7 +10460,7 @@
         </w:rPr>
         <w:t xml:space="preserve"> – </w:t>
       </w:r>
-      <w:bookmarkEnd w:id="6"/>
+      <w:bookmarkEnd w:id="7"/>
       <w:r>
         <w:rPr>
           <w:color w:val="auto"/>
@@ -9701,7 +10515,7 @@
           <wp:inline distT="0" distB="0" distL="0" distR="0">
             <wp:extent cx="5760720" cy="4580890"/>
             <wp:effectExtent l="0" t="0" r="0" b="0"/>
-            <wp:docPr id="9" name="Image6" descr="Graphical user interface, application&#10;&#10;Description automatically generated"/>
+            <wp:docPr id="10" name="Image6" descr="Graphical user interface, application&#10;&#10;Description automatically generated"/>
             <wp:cNvGraphicFramePr>
               <a:graphicFrameLocks xmlns:a="http://schemas.openxmlformats.org/drawingml/2006/main" noChangeAspect="1"/>
             </wp:cNvGraphicFramePr>
@@ -9709,13 +10523,13 @@
               <a:graphicData uri="http://schemas.openxmlformats.org/drawingml/2006/picture">
                 <pic:pic xmlns:pic="http://schemas.openxmlformats.org/drawingml/2006/picture">
                   <pic:nvPicPr>
-                    <pic:cNvPr id="9" name="Image6" descr="Graphical user interface, application&#10;&#10;Description automatically generated"/>
+                    <pic:cNvPr id="10" name="Image6" descr="Graphical user interface, application&#10;&#10;Description automatically generated"/>
                     <pic:cNvPicPr>
                       <a:picLocks noChangeAspect="1" noChangeArrowheads="1"/>
                     </pic:cNvPicPr>
                   </pic:nvPicPr>
                   <pic:blipFill>
-                    <a:blip r:embed="rId10"/>
+                    <a:blip r:embed="rId11"/>
                     <a:stretch>
                       <a:fillRect/>
                     </a:stretch>
@@ -9957,7 +10771,7 @@
         <w:ind w:left="0" w:right="0" w:hanging="0"/>
         <w:rPr/>
       </w:pPr>
-      <w:bookmarkStart w:id="7" w:name="_Toc713093851111112"/>
+      <w:bookmarkStart w:id="8" w:name="_Toc713093851111112"/>
       <w:r>
         <w:rPr>
           <w:color w:val="auto"/>
@@ -9981,7 +10795,7 @@
         </w:rPr>
         <w:t xml:space="preserve"> – </w:t>
       </w:r>
-      <w:bookmarkEnd w:id="7"/>
+      <w:bookmarkEnd w:id="8"/>
       <w:r>
         <w:rPr>
           <w:color w:val="auto"/>
@@ -10001,7 +10815,7 @@
           <wp:inline distT="0" distB="0" distL="0" distR="0">
             <wp:extent cx="5760720" cy="2551430"/>
             <wp:effectExtent l="0" t="0" r="0" b="0"/>
-            <wp:docPr id="10" name="Image8" descr="Graphical user interface, application&#10;&#10;Description automatically generated"/>
+            <wp:docPr id="11" name="Image8" descr="Graphical user interface, application&#10;&#10;Description automatically generated"/>
             <wp:cNvGraphicFramePr>
               <a:graphicFrameLocks xmlns:a="http://schemas.openxmlformats.org/drawingml/2006/main" noChangeAspect="1"/>
             </wp:cNvGraphicFramePr>
@@ -10009,13 +10823,13 @@
               <a:graphicData uri="http://schemas.openxmlformats.org/drawingml/2006/picture">
                 <pic:pic xmlns:pic="http://schemas.openxmlformats.org/drawingml/2006/picture">
                   <pic:nvPicPr>
-                    <pic:cNvPr id="10" name="Image8" descr="Graphical user interface, application&#10;&#10;Description automatically generated"/>
+                    <pic:cNvPr id="11" name="Image8" descr="Graphical user interface, application&#10;&#10;Description automatically generated"/>
                     <pic:cNvPicPr>
                       <a:picLocks noChangeAspect="1" noChangeArrowheads="1"/>
                     </pic:cNvPicPr>
                   </pic:nvPicPr>
                   <pic:blipFill>
-                    <a:blip r:embed="rId11"/>
+                    <a:blip r:embed="rId12"/>
                     <a:stretch>
                       <a:fillRect/>
                     </a:stretch>
@@ -10171,7 +10985,7 @@
         <w:ind w:left="0" w:right="0" w:hanging="0"/>
         <w:rPr/>
       </w:pPr>
-      <w:bookmarkStart w:id="8" w:name="_Toc7130938511111121"/>
+      <w:bookmarkStart w:id="9" w:name="_Toc7130938511111121"/>
       <w:r>
         <w:rPr>
           <w:color w:val="auto"/>
@@ -10195,7 +11009,7 @@
         </w:rPr>
         <w:t xml:space="preserve"> – </w:t>
       </w:r>
-      <w:bookmarkEnd w:id="8"/>
+      <w:bookmarkEnd w:id="9"/>
       <w:r>
         <w:rPr>
           <w:rFonts w:eastAsia="Times New Roman" w:cs="Times New Roman"/>
@@ -10220,7 +11034,7 @@
           <wp:inline distT="0" distB="0" distL="0" distR="0">
             <wp:extent cx="5760720" cy="2441575"/>
             <wp:effectExtent l="0" t="0" r="0" b="0"/>
-            <wp:docPr id="11" name="Image7" descr="Graphical user interface, application&#10;&#10;Description automatically generated"/>
+            <wp:docPr id="12" name="Image7" descr="Graphical user interface, application&#10;&#10;Description automatically generated"/>
             <wp:cNvGraphicFramePr>
               <a:graphicFrameLocks xmlns:a="http://schemas.openxmlformats.org/drawingml/2006/main" noChangeAspect="1"/>
             </wp:cNvGraphicFramePr>
@@ -10228,13 +11042,13 @@
               <a:graphicData uri="http://schemas.openxmlformats.org/drawingml/2006/picture">
                 <pic:pic xmlns:pic="http://schemas.openxmlformats.org/drawingml/2006/picture">
                   <pic:nvPicPr>
-                    <pic:cNvPr id="11" name="Image7" descr="Graphical user interface, application&#10;&#10;Description automatically generated"/>
+                    <pic:cNvPr id="12" name="Image7" descr="Graphical user interface, application&#10;&#10;Description automatically generated"/>
                     <pic:cNvPicPr>
                       <a:picLocks noChangeAspect="1" noChangeArrowheads="1"/>
                     </pic:cNvPicPr>
                   </pic:nvPicPr>
                   <pic:blipFill>
-                    <a:blip r:embed="rId12"/>
+                    <a:blip r:embed="rId13"/>
                     <a:stretch>
                       <a:fillRect/>
                     </a:stretch>
@@ -10419,7 +11233,7 @@
         <w:ind w:left="0" w:right="0" w:hanging="0"/>
         <w:rPr/>
       </w:pPr>
-      <w:bookmarkStart w:id="9" w:name="_Toc71309385111111211"/>
+      <w:bookmarkStart w:id="10" w:name="_Toc71309385111111211"/>
       <w:r>
         <w:rPr>
           <w:color w:val="auto"/>
@@ -10443,7 +11257,7 @@
         </w:rPr>
         <w:t xml:space="preserve"> – </w:t>
       </w:r>
-      <w:bookmarkEnd w:id="9"/>
+      <w:bookmarkEnd w:id="10"/>
       <w:r>
         <w:rPr>
           <w:rFonts w:eastAsia="Times New Roman" w:cs="Times New Roman"/>
@@ -10468,7 +11282,7 @@
           <wp:inline distT="0" distB="0" distL="0" distR="0">
             <wp:extent cx="5760720" cy="5786120"/>
             <wp:effectExtent l="0" t="0" r="0" b="0"/>
-            <wp:docPr id="12" name="Image9" descr="Graphical user interface, application&#10;&#10;Description automatically generated"/>
+            <wp:docPr id="13" name="Image9" descr="Graphical user interface, application&#10;&#10;Description automatically generated"/>
             <wp:cNvGraphicFramePr>
               <a:graphicFrameLocks xmlns:a="http://schemas.openxmlformats.org/drawingml/2006/main" noChangeAspect="1"/>
             </wp:cNvGraphicFramePr>
@@ -10476,13 +11290,13 @@
               <a:graphicData uri="http://schemas.openxmlformats.org/drawingml/2006/picture">
                 <pic:pic xmlns:pic="http://schemas.openxmlformats.org/drawingml/2006/picture">
                   <pic:nvPicPr>
-                    <pic:cNvPr id="12" name="Image9" descr="Graphical user interface, application&#10;&#10;Description automatically generated"/>
+                    <pic:cNvPr id="13" name="Image9" descr="Graphical user interface, application&#10;&#10;Description automatically generated"/>
                     <pic:cNvPicPr>
                       <a:picLocks noChangeAspect="1" noChangeArrowheads="1"/>
                     </pic:cNvPicPr>
                   </pic:nvPicPr>
                   <pic:blipFill>
-                    <a:blip r:embed="rId13"/>
+                    <a:blip r:embed="rId14"/>
                     <a:stretch>
                       <a:fillRect/>
                     </a:stretch>
@@ -10692,7 +11506,7 @@
         <w:ind w:left="0" w:right="0" w:hanging="0"/>
         <w:rPr/>
       </w:pPr>
-      <w:bookmarkStart w:id="10" w:name="_Toc713093851111112111"/>
+      <w:bookmarkStart w:id="11" w:name="_Toc713093851111112111"/>
       <w:r>
         <w:rPr>
           <w:color w:val="auto"/>
@@ -10716,7 +11530,7 @@
         </w:rPr>
         <w:t xml:space="preserve"> – </w:t>
       </w:r>
-      <w:bookmarkEnd w:id="10"/>
+      <w:bookmarkEnd w:id="11"/>
       <w:r>
         <w:rPr>
           <w:rFonts w:eastAsia="Times New Roman" w:cs="Times New Roman"/>
@@ -10741,7 +11555,7 @@
           <wp:inline distT="0" distB="0" distL="0" distR="0">
             <wp:extent cx="5486400" cy="4718050"/>
             <wp:effectExtent l="0" t="0" r="0" b="0"/>
-            <wp:docPr id="13" name="Image10" descr="Graphical user interface, application&#10;&#10;Description automatically generated"/>
+            <wp:docPr id="14" name="Image10" descr="Graphical user interface, application&#10;&#10;Description automatically generated"/>
             <wp:cNvGraphicFramePr>
               <a:graphicFrameLocks xmlns:a="http://schemas.openxmlformats.org/drawingml/2006/main" noChangeAspect="1"/>
             </wp:cNvGraphicFramePr>
@@ -10749,13 +11563,13 @@
               <a:graphicData uri="http://schemas.openxmlformats.org/drawingml/2006/picture">
                 <pic:pic xmlns:pic="http://schemas.openxmlformats.org/drawingml/2006/picture">
                   <pic:nvPicPr>
-                    <pic:cNvPr id="13" name="Image10" descr="Graphical user interface, application&#10;&#10;Description automatically generated"/>
+                    <pic:cNvPr id="14" name="Image10" descr="Graphical user interface, application&#10;&#10;Description automatically generated"/>
                     <pic:cNvPicPr>
                       <a:picLocks noChangeAspect="1" noChangeArrowheads="1"/>
                     </pic:cNvPicPr>
                   </pic:nvPicPr>
                   <pic:blipFill>
-                    <a:blip r:embed="rId14"/>
+                    <a:blip r:embed="rId15"/>
                     <a:stretch>
                       <a:fillRect/>
                     </a:stretch>
@@ -11115,7 +11929,7 @@
         <w:ind w:left="0" w:right="0" w:hanging="0"/>
         <w:rPr/>
       </w:pPr>
-      <w:bookmarkStart w:id="11" w:name="_Toc7130938511111121112"/>
+      <w:bookmarkStart w:id="12" w:name="_Toc7130938511111121112"/>
       <w:r>
         <w:rPr>
           <w:color w:val="auto"/>
@@ -11139,7 +11953,7 @@
         </w:rPr>
         <w:t xml:space="preserve"> – </w:t>
       </w:r>
-      <w:bookmarkEnd w:id="11"/>
+      <w:bookmarkEnd w:id="12"/>
       <w:r>
         <w:rPr>
           <w:rFonts w:eastAsia="Times New Roman" w:cs="Times New Roman"/>
@@ -11164,7 +11978,7 @@
           <wp:inline distT="0" distB="0" distL="0" distR="0">
             <wp:extent cx="5760720" cy="3355975"/>
             <wp:effectExtent l="0" t="0" r="0" b="0"/>
-            <wp:docPr id="14" name="Image11" descr="Graphical user interface, application&#10;&#10;Description automatically generated"/>
+            <wp:docPr id="15" name="Image11" descr="Graphical user interface, application&#10;&#10;Description automatically generated"/>
             <wp:cNvGraphicFramePr>
               <a:graphicFrameLocks xmlns:a="http://schemas.openxmlformats.org/drawingml/2006/main" noChangeAspect="1"/>
             </wp:cNvGraphicFramePr>
@@ -11172,13 +11986,13 @@
               <a:graphicData uri="http://schemas.openxmlformats.org/drawingml/2006/picture">
                 <pic:pic xmlns:pic="http://schemas.openxmlformats.org/drawingml/2006/picture">
                   <pic:nvPicPr>
-                    <pic:cNvPr id="14" name="Image11" descr="Graphical user interface, application&#10;&#10;Description automatically generated"/>
+                    <pic:cNvPr id="15" name="Image11" descr="Graphical user interface, application&#10;&#10;Description automatically generated"/>
                     <pic:cNvPicPr>
                       <a:picLocks noChangeAspect="1" noChangeArrowheads="1"/>
                     </pic:cNvPicPr>
                   </pic:nvPicPr>
                   <pic:blipFill>
-                    <a:blip r:embed="rId15"/>
+                    <a:blip r:embed="rId16"/>
                     <a:stretch>
                       <a:fillRect/>
                     </a:stretch>
@@ -11563,7 +12377,7 @@
         <w:ind w:left="0" w:right="0" w:hanging="0"/>
         <w:rPr/>
       </w:pPr>
-      <w:bookmarkStart w:id="12" w:name="_Toc71309385111111211121"/>
+      <w:bookmarkStart w:id="13" w:name="_Toc71309385111111211121"/>
       <w:r>
         <w:rPr>
           <w:color w:val="auto"/>
@@ -11587,7 +12401,7 @@
         </w:rPr>
         <w:t xml:space="preserve"> – </w:t>
       </w:r>
-      <w:bookmarkEnd w:id="12"/>
+      <w:bookmarkEnd w:id="13"/>
       <w:r>
         <w:rPr>
           <w:rFonts w:eastAsia="Times New Roman" w:cs="Times New Roman"/>
@@ -11613,7 +12427,7 @@
           <wp:inline distT="0" distB="0" distL="0" distR="0">
             <wp:extent cx="5020310" cy="3364865"/>
             <wp:effectExtent l="0" t="0" r="0" b="0"/>
-            <wp:docPr id="15" name="Image12" descr="Graphical user interface, application&#10;&#10;Description automatically generated"/>
+            <wp:docPr id="16" name="Image12" descr="Graphical user interface, application&#10;&#10;Description automatically generated"/>
             <wp:cNvGraphicFramePr>
               <a:graphicFrameLocks xmlns:a="http://schemas.openxmlformats.org/drawingml/2006/main" noChangeAspect="1"/>
             </wp:cNvGraphicFramePr>
@@ -11621,13 +12435,13 @@
               <a:graphicData uri="http://schemas.openxmlformats.org/drawingml/2006/picture">
                 <pic:pic xmlns:pic="http://schemas.openxmlformats.org/drawingml/2006/picture">
                   <pic:nvPicPr>
-                    <pic:cNvPr id="15" name="Image12" descr="Graphical user interface, application&#10;&#10;Description automatically generated"/>
+                    <pic:cNvPr id="16" name="Image12" descr="Graphical user interface, application&#10;&#10;Description automatically generated"/>
                     <pic:cNvPicPr>
                       <a:picLocks noChangeAspect="1" noChangeArrowheads="1"/>
                     </pic:cNvPicPr>
                   </pic:nvPicPr>
                   <pic:blipFill>
-                    <a:blip r:embed="rId16"/>
+                    <a:blip r:embed="rId17"/>
                     <a:stretch>
                       <a:fillRect/>
                     </a:stretch>
@@ -12085,7 +12899,7 @@
         <w:ind w:left="0" w:right="0" w:hanging="0"/>
         <w:rPr/>
       </w:pPr>
-      <w:bookmarkStart w:id="13" w:name="_Toc713093851111112111211"/>
+      <w:bookmarkStart w:id="14" w:name="_Toc713093851111112111211"/>
       <w:r>
         <w:rPr>
           <w:color w:val="auto"/>
@@ -12109,7 +12923,7 @@
         </w:rPr>
         <w:t xml:space="preserve"> – </w:t>
       </w:r>
-      <w:bookmarkEnd w:id="13"/>
+      <w:bookmarkEnd w:id="14"/>
       <w:r>
         <w:rPr>
           <w:color w:val="auto"/>
@@ -12130,7 +12944,7 @@
           <wp:inline distT="0" distB="0" distL="0" distR="0">
             <wp:extent cx="5760720" cy="2359025"/>
             <wp:effectExtent l="0" t="0" r="0" b="0"/>
-            <wp:docPr id="16" name="Image13" descr="Graphical user interface, application&#10;&#10;Description automatically generated"/>
+            <wp:docPr id="17" name="Image13" descr="Graphical user interface, application&#10;&#10;Description automatically generated"/>
             <wp:cNvGraphicFramePr>
               <a:graphicFrameLocks xmlns:a="http://schemas.openxmlformats.org/drawingml/2006/main" noChangeAspect="1"/>
             </wp:cNvGraphicFramePr>
@@ -12138,13 +12952,13 @@
               <a:graphicData uri="http://schemas.openxmlformats.org/drawingml/2006/picture">
                 <pic:pic xmlns:pic="http://schemas.openxmlformats.org/drawingml/2006/picture">
                   <pic:nvPicPr>
-                    <pic:cNvPr id="16" name="Image13" descr="Graphical user interface, application&#10;&#10;Description automatically generated"/>
+                    <pic:cNvPr id="17" name="Image13" descr="Graphical user interface, application&#10;&#10;Description automatically generated"/>
                     <pic:cNvPicPr>
                       <a:picLocks noChangeAspect="1" noChangeArrowheads="1"/>
                     </pic:cNvPicPr>
                   </pic:nvPicPr>
                   <pic:blipFill>
-                    <a:blip r:embed="rId17"/>
+                    <a:blip r:embed="rId18"/>
                     <a:stretch>
                       <a:fillRect/>
                     </a:stretch>
@@ -12368,7 +13182,7 @@
         <w:ind w:left="0" w:right="0" w:hanging="0"/>
         <w:rPr/>
       </w:pPr>
-      <w:bookmarkStart w:id="14" w:name="_Toc7130938511111121112111"/>
+      <w:bookmarkStart w:id="15" w:name="_Toc7130938511111121112111"/>
       <w:r>
         <w:rPr>
           <w:color w:val="auto"/>
@@ -12392,7 +13206,7 @@
         </w:rPr>
         <w:t xml:space="preserve"> – </w:t>
       </w:r>
-      <w:bookmarkEnd w:id="14"/>
+      <w:bookmarkEnd w:id="15"/>
       <w:r>
         <w:rPr>
           <w:color w:val="auto"/>
@@ -12424,7 +13238,7 @@
           <wp:inline distT="0" distB="0" distL="0" distR="0">
             <wp:extent cx="5760720" cy="1600200"/>
             <wp:effectExtent l="0" t="0" r="0" b="0"/>
-            <wp:docPr id="17" name="Image14" descr="Graphical user interface, application&#10;&#10;Description automatically generated"/>
+            <wp:docPr id="18" name="Image14" descr="Graphical user interface, application&#10;&#10;Description automatically generated"/>
             <wp:cNvGraphicFramePr>
               <a:graphicFrameLocks xmlns:a="http://schemas.openxmlformats.org/drawingml/2006/main" noChangeAspect="1"/>
             </wp:cNvGraphicFramePr>
@@ -12432,13 +13246,13 @@
               <a:graphicData uri="http://schemas.openxmlformats.org/drawingml/2006/picture">
                 <pic:pic xmlns:pic="http://schemas.openxmlformats.org/drawingml/2006/picture">
                   <pic:nvPicPr>
-                    <pic:cNvPr id="17" name="Image14" descr="Graphical user interface, application&#10;&#10;Description automatically generated"/>
+                    <pic:cNvPr id="18" name="Image14" descr="Graphical user interface, application&#10;&#10;Description automatically generated"/>
                     <pic:cNvPicPr>
                       <a:picLocks noChangeAspect="1" noChangeArrowheads="1"/>
                     </pic:cNvPicPr>
                   </pic:nvPicPr>
                   <pic:blipFill>
-                    <a:blip r:embed="rId18"/>
+                    <a:blip r:embed="rId19"/>
                     <a:stretch>
                       <a:fillRect/>
                     </a:stretch>
@@ -12938,7 +13752,7 @@
         <w:ind w:left="0" w:right="0" w:hanging="0"/>
         <w:rPr/>
       </w:pPr>
-      <w:bookmarkStart w:id="15" w:name="_Toc71309385111111211121111"/>
+      <w:bookmarkStart w:id="16" w:name="_Toc71309385111111211121111"/>
       <w:r>
         <w:rPr>
           <w:color w:val="auto"/>
@@ -12962,7 +13776,7 @@
         </w:rPr>
         <w:t xml:space="preserve"> – </w:t>
       </w:r>
-      <w:bookmarkEnd w:id="15"/>
+      <w:bookmarkEnd w:id="16"/>
       <w:r>
         <w:rPr>
           <w:rFonts w:eastAsia="Times New Roman" w:cs="Times New Roman"/>
@@ -12988,7 +13802,7 @@
           <wp:inline distT="0" distB="0" distL="0" distR="0">
             <wp:extent cx="5320030" cy="3318510"/>
             <wp:effectExtent l="0" t="0" r="0" b="0"/>
-            <wp:docPr id="18" name="Image15" descr="Graphical user interface, application&#10;&#10;Description automatically generated"/>
+            <wp:docPr id="19" name="Image15" descr="Graphical user interface, application&#10;&#10;Description automatically generated"/>
             <wp:cNvGraphicFramePr>
               <a:graphicFrameLocks xmlns:a="http://schemas.openxmlformats.org/drawingml/2006/main" noChangeAspect="1"/>
             </wp:cNvGraphicFramePr>
@@ -12996,13 +13810,13 @@
               <a:graphicData uri="http://schemas.openxmlformats.org/drawingml/2006/picture">
                 <pic:pic xmlns:pic="http://schemas.openxmlformats.org/drawingml/2006/picture">
                   <pic:nvPicPr>
-                    <pic:cNvPr id="18" name="Image15" descr="Graphical user interface, application&#10;&#10;Description automatically generated"/>
+                    <pic:cNvPr id="19" name="Image15" descr="Graphical user interface, application&#10;&#10;Description automatically generated"/>
                     <pic:cNvPicPr>
                       <a:picLocks noChangeAspect="1" noChangeArrowheads="1"/>
                     </pic:cNvPicPr>
                   </pic:nvPicPr>
                   <pic:blipFill>
-                    <a:blip r:embed="rId19"/>
+                    <a:blip r:embed="rId20"/>
                     <a:stretch>
                       <a:fillRect/>
                     </a:stretch>
@@ -13128,7 +13942,7 @@
         <w:ind w:left="0" w:right="0" w:hanging="0"/>
         <w:rPr/>
       </w:pPr>
-      <w:bookmarkStart w:id="16" w:name="_Toc713093851111112111211111"/>
+      <w:bookmarkStart w:id="17" w:name="_Toc713093851111112111211111"/>
       <w:r>
         <w:rPr>
           <w:color w:val="auto"/>
@@ -13152,7 +13966,7 @@
         </w:rPr>
         <w:t xml:space="preserve"> – </w:t>
       </w:r>
-      <w:bookmarkEnd w:id="16"/>
+      <w:bookmarkEnd w:id="17"/>
       <w:r>
         <w:rPr>
           <w:rFonts w:eastAsia="Times New Roman" w:cs="Times New Roman"/>
@@ -13178,7 +13992,7 @@
           <wp:inline distT="0" distB="0" distL="0" distR="0">
             <wp:extent cx="5760720" cy="2157730"/>
             <wp:effectExtent l="0" t="0" r="0" b="0"/>
-            <wp:docPr id="19" name="Image16" descr="Graphical user interface, application&#10;&#10;Description automatically generated"/>
+            <wp:docPr id="20" name="Image16" descr="Graphical user interface, application&#10;&#10;Description automatically generated"/>
             <wp:cNvGraphicFramePr>
               <a:graphicFrameLocks xmlns:a="http://schemas.openxmlformats.org/drawingml/2006/main" noChangeAspect="1"/>
             </wp:cNvGraphicFramePr>
@@ -13186,13 +14000,13 @@
               <a:graphicData uri="http://schemas.openxmlformats.org/drawingml/2006/picture">
                 <pic:pic xmlns:pic="http://schemas.openxmlformats.org/drawingml/2006/picture">
                   <pic:nvPicPr>
-                    <pic:cNvPr id="19" name="Image16" descr="Graphical user interface, application&#10;&#10;Description automatically generated"/>
+                    <pic:cNvPr id="20" name="Image16" descr="Graphical user interface, application&#10;&#10;Description automatically generated"/>
                     <pic:cNvPicPr>
                       <a:picLocks noChangeAspect="1" noChangeArrowheads="1"/>
                     </pic:cNvPicPr>
                   </pic:nvPicPr>
                   <pic:blipFill>
-                    <a:blip r:embed="rId20"/>
+                    <a:blip r:embed="rId21"/>
                     <a:stretch>
                       <a:fillRect/>
                     </a:stretch>
@@ -13218,12 +14032,7 @@
         <w:pStyle w:val="Figura"/>
         <w:ind w:left="0" w:right="0" w:hanging="0"/>
         <w:jc w:val="center"/>
-        <w:rPr>
-          <w:rFonts w:cs="Times New Roman"/>
-          <w:color w:val="auto"/>
-          <w:sz w:val="24"/>
-          <w:szCs w:val="24"/>
-        </w:rPr>
+        <w:rPr/>
       </w:pPr>
       <w:r>
         <w:rPr>
@@ -13382,7 +14191,14 @@
         <w:pStyle w:val="TEXTOCORRIDO"/>
         <w:ind w:left="2124" w:right="0" w:hanging="0"/>
         <w:jc w:val="both"/>
-        <w:rPr/>
+        <w:rPr>
+          <w:rFonts w:eastAsia="Times New Roman" w:cs="Times New Roman"/>
+          <w:color w:val="auto"/>
+          <w:kern w:val="0"/>
+          <w:sz w:val="24"/>
+          <w:szCs w:val="24"/>
+          <w:lang w:val="pt-BR" w:eastAsia="pt-BR" w:bidi="ar-SA"/>
+        </w:rPr>
       </w:pPr>
       <w:r>
         <w:rPr>
@@ -13452,7 +14268,7 @@
         <w:ind w:left="0" w:right="0" w:hanging="0"/>
         <w:rPr/>
       </w:pPr>
-      <w:bookmarkStart w:id="17" w:name="_Toc7130938511111121112111111"/>
+      <w:bookmarkStart w:id="18" w:name="_Toc7130938511111121112111111"/>
       <w:r>
         <w:rPr>
           <w:color w:val="auto"/>
@@ -13476,7 +14292,7 @@
         </w:rPr>
         <w:t xml:space="preserve"> – </w:t>
       </w:r>
-      <w:bookmarkEnd w:id="17"/>
+      <w:bookmarkEnd w:id="18"/>
       <w:r>
         <w:rPr>
           <w:color w:val="auto"/>
@@ -13497,7 +14313,7 @@
           <wp:inline distT="0" distB="0" distL="0" distR="0">
             <wp:extent cx="5760720" cy="3209290"/>
             <wp:effectExtent l="0" t="0" r="0" b="0"/>
-            <wp:docPr id="20" name="Image17" descr="Graphical user interface, application&#10;&#10;Description automatically generated"/>
+            <wp:docPr id="21" name="Image17" descr="Graphical user interface, application&#10;&#10;Description automatically generated"/>
             <wp:cNvGraphicFramePr>
               <a:graphicFrameLocks xmlns:a="http://schemas.openxmlformats.org/drawingml/2006/main" noChangeAspect="1"/>
             </wp:cNvGraphicFramePr>
@@ -13505,13 +14321,13 @@
               <a:graphicData uri="http://schemas.openxmlformats.org/drawingml/2006/picture">
                 <pic:pic xmlns:pic="http://schemas.openxmlformats.org/drawingml/2006/picture">
                   <pic:nvPicPr>
-                    <pic:cNvPr id="20" name="Image17" descr="Graphical user interface, application&#10;&#10;Description automatically generated"/>
+                    <pic:cNvPr id="21" name="Image17" descr="Graphical user interface, application&#10;&#10;Description automatically generated"/>
                     <pic:cNvPicPr>
                       <a:picLocks noChangeAspect="1" noChangeArrowheads="1"/>
                     </pic:cNvPicPr>
                   </pic:nvPicPr>
                   <pic:blipFill>
-                    <a:blip r:embed="rId21"/>
+                    <a:blip r:embed="rId22"/>
                     <a:stretch>
                       <a:fillRect/>
                     </a:stretch>
@@ -13537,12 +14353,7 @@
         <w:pStyle w:val="Figura"/>
         <w:ind w:left="0" w:right="0" w:hanging="0"/>
         <w:jc w:val="center"/>
-        <w:rPr>
-          <w:rFonts w:cs="Times New Roman"/>
-          <w:color w:val="auto"/>
-          <w:sz w:val="24"/>
-          <w:szCs w:val="24"/>
-        </w:rPr>
+        <w:rPr/>
       </w:pPr>
       <w:r>
         <w:rPr>
@@ -13605,7 +14416,7 @@
         <w:ind w:left="0" w:right="0" w:hanging="0"/>
         <w:rPr/>
       </w:pPr>
-      <w:bookmarkStart w:id="18" w:name="_Toc71309385111111211121111112"/>
+      <w:bookmarkStart w:id="19" w:name="_Toc71309385111111211121111112"/>
       <w:r>
         <w:rPr>
           <w:color w:val="auto"/>
@@ -13629,7 +14440,7 @@
         </w:rPr>
         <w:t xml:space="preserve"> – </w:t>
       </w:r>
-      <w:bookmarkEnd w:id="18"/>
+      <w:bookmarkEnd w:id="19"/>
       <w:r>
         <w:rPr>
           <w:rFonts w:eastAsia="Times New Roman" w:cs="Times New Roman"/>
@@ -13655,7 +14466,7 @@
           <wp:inline distT="0" distB="0" distL="0" distR="0">
             <wp:extent cx="5760720" cy="5861050"/>
             <wp:effectExtent l="0" t="0" r="0" b="0"/>
-            <wp:docPr id="21" name="Image18" descr="Graphical user interface, application&#10;&#10;Description automatically generated"/>
+            <wp:docPr id="22" name="Image18" descr="Graphical user interface, application&#10;&#10;Description automatically generated"/>
             <wp:cNvGraphicFramePr>
               <a:graphicFrameLocks xmlns:a="http://schemas.openxmlformats.org/drawingml/2006/main" noChangeAspect="1"/>
             </wp:cNvGraphicFramePr>
@@ -13663,13 +14474,13 @@
               <a:graphicData uri="http://schemas.openxmlformats.org/drawingml/2006/picture">
                 <pic:pic xmlns:pic="http://schemas.openxmlformats.org/drawingml/2006/picture">
                   <pic:nvPicPr>
-                    <pic:cNvPr id="21" name="Image18" descr="Graphical user interface, application&#10;&#10;Description automatically generated"/>
+                    <pic:cNvPr id="22" name="Image18" descr="Graphical user interface, application&#10;&#10;Description automatically generated"/>
                     <pic:cNvPicPr>
                       <a:picLocks noChangeAspect="1" noChangeArrowheads="1"/>
                     </pic:cNvPicPr>
                   </pic:nvPicPr>
                   <pic:blipFill>
-                    <a:blip r:embed="rId22"/>
+                    <a:blip r:embed="rId23"/>
                     <a:stretch>
                       <a:fillRect/>
                     </a:stretch>
@@ -13695,12 +14506,7 @@
         <w:pStyle w:val="Figura"/>
         <w:ind w:left="0" w:right="0" w:hanging="0"/>
         <w:jc w:val="center"/>
-        <w:rPr>
-          <w:rFonts w:cs="Times New Roman"/>
-          <w:color w:val="auto"/>
-          <w:sz w:val="24"/>
-          <w:szCs w:val="24"/>
-        </w:rPr>
+        <w:rPr/>
       </w:pPr>
       <w:r>
         <w:rPr>
@@ -13762,12 +14568,7 @@
         <w:pStyle w:val="TEXTOCORRIDO"/>
         <w:ind w:left="2124" w:right="0" w:hanging="0"/>
         <w:jc w:val="left"/>
-        <w:rPr>
-          <w:rFonts w:cs="Times New Roman"/>
-          <w:color w:val="000000"/>
-          <w:sz w:val="24"/>
-          <w:szCs w:val="24"/>
-        </w:rPr>
+        <w:rPr/>
       </w:pPr>
       <w:r>
         <w:rPr>
@@ -13959,31 +14760,7 @@
           <w:szCs w:val="24"/>
           <w:lang w:eastAsia="pt-BR"/>
         </w:rPr>
-        <w:t>Além das estatísticas que a pesquisa levantou, que ajudam a identificar os problemas chaves de acessibilidade, mais frequentes e como estão distribuídos, também foram encontradas 1</w:t>
-      </w:r>
-      <w:r>
-        <w:rPr>
-          <w:rFonts w:eastAsia="Times New Roman" w:cs="Times New Roman"/>
-          <w:b w:val="false"/>
-          <w:bCs w:val="false"/>
-          <w:color w:val="auto"/>
-          <w:sz w:val="24"/>
-          <w:szCs w:val="24"/>
-          <w:lang w:eastAsia="pt-BR"/>
-        </w:rPr>
-        <w:t>2</w:t>
-      </w:r>
-      <w:r>
-        <w:rPr>
-          <w:rFonts w:eastAsia="Times New Roman" w:cs="Times New Roman"/>
-          <w:b w:val="false"/>
-          <w:bCs w:val="false"/>
-          <w:color w:val="auto"/>
-          <w:sz w:val="24"/>
-          <w:szCs w:val="24"/>
-          <w:lang w:eastAsia="pt-BR"/>
-        </w:rPr>
-        <w:t xml:space="preserve"> propostas de soluções que impactariam consideravelmente na pontuação de acessibilidade do AVA, inserindo a plataforma na classificação verde – considerada ideal pelo Google Lighthouse.</w:t>
+        <w:t>Além das estatísticas que a pesquisa levantou, que ajudam a identificar os problemas chaves de acessibilidade, mais frequentes e como estão distribuídos, também foram encontradas 12 propostas de soluções que impactariam consideravelmente na pontuação de acessibilidade do AVA, inserindo a plataforma na classificação verde – considerada ideal pelo Google Lighthouse.</w:t>
       </w:r>
     </w:p>
     <w:p>
@@ -14123,7 +14900,7 @@
     <w:p>
       <w:pPr>
         <w:sectPr>
-          <w:footerReference w:type="default" r:id="rId23"/>
+          <w:footerReference w:type="default" r:id="rId24"/>
           <w:type w:val="nextPage"/>
           <w:pgSz w:w="11906" w:h="16838"/>
           <w:pgMar w:left="1701" w:right="1134" w:header="0" w:top="1701" w:footer="709" w:bottom="1134" w:gutter="0"/>
@@ -14347,7 +15124,7 @@
         </w:rPr>
         <w:t xml:space="preserve">ePUB from: </w:t>
       </w:r>
-      <w:hyperlink r:id="rId24">
+      <w:hyperlink r:id="rId25">
         <w:r>
           <w:rPr>
             <w:rStyle w:val="LinkdaInternet"/>
@@ -15039,7 +15816,7 @@
         <w:ind w:left="0" w:right="0" w:hanging="0"/>
         <w:rPr/>
       </w:pPr>
-      <w:hyperlink r:id="rId25">
+      <w:hyperlink r:id="rId26">
         <w:r>
           <w:rPr>
             <w:rStyle w:val="InternetLink"/>
@@ -15154,7 +15931,7 @@
           <w:color w:val="000000"/>
           <w:sz w:val="24"/>
           <w:szCs w:val="24"/>
-          <w:highlight w:val="yellow"/>
+          <w:shd w:fill="FFFF00" w:val="clear"/>
         </w:rPr>
         <w:t>XXXXX</w:t>
       </w:r>
@@ -15376,7 +16153,7 @@
           <w:color w:val="000000"/>
           <w:sz w:val="24"/>
           <w:szCs w:val="24"/>
-          <w:highlight w:val="yellow"/>
+          <w:shd w:fill="FFFF00" w:val="clear"/>
         </w:rPr>
         <w:t>XXXX</w:t>
       </w:r>
@@ -15623,8 +16400,8 @@
       </w:r>
     </w:p>
     <w:sectPr>
-      <w:headerReference w:type="default" r:id="rId26"/>
-      <w:footerReference w:type="default" r:id="rId27"/>
+      <w:headerReference w:type="default" r:id="rId27"/>
+      <w:footerReference w:type="default" r:id="rId28"/>
       <w:type w:val="nextPage"/>
       <w:pgSz w:w="11906" w:h="16838"/>
       <w:pgMar w:left="1701" w:right="1134" w:header="709" w:top="1701" w:footer="709" w:bottom="1134" w:gutter="0"/>
@@ -15658,7 +16435,7 @@
               <wp:positionV relativeFrom="paragraph">
                 <wp:posOffset>635</wp:posOffset>
               </wp:positionV>
-              <wp:extent cx="248285" cy="150495"/>
+              <wp:extent cx="249555" cy="151765"/>
               <wp:effectExtent l="0" t="0" r="0" b="0"/>
               <wp:wrapSquare wrapText="largest"/>
               <wp:docPr id="1" name="Caixa de texto 2"/>
@@ -15669,7 +16446,7 @@
                     <wps:spPr>
                       <a:xfrm>
                         <a:off x="0" y="0"/>
-                        <a:ext cx="247680" cy="149760"/>
+                        <a:ext cx="248760" cy="151200"/>
                       </a:xfrm>
                       <a:prstGeom prst="rect">
                         <a:avLst/>
@@ -15692,14 +16469,10 @@
                         <w:p>
                           <w:pPr>
                             <w:pStyle w:val="Footer"/>
-                            <w:rPr>
-                              <w:color w:val="000000"/>
-                            </w:rPr>
+                            <w:rPr/>
                           </w:pPr>
                           <w:r>
-                            <w:rPr>
-                              <w:color w:val="000000"/>
-                            </w:rPr>
+                            <w:rPr/>
                           </w:r>
                         </w:p>
                       </w:txbxContent>
@@ -15715,7 +16488,7 @@
         </mc:Choice>
         <mc:Fallback>
           <w:pict>
-            <v:rect id="shape_0" ID="Caixa de texto 2" fillcolor="white" stroked="f" style="position:absolute;margin-left:406.15pt;margin-top:0.05pt;width:19.45pt;height:11.75pt;mso-wrap-style:none;v-text-anchor:middle">
+            <v:rect id="shape_0" ID="Caixa de texto 2" fillcolor="white" stroked="f" style="position:absolute;margin-left:406.15pt;margin-top:0.05pt;width:19.55pt;height:11.85pt;mso-wrap-style:none;v-text-anchor:middle">
               <v:fill o:detectmouseclick="t" type="solid" color2="black"/>
               <v:stroke color="#3465a4" joinstyle="round" endcap="flat"/>
               <v:textbox>
@@ -15723,14 +16496,10 @@
                   <w:p>
                     <w:pPr>
                       <w:pStyle w:val="Footer"/>
-                      <w:rPr>
-                        <w:color w:val="000000"/>
-                      </w:rPr>
+                      <w:rPr/>
                     </w:pPr>
                     <w:r>
-                      <w:rPr>
-                        <w:color w:val="000000"/>
-                      </w:rPr>
+                      <w:rPr/>
                     </w:r>
                   </w:p>
                 </w:txbxContent>
@@ -15767,7 +16536,7 @@
       <mc:AlternateContent>
         <mc:Choice Requires="wps">
           <w:drawing>
-            <wp:anchor behindDoc="1" distT="0" distB="0" distL="0" distR="0" simplePos="0" locked="0" layoutInCell="0" allowOverlap="1" relativeHeight="61">
+            <wp:anchor behindDoc="1" distT="0" distB="0" distL="0" distR="0" simplePos="0" locked="0" layoutInCell="0" allowOverlap="1" relativeHeight="46">
               <wp:simplePos x="0" y="0"/>
               <wp:positionH relativeFrom="column">
                 <wp:posOffset>5158105</wp:posOffset>
@@ -15775,10 +16544,10 @@
               <wp:positionV relativeFrom="paragraph">
                 <wp:posOffset>635</wp:posOffset>
               </wp:positionV>
-              <wp:extent cx="248285" cy="150495"/>
+              <wp:extent cx="249555" cy="151765"/>
               <wp:effectExtent l="0" t="0" r="0" b="0"/>
               <wp:wrapSquare wrapText="largest"/>
-              <wp:docPr id="22" name="Caixa de texto 2_0"/>
+              <wp:docPr id="23" name="Caixa de texto 2_0"/>
               <a:graphic xmlns:a="http://schemas.openxmlformats.org/drawingml/2006/main">
                 <a:graphicData uri="http://schemas.microsoft.com/office/word/2010/wordprocessingShape">
                   <wps:wsp>
@@ -15786,7 +16555,7 @@
                     <wps:spPr>
                       <a:xfrm>
                         <a:off x="0" y="0"/>
-                        <a:ext cx="247680" cy="149760"/>
+                        <a:ext cx="248760" cy="151200"/>
                       </a:xfrm>
                       <a:prstGeom prst="rect">
                         <a:avLst/>
@@ -15809,14 +16578,10 @@
                         <w:p>
                           <w:pPr>
                             <w:pStyle w:val="Footer"/>
-                            <w:rPr>
-                              <w:color w:val="000000"/>
-                            </w:rPr>
+                            <w:rPr/>
                           </w:pPr>
                           <w:r>
-                            <w:rPr>
-                              <w:color w:val="000000"/>
-                            </w:rPr>
+                            <w:rPr/>
                           </w:r>
                         </w:p>
                       </w:txbxContent>
@@ -15832,7 +16597,7 @@
         </mc:Choice>
         <mc:Fallback>
           <w:pict>
-            <v:rect id="shape_0" ID="Caixa de texto 2_0" fillcolor="white" stroked="f" style="position:absolute;margin-left:406.15pt;margin-top:0.05pt;width:19.45pt;height:11.75pt;mso-wrap-style:none;v-text-anchor:middle">
+            <v:rect id="shape_0" ID="Caixa de texto 2_0" fillcolor="white" stroked="f" style="position:absolute;margin-left:406.15pt;margin-top:0.05pt;width:19.55pt;height:11.85pt;mso-wrap-style:none;v-text-anchor:middle">
               <v:fill o:detectmouseclick="t" type="solid" color2="black"/>
               <v:stroke color="#3465a4" joinstyle="round" endcap="flat"/>
               <v:textbox>
@@ -15840,14 +16605,10 @@
                   <w:p>
                     <w:pPr>
                       <w:pStyle w:val="Footer"/>
-                      <w:rPr>
-                        <w:color w:val="000000"/>
-                      </w:rPr>
+                      <w:rPr/>
                     </w:pPr>
                     <w:r>
-                      <w:rPr>
-                        <w:color w:val="000000"/>
-                      </w:rPr>
+                      <w:rPr/>
                     </w:r>
                   </w:p>
                 </w:txbxContent>
@@ -15884,7 +16645,7 @@
       <mc:AlternateContent>
         <mc:Choice Requires="wps">
           <w:drawing>
-            <wp:anchor behindDoc="1" distT="0" distB="0" distL="0" distR="0" simplePos="0" locked="0" layoutInCell="0" allowOverlap="1" relativeHeight="64">
+            <wp:anchor behindDoc="1" distT="0" distB="0" distL="0" distR="0" simplePos="0" locked="0" layoutInCell="0" allowOverlap="1" relativeHeight="49">
               <wp:simplePos x="0" y="0"/>
               <wp:positionH relativeFrom="column">
                 <wp:posOffset>5158105</wp:posOffset>
@@ -15892,10 +16653,10 @@
               <wp:positionV relativeFrom="paragraph">
                 <wp:posOffset>635</wp:posOffset>
               </wp:positionV>
-              <wp:extent cx="248285" cy="150495"/>
+              <wp:extent cx="249555" cy="151765"/>
               <wp:effectExtent l="0" t="0" r="0" b="0"/>
               <wp:wrapSquare wrapText="largest"/>
-              <wp:docPr id="24" name="Caixa de texto 2_1"/>
+              <wp:docPr id="25" name="Caixa de texto 2_1"/>
               <a:graphic xmlns:a="http://schemas.openxmlformats.org/drawingml/2006/main">
                 <a:graphicData uri="http://schemas.microsoft.com/office/word/2010/wordprocessingShape">
                   <wps:wsp>
@@ -15903,7 +16664,7 @@
                     <wps:spPr>
                       <a:xfrm>
                         <a:off x="0" y="0"/>
-                        <a:ext cx="247680" cy="149760"/>
+                        <a:ext cx="248760" cy="151200"/>
                       </a:xfrm>
                       <a:prstGeom prst="rect">
                         <a:avLst/>
@@ -15926,14 +16687,10 @@
                         <w:p>
                           <w:pPr>
                             <w:pStyle w:val="Footer"/>
-                            <w:rPr>
-                              <w:color w:val="000000"/>
-                            </w:rPr>
+                            <w:rPr/>
                           </w:pPr>
                           <w:r>
-                            <w:rPr>
-                              <w:color w:val="000000"/>
-                            </w:rPr>
+                            <w:rPr/>
                           </w:r>
                         </w:p>
                       </w:txbxContent>
@@ -15949,7 +16706,7 @@
         </mc:Choice>
         <mc:Fallback>
           <w:pict>
-            <v:rect id="shape_0" ID="Caixa de texto 2_1" fillcolor="white" stroked="f" style="position:absolute;margin-left:406.15pt;margin-top:0.05pt;width:19.45pt;height:11.75pt;mso-wrap-style:none;v-text-anchor:middle">
+            <v:rect id="shape_0" ID="Caixa de texto 2_1" fillcolor="white" stroked="f" style="position:absolute;margin-left:406.15pt;margin-top:0.05pt;width:19.55pt;height:11.85pt;mso-wrap-style:none;v-text-anchor:middle">
               <v:fill o:detectmouseclick="t" type="solid" color2="black"/>
               <v:stroke color="#3465a4" joinstyle="round" endcap="flat"/>
               <v:textbox>
@@ -15957,14 +16714,10 @@
                   <w:p>
                     <w:pPr>
                       <w:pStyle w:val="Footer"/>
-                      <w:rPr>
-                        <w:color w:val="000000"/>
-                      </w:rPr>
+                      <w:rPr/>
                     </w:pPr>
                     <w:r>
-                      <w:rPr>
-                        <w:color w:val="000000"/>
-                      </w:rPr>
+                      <w:rPr/>
                     </w:r>
                   </w:p>
                 </w:txbxContent>
@@ -16025,7 +16778,9 @@
     <w:pPr>
       <w:widowControl/>
       <w:suppressAutoHyphens w:val="true"/>
+      <w:kinsoku w:val="true"/>
       <w:overflowPunct w:val="false"/>
+      <w:autoSpaceDE w:val="true"/>
       <w:bidi w:val="0"/>
       <w:spacing w:lineRule="auto" w:line="240" w:before="0" w:after="0"/>
       <w:jc w:val="left"/>
@@ -16088,6 +16843,10 @@
     <w:qFormat/>
     <w:pPr>
       <w:keepNext w:val="true"/>
+      <w:numPr>
+        <w:ilvl w:val="0"/>
+        <w:numId w:val="0"/>
+      </w:numPr>
       <w:jc w:val="center"/>
       <w:outlineLvl w:val="8"/>
     </w:pPr>
@@ -16540,6 +17299,10 @@
     <w:basedOn w:val="Normal"/>
     <w:qFormat/>
     <w:pPr>
+      <w:numPr>
+        <w:ilvl w:val="0"/>
+        <w:numId w:val="0"/>
+      </w:numPr>
       <w:tabs>
         <w:tab w:val="clear" w:pos="408"/>
         <w:tab w:val="left" w:pos="2552" w:leader="none"/>
@@ -16559,6 +17322,10 @@
     <w:basedOn w:val="Normal"/>
     <w:qFormat/>
     <w:pPr>
+      <w:numPr>
+        <w:ilvl w:val="0"/>
+        <w:numId w:val="0"/>
+      </w:numPr>
       <w:spacing w:lineRule="auto" w:line="360"/>
       <w:ind w:left="850" w:right="0" w:hanging="493"/>
       <w:outlineLvl w:val="1"/>
@@ -16572,6 +17339,10 @@
     <w:basedOn w:val="Normal"/>
     <w:qFormat/>
     <w:pPr>
+      <w:numPr>
+        <w:ilvl w:val="0"/>
+        <w:numId w:val="0"/>
+      </w:numPr>
       <w:ind w:left="1077" w:right="0" w:hanging="357"/>
       <w:outlineLvl w:val="2"/>
     </w:pPr>
@@ -16585,6 +17356,10 @@
     <w:basedOn w:val="Normal"/>
     <w:qFormat/>
     <w:pPr>
+      <w:numPr>
+        <w:ilvl w:val="0"/>
+        <w:numId w:val="0"/>
+      </w:numPr>
       <w:spacing w:lineRule="auto" w:line="360"/>
       <w:ind w:left="1434" w:right="0" w:hanging="357"/>
       <w:outlineLvl w:val="3"/>
@@ -16599,6 +17374,10 @@
     <w:next w:val="TEXTOCORRIDO"/>
     <w:qFormat/>
     <w:pPr>
+      <w:numPr>
+        <w:ilvl w:val="0"/>
+        <w:numId w:val="0"/>
+      </w:numPr>
       <w:ind w:left="1797" w:right="0" w:hanging="357"/>
       <w:outlineLvl w:val="4"/>
     </w:pPr>
@@ -16801,7 +17580,9 @@
     <w:pPr>
       <w:widowControl/>
       <w:suppressAutoHyphens w:val="true"/>
+      <w:kinsoku w:val="true"/>
       <w:overflowPunct w:val="false"/>
+      <w:autoSpaceDE w:val="true"/>
       <w:bidi w:val="0"/>
       <w:spacing w:lineRule="auto" w:line="240" w:before="0" w:after="0"/>
       <w:jc w:val="left"/>

</xml_diff>

<commit_message>
inicie a fundamentação teórica e mude o resumo
</commit_message>
<xml_diff>
--- a/out/monografia-lucascruz-01022746-computacao.docx
+++ b/out/monografia-lucascruz-01022746-computacao.docx
@@ -8,7 +8,6 @@
         <w:spacing w:before="0" w:after="0"/>
         <w:rPr/>
       </w:pPr>
-      <w:r/>
       <w:r>
         <w:rPr>
           <w:rFonts w:cs="Times New Roman" w:ascii="Times New Roman" w:hAnsi="Times New Roman"/>
@@ -218,7 +217,39 @@
           <w:color w:val="auto"/>
           <w:sz w:val="24"/>
         </w:rPr>
-        <w:t xml:space="preserve">TESTES E2E DE ACESSIBILIDADE EM APLICAÇÕES DA WEB </w:t>
+        <w:t xml:space="preserve">TESTES </w:t>
+      </w:r>
+      <w:r>
+        <w:rPr>
+          <w:rFonts w:eastAsia="Times New Roman" w:cs="Times New Roman"/>
+          <w:b/>
+          <w:color w:val="auto"/>
+          <w:kern w:val="0"/>
+          <w:sz w:val="24"/>
+          <w:szCs w:val="20"/>
+          <w:lang w:val="pt-BR" w:eastAsia="pt-BR" w:bidi="ar-SA"/>
+        </w:rPr>
+        <w:t xml:space="preserve">AUTOMATIZADOS </w:t>
+      </w:r>
+      <w:r>
+        <w:rPr>
+          <w:b/>
+          <w:color w:val="auto"/>
+          <w:sz w:val="24"/>
+        </w:rPr>
+        <w:t xml:space="preserve">DE ACESSIBILIDADE: UM ESTUDO DE CASO NO </w:t>
+      </w:r>
+      <w:r>
+        <w:rPr>
+          <w:rFonts w:eastAsia="Times New Roman" w:cs="Times New Roman"/>
+          <w:b/>
+          <w:color w:val="auto"/>
+          <w:kern w:val="0"/>
+          <w:sz w:val="24"/>
+          <w:szCs w:val="20"/>
+          <w:lang w:val="pt-BR" w:eastAsia="pt-BR" w:bidi="ar-SA"/>
+        </w:rPr>
+        <w:t>AMBIENTE VIRTUAL DE APRENDIZAGEM DA UNIFESO</w:t>
       </w:r>
     </w:p>
     <w:p>
@@ -356,22 +387,6 @@
           <w:sz w:val="24"/>
         </w:rPr>
         <w:t xml:space="preserve">Lucas da Silva Cruz </w:t>
-      </w:r>
-    </w:p>
-    <w:p>
-      <w:pPr>
-        <w:pStyle w:val="Normal"/>
-        <w:rPr>
-          <w:rFonts w:ascii="Times New Roman" w:hAnsi="Times New Roman"/>
-          <w:color w:val="auto"/>
-          <w:sz w:val="24"/>
-        </w:rPr>
-      </w:pPr>
-      <w:r>
-        <w:rPr>
-          <w:color w:val="auto"/>
-          <w:sz w:val="24"/>
-        </w:rPr>
       </w:r>
     </w:p>
     <w:p>
@@ -1049,7 +1064,39 @@
           <w:color w:val="auto"/>
           <w:sz w:val="24"/>
         </w:rPr>
-        <w:t xml:space="preserve">TESTES E2E DE ACESSIBILIDADE EM APLICAÇÕES DA WEB </w:t>
+        <w:t xml:space="preserve">TESTES </w:t>
+      </w:r>
+      <w:r>
+        <w:rPr>
+          <w:rFonts w:eastAsia="Times New Roman" w:cs="Times New Roman"/>
+          <w:b/>
+          <w:color w:val="auto"/>
+          <w:kern w:val="0"/>
+          <w:sz w:val="24"/>
+          <w:szCs w:val="20"/>
+          <w:lang w:val="pt-BR" w:eastAsia="pt-BR" w:bidi="ar-SA"/>
+        </w:rPr>
+        <w:t xml:space="preserve">AUTOMATIZADOS </w:t>
+      </w:r>
+      <w:r>
+        <w:rPr>
+          <w:b/>
+          <w:color w:val="auto"/>
+          <w:sz w:val="24"/>
+        </w:rPr>
+        <w:t xml:space="preserve">DE ACESSIBILIDADE: UM ESTUDO DE CASO NO </w:t>
+      </w:r>
+      <w:r>
+        <w:rPr>
+          <w:rFonts w:eastAsia="Times New Roman" w:cs="Times New Roman"/>
+          <w:b/>
+          <w:color w:val="auto"/>
+          <w:kern w:val="0"/>
+          <w:sz w:val="24"/>
+          <w:szCs w:val="20"/>
+          <w:lang w:val="pt-BR" w:eastAsia="pt-BR" w:bidi="ar-SA"/>
+        </w:rPr>
+        <w:t>AMBIENTE VIRTUAL DE APRENDIZAGEM DA UNIFESO</w:t>
       </w:r>
     </w:p>
     <w:p>
@@ -1575,22 +1622,6 @@
     <w:p>
       <w:pPr>
         <w:pStyle w:val="Normal"/>
-        <w:rPr>
-          <w:rFonts w:ascii="Times New Roman" w:hAnsi="Times New Roman"/>
-          <w:color w:val="auto"/>
-          <w:sz w:val="24"/>
-        </w:rPr>
-      </w:pPr>
-      <w:r>
-        <w:rPr>
-          <w:color w:val="auto"/>
-          <w:sz w:val="24"/>
-        </w:rPr>
-      </w:r>
-    </w:p>
-    <w:p>
-      <w:pPr>
-        <w:pStyle w:val="Normal"/>
         <w:jc w:val="center"/>
         <w:rPr>
           <w:sz w:val="24"/>
@@ -1866,7 +1897,39 @@
           <w:color w:val="auto"/>
           <w:sz w:val="24"/>
         </w:rPr>
-        <w:t xml:space="preserve">TESTES E2E DE ACESSIBILIDADE EM APLICAÇÕES WEB </w:t>
+        <w:t xml:space="preserve">TESTES </w:t>
+      </w:r>
+      <w:r>
+        <w:rPr>
+          <w:rFonts w:eastAsia="Times New Roman" w:cs="Times New Roman"/>
+          <w:b/>
+          <w:color w:val="auto"/>
+          <w:kern w:val="0"/>
+          <w:sz w:val="24"/>
+          <w:szCs w:val="20"/>
+          <w:lang w:val="pt-BR" w:eastAsia="pt-BR" w:bidi="ar-SA"/>
+        </w:rPr>
+        <w:t xml:space="preserve">AUTOMATIZADOS </w:t>
+      </w:r>
+      <w:r>
+        <w:rPr>
+          <w:b/>
+          <w:color w:val="auto"/>
+          <w:sz w:val="24"/>
+        </w:rPr>
+        <w:t xml:space="preserve">DE ACESSIBILIDADE: UM ESTUDO DE CASO NO </w:t>
+      </w:r>
+      <w:r>
+        <w:rPr>
+          <w:rFonts w:eastAsia="Times New Roman" w:cs="Times New Roman"/>
+          <w:b/>
+          <w:color w:val="auto"/>
+          <w:kern w:val="0"/>
+          <w:sz w:val="24"/>
+          <w:szCs w:val="20"/>
+          <w:lang w:val="pt-BR" w:eastAsia="pt-BR" w:bidi="ar-SA"/>
+        </w:rPr>
+        <w:t>AMBIENTE VIRTUAL DE APRENDIZAGEM DA UNIFESO</w:t>
       </w:r>
     </w:p>
     <w:p>
@@ -4155,65 +4218,274 @@
     <w:p>
       <w:pPr>
         <w:pStyle w:val="TextBody"/>
-        <w:rPr>
-          <w:sz w:val="24"/>
-          <w:szCs w:val="24"/>
-        </w:rPr>
-      </w:pPr>
-      <w:r>
-        <w:rPr>
-          <w:sz w:val="24"/>
-          <w:szCs w:val="24"/>
-        </w:rPr>
-        <w:t>O presente trabalho discorre sobre a marginalização informacional que a pessoa portadora de alguma deficiência enfrenta na internet e a importância dos testes manuais e automatizados end-to-end (e2e) para garantir requisitos fundamentais recomendados pelas Diretrizes de Acessibilidade para o Conteúdo da Web (WCAG). O estudo está dividido em duas partes, onde a primeira é uma pesquisa exploratória e a segunda, descritiva. A primeira pesquisa faz um levantamento das principais tecnologias e stacks envolvidas na automatização desses testes e argumenta sobre a importância de integrá-las à suíte de testes que normalmente é construída durante o processo de desenvolvimento de uma aplicação da web. A segunda adota os procedimentos levantados na primeira pesquisa para realizar um estudo de caso do próprio Ambiente Virtual de Aprendizagem (AVA) do Centro Universitário Serra dos Órgãos (Unifeso), considerando que os métodos e resultados desenvolvidos e documentados nesta avaliação possam ser reutilizados em plataformas do mesmo tipo, que se popularizaram devido à mudança de rotina decorrente do confinamento – principal meio de controle do coronavírus.</w:t>
-      </w:r>
-    </w:p>
-    <w:p>
-      <w:pPr>
-        <w:pStyle w:val="Normal"/>
-        <w:rPr>
-          <w:rFonts w:ascii="Times New Roman" w:hAnsi="Times New Roman"/>
-          <w:sz w:val="24"/>
-          <w:szCs w:val="24"/>
-        </w:rPr>
-      </w:pPr>
-      <w:r>
-        <w:rPr>
-          <w:sz w:val="24"/>
-          <w:szCs w:val="24"/>
-        </w:rPr>
-      </w:r>
-    </w:p>
-    <w:p>
-      <w:pPr>
-        <w:pStyle w:val="Normal"/>
-        <w:rPr>
-          <w:rFonts w:ascii="Times New Roman" w:hAnsi="Times New Roman"/>
-          <w:sz w:val="24"/>
-          <w:szCs w:val="24"/>
-        </w:rPr>
-      </w:pPr>
-      <w:r>
-        <w:rPr>
-          <w:sz w:val="24"/>
-          <w:szCs w:val="24"/>
-        </w:rPr>
-      </w:r>
-    </w:p>
-    <w:p>
-      <w:pPr>
-        <w:pStyle w:val="Normal"/>
-        <w:rPr>
-          <w:sz w:val="24"/>
-          <w:szCs w:val="24"/>
-        </w:rPr>
-      </w:pPr>
-      <w:r>
-        <w:rPr>
-          <w:sz w:val="24"/>
-          <w:szCs w:val="24"/>
-        </w:rPr>
-        <w:t xml:space="preserve">Palavras-chave: Acessibilidade, Testes, WCAG, Exclusão Digital, TICs. </w:t>
+        <w:rPr/>
+      </w:pPr>
+      <w:r>
+        <w:rPr>
+          <w:rFonts w:eastAsia="Times New Roman" w:cs="Times New Roman"/>
+          <w:color w:val="auto"/>
+          <w:kern w:val="0"/>
+          <w:sz w:val="24"/>
+          <w:szCs w:val="24"/>
+          <w:lang w:val="pt-BR" w:eastAsia="pt-BR" w:bidi="ar-SA"/>
+        </w:rPr>
+        <w:t>As Tecnologias de Informação e Comunicação (TICs) são elementos fundamentais e determinantes para criação de práticas mais democráticas.</w:t>
+      </w:r>
+      <w:r>
+        <w:rPr>
+          <w:sz w:val="24"/>
+          <w:szCs w:val="24"/>
+        </w:rPr>
+        <w:t xml:space="preserve"> No âmbito da educação, o</w:t>
+      </w:r>
+      <w:r>
+        <w:rPr>
+          <w:rFonts w:eastAsia="Times New Roman" w:cs="Times New Roman"/>
+          <w:color w:val="auto"/>
+          <w:kern w:val="0"/>
+          <w:sz w:val="24"/>
+          <w:szCs w:val="24"/>
+          <w:lang w:val="pt-BR" w:eastAsia="pt-BR" w:bidi="ar-SA"/>
+        </w:rPr>
+        <w:t>s</w:t>
+      </w:r>
+      <w:r>
+        <w:rPr>
+          <w:sz w:val="24"/>
+          <w:szCs w:val="24"/>
+        </w:rPr>
+        <w:t xml:space="preserve"> Ambientes Virtuais de Aprendizagem (AVA) têm se mostrado um importante instrumento na propagação de conhecimento para aqueles que historicamente não teriam acesso a</w:t>
+      </w:r>
+      <w:r>
+        <w:rPr>
+          <w:rFonts w:eastAsia="Times New Roman" w:cs="Times New Roman"/>
+          <w:color w:val="auto"/>
+          <w:kern w:val="0"/>
+          <w:sz w:val="24"/>
+          <w:szCs w:val="24"/>
+          <w:lang w:val="pt-BR" w:eastAsia="pt-BR" w:bidi="ar-SA"/>
+        </w:rPr>
+        <w:t xml:space="preserve">o ensino, como as pessoas portadoras de alguma deficiência. No entanto, quando o acesso a essas tecnologias não se dá de forma uniforme é criado um fenômeno de marginalização informacional. </w:t>
+      </w:r>
+      <w:r>
+        <w:rPr>
+          <w:sz w:val="24"/>
+          <w:szCs w:val="24"/>
+        </w:rPr>
+        <w:t xml:space="preserve">O presente trabalho discorre sobre a </w:t>
+      </w:r>
+      <w:r>
+        <w:rPr>
+          <w:rFonts w:eastAsia="Times New Roman" w:cs="Times New Roman"/>
+          <w:color w:val="auto"/>
+          <w:kern w:val="0"/>
+          <w:sz w:val="24"/>
+          <w:szCs w:val="24"/>
+          <w:lang w:val="pt-BR" w:eastAsia="pt-BR" w:bidi="ar-SA"/>
+        </w:rPr>
+        <w:t>utilização d</w:t>
+      </w:r>
+      <w:r>
+        <w:rPr>
+          <w:sz w:val="24"/>
+          <w:szCs w:val="24"/>
+        </w:rPr>
+        <w:t xml:space="preserve">e testes automatizados de acessibilidade </w:t>
+      </w:r>
+      <w:r>
+        <w:rPr>
+          <w:rFonts w:eastAsia="Times New Roman" w:cs="Times New Roman"/>
+          <w:color w:val="auto"/>
+          <w:kern w:val="0"/>
+          <w:sz w:val="24"/>
+          <w:szCs w:val="24"/>
+          <w:lang w:val="pt-BR" w:eastAsia="pt-BR" w:bidi="ar-SA"/>
+        </w:rPr>
+        <w:t>como forma de validar</w:t>
+      </w:r>
+      <w:r>
+        <w:rPr>
+          <w:sz w:val="24"/>
+          <w:szCs w:val="24"/>
+        </w:rPr>
+        <w:t xml:space="preserve"> requisitos fundamentais recomendados pelas Diretrizes de Acessibilidade para o Conteúdo da Web (WCAG), realizando um estudo de caso do AVA </w:t>
+      </w:r>
+      <w:r>
+        <w:rPr>
+          <w:rFonts w:eastAsia="Times New Roman" w:cs="Times New Roman"/>
+          <w:color w:val="auto"/>
+          <w:kern w:val="0"/>
+          <w:sz w:val="24"/>
+          <w:szCs w:val="24"/>
+          <w:lang w:val="pt-BR" w:eastAsia="pt-BR" w:bidi="ar-SA"/>
+        </w:rPr>
+        <w:t>utilizado no</w:t>
+      </w:r>
+      <w:r>
+        <w:rPr>
+          <w:sz w:val="24"/>
+          <w:szCs w:val="24"/>
+        </w:rPr>
+        <w:t xml:space="preserve"> Centro Universitário Serra dos Órgãos (Unifeso) e considerando que os métodos e resultados documentados nesta </w:t>
+      </w:r>
+      <w:r>
+        <w:rPr>
+          <w:rFonts w:eastAsia="Times New Roman" w:cs="Times New Roman"/>
+          <w:color w:val="auto"/>
+          <w:kern w:val="0"/>
+          <w:sz w:val="24"/>
+          <w:szCs w:val="24"/>
+          <w:lang w:val="pt-BR" w:eastAsia="pt-BR" w:bidi="ar-SA"/>
+        </w:rPr>
+        <w:t>auditoria</w:t>
+      </w:r>
+      <w:r>
+        <w:rPr>
+          <w:sz w:val="24"/>
+          <w:szCs w:val="24"/>
+        </w:rPr>
+        <w:t xml:space="preserve"> possam ser reutilizados em </w:t>
+      </w:r>
+      <w:r>
+        <w:rPr>
+          <w:rFonts w:eastAsia="Times New Roman" w:cs="Times New Roman"/>
+          <w:color w:val="auto"/>
+          <w:kern w:val="0"/>
+          <w:sz w:val="24"/>
+          <w:szCs w:val="24"/>
+          <w:lang w:val="pt-BR" w:eastAsia="pt-BR" w:bidi="ar-SA"/>
+        </w:rPr>
+        <w:t xml:space="preserve">outros e-Learnings, </w:t>
+      </w:r>
+      <w:r>
+        <w:rPr>
+          <w:sz w:val="24"/>
+          <w:szCs w:val="24"/>
+        </w:rPr>
+        <w:t>popularizarados devido à</w:t>
+      </w:r>
+      <w:r>
+        <w:rPr>
+          <w:rFonts w:eastAsia="Times New Roman" w:cs="Times New Roman"/>
+          <w:color w:val="auto"/>
+          <w:kern w:val="0"/>
+          <w:sz w:val="24"/>
+          <w:szCs w:val="24"/>
+          <w:lang w:val="pt-BR" w:eastAsia="pt-BR" w:bidi="ar-SA"/>
+        </w:rPr>
+        <w:t xml:space="preserve"> digitalização</w:t>
+      </w:r>
+      <w:r>
+        <w:rPr>
+          <w:sz w:val="24"/>
+          <w:szCs w:val="24"/>
+        </w:rPr>
+        <w:t xml:space="preserve"> intensificada pelo confinamento – principal meio de controle do coronavírus.</w:t>
+      </w:r>
+    </w:p>
+    <w:p>
+      <w:pPr>
+        <w:pStyle w:val="Normal"/>
+        <w:rPr>
+          <w:rFonts w:ascii="Times New Roman" w:hAnsi="Times New Roman"/>
+          <w:sz w:val="24"/>
+          <w:szCs w:val="24"/>
+        </w:rPr>
+      </w:pPr>
+      <w:r>
+        <w:rPr>
+          <w:sz w:val="24"/>
+          <w:szCs w:val="24"/>
+        </w:rPr>
+      </w:r>
+    </w:p>
+    <w:p>
+      <w:pPr>
+        <w:pStyle w:val="Normal"/>
+        <w:rPr>
+          <w:rFonts w:ascii="Times New Roman" w:hAnsi="Times New Roman"/>
+          <w:sz w:val="24"/>
+          <w:szCs w:val="24"/>
+        </w:rPr>
+      </w:pPr>
+      <w:r>
+        <w:rPr>
+          <w:sz w:val="24"/>
+          <w:szCs w:val="24"/>
+        </w:rPr>
+      </w:r>
+    </w:p>
+    <w:p>
+      <w:pPr>
+        <w:pStyle w:val="Normal"/>
+        <w:rPr>
+          <w:sz w:val="24"/>
+          <w:szCs w:val="24"/>
+        </w:rPr>
+      </w:pPr>
+      <w:r>
+        <w:rPr>
+          <w:sz w:val="24"/>
+          <w:szCs w:val="24"/>
+        </w:rPr>
+        <w:t xml:space="preserve">Palavras-chave: Acessibilidade, </w:t>
+      </w:r>
+      <w:r>
+        <w:rPr>
+          <w:sz w:val="24"/>
+          <w:szCs w:val="24"/>
+        </w:rPr>
+        <w:t xml:space="preserve">e-Learning, </w:t>
+      </w:r>
+      <w:r>
+        <w:rPr>
+          <w:sz w:val="24"/>
+          <w:szCs w:val="24"/>
+        </w:rPr>
+        <w:t xml:space="preserve">Testes </w:t>
+      </w:r>
+      <w:r>
+        <w:rPr>
+          <w:rFonts w:eastAsia="Times New Roman" w:cs="Times New Roman"/>
+          <w:color w:val="auto"/>
+          <w:kern w:val="0"/>
+          <w:sz w:val="24"/>
+          <w:szCs w:val="24"/>
+          <w:lang w:val="pt-BR" w:eastAsia="pt-BR" w:bidi="ar-SA"/>
+        </w:rPr>
+        <w:t>a</w:t>
+      </w:r>
+      <w:r>
+        <w:rPr>
+          <w:sz w:val="24"/>
+          <w:szCs w:val="24"/>
+        </w:rPr>
+        <w:t>utomatizados</w:t>
+      </w:r>
+      <w:r>
+        <w:rPr>
+          <w:sz w:val="24"/>
+          <w:szCs w:val="24"/>
+        </w:rPr>
+        <w:t xml:space="preserve">, WCAG, </w:t>
+      </w:r>
+      <w:r>
+        <w:rPr>
+          <w:rFonts w:eastAsia="Times New Roman" w:cs="Times New Roman"/>
+          <w:color w:val="auto"/>
+          <w:kern w:val="0"/>
+          <w:sz w:val="24"/>
+          <w:szCs w:val="24"/>
+          <w:lang w:val="pt-BR" w:eastAsia="pt-BR" w:bidi="ar-SA"/>
+        </w:rPr>
+        <w:t>AVA</w:t>
+      </w:r>
+      <w:r>
+        <w:rPr>
+          <w:sz w:val="24"/>
+          <w:szCs w:val="24"/>
+        </w:rPr>
+        <w:t xml:space="preserve">. </w:t>
       </w:r>
     </w:p>
     <w:p>
@@ -5462,7 +5734,132 @@
           <w:color w:val="auto"/>
           <w:sz w:val="24"/>
         </w:rPr>
-        <w:t>REVISÃO DA LITERATURA</w:t>
+        <w:t>TRABALHOS RELACIONADOS</w:t>
+        <w:tab/>
+        <w:t>13</w:t>
+      </w:r>
+    </w:p>
+    <w:p>
+      <w:pPr>
+        <w:pStyle w:val="Contents2"/>
+        <w:tabs>
+          <w:tab w:val="clear" w:pos="408"/>
+          <w:tab w:val="left" w:pos="799" w:leader="none"/>
+          <w:tab w:val="right" w:pos="9061" w:leader="dot"/>
+        </w:tabs>
+        <w:rPr/>
+      </w:pPr>
+      <w:r>
+        <w:rPr>
+          <w:color w:val="auto"/>
+        </w:rPr>
+        <w:t>1.1</w:t>
+      </w:r>
+      <w:r>
+        <w:rPr>
+          <w:color w:val="auto"/>
+          <w:szCs w:val="24"/>
+          <w:lang w:val="en-BR" w:eastAsia="en-US"/>
+        </w:rPr>
+        <w:tab/>
+        <w:t>NOME1</w:t>
+      </w:r>
+      <w:r>
+        <w:rPr>
+          <w:color w:val="auto"/>
+        </w:rPr>
+        <w:tab/>
+        <w:t>13</w:t>
+      </w:r>
+    </w:p>
+    <w:p>
+      <w:pPr>
+        <w:pStyle w:val="Contents2"/>
+        <w:tabs>
+          <w:tab w:val="clear" w:pos="408"/>
+          <w:tab w:val="left" w:pos="799" w:leader="none"/>
+          <w:tab w:val="right" w:pos="9061" w:leader="dot"/>
+        </w:tabs>
+        <w:rPr/>
+      </w:pPr>
+      <w:r>
+        <w:rPr>
+          <w:color w:val="auto"/>
+        </w:rPr>
+        <w:t>1.2</w:t>
+      </w:r>
+      <w:r>
+        <w:rPr>
+          <w:color w:val="auto"/>
+          <w:szCs w:val="24"/>
+          <w:lang w:val="en-BR" w:eastAsia="en-US"/>
+        </w:rPr>
+        <w:tab/>
+        <w:t>NOME</w:t>
+      </w:r>
+      <w:r>
+        <w:rPr>
+          <w:rFonts w:eastAsia="Times New Roman" w:cs="Times New Roman"/>
+          <w:color w:val="auto"/>
+          <w:kern w:val="0"/>
+          <w:sz w:val="24"/>
+          <w:szCs w:val="24"/>
+          <w:lang w:val="en-BR" w:eastAsia="en-US" w:bidi="ar-SA"/>
+        </w:rPr>
+        <w:t>2</w:t>
+      </w:r>
+      <w:r>
+        <w:rPr>
+          <w:color w:val="auto"/>
+        </w:rPr>
+        <w:tab/>
+        <w:t>13</w:t>
+      </w:r>
+    </w:p>
+    <w:p>
+      <w:pPr>
+        <w:pStyle w:val="Contents2"/>
+        <w:tabs>
+          <w:tab w:val="clear" w:pos="408"/>
+          <w:tab w:val="left" w:pos="799" w:leader="none"/>
+          <w:tab w:val="right" w:pos="9061" w:leader="dot"/>
+        </w:tabs>
+        <w:jc w:val="right"/>
+        <w:rPr/>
+      </w:pPr>
+      <w:r>
+        <w:rPr>
+          <w:color w:val="auto"/>
+          <w:sz w:val="24"/>
+        </w:rPr>
+        <w:t>1.3</w:t>
+      </w:r>
+      <w:r>
+        <w:rPr>
+          <w:color w:val="auto"/>
+          <w:sz w:val="24"/>
+          <w:szCs w:val="24"/>
+          <w:lang w:val="en-BR" w:eastAsia="en-US"/>
+        </w:rPr>
+        <w:tab/>
+        <w:t>NOME</w:t>
+      </w:r>
+      <w:r>
+        <w:rPr>
+          <w:rFonts w:eastAsia="Times New Roman" w:cs="Times New Roman"/>
+          <w:color w:val="auto"/>
+          <w:kern w:val="0"/>
+          <w:sz w:val="24"/>
+          <w:szCs w:val="24"/>
+          <w:lang w:val="en-BR" w:eastAsia="en-US" w:bidi="ar-SA"/>
+        </w:rPr>
+        <w:t>3</w:t>
+      </w:r>
+      <w:r>
+        <w:rPr>
+          <w:color w:val="auto"/>
+          <w:sz w:val="24"/>
+        </w:rPr>
         <w:tab/>
         <w:t>13</w:t>
       </w:r>
@@ -5487,6 +5884,504 @@
           <w:szCs w:val="20"/>
           <w:lang w:eastAsia="pt-BR"/>
         </w:rPr>
+        <w:t>4</w:t>
+      </w:r>
+      <w:r>
+        <w:rPr>
+          <w:b w:val="false"/>
+          <w:color w:val="auto"/>
+          <w:sz w:val="24"/>
+          <w:szCs w:val="24"/>
+          <w:lang w:val="en-BR" w:eastAsia="en-US"/>
+        </w:rPr>
+        <w:tab/>
+      </w:r>
+      <w:r>
+        <w:rPr>
+          <w:color w:val="auto"/>
+          <w:sz w:val="24"/>
+        </w:rPr>
+        <w:t>FUNDAMENTAÇÃO TEÓRICA</w:t>
+        <w:tab/>
+        <w:t>13</w:t>
+      </w:r>
+    </w:p>
+    <w:p>
+      <w:pPr>
+        <w:pStyle w:val="Contents2"/>
+        <w:tabs>
+          <w:tab w:val="clear" w:pos="408"/>
+          <w:tab w:val="left" w:pos="799" w:leader="none"/>
+          <w:tab w:val="right" w:pos="9061" w:leader="dot"/>
+        </w:tabs>
+        <w:rPr/>
+      </w:pPr>
+      <w:r>
+        <w:rPr>
+          <w:rFonts w:eastAsia="Times New Roman" w:cs="Times New Roman"/>
+          <w:color w:val="auto"/>
+          <w:sz w:val="24"/>
+          <w:szCs w:val="20"/>
+          <w:lang w:eastAsia="pt-BR"/>
+        </w:rPr>
+        <w:t>4</w:t>
+      </w:r>
+      <w:r>
+        <w:rPr>
+          <w:color w:val="auto"/>
+        </w:rPr>
+        <w:t>.1</w:t>
+      </w:r>
+      <w:r>
+        <w:rPr>
+          <w:color w:val="auto"/>
+          <w:sz w:val="24"/>
+          <w:szCs w:val="24"/>
+          <w:lang w:val="en-BR" w:eastAsia="en-US"/>
+        </w:rPr>
+        <w:tab/>
+      </w:r>
+      <w:r>
+        <w:rPr>
+          <w:color w:val="auto"/>
+        </w:rPr>
+        <w:t>TESTES MANUAIS E AUTOMATIZADOS</w:t>
+        <w:tab/>
+        <w:t>13</w:t>
+      </w:r>
+    </w:p>
+    <w:p>
+      <w:pPr>
+        <w:pStyle w:val="Contents2"/>
+        <w:tabs>
+          <w:tab w:val="clear" w:pos="408"/>
+          <w:tab w:val="left" w:pos="799" w:leader="none"/>
+          <w:tab w:val="right" w:pos="9061" w:leader="dot"/>
+        </w:tabs>
+        <w:rPr/>
+      </w:pPr>
+      <w:r>
+        <w:rPr>
+          <w:rFonts w:eastAsia="Times New Roman" w:cs="Times New Roman"/>
+          <w:color w:val="auto"/>
+          <w:sz w:val="24"/>
+          <w:szCs w:val="20"/>
+          <w:lang w:eastAsia="pt-BR"/>
+        </w:rPr>
+        <w:t>4</w:t>
+      </w:r>
+      <w:r>
+        <w:rPr>
+          <w:color w:val="auto"/>
+        </w:rPr>
+        <w:t>.2</w:t>
+      </w:r>
+      <w:r>
+        <w:rPr>
+          <w:color w:val="auto"/>
+          <w:sz w:val="24"/>
+          <w:szCs w:val="24"/>
+          <w:lang w:val="en-BR" w:eastAsia="en-US"/>
+        </w:rPr>
+        <w:tab/>
+      </w:r>
+      <w:r>
+        <w:rPr>
+          <w:color w:val="auto"/>
+        </w:rPr>
+        <w:t>TESTES AUTOMATIZADOS DE ACESSIBILIDADE</w:t>
+        <w:tab/>
+        <w:t>13</w:t>
+      </w:r>
+    </w:p>
+    <w:p>
+      <w:pPr>
+        <w:pStyle w:val="Contents2"/>
+        <w:tabs>
+          <w:tab w:val="clear" w:pos="408"/>
+          <w:tab w:val="left" w:pos="799" w:leader="none"/>
+          <w:tab w:val="right" w:pos="9061" w:leader="dot"/>
+        </w:tabs>
+        <w:rPr/>
+      </w:pPr>
+      <w:r>
+        <w:rPr>
+          <w:color w:val="auto"/>
+        </w:rPr>
+        <w:tab/>
+      </w:r>
+      <w:r>
+        <w:rPr>
+          <w:rFonts w:eastAsia="Times New Roman" w:cs="Times New Roman"/>
+          <w:color w:val="auto"/>
+          <w:sz w:val="24"/>
+          <w:szCs w:val="20"/>
+          <w:lang w:eastAsia="pt-BR"/>
+        </w:rPr>
+        <w:t>4</w:t>
+      </w:r>
+      <w:r>
+        <w:rPr>
+          <w:color w:val="auto"/>
+        </w:rPr>
+        <w:t>.2.1     TESTES DE ACEITAÇÃO</w:t>
+        <w:tab/>
+        <w:t>13</w:t>
+      </w:r>
+    </w:p>
+    <w:p>
+      <w:pPr>
+        <w:pStyle w:val="Contents2"/>
+        <w:tabs>
+          <w:tab w:val="clear" w:pos="408"/>
+          <w:tab w:val="left" w:pos="799" w:leader="none"/>
+          <w:tab w:val="right" w:pos="9061" w:leader="dot"/>
+        </w:tabs>
+        <w:rPr/>
+      </w:pPr>
+      <w:r>
+        <w:rPr>
+          <w:color w:val="auto"/>
+        </w:rPr>
+        <w:tab/>
+      </w:r>
+      <w:r>
+        <w:rPr>
+          <w:rFonts w:eastAsia="Times New Roman" w:cs="Times New Roman"/>
+          <w:color w:val="auto"/>
+          <w:sz w:val="24"/>
+          <w:szCs w:val="20"/>
+          <w:lang w:eastAsia="pt-BR"/>
+        </w:rPr>
+        <w:t>4</w:t>
+      </w:r>
+      <w:r>
+        <w:rPr>
+          <w:color w:val="auto"/>
+        </w:rPr>
+        <w:t>.2.2     TESTES FUNCIONAIS</w:t>
+        <w:tab/>
+        <w:t>13</w:t>
+      </w:r>
+    </w:p>
+    <w:p>
+      <w:pPr>
+        <w:pStyle w:val="Contents2"/>
+        <w:tabs>
+          <w:tab w:val="clear" w:pos="408"/>
+          <w:tab w:val="left" w:pos="799" w:leader="none"/>
+          <w:tab w:val="right" w:pos="9061" w:leader="dot"/>
+        </w:tabs>
+        <w:rPr/>
+      </w:pPr>
+      <w:r>
+        <w:rPr>
+          <w:color w:val="auto"/>
+        </w:rPr>
+        <w:tab/>
+      </w:r>
+      <w:r>
+        <w:rPr>
+          <w:rFonts w:eastAsia="Times New Roman" w:cs="Times New Roman"/>
+          <w:color w:val="auto"/>
+          <w:sz w:val="24"/>
+          <w:szCs w:val="20"/>
+          <w:lang w:eastAsia="pt-BR"/>
+        </w:rPr>
+        <w:t>4</w:t>
+      </w:r>
+      <w:r>
+        <w:rPr>
+          <w:color w:val="auto"/>
+        </w:rPr>
+        <w:t>.2.3     TESTES UNITÁRIOS</w:t>
+        <w:tab/>
+        <w:t>13</w:t>
+      </w:r>
+    </w:p>
+    <w:p>
+      <w:pPr>
+        <w:pStyle w:val="Contents2"/>
+        <w:tabs>
+          <w:tab w:val="clear" w:pos="408"/>
+          <w:tab w:val="left" w:pos="799" w:leader="none"/>
+          <w:tab w:val="right" w:pos="9061" w:leader="dot"/>
+        </w:tabs>
+        <w:rPr/>
+      </w:pPr>
+      <w:r>
+        <w:rPr>
+          <w:rFonts w:eastAsia="Times New Roman" w:cs="Times New Roman"/>
+          <w:color w:val="auto"/>
+          <w:sz w:val="24"/>
+          <w:szCs w:val="20"/>
+          <w:lang w:eastAsia="pt-BR"/>
+        </w:rPr>
+        <w:t>4</w:t>
+      </w:r>
+      <w:r>
+        <w:rPr>
+          <w:color w:val="auto"/>
+        </w:rPr>
+        <w:t>.3</w:t>
+      </w:r>
+      <w:r>
+        <w:rPr>
+          <w:color w:val="auto"/>
+          <w:sz w:val="24"/>
+          <w:szCs w:val="24"/>
+          <w:lang w:val="en-BR" w:eastAsia="en-US"/>
+        </w:rPr>
+        <w:tab/>
+      </w:r>
+      <w:r>
+        <w:rPr>
+          <w:color w:val="auto"/>
+        </w:rPr>
+        <w:t>TESTES MANUAIS DE ACESSIBILIDADE</w:t>
+        <w:tab/>
+        <w:t>13</w:t>
+      </w:r>
+    </w:p>
+    <w:p>
+      <w:pPr>
+        <w:pStyle w:val="Contents2"/>
+        <w:tabs>
+          <w:tab w:val="clear" w:pos="408"/>
+          <w:tab w:val="left" w:pos="799" w:leader="none"/>
+          <w:tab w:val="right" w:pos="9061" w:leader="dot"/>
+        </w:tabs>
+        <w:rPr/>
+      </w:pPr>
+      <w:r>
+        <w:rPr>
+          <w:color w:val="auto"/>
+        </w:rPr>
+        <w:tab/>
+      </w:r>
+      <w:r>
+        <w:rPr>
+          <w:rFonts w:eastAsia="Times New Roman" w:cs="Times New Roman"/>
+          <w:color w:val="auto"/>
+          <w:sz w:val="24"/>
+          <w:szCs w:val="20"/>
+          <w:lang w:eastAsia="pt-BR"/>
+        </w:rPr>
+        <w:t>4</w:t>
+      </w:r>
+      <w:r>
+        <w:rPr>
+          <w:color w:val="auto"/>
+        </w:rPr>
+        <w:t>.3.1     FOCO E TAB ORDER</w:t>
+        <w:tab/>
+        <w:t>13</w:t>
+      </w:r>
+    </w:p>
+    <w:p>
+      <w:pPr>
+        <w:pStyle w:val="Contents2"/>
+        <w:tabs>
+          <w:tab w:val="clear" w:pos="408"/>
+          <w:tab w:val="left" w:pos="799" w:leader="none"/>
+          <w:tab w:val="right" w:pos="9061" w:leader="dot"/>
+        </w:tabs>
+        <w:rPr/>
+      </w:pPr>
+      <w:r>
+        <w:rPr>
+          <w:color w:val="auto"/>
+        </w:rPr>
+        <w:tab/>
+      </w:r>
+      <w:r>
+        <w:rPr>
+          <w:rFonts w:eastAsia="Times New Roman" w:cs="Times New Roman"/>
+          <w:color w:val="auto"/>
+          <w:sz w:val="24"/>
+          <w:szCs w:val="20"/>
+          <w:lang w:eastAsia="pt-BR"/>
+        </w:rPr>
+        <w:t>4</w:t>
+      </w:r>
+      <w:r>
+        <w:rPr>
+          <w:color w:val="auto"/>
+        </w:rPr>
+        <w:t>.3.2     LEITORES DE TELA</w:t>
+        <w:tab/>
+        <w:t>13</w:t>
+      </w:r>
+    </w:p>
+    <w:p>
+      <w:pPr>
+        <w:pStyle w:val="Contents2"/>
+        <w:tabs>
+          <w:tab w:val="clear" w:pos="408"/>
+          <w:tab w:val="left" w:pos="799" w:leader="none"/>
+          <w:tab w:val="right" w:pos="9061" w:leader="dot"/>
+        </w:tabs>
+        <w:rPr/>
+      </w:pPr>
+      <w:r>
+        <w:rPr>
+          <w:rFonts w:eastAsia="Times New Roman" w:cs="Times New Roman"/>
+          <w:color w:val="auto"/>
+          <w:sz w:val="24"/>
+          <w:szCs w:val="20"/>
+          <w:lang w:eastAsia="pt-BR"/>
+        </w:rPr>
+        <w:t>4</w:t>
+      </w:r>
+      <w:r>
+        <w:rPr>
+          <w:color w:val="auto"/>
+        </w:rPr>
+        <w:t>.4</w:t>
+      </w:r>
+      <w:r>
+        <w:rPr>
+          <w:color w:val="auto"/>
+          <w:sz w:val="24"/>
+          <w:szCs w:val="24"/>
+          <w:lang w:val="en-BR" w:eastAsia="en-US"/>
+        </w:rPr>
+        <w:tab/>
+      </w:r>
+      <w:r>
+        <w:rPr>
+          <w:color w:val="auto"/>
+        </w:rPr>
+        <w:t>FERRAMENTAS AUTOMATIZADAS PARA TESTES DE ACESSIBILIDADE</w:t>
+        <w:tab/>
+        <w:t>13</w:t>
+      </w:r>
+    </w:p>
+    <w:p>
+      <w:pPr>
+        <w:pStyle w:val="Contents2"/>
+        <w:tabs>
+          <w:tab w:val="clear" w:pos="408"/>
+          <w:tab w:val="left" w:pos="799" w:leader="none"/>
+          <w:tab w:val="right" w:pos="9061" w:leader="dot"/>
+        </w:tabs>
+        <w:rPr/>
+      </w:pPr>
+      <w:r>
+        <w:rPr>
+          <w:color w:val="auto"/>
+        </w:rPr>
+        <w:tab/>
+      </w:r>
+      <w:r>
+        <w:rPr>
+          <w:rFonts w:eastAsia="Times New Roman" w:cs="Times New Roman"/>
+          <w:color w:val="auto"/>
+          <w:sz w:val="24"/>
+          <w:szCs w:val="20"/>
+          <w:lang w:eastAsia="pt-BR"/>
+        </w:rPr>
+        <w:t>4</w:t>
+      </w:r>
+      <w:r>
+        <w:rPr>
+          <w:color w:val="auto"/>
+        </w:rPr>
+        <w:t>.4.1     aXe</w:t>
+        <w:tab/>
+        <w:t>13</w:t>
+      </w:r>
+    </w:p>
+    <w:p>
+      <w:pPr>
+        <w:pStyle w:val="Contents2"/>
+        <w:tabs>
+          <w:tab w:val="clear" w:pos="408"/>
+          <w:tab w:val="left" w:pos="799" w:leader="none"/>
+          <w:tab w:val="right" w:pos="9061" w:leader="dot"/>
+        </w:tabs>
+        <w:rPr/>
+      </w:pPr>
+      <w:r>
+        <w:rPr>
+          <w:color w:val="auto"/>
+        </w:rPr>
+        <w:tab/>
+      </w:r>
+      <w:r>
+        <w:rPr>
+          <w:rFonts w:eastAsia="Times New Roman" w:cs="Times New Roman"/>
+          <w:color w:val="auto"/>
+          <w:sz w:val="24"/>
+          <w:szCs w:val="20"/>
+          <w:lang w:eastAsia="pt-BR"/>
+        </w:rPr>
+        <w:t>4</w:t>
+      </w:r>
+      <w:r>
+        <w:rPr>
+          <w:color w:val="auto"/>
+        </w:rPr>
+        <w:t>.4.2     Pa11y</w:t>
+        <w:tab/>
+        <w:t>13</w:t>
+      </w:r>
+    </w:p>
+    <w:p>
+      <w:pPr>
+        <w:pStyle w:val="Contents2"/>
+        <w:tabs>
+          <w:tab w:val="clear" w:pos="408"/>
+          <w:tab w:val="left" w:pos="799" w:leader="none"/>
+          <w:tab w:val="right" w:pos="9061" w:leader="dot"/>
+        </w:tabs>
+        <w:rPr/>
+      </w:pPr>
+      <w:r>
+        <w:rPr>
+          <w:color w:val="auto"/>
+        </w:rPr>
+        <w:tab/>
+      </w:r>
+      <w:r>
+        <w:rPr>
+          <w:rFonts w:eastAsia="Times New Roman" w:cs="Times New Roman"/>
+          <w:color w:val="auto"/>
+          <w:sz w:val="24"/>
+          <w:szCs w:val="20"/>
+          <w:lang w:eastAsia="pt-BR"/>
+        </w:rPr>
+        <w:t>4</w:t>
+      </w:r>
+      <w:r>
+        <w:rPr>
+          <w:color w:val="auto"/>
+        </w:rPr>
+        <w:t>.4.3     Lighthouse</w:t>
+        <w:tab/>
+        <w:t>13</w:t>
+      </w:r>
+    </w:p>
+    <w:p>
+      <w:pPr>
+        <w:pStyle w:val="Contents1"/>
+        <w:tabs>
+          <w:tab w:val="clear" w:pos="408"/>
+          <w:tab w:val="left" w:pos="403" w:leader="none"/>
+          <w:tab w:val="right" w:pos="9061" w:leader="dot"/>
+        </w:tabs>
+        <w:jc w:val="right"/>
+        <w:rPr/>
+      </w:pPr>
+      <w:r>
+        <w:rPr>
+          <w:rFonts w:eastAsia="Times New Roman" w:cs="Times New Roman"/>
+          <w:b/>
+          <w:color w:val="auto"/>
+          <w:sz w:val="24"/>
+          <w:szCs w:val="20"/>
+          <w:lang w:eastAsia="pt-BR"/>
+        </w:rPr>
         <w:t>3</w:t>
       </w:r>
       <w:r>
@@ -5504,7 +6399,7 @@
           <w:color w:val="auto"/>
           <w:sz w:val="24"/>
         </w:rPr>
-        <w:t xml:space="preserve">METODOLOGIA </w:t>
+        <w:t xml:space="preserve">METODOLOGIA E DESENVOLVIMENTO </w:t>
         <w:tab/>
         <w:t>13</w:t>
       </w:r>
@@ -5647,504 +6542,6 @@
           <w:sz w:val="24"/>
         </w:rPr>
         <w:t>TESTES MANUAIS</w:t>
-        <w:tab/>
-        <w:t>13</w:t>
-      </w:r>
-    </w:p>
-    <w:p>
-      <w:pPr>
-        <w:pStyle w:val="Contents1"/>
-        <w:tabs>
-          <w:tab w:val="clear" w:pos="408"/>
-          <w:tab w:val="left" w:pos="403" w:leader="none"/>
-          <w:tab w:val="right" w:pos="9061" w:leader="dot"/>
-        </w:tabs>
-        <w:jc w:val="right"/>
-        <w:rPr/>
-      </w:pPr>
-      <w:r>
-        <w:rPr>
-          <w:rFonts w:eastAsia="Times New Roman" w:cs="Times New Roman"/>
-          <w:b/>
-          <w:color w:val="auto"/>
-          <w:sz w:val="24"/>
-          <w:szCs w:val="20"/>
-          <w:lang w:eastAsia="pt-BR"/>
-        </w:rPr>
-        <w:t>4</w:t>
-      </w:r>
-      <w:r>
-        <w:rPr>
-          <w:b w:val="false"/>
-          <w:color w:val="auto"/>
-          <w:sz w:val="24"/>
-          <w:szCs w:val="24"/>
-          <w:lang w:val="en-BR" w:eastAsia="en-US"/>
-        </w:rPr>
-        <w:tab/>
-      </w:r>
-      <w:r>
-        <w:rPr>
-          <w:color w:val="auto"/>
-          <w:sz w:val="24"/>
-        </w:rPr>
-        <w:t>FUNDAMENTAÇÃO TEÓRICA</w:t>
-        <w:tab/>
-        <w:t>13</w:t>
-      </w:r>
-    </w:p>
-    <w:p>
-      <w:pPr>
-        <w:pStyle w:val="Contents2"/>
-        <w:tabs>
-          <w:tab w:val="clear" w:pos="408"/>
-          <w:tab w:val="left" w:pos="799" w:leader="none"/>
-          <w:tab w:val="right" w:pos="9061" w:leader="dot"/>
-        </w:tabs>
-        <w:rPr/>
-      </w:pPr>
-      <w:r>
-        <w:rPr>
-          <w:rFonts w:eastAsia="Times New Roman" w:cs="Times New Roman"/>
-          <w:color w:val="auto"/>
-          <w:sz w:val="24"/>
-          <w:szCs w:val="20"/>
-          <w:lang w:eastAsia="pt-BR"/>
-        </w:rPr>
-        <w:t>4</w:t>
-      </w:r>
-      <w:r>
-        <w:rPr>
-          <w:color w:val="auto"/>
-        </w:rPr>
-        <w:t>.1</w:t>
-      </w:r>
-      <w:r>
-        <w:rPr>
-          <w:color w:val="auto"/>
-          <w:sz w:val="24"/>
-          <w:szCs w:val="24"/>
-          <w:lang w:val="en-BR" w:eastAsia="en-US"/>
-        </w:rPr>
-        <w:tab/>
-      </w:r>
-      <w:r>
-        <w:rPr>
-          <w:color w:val="auto"/>
-        </w:rPr>
-        <w:t>TESTES MANUAIS E AUTOMATIZADOS</w:t>
-        <w:tab/>
-        <w:t>13</w:t>
-      </w:r>
-    </w:p>
-    <w:p>
-      <w:pPr>
-        <w:pStyle w:val="Contents2"/>
-        <w:tabs>
-          <w:tab w:val="clear" w:pos="408"/>
-          <w:tab w:val="left" w:pos="799" w:leader="none"/>
-          <w:tab w:val="right" w:pos="9061" w:leader="dot"/>
-        </w:tabs>
-        <w:rPr/>
-      </w:pPr>
-      <w:r>
-        <w:rPr>
-          <w:rFonts w:eastAsia="Times New Roman" w:cs="Times New Roman"/>
-          <w:color w:val="auto"/>
-          <w:sz w:val="24"/>
-          <w:szCs w:val="20"/>
-          <w:lang w:eastAsia="pt-BR"/>
-        </w:rPr>
-        <w:t>4</w:t>
-      </w:r>
-      <w:r>
-        <w:rPr>
-          <w:color w:val="auto"/>
-        </w:rPr>
-        <w:t>.2</w:t>
-      </w:r>
-      <w:r>
-        <w:rPr>
-          <w:color w:val="auto"/>
-          <w:sz w:val="24"/>
-          <w:szCs w:val="24"/>
-          <w:lang w:val="en-BR" w:eastAsia="en-US"/>
-        </w:rPr>
-        <w:tab/>
-      </w:r>
-      <w:r>
-        <w:rPr>
-          <w:color w:val="auto"/>
-        </w:rPr>
-        <w:t>TESTES AUTOMATIZADOS DE ACESSIBILIDADE</w:t>
-        <w:tab/>
-        <w:t>13</w:t>
-      </w:r>
-    </w:p>
-    <w:p>
-      <w:pPr>
-        <w:pStyle w:val="Contents2"/>
-        <w:tabs>
-          <w:tab w:val="clear" w:pos="408"/>
-          <w:tab w:val="left" w:pos="799" w:leader="none"/>
-          <w:tab w:val="right" w:pos="9061" w:leader="dot"/>
-        </w:tabs>
-        <w:rPr/>
-      </w:pPr>
-      <w:r>
-        <w:rPr>
-          <w:color w:val="auto"/>
-        </w:rPr>
-        <w:tab/>
-      </w:r>
-      <w:r>
-        <w:rPr>
-          <w:rFonts w:eastAsia="Times New Roman" w:cs="Times New Roman"/>
-          <w:color w:val="auto"/>
-          <w:sz w:val="24"/>
-          <w:szCs w:val="20"/>
-          <w:lang w:eastAsia="pt-BR"/>
-        </w:rPr>
-        <w:t>4</w:t>
-      </w:r>
-      <w:r>
-        <w:rPr>
-          <w:color w:val="auto"/>
-        </w:rPr>
-        <w:t>.2.1     TESTES DE ACEITAÇÃO</w:t>
-        <w:tab/>
-        <w:t>13</w:t>
-      </w:r>
-    </w:p>
-    <w:p>
-      <w:pPr>
-        <w:pStyle w:val="Contents2"/>
-        <w:tabs>
-          <w:tab w:val="clear" w:pos="408"/>
-          <w:tab w:val="left" w:pos="799" w:leader="none"/>
-          <w:tab w:val="right" w:pos="9061" w:leader="dot"/>
-        </w:tabs>
-        <w:rPr/>
-      </w:pPr>
-      <w:r>
-        <w:rPr>
-          <w:color w:val="auto"/>
-        </w:rPr>
-        <w:tab/>
-      </w:r>
-      <w:r>
-        <w:rPr>
-          <w:rFonts w:eastAsia="Times New Roman" w:cs="Times New Roman"/>
-          <w:color w:val="auto"/>
-          <w:sz w:val="24"/>
-          <w:szCs w:val="20"/>
-          <w:lang w:eastAsia="pt-BR"/>
-        </w:rPr>
-        <w:t>4</w:t>
-      </w:r>
-      <w:r>
-        <w:rPr>
-          <w:color w:val="auto"/>
-        </w:rPr>
-        <w:t>.2.2     TESTES FUNCIONAIS</w:t>
-        <w:tab/>
-        <w:t>13</w:t>
-      </w:r>
-    </w:p>
-    <w:p>
-      <w:pPr>
-        <w:pStyle w:val="Contents2"/>
-        <w:tabs>
-          <w:tab w:val="clear" w:pos="408"/>
-          <w:tab w:val="left" w:pos="799" w:leader="none"/>
-          <w:tab w:val="right" w:pos="9061" w:leader="dot"/>
-        </w:tabs>
-        <w:rPr/>
-      </w:pPr>
-      <w:r>
-        <w:rPr>
-          <w:color w:val="auto"/>
-        </w:rPr>
-        <w:tab/>
-      </w:r>
-      <w:r>
-        <w:rPr>
-          <w:rFonts w:eastAsia="Times New Roman" w:cs="Times New Roman"/>
-          <w:color w:val="auto"/>
-          <w:sz w:val="24"/>
-          <w:szCs w:val="20"/>
-          <w:lang w:eastAsia="pt-BR"/>
-        </w:rPr>
-        <w:t>4</w:t>
-      </w:r>
-      <w:r>
-        <w:rPr>
-          <w:color w:val="auto"/>
-        </w:rPr>
-        <w:t>.2.3     TESTES UNITÁRIOS</w:t>
-        <w:tab/>
-        <w:t>13</w:t>
-      </w:r>
-    </w:p>
-    <w:p>
-      <w:pPr>
-        <w:pStyle w:val="Contents2"/>
-        <w:tabs>
-          <w:tab w:val="clear" w:pos="408"/>
-          <w:tab w:val="left" w:pos="799" w:leader="none"/>
-          <w:tab w:val="right" w:pos="9061" w:leader="dot"/>
-        </w:tabs>
-        <w:rPr/>
-      </w:pPr>
-      <w:r>
-        <w:rPr>
-          <w:rFonts w:eastAsia="Times New Roman" w:cs="Times New Roman"/>
-          <w:color w:val="auto"/>
-          <w:sz w:val="24"/>
-          <w:szCs w:val="20"/>
-          <w:lang w:eastAsia="pt-BR"/>
-        </w:rPr>
-        <w:t>4</w:t>
-      </w:r>
-      <w:r>
-        <w:rPr>
-          <w:color w:val="auto"/>
-        </w:rPr>
-        <w:t>.3</w:t>
-      </w:r>
-      <w:r>
-        <w:rPr>
-          <w:color w:val="auto"/>
-          <w:sz w:val="24"/>
-          <w:szCs w:val="24"/>
-          <w:lang w:val="en-BR" w:eastAsia="en-US"/>
-        </w:rPr>
-        <w:tab/>
-      </w:r>
-      <w:r>
-        <w:rPr>
-          <w:color w:val="auto"/>
-        </w:rPr>
-        <w:t>TESTES MANUAIS DE ACESSIBILIDADE</w:t>
-        <w:tab/>
-        <w:t>13</w:t>
-      </w:r>
-    </w:p>
-    <w:p>
-      <w:pPr>
-        <w:pStyle w:val="Contents2"/>
-        <w:tabs>
-          <w:tab w:val="clear" w:pos="408"/>
-          <w:tab w:val="left" w:pos="799" w:leader="none"/>
-          <w:tab w:val="right" w:pos="9061" w:leader="dot"/>
-        </w:tabs>
-        <w:rPr/>
-      </w:pPr>
-      <w:r>
-        <w:rPr>
-          <w:color w:val="auto"/>
-        </w:rPr>
-        <w:tab/>
-      </w:r>
-      <w:r>
-        <w:rPr>
-          <w:rFonts w:eastAsia="Times New Roman" w:cs="Times New Roman"/>
-          <w:color w:val="auto"/>
-          <w:sz w:val="24"/>
-          <w:szCs w:val="20"/>
-          <w:lang w:eastAsia="pt-BR"/>
-        </w:rPr>
-        <w:t>4</w:t>
-      </w:r>
-      <w:r>
-        <w:rPr>
-          <w:color w:val="auto"/>
-        </w:rPr>
-        <w:t>.3.1     FOCO E TAB ORDER</w:t>
-        <w:tab/>
-        <w:t>13</w:t>
-      </w:r>
-    </w:p>
-    <w:p>
-      <w:pPr>
-        <w:pStyle w:val="Contents2"/>
-        <w:tabs>
-          <w:tab w:val="clear" w:pos="408"/>
-          <w:tab w:val="left" w:pos="799" w:leader="none"/>
-          <w:tab w:val="right" w:pos="9061" w:leader="dot"/>
-        </w:tabs>
-        <w:rPr/>
-      </w:pPr>
-      <w:r>
-        <w:rPr>
-          <w:color w:val="auto"/>
-        </w:rPr>
-        <w:tab/>
-      </w:r>
-      <w:r>
-        <w:rPr>
-          <w:rFonts w:eastAsia="Times New Roman" w:cs="Times New Roman"/>
-          <w:color w:val="auto"/>
-          <w:sz w:val="24"/>
-          <w:szCs w:val="20"/>
-          <w:lang w:eastAsia="pt-BR"/>
-        </w:rPr>
-        <w:t>4</w:t>
-      </w:r>
-      <w:r>
-        <w:rPr>
-          <w:color w:val="auto"/>
-        </w:rPr>
-        <w:t>.3.2     LEITORES DE TELA</w:t>
-        <w:tab/>
-        <w:t>13</w:t>
-      </w:r>
-    </w:p>
-    <w:p>
-      <w:pPr>
-        <w:pStyle w:val="Contents2"/>
-        <w:tabs>
-          <w:tab w:val="clear" w:pos="408"/>
-          <w:tab w:val="left" w:pos="799" w:leader="none"/>
-          <w:tab w:val="right" w:pos="9061" w:leader="dot"/>
-        </w:tabs>
-        <w:rPr/>
-      </w:pPr>
-      <w:r>
-        <w:rPr>
-          <w:rFonts w:eastAsia="Times New Roman" w:cs="Times New Roman"/>
-          <w:color w:val="auto"/>
-          <w:sz w:val="24"/>
-          <w:szCs w:val="20"/>
-          <w:lang w:eastAsia="pt-BR"/>
-        </w:rPr>
-        <w:t>4</w:t>
-      </w:r>
-      <w:r>
-        <w:rPr>
-          <w:color w:val="auto"/>
-        </w:rPr>
-        <w:t>.4</w:t>
-      </w:r>
-      <w:r>
-        <w:rPr>
-          <w:color w:val="auto"/>
-          <w:sz w:val="24"/>
-          <w:szCs w:val="24"/>
-          <w:lang w:val="en-BR" w:eastAsia="en-US"/>
-        </w:rPr>
-        <w:tab/>
-      </w:r>
-      <w:r>
-        <w:rPr>
-          <w:color w:val="auto"/>
-        </w:rPr>
-        <w:t>FERRAMENTAS AUTOMATIZADAS PARA TESTES DE ACESSIBILIDADE</w:t>
-        <w:tab/>
-        <w:t>13</w:t>
-      </w:r>
-    </w:p>
-    <w:p>
-      <w:pPr>
-        <w:pStyle w:val="Contents2"/>
-        <w:tabs>
-          <w:tab w:val="clear" w:pos="408"/>
-          <w:tab w:val="left" w:pos="799" w:leader="none"/>
-          <w:tab w:val="right" w:pos="9061" w:leader="dot"/>
-        </w:tabs>
-        <w:rPr/>
-      </w:pPr>
-      <w:r>
-        <w:rPr>
-          <w:color w:val="auto"/>
-        </w:rPr>
-        <w:tab/>
-      </w:r>
-      <w:r>
-        <w:rPr>
-          <w:rFonts w:eastAsia="Times New Roman" w:cs="Times New Roman"/>
-          <w:color w:val="auto"/>
-          <w:sz w:val="24"/>
-          <w:szCs w:val="20"/>
-          <w:lang w:eastAsia="pt-BR"/>
-        </w:rPr>
-        <w:t>4</w:t>
-      </w:r>
-      <w:r>
-        <w:rPr>
-          <w:color w:val="auto"/>
-        </w:rPr>
-        <w:t>.4.1     aXe</w:t>
-        <w:tab/>
-        <w:t>13</w:t>
-      </w:r>
-    </w:p>
-    <w:p>
-      <w:pPr>
-        <w:pStyle w:val="Contents2"/>
-        <w:tabs>
-          <w:tab w:val="clear" w:pos="408"/>
-          <w:tab w:val="left" w:pos="799" w:leader="none"/>
-          <w:tab w:val="right" w:pos="9061" w:leader="dot"/>
-        </w:tabs>
-        <w:rPr/>
-      </w:pPr>
-      <w:r>
-        <w:rPr>
-          <w:color w:val="auto"/>
-        </w:rPr>
-        <w:tab/>
-      </w:r>
-      <w:r>
-        <w:rPr>
-          <w:rFonts w:eastAsia="Times New Roman" w:cs="Times New Roman"/>
-          <w:color w:val="auto"/>
-          <w:sz w:val="24"/>
-          <w:szCs w:val="20"/>
-          <w:lang w:eastAsia="pt-BR"/>
-        </w:rPr>
-        <w:t>4</w:t>
-      </w:r>
-      <w:r>
-        <w:rPr>
-          <w:color w:val="auto"/>
-        </w:rPr>
-        <w:t>.4.2     Pa11y</w:t>
-        <w:tab/>
-        <w:t>13</w:t>
-      </w:r>
-    </w:p>
-    <w:p>
-      <w:pPr>
-        <w:pStyle w:val="Contents2"/>
-        <w:tabs>
-          <w:tab w:val="clear" w:pos="408"/>
-          <w:tab w:val="left" w:pos="799" w:leader="none"/>
-          <w:tab w:val="right" w:pos="9061" w:leader="dot"/>
-        </w:tabs>
-        <w:rPr/>
-      </w:pPr>
-      <w:r>
-        <w:rPr>
-          <w:color w:val="auto"/>
-        </w:rPr>
-        <w:tab/>
-      </w:r>
-      <w:r>
-        <w:rPr>
-          <w:rFonts w:eastAsia="Times New Roman" w:cs="Times New Roman"/>
-          <w:color w:val="auto"/>
-          <w:sz w:val="24"/>
-          <w:szCs w:val="20"/>
-          <w:lang w:eastAsia="pt-BR"/>
-        </w:rPr>
-        <w:t>4</w:t>
-      </w:r>
-      <w:r>
-        <w:rPr>
-          <w:color w:val="auto"/>
-        </w:rPr>
-        <w:t>.4.3     Lighthouse</w:t>
         <w:tab/>
         <w:t>13</w:t>
       </w:r>
@@ -7883,34 +8280,24 @@
         <w:rPr>
           <w:color w:val="auto"/>
         </w:rPr>
-        <w:t xml:space="preserve">Testar um software consiste em executá-lo de acordo como foi especificado, para determinar se ele irá comportar como esperado no ambiente para o qual ele foi projetado </w:t>
-      </w:r>
-      <w:r>
-        <w:rPr>
-          <w:rFonts w:cs="Times New Roman"/>
-          <w:color w:val="000000"/>
-          <w:sz w:val="24"/>
-          <w:szCs w:val="24"/>
-        </w:rPr>
-        <w:t>[</w:t>
-      </w:r>
-      <w:r>
-        <w:rPr>
-          <w:rFonts w:cs="Times New Roman"/>
-          <w:color w:val="auto"/>
-          <w:sz w:val="24"/>
-          <w:szCs w:val="24"/>
-        </w:rPr>
-        <w:t>IZABEL, 2014</w:t>
-      </w:r>
-      <w:r>
-        <w:rPr>
-          <w:rFonts w:cs="Times New Roman"/>
-          <w:color w:val="000000"/>
-          <w:sz w:val="24"/>
-          <w:szCs w:val="24"/>
-        </w:rPr>
-        <w:t xml:space="preserve">]. Como a execução desses testes de forma manual é dispendiosa e </w:t>
+        <w:t xml:space="preserve">Em 2019 a educação a distância </w:t>
+      </w:r>
+      <w:r>
+        <w:rPr>
+          <w:rFonts w:eastAsia="Times New Roman" w:cs="Times New Roman"/>
+          <w:color w:val="auto"/>
+          <w:kern w:val="0"/>
+          <w:sz w:val="24"/>
+          <w:szCs w:val="24"/>
+          <w:lang w:val="pt-BR" w:eastAsia="pt-BR" w:bidi="ar-SA"/>
+        </w:rPr>
+        <w:t>tinha</w:t>
+      </w:r>
+      <w:r>
+        <w:rPr>
+          <w:color w:val="auto"/>
+        </w:rPr>
+        <w:t xml:space="preserve"> mais de 3,5 milhões de pessoas matriculadas em cursos superiores, segundo o relatório do Censo Nacional da Educação Superior publicado em 2020 (MEC, 2019). Para oferta dos cursos a distância ou até mesmo como forma de apoiar o ensino presencial as universidades têm adotado o modelo de </w:t>
       </w:r>
       <w:r>
         <w:rPr>
@@ -7921,16 +8308,18 @@
           <w:szCs w:val="24"/>
           <w:lang w:val="pt-BR" w:eastAsia="pt-BR" w:bidi="ar-SA"/>
         </w:rPr>
-        <w:t>requer</w:t>
-      </w:r>
-      <w:r>
-        <w:rPr>
-          <w:rFonts w:cs="Times New Roman"/>
-          <w:color w:val="000000"/>
-          <w:sz w:val="24"/>
-          <w:szCs w:val="24"/>
-        </w:rPr>
-        <w:t xml:space="preserve"> muito tempo, é normal adotar abordagens automatizadas </w:t>
+        <w:t xml:space="preserve">e-Learning, comumente denominado de Ambiente Virtual de Aprendizagem (AVA). </w:t>
+      </w:r>
+      <w:r>
+        <w:rPr>
+          <w:rFonts w:eastAsia="Times New Roman" w:cs="Times New Roman"/>
+          <w:color w:val="auto"/>
+          <w:kern w:val="0"/>
+          <w:sz w:val="24"/>
+          <w:szCs w:val="24"/>
+          <w:lang w:val="pt-BR" w:eastAsia="pt-BR" w:bidi="ar-SA"/>
+        </w:rPr>
+        <w:t xml:space="preserve">Com isso, os AVAs têm se mostrado um importante instrumento na propagação de conhecimento para aqueles que historicamente não teriam acesso a educação seja por questões financeiras, físicas ou de tempo </w:t>
       </w:r>
       <w:r>
         <w:rPr>
@@ -7941,7 +8330,7 @@
           <w:szCs w:val="24"/>
           <w:lang w:val="pt-BR" w:eastAsia="pt-BR" w:bidi="ar-SA"/>
         </w:rPr>
-        <w:t>para se testar um software.</w:t>
+        <w:t>[SHARMA, 2014].</w:t>
       </w:r>
     </w:p>
     <w:p>
@@ -7959,7 +8348,27 @@
           <w:szCs w:val="24"/>
           <w:lang w:val="pt-BR" w:eastAsia="pt-BR" w:bidi="ar-SA"/>
         </w:rPr>
-        <w:t>Testes automáticos são executados por intermédio de um programa informático ou script, que é responsável pela comparação entre os resultados atuais e os esperados [SHARMA, 2014]. Esta comparação é conhecida como assert: quando o resultado é diferente do esperado, o assert falha e seu valor é definido como falso; quando é igual, o teste passa e consideramos que a validação foi verdadeira.</w:t>
+        <w:t xml:space="preserve">Apesar disso, embora a EaD seja uma proposta de democratização do ensino, e as pessoas com deficiência estejam amparadas pelas leis para acesso à educação, no Brasil, a prática da acessibilidade ainda é reduzida (OLIVEIRA; SILVA, 2019). </w:t>
+      </w:r>
+    </w:p>
+    <w:p>
+      <w:pPr>
+        <w:pStyle w:val="TEXTOCORRIDO"/>
+        <w:jc w:val="both"/>
+        <w:rPr>
+          <w:color w:val="FF4000"/>
+        </w:rPr>
+      </w:pPr>
+      <w:r>
+        <w:rPr>
+          <w:rFonts w:eastAsia="Times New Roman" w:cs="Times New Roman"/>
+          <w:color w:val="FF4000"/>
+          <w:kern w:val="0"/>
+          <w:sz w:val="24"/>
+          <w:szCs w:val="24"/>
+          <w:lang w:val="pt-BR" w:eastAsia="pt-BR" w:bidi="ar-SA"/>
+        </w:rPr>
+        <w:t>[incluir considerações dos impactos do covid-2019 e digitalização forçada das universidades, ead temporário e tudo mais que fez usarmos mais AVAs e evidenciar o problema com deficientes em AVAs não muito acessíveis]</w:t>
       </w:r>
     </w:p>
     <w:p>
@@ -7970,18 +8379,6 @@
       </w:pPr>
       <w:r>
         <w:rPr>
-          <w:color w:val="auto"/>
-        </w:rPr>
-        <w:t xml:space="preserve">No entanto, os testes automatizados para </w:t>
-      </w:r>
-      <w:r>
-        <w:rPr>
-          <w:color w:val="auto"/>
-        </w:rPr>
-        <w:t xml:space="preserve">para </w:t>
-      </w:r>
-      <w:r>
-        <w:rPr>
           <w:rFonts w:eastAsia="Times New Roman" w:cs="Times New Roman"/>
           <w:color w:val="000000"/>
           <w:kern w:val="0"/>
@@ -7989,9 +8386,13 @@
           <w:szCs w:val="24"/>
           <w:lang w:val="pt-BR" w:eastAsia="pt-BR" w:bidi="ar-SA"/>
         </w:rPr>
-        <w:t>e-Learning</w:t>
-      </w:r>
-      <w:r>
+        <w:t>Para fornecer recomendações que tornem o conteúdo nos serviços e informações da Web mais acessível a um maior número de pessoas com deficiência foram criadas as Diretrizes de Acessibilidade para Conteúdo Web (WCAG). Com isso, podemos testar se os AVAs foram desenvolvidos de forma a incluir os mais diversos tipos de usuário, seja com deficiência visual, auditiva, física, de fala, intelectual, de linguagem, de aprendizagem e neurológica (WCAG 2.0, 2014).</w:t>
+      </w:r>
+    </w:p>
+    <w:p>
+      <w:pPr>
+        <w:pStyle w:val="TEXTOCORRIDO"/>
+        <w:jc w:val="both"/>
         <w:rPr>
           <w:rFonts w:eastAsia="Times New Roman" w:cs="Times New Roman"/>
           <w:color w:val="000000"/>
@@ -8000,8 +8401,7 @@
           <w:szCs w:val="24"/>
           <w:lang w:val="pt-BR" w:eastAsia="pt-BR" w:bidi="ar-SA"/>
         </w:rPr>
-        <w:t>s</w:t>
-      </w:r>
+      </w:pPr>
       <w:r>
         <w:rPr>
           <w:rFonts w:eastAsia="Times New Roman" w:cs="Times New Roman"/>
@@ -8011,7 +8411,132 @@
           <w:szCs w:val="24"/>
           <w:lang w:val="pt-BR" w:eastAsia="pt-BR" w:bidi="ar-SA"/>
         </w:rPr>
-        <w:t>, comumente denominadas de Ambientes Virtuais de Aprendizagem (AVA),</w:t>
+      </w:r>
+    </w:p>
+    <w:p>
+      <w:pPr>
+        <w:pStyle w:val="TEXTOCORRIDO"/>
+        <w:ind w:left="0" w:right="0" w:hanging="0"/>
+        <w:rPr>
+          <w:rFonts w:ascii="Times New Roman" w:hAnsi="Times New Roman" w:cs="Times New Roman"/>
+          <w:color w:val="auto"/>
+          <w:sz w:val="24"/>
+          <w:szCs w:val="24"/>
+        </w:rPr>
+      </w:pPr>
+      <w:r>
+        <w:rPr>
+          <w:rFonts w:cs="Times New Roman"/>
+          <w:color w:val="auto"/>
+          <w:sz w:val="24"/>
+          <w:szCs w:val="24"/>
+        </w:rPr>
+      </w:r>
+    </w:p>
+    <w:p>
+      <w:pPr>
+        <w:pStyle w:val="TEXTOCORRIDO"/>
+        <w:rPr>
+          <w:rFonts w:cs="Times New Roman"/>
+          <w:b/>
+          <w:b/>
+          <w:bCs/>
+          <w:color w:val="auto"/>
+          <w:sz w:val="24"/>
+          <w:szCs w:val="24"/>
+        </w:rPr>
+      </w:pPr>
+      <w:r>
+        <w:rPr>
+          <w:rFonts w:cs="Times New Roman"/>
+          <w:b/>
+          <w:bCs/>
+          <w:color w:val="auto"/>
+          <w:sz w:val="24"/>
+          <w:szCs w:val="24"/>
+        </w:rPr>
+        <w:t xml:space="preserve">4.1. </w:t>
+      </w:r>
+      <w:r>
+        <w:rPr>
+          <w:rFonts w:eastAsia="Times New Roman" w:cs="Times New Roman"/>
+          <w:b/>
+          <w:bCs/>
+          <w:color w:val="auto"/>
+          <w:kern w:val="0"/>
+          <w:sz w:val="24"/>
+          <w:szCs w:val="24"/>
+          <w:lang w:val="pt-BR" w:eastAsia="pt-BR" w:bidi="ar-SA"/>
+        </w:rPr>
+        <w:t>TESTES AUTOMATIZADOS</w:t>
+      </w:r>
+    </w:p>
+    <w:p>
+      <w:pPr>
+        <w:pStyle w:val="TEXTOCORRIDO"/>
+        <w:rPr>
+          <w:rFonts w:ascii="Times New Roman" w:hAnsi="Times New Roman" w:cs="Times New Roman"/>
+          <w:b/>
+          <w:b/>
+          <w:bCs/>
+          <w:sz w:val="24"/>
+          <w:szCs w:val="24"/>
+        </w:rPr>
+      </w:pPr>
+      <w:r>
+        <w:rPr>
+          <w:rFonts w:cs="Times New Roman"/>
+          <w:b/>
+          <w:bCs/>
+          <w:sz w:val="24"/>
+          <w:szCs w:val="24"/>
+        </w:rPr>
+      </w:r>
+    </w:p>
+    <w:p>
+      <w:pPr>
+        <w:pStyle w:val="TEXTOCORRIDO"/>
+        <w:ind w:left="1411" w:right="0" w:firstLine="706"/>
+        <w:jc w:val="both"/>
+        <w:rPr>
+          <w:rFonts w:cs="Times New Roman"/>
+          <w:color w:val="auto"/>
+          <w:sz w:val="24"/>
+          <w:szCs w:val="24"/>
+        </w:rPr>
+      </w:pPr>
+      <w:r>
+        <w:rPr>
+          <w:color w:val="auto"/>
+        </w:rPr>
+        <w:t xml:space="preserve">Testar um software consiste em executá-lo de acordo como foi especificado, para determinar se ele irá comportar como esperado no ambiente para o qual ele foi projetado </w:t>
+      </w:r>
+      <w:r>
+        <w:rPr>
+          <w:rFonts w:cs="Times New Roman"/>
+          <w:color w:val="000000"/>
+          <w:sz w:val="24"/>
+          <w:szCs w:val="24"/>
+        </w:rPr>
+        <w:t>[</w:t>
+      </w:r>
+      <w:r>
+        <w:rPr>
+          <w:rFonts w:cs="Times New Roman"/>
+          <w:color w:val="auto"/>
+          <w:sz w:val="24"/>
+          <w:szCs w:val="24"/>
+        </w:rPr>
+        <w:t>IZABEL, 2014</w:t>
+      </w:r>
+      <w:r>
+        <w:rPr>
+          <w:rFonts w:cs="Times New Roman"/>
+          <w:color w:val="000000"/>
+          <w:sz w:val="24"/>
+          <w:szCs w:val="24"/>
+        </w:rPr>
+        <w:t xml:space="preserve">]. Como a execução desses testes de forma manual é dispendiosa e </w:t>
       </w:r>
       <w:r>
         <w:rPr>
@@ -8022,7 +8547,86 @@
           <w:szCs w:val="24"/>
           <w:lang w:val="pt-BR" w:eastAsia="pt-BR" w:bidi="ar-SA"/>
         </w:rPr>
-        <w:t xml:space="preserve"> requerem técnicas diferentes das aplicações tradicionais. Isto porque </w:t>
+        <w:t>requer</w:t>
+      </w:r>
+      <w:r>
+        <w:rPr>
+          <w:rFonts w:cs="Times New Roman"/>
+          <w:color w:val="000000"/>
+          <w:sz w:val="24"/>
+          <w:szCs w:val="24"/>
+        </w:rPr>
+        <w:t xml:space="preserve"> muito tempo, é normal adotar abordagens automatizadas para isso</w:t>
+      </w:r>
+      <w:r>
+        <w:rPr>
+          <w:rFonts w:eastAsia="Times New Roman" w:cs="Times New Roman"/>
+          <w:color w:val="000000"/>
+          <w:kern w:val="0"/>
+          <w:sz w:val="24"/>
+          <w:szCs w:val="24"/>
+          <w:lang w:val="pt-BR" w:eastAsia="pt-BR" w:bidi="ar-SA"/>
+        </w:rPr>
+        <w:t>.</w:t>
+      </w:r>
+    </w:p>
+    <w:p>
+      <w:pPr>
+        <w:pStyle w:val="TEXTOCORRIDO"/>
+        <w:ind w:left="1411" w:right="0" w:firstLine="706"/>
+        <w:jc w:val="both"/>
+        <w:rPr>
+          <w:rFonts w:cs="Times New Roman"/>
+          <w:color w:val="auto"/>
+          <w:sz w:val="24"/>
+          <w:szCs w:val="24"/>
+        </w:rPr>
+      </w:pPr>
+      <w:r>
+        <w:rPr>
+          <w:rFonts w:eastAsia="Times New Roman" w:cs="Times New Roman"/>
+          <w:color w:val="000000"/>
+          <w:kern w:val="0"/>
+          <w:sz w:val="24"/>
+          <w:szCs w:val="24"/>
+          <w:lang w:val="pt-BR" w:eastAsia="pt-BR" w:bidi="ar-SA"/>
+        </w:rPr>
+        <w:t>Testes automáticos são executados por intermédio de um programa informático ou script, que é responsável pela comparação entre os resultados atuais e os esperados [SHARMA, 2014]. Esta comparação é conhecida como assert: quando o resultado é diferente do esperado, o assert falha e seu valor é definido como falso; quando é igual, o teste passa e consideramos que a validação foi verdadeira.</w:t>
+      </w:r>
+    </w:p>
+    <w:p>
+      <w:pPr>
+        <w:pStyle w:val="TEXTOCORRIDO"/>
+        <w:ind w:left="1411" w:right="0" w:firstLine="706"/>
+        <w:jc w:val="both"/>
+        <w:rPr>
+          <w:rFonts w:cs="Times New Roman"/>
+          <w:color w:val="auto"/>
+          <w:sz w:val="24"/>
+          <w:szCs w:val="24"/>
+        </w:rPr>
+      </w:pPr>
+      <w:r>
+        <w:rPr>
+          <w:rFonts w:eastAsia="Times New Roman" w:cs="Times New Roman"/>
+          <w:color w:val="auto"/>
+          <w:kern w:val="0"/>
+          <w:sz w:val="24"/>
+          <w:szCs w:val="24"/>
+          <w:lang w:val="pt-BR" w:eastAsia="pt-BR" w:bidi="ar-SA"/>
+        </w:rPr>
+        <w:t xml:space="preserve">No entanto, os testes automatizados para os </w:t>
+      </w:r>
+      <w:r>
+        <w:rPr>
+          <w:rFonts w:eastAsia="Times New Roman" w:cs="Times New Roman"/>
+          <w:color w:val="000000"/>
+          <w:kern w:val="0"/>
+          <w:sz w:val="24"/>
+          <w:szCs w:val="24"/>
+          <w:lang w:val="pt-BR" w:eastAsia="pt-BR" w:bidi="ar-SA"/>
+        </w:rPr>
+        <w:t xml:space="preserve">AVAs requerem técnicas diferentes das aplicações tradicionais. Isto porque </w:t>
       </w:r>
       <w:r>
         <w:rPr>
@@ -8037,12 +8641,6 @@
       </w:r>
       <w:r>
         <w:rPr>
-          <w:color w:val="auto"/>
-        </w:rPr>
-        <w:t xml:space="preserve">s técnicas tradicionais foram construídas pensando nas aplicações para desktop, uma vez que a Web foi inicialmente concebida como forma de publicação de hipertextos estáticos. </w:t>
-      </w:r>
-      <w:r>
-        <w:rPr>
           <w:rFonts w:eastAsia="Times New Roman" w:cs="Times New Roman"/>
           <w:color w:val="auto"/>
           <w:kern w:val="0"/>
@@ -8050,32 +8648,21 @@
           <w:szCs w:val="24"/>
           <w:lang w:val="pt-BR" w:eastAsia="pt-BR" w:bidi="ar-SA"/>
         </w:rPr>
-        <w:t>Isso foi destacado em</w:t>
-      </w:r>
-      <w:r>
-        <w:rPr>
-          <w:color w:val="auto"/>
-        </w:rPr>
-        <w:t xml:space="preserve"> </w:t>
-      </w:r>
-      <w:r>
-        <w:rPr>
-          <w:color w:val="auto"/>
-        </w:rPr>
-        <w:t xml:space="preserve">2007 por </w:t>
-      </w:r>
-      <w:r>
-        <w:rPr>
-          <w:color w:val="auto"/>
-        </w:rPr>
-        <w:t xml:space="preserve">MANSOUR, </w:t>
-      </w:r>
-      <w:r>
-        <w:rPr>
-          <w:color w:val="auto"/>
-        </w:rPr>
-        <w:t xml:space="preserve">afirmando </w:t>
-      </w:r>
+        <w:t>s técnicas tradicionais foram construídas pensando nas aplicações para desktop, uma vez que a Web foi inicialmente concebida como forma de publicação de hipertextos estáticos. Isso foi destacado em 2007 por MANSOUR, afirmando que essas técnicas não consideram características das aplicações web tais como a sua natureza multi-camada, estrutura baseada em hiperlink e dirigida a evento.</w:t>
+      </w:r>
+    </w:p>
+    <w:p>
+      <w:pPr>
+        <w:pStyle w:val="TEXTOCORRIDO"/>
+        <w:ind w:left="1411" w:right="0" w:firstLine="706"/>
+        <w:jc w:val="both"/>
+        <w:rPr>
+          <w:rFonts w:cs="Times New Roman"/>
+          <w:color w:val="auto"/>
+          <w:sz w:val="24"/>
+          <w:szCs w:val="24"/>
+        </w:rPr>
+      </w:pPr>
       <w:r>
         <w:rPr>
           <w:rFonts w:eastAsia="Times New Roman" w:cs="Times New Roman"/>
@@ -8085,89 +8672,7 @@
           <w:szCs w:val="24"/>
           <w:lang w:val="pt-BR" w:eastAsia="pt-BR" w:bidi="ar-SA"/>
         </w:rPr>
-        <w:t>que essas</w:t>
-      </w:r>
-      <w:r>
-        <w:rPr>
-          <w:color w:val="auto"/>
-        </w:rPr>
-        <w:t xml:space="preserve"> técnicas não consideram características </w:t>
-      </w:r>
-      <w:r>
-        <w:rPr>
-          <w:color w:val="auto"/>
-        </w:rPr>
-        <w:t xml:space="preserve">das </w:t>
-      </w:r>
-      <w:r>
-        <w:rPr>
-          <w:color w:val="auto"/>
-        </w:rPr>
-        <w:t xml:space="preserve">aplicações </w:t>
-      </w:r>
-      <w:r>
-        <w:rPr>
-          <w:color w:val="auto"/>
-        </w:rPr>
-        <w:t>web</w:t>
-      </w:r>
-      <w:r>
-        <w:rPr>
-          <w:color w:val="auto"/>
-        </w:rPr>
-        <w:t xml:space="preserve"> </w:t>
-      </w:r>
-      <w:r>
-        <w:rPr>
-          <w:color w:val="auto"/>
-        </w:rPr>
-        <w:t>tais c</w:t>
-      </w:r>
-      <w:r>
-        <w:rPr>
-          <w:color w:val="auto"/>
-        </w:rPr>
-        <w:t>omo a sua natureza multi-camada, estrutura baseada em hiperlink e dirigida a evento.</w:t>
-      </w:r>
-    </w:p>
-    <w:p>
-      <w:pPr>
-        <w:pStyle w:val="TEXTOCORRIDO"/>
-        <w:jc w:val="both"/>
-        <w:rPr/>
-      </w:pPr>
-      <w:r>
-        <w:rPr>
-          <w:color w:val="auto"/>
-        </w:rPr>
-        <w:t>Além disso, a</w:t>
-      </w:r>
-      <w:r>
-        <w:rPr>
-          <w:color w:val="auto"/>
-        </w:rPr>
-        <w:t xml:space="preserve">o longo dos anos a </w:t>
-      </w:r>
-      <w:r>
-        <w:rPr>
-          <w:color w:val="auto"/>
-        </w:rPr>
-        <w:t xml:space="preserve">própria </w:t>
-      </w:r>
-      <w:r>
-        <w:rPr>
-          <w:color w:val="auto"/>
-        </w:rPr>
-        <w:t xml:space="preserve">Web sofreu sucessivas evoluções e modificações, apoiando aplicações de pequena e larga escala, desenvolvidas por equipes multidisciplinares com habilidades diversas e com o emprego de novas e variadas tecnologias (MENDES et al., 2006), que aliadas à rápida evolução tecnológica proporciona novos desafios para as técnicas utilizadas no desenvolvimento de software </w:t>
-      </w:r>
-      <w:r>
-        <w:rPr>
-          <w:rFonts w:cs="Times New Roman"/>
-          <w:color w:val="000000"/>
-          <w:sz w:val="24"/>
-          <w:szCs w:val="24"/>
-        </w:rPr>
-        <w:t>[</w:t>
+        <w:t xml:space="preserve">Além disso, ao longo dos anos a própria Web sofreu sucessivas evoluções e modificações, apoiando aplicações de pequena e larga escala, desenvolvidas por equipes multidisciplinares com habilidades diversas e com o emprego de novas e variadas tecnologias (MENDES et al., 2006), que aliadas à rápida evolução tecnológica proporciona novos desafios para as técnicas utilizadas no desenvolvimento de software </w:t>
       </w:r>
       <w:r>
         <w:rPr>
@@ -8178,41 +8683,18 @@
           <w:szCs w:val="24"/>
           <w:lang w:val="pt-BR" w:eastAsia="pt-BR" w:bidi="ar-SA"/>
         </w:rPr>
-        <w:t>ISABEL</w:t>
-      </w:r>
-      <w:r>
-        <w:rPr>
-          <w:rFonts w:cs="Times New Roman"/>
-          <w:color w:val="auto"/>
-          <w:sz w:val="24"/>
-          <w:szCs w:val="24"/>
+        <w:t>[ISABEL</w:t>
+      </w:r>
+      <w:r>
+        <w:rPr>
+          <w:rFonts w:eastAsia="Times New Roman" w:cs="Times New Roman"/>
+          <w:color w:val="auto"/>
+          <w:kern w:val="0"/>
+          <w:sz w:val="24"/>
+          <w:szCs w:val="24"/>
+          <w:lang w:val="pt-BR" w:eastAsia="pt-BR" w:bidi="ar-SA"/>
         </w:rPr>
         <w:t>, 2011</w:t>
-      </w:r>
-      <w:r>
-        <w:rPr>
-          <w:rFonts w:cs="Times New Roman"/>
-          <w:color w:val="000000"/>
-          <w:sz w:val="24"/>
-          <w:szCs w:val="24"/>
-        </w:rPr>
-        <w:t>].</w:t>
-      </w:r>
-    </w:p>
-    <w:p>
-      <w:pPr>
-        <w:pStyle w:val="TEXTOCORRIDO"/>
-        <w:jc w:val="both"/>
-        <w:rPr/>
-      </w:pPr>
-      <w:r>
-        <w:rPr>
-          <w:rFonts w:cs="Times New Roman"/>
-          <w:color w:val="000000"/>
-          <w:sz w:val="24"/>
-          <w:szCs w:val="24"/>
-        </w:rPr>
-        <w:t>Em 2004, KAPPEL representou essas modificações categorizando as aplicações da web,</w:t>
       </w:r>
       <w:r>
         <w:rPr>
@@ -8223,8 +8705,21 @@
           <w:szCs w:val="24"/>
           <w:lang w:val="pt-BR" w:eastAsia="pt-BR" w:bidi="ar-SA"/>
         </w:rPr>
-        <w:t xml:space="preserve"> de forma a compreender melhor suas características e particularidades </w:t>
-      </w:r>
+        <w:t>].</w:t>
+      </w:r>
+    </w:p>
+    <w:p>
+      <w:pPr>
+        <w:pStyle w:val="TEXTOCORRIDO"/>
+        <w:ind w:left="1411" w:right="0" w:firstLine="706"/>
+        <w:jc w:val="both"/>
+        <w:rPr>
+          <w:rFonts w:cs="Times New Roman"/>
+          <w:color w:val="auto"/>
+          <w:sz w:val="24"/>
+          <w:szCs w:val="24"/>
+        </w:rPr>
+      </w:pPr>
       <w:r>
         <w:rPr>
           <w:rFonts w:eastAsia="Times New Roman" w:cs="Times New Roman"/>
@@ -8234,29 +8729,7 @@
           <w:szCs w:val="24"/>
           <w:lang w:val="pt-BR" w:eastAsia="pt-BR" w:bidi="ar-SA"/>
         </w:rPr>
-        <w:t xml:space="preserve">a </w:t>
-      </w:r>
-      <w:r>
-        <w:rPr>
-          <w:rFonts w:eastAsia="Times New Roman" w:cs="Times New Roman"/>
-          <w:color w:val="000000"/>
-          <w:kern w:val="0"/>
-          <w:sz w:val="24"/>
-          <w:szCs w:val="24"/>
-          <w:lang w:val="pt-BR" w:eastAsia="pt-BR" w:bidi="ar-SA"/>
-        </w:rPr>
-        <w:t xml:space="preserve">partir de um referencial histórico e por níveis de complexidade, onde as categorias mais novas </w:t>
-      </w:r>
-      <w:r>
-        <w:rPr>
-          <w:rFonts w:eastAsia="Times New Roman" w:cs="Times New Roman"/>
-          <w:color w:val="000000"/>
-          <w:kern w:val="0"/>
-          <w:sz w:val="24"/>
-          <w:szCs w:val="24"/>
-          <w:lang w:val="pt-BR" w:eastAsia="pt-BR" w:bidi="ar-SA"/>
-        </w:rPr>
-        <w:t>são consideradas mais  complexas.</w:t>
+        <w:t>Em 2004, KAPPEL representou essas modificações categorizando as aplicações da web, de forma a compreender melhor suas características e particularidades a partir de um referencial histórico e por níveis de complexidade, onde as categorias mais novas são consideradas mais  complexas.</w:t>
       </w:r>
       <w:r>
         <w:br w:type="page"/>
@@ -8437,7 +8910,7 @@
           <w:szCs w:val="24"/>
           <w:lang w:val="pt-BR" w:eastAsia="pt-BR" w:bidi="ar-SA"/>
         </w:rPr>
-        <w:t>Os e-learnings ……..</w:t>
+        <w:t>Pensando nessas características, com o intuito de evitar erros comuns nos sistemas da web, foram criados métodos para garantir uma melhor experiência do usuário nas aplicações. Por exemplo, levando em consideração a usabilidade, que pode ser definida como o fator que assegura que um produto ou serviço seja fácil de usar, eficiente e agradável a partir do ponto de vista do usuário [PREECE; ROGERS; SHARP, 2007] temos as heurísticas de Nielsen, baseada em 294 tipos de erro de usabilidade que Jakob Nielsen, Ph.D., diretor da Nielsen Norman Group, encontrava em suas análises.</w:t>
       </w:r>
     </w:p>
     <w:p>
@@ -8462,7 +8935,7 @@
           <w:szCs w:val="24"/>
           <w:lang w:val="pt-BR" w:eastAsia="pt-BR" w:bidi="ar-SA"/>
         </w:rPr>
-        <w:t>SURGEM OS FRAMEWORKS PRA WEB COMO SELENIUM, POREM NÃO COSNIDERAM ACESSIBLIDADE (CONSIDERAM U SABILDIADE?)</w:t>
+        <w:t>Mas em relação a acessibilidade, que considera a diversidade de seus possíveis usuários e as peculiaridades da interação dessas pessoas com o produto [TORRES; MAZZONI, 2004], muitas das vezes os desenvolvedores e especialistas em Garantia de Qualidade (QA) não consideram as diretrizes e padrões da WCAG no design e na test suite (conjunto de casos de teste) das aplicações, gerando uma série de problemas para o usuário com alguma deficiência.</w:t>
       </w:r>
     </w:p>
     <w:p>
@@ -8487,16 +8960,7 @@
           <w:szCs w:val="24"/>
           <w:lang w:val="pt-BR" w:eastAsia="pt-BR" w:bidi="ar-SA"/>
         </w:rPr>
-      </w:r>
-    </w:p>
-    <w:p>
-      <w:pPr>
-        <w:pStyle w:val="TEXTOCORRIDO"/>
-        <w:jc w:val="both"/>
-        <w:rPr/>
-      </w:pPr>
-      <w:r>
-        <w:rPr/>
+        <w:t>Por causa disso surgiram as engines como Axe e Pa11y, que implementam as regras da WCAG e rodam testes end-to-end (e2e) de acessibilidade nas páginas de uma aplicação da web. Elas foram arquitetadas e desenvolvidas para integrar com qualquer ambiente de teste já existente em um projeto, de forma que as organizações possam automatizar os testes de acessibilidade junto dos seus testes regulares.</w:t>
       </w:r>
     </w:p>
     <w:p>
@@ -8521,205 +8985,110 @@
           <w:szCs w:val="24"/>
           <w:lang w:val="pt-BR" w:eastAsia="pt-BR" w:bidi="ar-SA"/>
         </w:rPr>
-        <w:t xml:space="preserve">No desenvolvimento de uma Aplicação Web, </w:t>
-      </w:r>
-    </w:p>
-    <w:p>
-      <w:pPr>
-        <w:pStyle w:val="TEXTOCORRIDO"/>
-        <w:tabs>
-          <w:tab w:val="clear" w:pos="408"/>
-          <w:tab w:val="left" w:pos="795" w:leader="none"/>
-        </w:tabs>
+      </w:r>
+    </w:p>
+    <w:p>
+      <w:pPr>
+        <w:pStyle w:val="TEXTOCORRIDO"/>
+        <w:ind w:left="0" w:right="0" w:hanging="0"/>
+        <w:rPr>
+          <w:rFonts w:ascii="Times New Roman" w:hAnsi="Times New Roman" w:cs="Times New Roman"/>
+          <w:color w:val="auto"/>
+          <w:sz w:val="24"/>
+          <w:szCs w:val="24"/>
+        </w:rPr>
+      </w:pPr>
+      <w:r>
+        <w:rPr>
+          <w:rFonts w:cs="Times New Roman"/>
+          <w:color w:val="auto"/>
+          <w:sz w:val="24"/>
+          <w:szCs w:val="24"/>
+        </w:rPr>
+      </w:r>
+    </w:p>
+    <w:p>
+      <w:pPr>
+        <w:pStyle w:val="TEXTOCORRIDO"/>
+        <w:rPr>
+          <w:rFonts w:cs="Times New Roman"/>
+          <w:b/>
+          <w:b/>
+          <w:bCs/>
+          <w:color w:val="auto"/>
+          <w:sz w:val="24"/>
+          <w:szCs w:val="24"/>
+        </w:rPr>
+      </w:pPr>
+      <w:r>
+        <w:rPr>
+          <w:rFonts w:cs="Times New Roman"/>
+          <w:b/>
+          <w:bCs/>
+          <w:color w:val="auto"/>
+          <w:sz w:val="24"/>
+          <w:szCs w:val="24"/>
+        </w:rPr>
+        <w:t xml:space="preserve">4.1. </w:t>
+      </w:r>
+      <w:r>
+        <w:rPr>
+          <w:rFonts w:eastAsia="Times New Roman" w:cs="Times New Roman"/>
+          <w:b/>
+          <w:bCs/>
+          <w:color w:val="auto"/>
+          <w:kern w:val="0"/>
+          <w:sz w:val="24"/>
+          <w:szCs w:val="24"/>
+          <w:lang w:val="pt-BR" w:eastAsia="pt-BR" w:bidi="ar-SA"/>
+        </w:rPr>
+        <w:t>FERRAMENTAS PARA RODAR TESTES DE ACESSIBILIDADE</w:t>
+      </w:r>
+    </w:p>
+    <w:p>
+      <w:pPr>
+        <w:pStyle w:val="TEXTOCORRIDO"/>
+        <w:rPr>
+          <w:rFonts w:ascii="Times New Roman" w:hAnsi="Times New Roman" w:cs="Times New Roman"/>
+          <w:b/>
+          <w:b/>
+          <w:bCs/>
+          <w:sz w:val="24"/>
+          <w:szCs w:val="24"/>
+        </w:rPr>
+      </w:pPr>
+      <w:r>
+        <w:rPr>
+          <w:rFonts w:cs="Times New Roman"/>
+          <w:b/>
+          <w:bCs/>
+          <w:sz w:val="24"/>
+          <w:szCs w:val="24"/>
+        </w:rPr>
+      </w:r>
+    </w:p>
+    <w:p>
+      <w:pPr>
+        <w:pStyle w:val="TEXTOCORRIDO"/>
+        <w:ind w:left="1411" w:right="0" w:firstLine="706"/>
         <w:jc w:val="both"/>
-        <w:rPr/>
-      </w:pPr>
-      <w:r>
-        <w:rPr/>
-      </w:r>
-    </w:p>
-    <w:p>
-      <w:pPr>
-        <w:pStyle w:val="TEXTOCORRIDO"/>
-        <w:jc w:val="both"/>
-        <w:rPr>
-          <w:rFonts w:eastAsia="Times New Roman" w:cs="Times New Roman"/>
-          <w:color w:val="000000"/>
+        <w:rPr>
+          <w:rFonts w:cs="Times New Roman"/>
+          <w:color w:val="auto"/>
+          <w:sz w:val="24"/>
+          <w:szCs w:val="24"/>
+        </w:rPr>
+      </w:pPr>
+      <w:r>
+        <w:rPr>
+          <w:rFonts w:eastAsia="Times New Roman" w:cs="Times New Roman"/>
+          <w:color w:val="auto"/>
           <w:kern w:val="0"/>
           <w:sz w:val="24"/>
           <w:szCs w:val="24"/>
           <w:lang w:val="pt-BR" w:eastAsia="pt-BR" w:bidi="ar-SA"/>
         </w:rPr>
-      </w:pPr>
-      <w:r>
-        <w:rPr>
-          <w:rFonts w:eastAsia="Times New Roman" w:cs="Times New Roman"/>
-          <w:color w:val="000000"/>
-          <w:kern w:val="0"/>
-          <w:sz w:val="24"/>
-          <w:szCs w:val="24"/>
-          <w:lang w:val="pt-BR" w:eastAsia="pt-BR" w:bidi="ar-SA"/>
-        </w:rPr>
-        <w:t>Em relação a usabilidade As heurísticas de Nielsen (NIELS e bla blalb MAS  E EM RELAÇÃO A ACESSIBILIDADE???</w:t>
-      </w:r>
-    </w:p>
-    <w:p>
-      <w:pPr>
-        <w:pStyle w:val="TEXTOCORRIDO"/>
-        <w:jc w:val="both"/>
-        <w:rPr>
-          <w:rFonts w:ascii="Times New Roman" w:hAnsi="Times New Roman" w:eastAsia="Times New Roman" w:cs="Times New Roman"/>
-          <w:color w:val="000000"/>
-          <w:kern w:val="0"/>
-          <w:sz w:val="24"/>
-          <w:szCs w:val="24"/>
-          <w:lang w:val="pt-BR" w:eastAsia="pt-BR" w:bidi="ar-SA"/>
-        </w:rPr>
-      </w:pPr>
-      <w:r>
-        <w:rPr>
-          <w:rFonts w:eastAsia="Times New Roman" w:cs="Times New Roman"/>
-          <w:color w:val="000000"/>
-          <w:kern w:val="0"/>
-          <w:sz w:val="24"/>
-          <w:szCs w:val="24"/>
-          <w:lang w:val="pt-BR" w:eastAsia="pt-BR" w:bidi="ar-SA"/>
-        </w:rPr>
-        <w:t>COMO ISSO AFETA CESSIBLILDADE?</w:t>
-      </w:r>
-    </w:p>
-    <w:p>
-      <w:pPr>
-        <w:pStyle w:val="TEXTOCORRIDO"/>
-        <w:jc w:val="both"/>
-        <w:rPr>
-          <w:rFonts w:eastAsia="Times New Roman" w:cs="Times New Roman"/>
-          <w:color w:val="000000"/>
-          <w:kern w:val="0"/>
-          <w:sz w:val="24"/>
-          <w:szCs w:val="24"/>
-          <w:lang w:val="pt-BR" w:eastAsia="pt-BR" w:bidi="ar-SA"/>
-        </w:rPr>
-      </w:pPr>
-      <w:r>
-        <w:rPr>
-          <w:rFonts w:eastAsia="Times New Roman" w:cs="Times New Roman"/>
-          <w:color w:val="000000"/>
-          <w:kern w:val="0"/>
-          <w:sz w:val="24"/>
-          <w:szCs w:val="24"/>
-          <w:lang w:val="pt-BR" w:eastAsia="pt-BR" w:bidi="ar-SA"/>
-        </w:rPr>
-      </w:r>
-    </w:p>
-    <w:p>
-      <w:pPr>
-        <w:pStyle w:val="TEXTOCORRIDO"/>
-        <w:tabs>
-          <w:tab w:val="clear" w:pos="408"/>
-          <w:tab w:val="left" w:pos="795" w:leader="none"/>
-        </w:tabs>
-        <w:rPr>
-          <w:rFonts w:ascii="Times New Roman" w:hAnsi="Times New Roman" w:eastAsia="Times New Roman" w:cs="Times New Roman"/>
-          <w:color w:val="000000"/>
-          <w:kern w:val="0"/>
-          <w:sz w:val="24"/>
-          <w:szCs w:val="24"/>
-          <w:lang w:val="pt-BR" w:eastAsia="pt-BR" w:bidi="ar-SA"/>
-        </w:rPr>
-      </w:pPr>
-      <w:r>
-        <w:rPr>
-          <w:rFonts w:eastAsia="Times New Roman" w:cs="Times New Roman"/>
-          <w:color w:val="000000"/>
-          <w:kern w:val="0"/>
-          <w:sz w:val="24"/>
-          <w:szCs w:val="24"/>
-          <w:lang w:val="pt-BR" w:eastAsia="pt-BR" w:bidi="ar-SA"/>
-        </w:rPr>
-      </w:r>
-    </w:p>
-    <w:p>
-      <w:pPr>
-        <w:pStyle w:val="TEXTOCORRIDO"/>
-        <w:tabs>
-          <w:tab w:val="clear" w:pos="408"/>
-          <w:tab w:val="left" w:pos="795" w:leader="none"/>
-        </w:tabs>
-        <w:rPr>
-          <w:rFonts w:eastAsia="Times New Roman" w:cs="Times New Roman"/>
-          <w:color w:val="000000"/>
-          <w:kern w:val="0"/>
-          <w:sz w:val="24"/>
-          <w:szCs w:val="24"/>
-          <w:lang w:val="pt-BR" w:eastAsia="pt-BR" w:bidi="ar-SA"/>
-        </w:rPr>
-      </w:pPr>
-      <w:r>
-        <w:rPr>
-          <w:rFonts w:eastAsia="Times New Roman" w:cs="Times New Roman"/>
-          <w:color w:val="000000"/>
-          <w:kern w:val="0"/>
-          <w:sz w:val="24"/>
-          <w:szCs w:val="24"/>
-          <w:lang w:val="pt-BR" w:eastAsia="pt-BR" w:bidi="ar-SA"/>
-        </w:rPr>
-        <w:t xml:space="preserve">Por outro lado, </w:t>
-      </w:r>
-    </w:p>
-    <w:p>
-      <w:pPr>
-        <w:pStyle w:val="TEXTOCORRIDO"/>
-        <w:tabs>
-          <w:tab w:val="clear" w:pos="408"/>
-          <w:tab w:val="left" w:pos="795" w:leader="none"/>
-        </w:tabs>
-        <w:rPr>
-          <w:rFonts w:ascii="Times New Roman" w:hAnsi="Times New Roman" w:eastAsia="Times New Roman" w:cs="Times New Roman"/>
-          <w:color w:val="000000"/>
-          <w:kern w:val="0"/>
-          <w:sz w:val="24"/>
-          <w:szCs w:val="24"/>
-          <w:lang w:val="pt-BR" w:eastAsia="pt-BR" w:bidi="ar-SA"/>
-        </w:rPr>
-      </w:pPr>
-      <w:r>
-        <w:rPr>
-          <w:rFonts w:eastAsia="Times New Roman" w:cs="Times New Roman"/>
-          <w:color w:val="000000"/>
-          <w:kern w:val="0"/>
-          <w:sz w:val="24"/>
-          <w:szCs w:val="24"/>
-          <w:lang w:val="pt-BR" w:eastAsia="pt-BR" w:bidi="ar-SA"/>
-        </w:rPr>
-      </w:r>
-    </w:p>
-    <w:p>
-      <w:pPr>
-        <w:pStyle w:val="TEXTOCORRIDO"/>
-        <w:tabs>
-          <w:tab w:val="clear" w:pos="408"/>
-          <w:tab w:val="left" w:pos="795" w:leader="none"/>
-        </w:tabs>
-        <w:rPr>
-          <w:rFonts w:eastAsia="Times New Roman" w:cs="Times New Roman"/>
-          <w:color w:val="000000"/>
-          <w:kern w:val="0"/>
-          <w:sz w:val="24"/>
-          <w:szCs w:val="24"/>
-          <w:lang w:val="pt-BR" w:eastAsia="pt-BR" w:bidi="ar-SA"/>
-        </w:rPr>
-      </w:pPr>
-      <w:r>
-        <w:rPr>
-          <w:rFonts w:eastAsia="Times New Roman" w:cs="Times New Roman"/>
-          <w:color w:val="000000"/>
-          <w:kern w:val="0"/>
-          <w:sz w:val="24"/>
-          <w:szCs w:val="24"/>
-          <w:lang w:val="pt-BR" w:eastAsia="pt-BR" w:bidi="ar-SA"/>
-        </w:rPr>
-        <w:t>Porém, em relação a acessibilidade, que considera a diversidade de seus possíveis usuários e as peculiaridades da interação dessas pessoas com o produto [TORRES; MAZZONI, 2004], muitas das vezes os desenvolvedores e especialistas em Garantia de Qualidade (QA) não consideram as diretrizes e padrões da WCAG no design e na test suite (conjunto de casos de teste) das aplicações, gerando uma série de problemas para o usuário com alguma deficiência.</w:t>
+        <w:t>[escreva aqui]</w:t>
       </w:r>
       <w:r>
         <w:br w:type="page"/>
@@ -8902,7 +9271,17 @@
           <w:szCs w:val="24"/>
         </w:rPr>
         <w:tab/>
-        <w:t>Estatísticas até o momento.</w:t>
+      </w:r>
+      <w:r>
+        <w:rPr>
+          <w:rFonts w:eastAsia="Times New Roman" w:cs="Times New Roman"/>
+          <w:color w:val="auto"/>
+          <w:kern w:val="0"/>
+          <w:sz w:val="24"/>
+          <w:szCs w:val="24"/>
+          <w:lang w:val="pt-BR" w:eastAsia="pt-BR" w:bidi="ar-SA"/>
+        </w:rPr>
+        <w:t>blah blahb albhaabl a</w:t>
       </w:r>
     </w:p>
     <w:p>
@@ -16435,7 +16814,7 @@
               <wp:positionV relativeFrom="paragraph">
                 <wp:posOffset>635</wp:posOffset>
               </wp:positionV>
-              <wp:extent cx="249555" cy="151765"/>
+              <wp:extent cx="251460" cy="153670"/>
               <wp:effectExtent l="0" t="0" r="0" b="0"/>
               <wp:wrapSquare wrapText="largest"/>
               <wp:docPr id="1" name="Caixa de texto 2"/>
@@ -16446,7 +16825,7 @@
                     <wps:spPr>
                       <a:xfrm>
                         <a:off x="0" y="0"/>
-                        <a:ext cx="248760" cy="151200"/>
+                        <a:ext cx="250920" cy="153000"/>
                       </a:xfrm>
                       <a:prstGeom prst="rect">
                         <a:avLst/>
@@ -16469,10 +16848,14 @@
                         <w:p>
                           <w:pPr>
                             <w:pStyle w:val="Footer"/>
-                            <w:rPr/>
+                            <w:rPr>
+                              <w:color w:val="000000"/>
+                            </w:rPr>
                           </w:pPr>
                           <w:r>
-                            <w:rPr/>
+                            <w:rPr>
+                              <w:color w:val="000000"/>
+                            </w:rPr>
                           </w:r>
                         </w:p>
                       </w:txbxContent>
@@ -16488,7 +16871,7 @@
         </mc:Choice>
         <mc:Fallback>
           <w:pict>
-            <v:rect id="shape_0" ID="Caixa de texto 2" fillcolor="white" stroked="f" style="position:absolute;margin-left:406.15pt;margin-top:0.05pt;width:19.55pt;height:11.85pt;mso-wrap-style:none;v-text-anchor:middle">
+            <v:rect id="shape_0" ID="Caixa de texto 2" fillcolor="white" stroked="f" style="position:absolute;margin-left:406.15pt;margin-top:0.05pt;width:19.7pt;height:12pt;mso-wrap-style:none;v-text-anchor:middle">
               <v:fill o:detectmouseclick="t" type="solid" color2="black"/>
               <v:stroke color="#3465a4" joinstyle="round" endcap="flat"/>
               <v:textbox>
@@ -16496,10 +16879,14 @@
                   <w:p>
                     <w:pPr>
                       <w:pStyle w:val="Footer"/>
-                      <w:rPr/>
+                      <w:rPr>
+                        <w:color w:val="000000"/>
+                      </w:rPr>
                     </w:pPr>
                     <w:r>
-                      <w:rPr/>
+                      <w:rPr>
+                        <w:color w:val="000000"/>
+                      </w:rPr>
                     </w:r>
                   </w:p>
                 </w:txbxContent>
@@ -16536,7 +16923,7 @@
       <mc:AlternateContent>
         <mc:Choice Requires="wps">
           <w:drawing>
-            <wp:anchor behindDoc="1" distT="0" distB="0" distL="0" distR="0" simplePos="0" locked="0" layoutInCell="0" allowOverlap="1" relativeHeight="46">
+            <wp:anchor behindDoc="1" distT="0" distB="0" distL="0" distR="0" simplePos="0" locked="0" layoutInCell="0" allowOverlap="1" relativeHeight="66">
               <wp:simplePos x="0" y="0"/>
               <wp:positionH relativeFrom="column">
                 <wp:posOffset>5158105</wp:posOffset>
@@ -16544,7 +16931,7 @@
               <wp:positionV relativeFrom="paragraph">
                 <wp:posOffset>635</wp:posOffset>
               </wp:positionV>
-              <wp:extent cx="249555" cy="151765"/>
+              <wp:extent cx="251460" cy="153670"/>
               <wp:effectExtent l="0" t="0" r="0" b="0"/>
               <wp:wrapSquare wrapText="largest"/>
               <wp:docPr id="23" name="Caixa de texto 2_0"/>
@@ -16555,7 +16942,7 @@
                     <wps:spPr>
                       <a:xfrm>
                         <a:off x="0" y="0"/>
-                        <a:ext cx="248760" cy="151200"/>
+                        <a:ext cx="250920" cy="153000"/>
                       </a:xfrm>
                       <a:prstGeom prst="rect">
                         <a:avLst/>
@@ -16578,10 +16965,14 @@
                         <w:p>
                           <w:pPr>
                             <w:pStyle w:val="Footer"/>
-                            <w:rPr/>
+                            <w:rPr>
+                              <w:color w:val="000000"/>
+                            </w:rPr>
                           </w:pPr>
                           <w:r>
-                            <w:rPr/>
+                            <w:rPr>
+                              <w:color w:val="000000"/>
+                            </w:rPr>
                           </w:r>
                         </w:p>
                       </w:txbxContent>
@@ -16597,7 +16988,7 @@
         </mc:Choice>
         <mc:Fallback>
           <w:pict>
-            <v:rect id="shape_0" ID="Caixa de texto 2_0" fillcolor="white" stroked="f" style="position:absolute;margin-left:406.15pt;margin-top:0.05pt;width:19.55pt;height:11.85pt;mso-wrap-style:none;v-text-anchor:middle">
+            <v:rect id="shape_0" ID="Caixa de texto 2_0" fillcolor="white" stroked="f" style="position:absolute;margin-left:406.15pt;margin-top:0.05pt;width:19.7pt;height:12pt;mso-wrap-style:none;v-text-anchor:middle">
               <v:fill o:detectmouseclick="t" type="solid" color2="black"/>
               <v:stroke color="#3465a4" joinstyle="round" endcap="flat"/>
               <v:textbox>
@@ -16605,10 +16996,14 @@
                   <w:p>
                     <w:pPr>
                       <w:pStyle w:val="Footer"/>
-                      <w:rPr/>
+                      <w:rPr>
+                        <w:color w:val="000000"/>
+                      </w:rPr>
                     </w:pPr>
                     <w:r>
-                      <w:rPr/>
+                      <w:rPr>
+                        <w:color w:val="000000"/>
+                      </w:rPr>
                     </w:r>
                   </w:p>
                 </w:txbxContent>
@@ -16645,7 +17040,7 @@
       <mc:AlternateContent>
         <mc:Choice Requires="wps">
           <w:drawing>
-            <wp:anchor behindDoc="1" distT="0" distB="0" distL="0" distR="0" simplePos="0" locked="0" layoutInCell="0" allowOverlap="1" relativeHeight="49">
+            <wp:anchor behindDoc="1" distT="0" distB="0" distL="0" distR="0" simplePos="0" locked="0" layoutInCell="0" allowOverlap="1" relativeHeight="69">
               <wp:simplePos x="0" y="0"/>
               <wp:positionH relativeFrom="column">
                 <wp:posOffset>5158105</wp:posOffset>
@@ -16653,7 +17048,7 @@
               <wp:positionV relativeFrom="paragraph">
                 <wp:posOffset>635</wp:posOffset>
               </wp:positionV>
-              <wp:extent cx="249555" cy="151765"/>
+              <wp:extent cx="251460" cy="153670"/>
               <wp:effectExtent l="0" t="0" r="0" b="0"/>
               <wp:wrapSquare wrapText="largest"/>
               <wp:docPr id="25" name="Caixa de texto 2_1"/>
@@ -16664,7 +17059,7 @@
                     <wps:spPr>
                       <a:xfrm>
                         <a:off x="0" y="0"/>
-                        <a:ext cx="248760" cy="151200"/>
+                        <a:ext cx="250920" cy="153000"/>
                       </a:xfrm>
                       <a:prstGeom prst="rect">
                         <a:avLst/>
@@ -16687,10 +17082,14 @@
                         <w:p>
                           <w:pPr>
                             <w:pStyle w:val="Footer"/>
-                            <w:rPr/>
+                            <w:rPr>
+                              <w:color w:val="000000"/>
+                            </w:rPr>
                           </w:pPr>
                           <w:r>
-                            <w:rPr/>
+                            <w:rPr>
+                              <w:color w:val="000000"/>
+                            </w:rPr>
                           </w:r>
                         </w:p>
                       </w:txbxContent>
@@ -16706,7 +17105,7 @@
         </mc:Choice>
         <mc:Fallback>
           <w:pict>
-            <v:rect id="shape_0" ID="Caixa de texto 2_1" fillcolor="white" stroked="f" style="position:absolute;margin-left:406.15pt;margin-top:0.05pt;width:19.55pt;height:11.85pt;mso-wrap-style:none;v-text-anchor:middle">
+            <v:rect id="shape_0" ID="Caixa de texto 2_1" fillcolor="white" stroked="f" style="position:absolute;margin-left:406.15pt;margin-top:0.05pt;width:19.7pt;height:12pt;mso-wrap-style:none;v-text-anchor:middle">
               <v:fill o:detectmouseclick="t" type="solid" color2="black"/>
               <v:stroke color="#3465a4" joinstyle="round" endcap="flat"/>
               <v:textbox>
@@ -16714,10 +17113,14 @@
                   <w:p>
                     <w:pPr>
                       <w:pStyle w:val="Footer"/>
-                      <w:rPr/>
+                      <w:rPr>
+                        <w:color w:val="000000"/>
+                      </w:rPr>
                     </w:pPr>
                     <w:r>
-                      <w:rPr/>
+                      <w:rPr>
+                        <w:color w:val="000000"/>
+                      </w:rPr>
                     </w:r>
                   </w:p>
                 </w:txbxContent>
@@ -16778,9 +17181,7 @@
     <w:pPr>
       <w:widowControl/>
       <w:suppressAutoHyphens w:val="true"/>
-      <w:kinsoku w:val="true"/>
-      <w:overflowPunct w:val="false"/>
-      <w:autoSpaceDE w:val="true"/>
+      <w:overflowPunct w:val="true"/>
       <w:bidi w:val="0"/>
       <w:spacing w:lineRule="auto" w:line="240" w:before="0" w:after="0"/>
       <w:jc w:val="left"/>
@@ -16843,10 +17244,6 @@
     <w:qFormat/>
     <w:pPr>
       <w:keepNext w:val="true"/>
-      <w:numPr>
-        <w:ilvl w:val="0"/>
-        <w:numId w:val="0"/>
-      </w:numPr>
       <w:jc w:val="center"/>
       <w:outlineLvl w:val="8"/>
     </w:pPr>
@@ -17299,10 +17696,6 @@
     <w:basedOn w:val="Normal"/>
     <w:qFormat/>
     <w:pPr>
-      <w:numPr>
-        <w:ilvl w:val="0"/>
-        <w:numId w:val="0"/>
-      </w:numPr>
       <w:tabs>
         <w:tab w:val="clear" w:pos="408"/>
         <w:tab w:val="left" w:pos="2552" w:leader="none"/>
@@ -17322,10 +17715,6 @@
     <w:basedOn w:val="Normal"/>
     <w:qFormat/>
     <w:pPr>
-      <w:numPr>
-        <w:ilvl w:val="0"/>
-        <w:numId w:val="0"/>
-      </w:numPr>
       <w:spacing w:lineRule="auto" w:line="360"/>
       <w:ind w:left="850" w:right="0" w:hanging="493"/>
       <w:outlineLvl w:val="1"/>
@@ -17339,10 +17728,6 @@
     <w:basedOn w:val="Normal"/>
     <w:qFormat/>
     <w:pPr>
-      <w:numPr>
-        <w:ilvl w:val="0"/>
-        <w:numId w:val="0"/>
-      </w:numPr>
       <w:ind w:left="1077" w:right="0" w:hanging="357"/>
       <w:outlineLvl w:val="2"/>
     </w:pPr>
@@ -17356,10 +17741,6 @@
     <w:basedOn w:val="Normal"/>
     <w:qFormat/>
     <w:pPr>
-      <w:numPr>
-        <w:ilvl w:val="0"/>
-        <w:numId w:val="0"/>
-      </w:numPr>
       <w:spacing w:lineRule="auto" w:line="360"/>
       <w:ind w:left="1434" w:right="0" w:hanging="357"/>
       <w:outlineLvl w:val="3"/>
@@ -17374,10 +17755,6 @@
     <w:next w:val="TEXTOCORRIDO"/>
     <w:qFormat/>
     <w:pPr>
-      <w:numPr>
-        <w:ilvl w:val="0"/>
-        <w:numId w:val="0"/>
-      </w:numPr>
       <w:ind w:left="1797" w:right="0" w:hanging="357"/>
       <w:outlineLvl w:val="4"/>
     </w:pPr>
@@ -17580,9 +17957,7 @@
     <w:pPr>
       <w:widowControl/>
       <w:suppressAutoHyphens w:val="true"/>
-      <w:kinsoku w:val="true"/>
-      <w:overflowPunct w:val="false"/>
-      <w:autoSpaceDE w:val="true"/>
+      <w:overflowPunct w:val="true"/>
       <w:bidi w:val="0"/>
       <w:spacing w:lineRule="auto" w:line="240" w:before="0" w:after="0"/>
       <w:jc w:val="left"/>

</xml_diff>